<commit_message>
#68 Added % of floor to quote totals and specified initial terms
</commit_message>
<xml_diff>
--- a/design/Design Specification - Capture - Approval Email Layout.docx
+++ b/design/Design Specification - Capture - Approval Email Layout.docx
@@ -514,8 +514,6 @@
             </w:r>
           </w:p>
         </w:tc>
-        <w:bookmarkStart w:id="0" w:name="_GoBack"/>
-        <w:bookmarkEnd w:id="0"/>
       </w:tr>
       <w:tr>
         <w:tc>
@@ -781,6 +779,12 @@
                 <w:rFonts w:asciiTheme="minorHAnsi" w:hAnsiTheme="minorHAnsi"/>
               </w:rPr>
             </w:pPr>
+            <w:r>
+              <w:rPr>
+                <w:rFonts w:asciiTheme="minorHAnsi" w:hAnsiTheme="minorHAnsi"/>
+              </w:rPr>
+              <w:t>12/9/14</w:t>
+            </w:r>
           </w:p>
         </w:tc>
         <w:tc>
@@ -795,6 +799,12 @@
                 <w:rFonts w:asciiTheme="minorHAnsi" w:hAnsiTheme="minorHAnsi"/>
               </w:rPr>
             </w:pPr>
+            <w:r>
+              <w:rPr>
+                <w:rFonts w:asciiTheme="minorHAnsi" w:hAnsiTheme="minorHAnsi"/>
+              </w:rPr>
+              <w:t>1.4</w:t>
+            </w:r>
           </w:p>
         </w:tc>
         <w:tc>
@@ -808,6 +818,12 @@
                 <w:rFonts w:asciiTheme="minorHAnsi" w:hAnsiTheme="minorHAnsi"/>
               </w:rPr>
             </w:pPr>
+            <w:r>
+              <w:rPr>
+                <w:rFonts w:asciiTheme="minorHAnsi" w:hAnsiTheme="minorHAnsi"/>
+              </w:rPr>
+              <w:t>Added % of floor to quote totals and specified Initial terms</w:t>
+            </w:r>
           </w:p>
         </w:tc>
         <w:tc>
@@ -822,6 +838,12 @@
                 <w:rFonts w:asciiTheme="minorHAnsi" w:hAnsiTheme="minorHAnsi"/>
               </w:rPr>
             </w:pPr>
+            <w:r>
+              <w:rPr>
+                <w:rFonts w:asciiTheme="minorHAnsi" w:hAnsiTheme="minorHAnsi"/>
+              </w:rPr>
+              <w:t>Roger</w:t>
+            </w:r>
           </w:p>
         </w:tc>
       </w:tr>
@@ -874,6 +896,8 @@
           <w:rFonts w:asciiTheme="minorHAnsi" w:hAnsiTheme="minorHAnsi" w:cs="Arial"/>
         </w:rPr>
       </w:pPr>
+      <w:bookmarkStart w:id="0" w:name="_GoBack"/>
+      <w:bookmarkEnd w:id="0"/>
     </w:p>
     <w:p>
       <w:pPr>
@@ -3059,22 +3083,6 @@
                 <w:rFonts w:asciiTheme="minorHAnsi" w:hAnsiTheme="minorHAnsi"/>
               </w:rPr>
             </w:pPr>
-          </w:p>
-          <w:p>
-            <w:pPr>
-              <w:pStyle w:val="ListParagraph"/>
-              <w:numPr>
-                <w:ilvl w:val="0"/>
-                <w:numId w:val="38"/>
-              </w:numPr>
-              <w:tabs>
-                <w:tab w:val="left" w:pos="293"/>
-              </w:tabs>
-              <w:ind w:left="162" w:hanging="162"/>
-              <w:rPr>
-                <w:rFonts w:asciiTheme="minorHAnsi" w:hAnsiTheme="minorHAnsi"/>
-              </w:rPr>
-            </w:pPr>
             <w:r>
               <w:rPr>
                 <w:rFonts w:asciiTheme="minorHAnsi" w:hAnsiTheme="minorHAnsi"/>
@@ -5203,6 +5211,15 @@
                 <w:szCs w:val="18"/>
               </w:rPr>
             </w:pPr>
+            <w:r>
+              <w:rPr>
+                <w:rFonts w:ascii="Calibri" w:hAnsi="Calibri"/>
+                <w:color w:val="0070C0"/>
+                <w:sz w:val="18"/>
+                <w:szCs w:val="18"/>
+              </w:rPr>
+              <w:t xml:space="preserve">Initial </w:t>
+            </w:r>
             <w:r>
               <w:rPr>
                 <w:rFonts w:ascii="Calibri" w:hAnsi="Calibri"/>
@@ -6266,6 +6283,7 @@
         <w:pStyle w:val="NormalWeb"/>
         <w:rPr>
           <w:rFonts w:asciiTheme="minorHAnsi" w:eastAsiaTheme="minorHAnsi" w:hAnsiTheme="minorHAnsi"/>
+          <w:color w:val="0070C0"/>
           <w:sz w:val="18"/>
           <w:szCs w:val="18"/>
         </w:rPr>
@@ -6273,6 +6291,7 @@
       <w:r>
         <w:rPr>
           <w:rFonts w:asciiTheme="minorHAnsi" w:hAnsiTheme="minorHAnsi"/>
+          <w:color w:val="0070C0"/>
           <w:sz w:val="18"/>
           <w:szCs w:val="18"/>
         </w:rPr>
@@ -6281,8 +6300,9 @@
     </w:p>
     <w:tbl>
       <w:tblPr>
-        <w:tblW w:w="0" w:type="auto"/>
+        <w:tblW w:w="9835" w:type="dxa"/>
         <w:tblCellSpacing w:w="0" w:type="dxa"/>
+        <w:tblInd w:w="15" w:type="dxa"/>
         <w:tblBorders>
           <w:top w:val="outset" w:sz="6" w:space="0" w:color="000000"/>
           <w:left w:val="outset" w:sz="6" w:space="0" w:color="000000"/>
@@ -6298,12 +6318,13 @@
         <w:tblLook w:val="04A0" w:firstRow="1" w:lastRow="0" w:firstColumn="1" w:lastColumn="0" w:noHBand="0" w:noVBand="1"/>
       </w:tblPr>
       <w:tblGrid>
-        <w:gridCol w:w="1899"/>
-        <w:gridCol w:w="1230"/>
-        <w:gridCol w:w="1230"/>
-        <w:gridCol w:w="1230"/>
-        <w:gridCol w:w="1230"/>
-        <w:gridCol w:w="1230"/>
+        <w:gridCol w:w="2220"/>
+        <w:gridCol w:w="1290"/>
+        <w:gridCol w:w="1410"/>
+        <w:gridCol w:w="1440"/>
+        <w:gridCol w:w="1290"/>
+        <w:gridCol w:w="1410"/>
+        <w:gridCol w:w="775"/>
       </w:tblGrid>
       <w:tr>
         <w:trPr>
@@ -6311,7 +6332,7 @@
         </w:trPr>
         <w:tc>
           <w:tcPr>
-            <w:tcW w:w="1200" w:type="dxa"/>
+            <w:tcW w:w="2190" w:type="dxa"/>
             <w:tcBorders>
               <w:top w:val="outset" w:sz="6" w:space="0" w:color="000000"/>
               <w:left w:val="outset" w:sz="6" w:space="0" w:color="000000"/>
@@ -6335,7 +6356,7 @@
         </w:tc>
         <w:tc>
           <w:tcPr>
-            <w:tcW w:w="1200" w:type="dxa"/>
+            <w:tcW w:w="1260" w:type="dxa"/>
             <w:tcBorders>
               <w:top w:val="outset" w:sz="6" w:space="0" w:color="000000"/>
               <w:left w:val="outset" w:sz="6" w:space="0" w:color="000000"/>
@@ -6372,7 +6393,7 @@
         </w:tc>
         <w:tc>
           <w:tcPr>
-            <w:tcW w:w="1200" w:type="dxa"/>
+            <w:tcW w:w="1380" w:type="dxa"/>
             <w:tcBorders>
               <w:top w:val="outset" w:sz="6" w:space="0" w:color="000000"/>
               <w:left w:val="outset" w:sz="6" w:space="0" w:color="000000"/>
@@ -6409,7 +6430,7 @@
         </w:tc>
         <w:tc>
           <w:tcPr>
-            <w:tcW w:w="1200" w:type="dxa"/>
+            <w:tcW w:w="1410" w:type="dxa"/>
             <w:tcBorders>
               <w:top w:val="outset" w:sz="6" w:space="0" w:color="000000"/>
               <w:left w:val="outset" w:sz="6" w:space="0" w:color="000000"/>
@@ -6446,7 +6467,7 @@
         </w:tc>
         <w:tc>
           <w:tcPr>
-            <w:tcW w:w="1200" w:type="dxa"/>
+            <w:tcW w:w="1260" w:type="dxa"/>
             <w:tcBorders>
               <w:top w:val="outset" w:sz="6" w:space="0" w:color="000000"/>
               <w:left w:val="outset" w:sz="6" w:space="0" w:color="000000"/>
@@ -6483,7 +6504,7 @@
         </w:tc>
         <w:tc>
           <w:tcPr>
-            <w:tcW w:w="1200" w:type="dxa"/>
+            <w:tcW w:w="1380" w:type="dxa"/>
             <w:tcBorders>
               <w:top w:val="outset" w:sz="6" w:space="0" w:color="000000"/>
               <w:left w:val="outset" w:sz="6" w:space="0" w:color="000000"/>
@@ -6515,6 +6536,42 @@
                 <w:szCs w:val="18"/>
               </w:rPr>
               <w:t>Proposed Price</w:t>
+            </w:r>
+          </w:p>
+        </w:tc>
+        <w:tc>
+          <w:tcPr>
+            <w:tcW w:w="955" w:type="dxa"/>
+            <w:tcBorders>
+              <w:top w:val="outset" w:sz="6" w:space="0" w:color="000000"/>
+              <w:left w:val="outset" w:sz="6" w:space="0" w:color="000000"/>
+              <w:bottom w:val="outset" w:sz="6" w:space="0" w:color="000000"/>
+              <w:right w:val="outset" w:sz="6" w:space="0" w:color="000000"/>
+            </w:tcBorders>
+            <w:shd w:val="clear" w:color="auto" w:fill="003C69"/>
+          </w:tcPr>
+          <w:p>
+            <w:pPr>
+              <w:jc w:val="center"/>
+              <w:rPr>
+                <w:rFonts w:asciiTheme="minorHAnsi" w:hAnsiTheme="minorHAnsi"/>
+                <w:b/>
+                <w:bCs/>
+                <w:color w:val="FFFFFF"/>
+                <w:sz w:val="18"/>
+                <w:szCs w:val="18"/>
+              </w:rPr>
+            </w:pPr>
+            <w:r>
+              <w:rPr>
+                <w:rFonts w:asciiTheme="minorHAnsi" w:hAnsiTheme="minorHAnsi"/>
+                <w:b/>
+                <w:bCs/>
+                <w:color w:val="FFFFFF"/>
+                <w:sz w:val="18"/>
+                <w:szCs w:val="18"/>
+              </w:rPr>
+              <w:t>% of Floor</w:t>
             </w:r>
           </w:p>
         </w:tc>
@@ -6525,7 +6582,7 @@
         </w:trPr>
         <w:tc>
           <w:tcPr>
-            <w:tcW w:w="0" w:type="auto"/>
+            <w:tcW w:w="2190" w:type="dxa"/>
             <w:tcBorders>
               <w:top w:val="outset" w:sz="6" w:space="0" w:color="000000"/>
               <w:left w:val="outset" w:sz="6" w:space="0" w:color="000000"/>
@@ -6560,7 +6617,7 @@
         </w:tc>
         <w:tc>
           <w:tcPr>
-            <w:tcW w:w="0" w:type="auto"/>
+            <w:tcW w:w="1260" w:type="dxa"/>
             <w:tcBorders>
               <w:top w:val="outset" w:sz="6" w:space="0" w:color="000000"/>
               <w:left w:val="outset" w:sz="6" w:space="0" w:color="000000"/>
@@ -6595,7 +6652,7 @@
         </w:tc>
         <w:tc>
           <w:tcPr>
-            <w:tcW w:w="0" w:type="auto"/>
+            <w:tcW w:w="1380" w:type="dxa"/>
             <w:tcBorders>
               <w:top w:val="outset" w:sz="6" w:space="0" w:color="000000"/>
               <w:left w:val="outset" w:sz="6" w:space="0" w:color="000000"/>
@@ -6630,7 +6687,7 @@
         </w:tc>
         <w:tc>
           <w:tcPr>
-            <w:tcW w:w="0" w:type="auto"/>
+            <w:tcW w:w="1410" w:type="dxa"/>
             <w:tcBorders>
               <w:top w:val="outset" w:sz="6" w:space="0" w:color="000000"/>
               <w:left w:val="outset" w:sz="6" w:space="0" w:color="000000"/>
@@ -6665,7 +6722,7 @@
         </w:tc>
         <w:tc>
           <w:tcPr>
-            <w:tcW w:w="0" w:type="auto"/>
+            <w:tcW w:w="1260" w:type="dxa"/>
             <w:tcBorders>
               <w:top w:val="outset" w:sz="6" w:space="0" w:color="000000"/>
               <w:left w:val="outset" w:sz="6" w:space="0" w:color="000000"/>
@@ -6700,7 +6757,7 @@
         </w:tc>
         <w:tc>
           <w:tcPr>
-            <w:tcW w:w="0" w:type="auto"/>
+            <w:tcW w:w="1380" w:type="dxa"/>
             <w:tcBorders>
               <w:top w:val="outset" w:sz="6" w:space="0" w:color="000000"/>
               <w:left w:val="outset" w:sz="6" w:space="0" w:color="000000"/>
@@ -6730,6 +6787,39 @@
                 <w:szCs w:val="18"/>
               </w:rPr>
               <w:t>$93.25</w:t>
+            </w:r>
+          </w:p>
+        </w:tc>
+        <w:tc>
+          <w:tcPr>
+            <w:tcW w:w="955" w:type="dxa"/>
+            <w:tcBorders>
+              <w:top w:val="outset" w:sz="6" w:space="0" w:color="000000"/>
+              <w:left w:val="outset" w:sz="6" w:space="0" w:color="000000"/>
+              <w:bottom w:val="outset" w:sz="6" w:space="0" w:color="000000"/>
+              <w:right w:val="outset" w:sz="6" w:space="0" w:color="000000"/>
+            </w:tcBorders>
+            <w:shd w:val="clear" w:color="auto" w:fill="auto"/>
+            <w:vAlign w:val="bottom"/>
+          </w:tcPr>
+          <w:p>
+            <w:pPr>
+              <w:jc w:val="right"/>
+              <w:rPr>
+                <w:rFonts w:asciiTheme="minorHAnsi" w:hAnsiTheme="minorHAnsi"/>
+                <w:color w:val="FFFFFF" w:themeColor="background1"/>
+                <w:sz w:val="18"/>
+                <w:szCs w:val="18"/>
+              </w:rPr>
+            </w:pPr>
+            <w:r>
+              <w:rPr>
+                <w:rFonts w:ascii="Calibri" w:hAnsi="Calibri"/>
+                <w:color w:val="000000"/>
+                <w:sz w:val="18"/>
+                <w:szCs w:val="18"/>
+              </w:rPr>
+              <w:t>-13.26%</w:t>
             </w:r>
           </w:p>
         </w:tc>
@@ -6740,7 +6830,7 @@
         </w:trPr>
         <w:tc>
           <w:tcPr>
-            <w:tcW w:w="0" w:type="auto"/>
+            <w:tcW w:w="2190" w:type="dxa"/>
             <w:tcBorders>
               <w:top w:val="outset" w:sz="6" w:space="0" w:color="000000"/>
               <w:left w:val="outset" w:sz="6" w:space="0" w:color="000000"/>
@@ -6775,7 +6865,7 @@
         </w:tc>
         <w:tc>
           <w:tcPr>
-            <w:tcW w:w="0" w:type="auto"/>
+            <w:tcW w:w="1260" w:type="dxa"/>
             <w:tcBorders>
               <w:top w:val="outset" w:sz="6" w:space="0" w:color="000000"/>
               <w:left w:val="outset" w:sz="6" w:space="0" w:color="000000"/>
@@ -6810,7 +6900,7 @@
         </w:tc>
         <w:tc>
           <w:tcPr>
-            <w:tcW w:w="0" w:type="auto"/>
+            <w:tcW w:w="1380" w:type="dxa"/>
             <w:tcBorders>
               <w:top w:val="outset" w:sz="6" w:space="0" w:color="000000"/>
               <w:left w:val="outset" w:sz="6" w:space="0" w:color="000000"/>
@@ -6845,7 +6935,7 @@
         </w:tc>
         <w:tc>
           <w:tcPr>
-            <w:tcW w:w="0" w:type="auto"/>
+            <w:tcW w:w="1410" w:type="dxa"/>
             <w:tcBorders>
               <w:top w:val="outset" w:sz="6" w:space="0" w:color="000000"/>
               <w:left w:val="outset" w:sz="6" w:space="0" w:color="000000"/>
@@ -6880,7 +6970,7 @@
         </w:tc>
         <w:tc>
           <w:tcPr>
-            <w:tcW w:w="0" w:type="auto"/>
+            <w:tcW w:w="1260" w:type="dxa"/>
             <w:tcBorders>
               <w:top w:val="outset" w:sz="6" w:space="0" w:color="000000"/>
               <w:left w:val="outset" w:sz="6" w:space="0" w:color="000000"/>
@@ -6915,7 +7005,7 @@
         </w:tc>
         <w:tc>
           <w:tcPr>
-            <w:tcW w:w="0" w:type="auto"/>
+            <w:tcW w:w="1380" w:type="dxa"/>
             <w:tcBorders>
               <w:top w:val="outset" w:sz="6" w:space="0" w:color="000000"/>
               <w:left w:val="outset" w:sz="6" w:space="0" w:color="000000"/>
@@ -6945,6 +7035,39 @@
                 <w:szCs w:val="18"/>
               </w:rPr>
               <w:t>$310.00</w:t>
+            </w:r>
+          </w:p>
+        </w:tc>
+        <w:tc>
+          <w:tcPr>
+            <w:tcW w:w="955" w:type="dxa"/>
+            <w:tcBorders>
+              <w:top w:val="outset" w:sz="6" w:space="0" w:color="000000"/>
+              <w:left w:val="outset" w:sz="6" w:space="0" w:color="000000"/>
+              <w:bottom w:val="outset" w:sz="6" w:space="0" w:color="000000"/>
+              <w:right w:val="outset" w:sz="6" w:space="0" w:color="000000"/>
+            </w:tcBorders>
+            <w:shd w:val="clear" w:color="auto" w:fill="auto"/>
+            <w:vAlign w:val="bottom"/>
+          </w:tcPr>
+          <w:p>
+            <w:pPr>
+              <w:jc w:val="right"/>
+              <w:rPr>
+                <w:rFonts w:asciiTheme="minorHAnsi" w:hAnsiTheme="minorHAnsi"/>
+                <w:color w:val="FFFFFF" w:themeColor="background1"/>
+                <w:sz w:val="18"/>
+                <w:szCs w:val="18"/>
+              </w:rPr>
+            </w:pPr>
+            <w:r>
+              <w:rPr>
+                <w:rFonts w:ascii="Calibri" w:hAnsi="Calibri"/>
+                <w:color w:val="000000"/>
+                <w:sz w:val="18"/>
+                <w:szCs w:val="18"/>
+              </w:rPr>
+              <w:t>3.68%</w:t>
             </w:r>
           </w:p>
         </w:tc>
@@ -6955,7 +7078,7 @@
         </w:trPr>
         <w:tc>
           <w:tcPr>
-            <w:tcW w:w="0" w:type="auto"/>
+            <w:tcW w:w="2190" w:type="dxa"/>
             <w:tcBorders>
               <w:top w:val="outset" w:sz="6" w:space="0" w:color="000000"/>
               <w:left w:val="outset" w:sz="6" w:space="0" w:color="000000"/>
@@ -6990,7 +7113,7 @@
         </w:tc>
         <w:tc>
           <w:tcPr>
-            <w:tcW w:w="0" w:type="auto"/>
+            <w:tcW w:w="1260" w:type="dxa"/>
             <w:tcBorders>
               <w:top w:val="outset" w:sz="6" w:space="0" w:color="000000"/>
               <w:left w:val="outset" w:sz="6" w:space="0" w:color="000000"/>
@@ -7025,7 +7148,7 @@
         </w:tc>
         <w:tc>
           <w:tcPr>
-            <w:tcW w:w="0" w:type="auto"/>
+            <w:tcW w:w="1380" w:type="dxa"/>
             <w:tcBorders>
               <w:top w:val="outset" w:sz="6" w:space="0" w:color="000000"/>
               <w:left w:val="outset" w:sz="6" w:space="0" w:color="000000"/>
@@ -7060,7 +7183,7 @@
         </w:tc>
         <w:tc>
           <w:tcPr>
-            <w:tcW w:w="0" w:type="auto"/>
+            <w:tcW w:w="1410" w:type="dxa"/>
             <w:tcBorders>
               <w:top w:val="outset" w:sz="6" w:space="0" w:color="000000"/>
               <w:left w:val="outset" w:sz="6" w:space="0" w:color="000000"/>
@@ -7095,7 +7218,7 @@
         </w:tc>
         <w:tc>
           <w:tcPr>
-            <w:tcW w:w="0" w:type="auto"/>
+            <w:tcW w:w="1260" w:type="dxa"/>
             <w:tcBorders>
               <w:top w:val="outset" w:sz="6" w:space="0" w:color="000000"/>
               <w:left w:val="outset" w:sz="6" w:space="0" w:color="000000"/>
@@ -7130,7 +7253,7 @@
         </w:tc>
         <w:tc>
           <w:tcPr>
-            <w:tcW w:w="0" w:type="auto"/>
+            <w:tcW w:w="1380" w:type="dxa"/>
             <w:tcBorders>
               <w:top w:val="outset" w:sz="6" w:space="0" w:color="000000"/>
               <w:left w:val="outset" w:sz="6" w:space="0" w:color="000000"/>
@@ -7159,6 +7282,39 @@
                 <w:szCs w:val="18"/>
               </w:rPr>
               <w:t>$136.94</w:t>
+            </w:r>
+          </w:p>
+        </w:tc>
+        <w:tc>
+          <w:tcPr>
+            <w:tcW w:w="955" w:type="dxa"/>
+            <w:tcBorders>
+              <w:top w:val="outset" w:sz="6" w:space="0" w:color="000000"/>
+              <w:left w:val="outset" w:sz="6" w:space="0" w:color="000000"/>
+              <w:bottom w:val="outset" w:sz="6" w:space="0" w:color="000000"/>
+              <w:right w:val="outset" w:sz="6" w:space="0" w:color="000000"/>
+            </w:tcBorders>
+            <w:shd w:val="clear" w:color="auto" w:fill="auto"/>
+            <w:vAlign w:val="bottom"/>
+          </w:tcPr>
+          <w:p>
+            <w:pPr>
+              <w:jc w:val="right"/>
+              <w:rPr>
+                <w:rFonts w:asciiTheme="minorHAnsi" w:hAnsiTheme="minorHAnsi"/>
+                <w:color w:val="FFFFFF" w:themeColor="background1"/>
+                <w:sz w:val="18"/>
+                <w:szCs w:val="18"/>
+              </w:rPr>
+            </w:pPr>
+            <w:r>
+              <w:rPr>
+                <w:rFonts w:ascii="Calibri" w:hAnsi="Calibri"/>
+                <w:color w:val="000000"/>
+                <w:sz w:val="18"/>
+                <w:szCs w:val="18"/>
+              </w:rPr>
+              <w:t>-0.78%</w:t>
             </w:r>
           </w:p>
         </w:tc>
@@ -7169,7 +7325,7 @@
         </w:trPr>
         <w:tc>
           <w:tcPr>
-            <w:tcW w:w="0" w:type="auto"/>
+            <w:tcW w:w="2190" w:type="dxa"/>
             <w:tcBorders>
               <w:top w:val="outset" w:sz="6" w:space="0" w:color="000000"/>
               <w:left w:val="outset" w:sz="6" w:space="0" w:color="000000"/>
@@ -7203,7 +7359,7 @@
         </w:tc>
         <w:tc>
           <w:tcPr>
-            <w:tcW w:w="0" w:type="auto"/>
+            <w:tcW w:w="1260" w:type="dxa"/>
             <w:tcBorders>
               <w:top w:val="outset" w:sz="6" w:space="0" w:color="000000"/>
               <w:left w:val="outset" w:sz="6" w:space="0" w:color="000000"/>
@@ -7237,7 +7393,7 @@
         </w:tc>
         <w:tc>
           <w:tcPr>
-            <w:tcW w:w="0" w:type="auto"/>
+            <w:tcW w:w="1380" w:type="dxa"/>
             <w:tcBorders>
               <w:top w:val="outset" w:sz="6" w:space="0" w:color="000000"/>
               <w:left w:val="outset" w:sz="6" w:space="0" w:color="000000"/>
@@ -7271,7 +7427,7 @@
         </w:tc>
         <w:tc>
           <w:tcPr>
-            <w:tcW w:w="0" w:type="auto"/>
+            <w:tcW w:w="1410" w:type="dxa"/>
             <w:tcBorders>
               <w:top w:val="outset" w:sz="6" w:space="0" w:color="000000"/>
               <w:left w:val="outset" w:sz="6" w:space="0" w:color="000000"/>
@@ -7305,7 +7461,7 @@
         </w:tc>
         <w:tc>
           <w:tcPr>
-            <w:tcW w:w="0" w:type="auto"/>
+            <w:tcW w:w="1260" w:type="dxa"/>
             <w:tcBorders>
               <w:top w:val="outset" w:sz="6" w:space="0" w:color="000000"/>
               <w:left w:val="outset" w:sz="6" w:space="0" w:color="000000"/>
@@ -7339,7 +7495,7 @@
         </w:tc>
         <w:tc>
           <w:tcPr>
-            <w:tcW w:w="0" w:type="auto"/>
+            <w:tcW w:w="1380" w:type="dxa"/>
             <w:tcBorders>
               <w:top w:val="outset" w:sz="6" w:space="0" w:color="000000"/>
               <w:left w:val="outset" w:sz="6" w:space="0" w:color="000000"/>
@@ -7368,6 +7524,39 @@
                 <w:szCs w:val="18"/>
               </w:rPr>
               <w:t>$540.19</w:t>
+            </w:r>
+          </w:p>
+        </w:tc>
+        <w:tc>
+          <w:tcPr>
+            <w:tcW w:w="955" w:type="dxa"/>
+            <w:tcBorders>
+              <w:top w:val="outset" w:sz="6" w:space="0" w:color="000000"/>
+              <w:left w:val="outset" w:sz="6" w:space="0" w:color="000000"/>
+              <w:bottom w:val="outset" w:sz="6" w:space="0" w:color="000000"/>
+              <w:right w:val="outset" w:sz="6" w:space="0" w:color="000000"/>
+            </w:tcBorders>
+            <w:shd w:val="clear" w:color="auto" w:fill="auto"/>
+            <w:vAlign w:val="bottom"/>
+          </w:tcPr>
+          <w:p>
+            <w:pPr>
+              <w:jc w:val="right"/>
+              <w:rPr>
+                <w:rFonts w:asciiTheme="minorHAnsi" w:hAnsiTheme="minorHAnsi"/>
+                <w:color w:val="FFFFFF"/>
+                <w:sz w:val="18"/>
+                <w:szCs w:val="18"/>
+              </w:rPr>
+            </w:pPr>
+            <w:r>
+              <w:rPr>
+                <w:rFonts w:ascii="Calibri" w:hAnsi="Calibri"/>
+                <w:color w:val="000000"/>
+                <w:sz w:val="18"/>
+                <w:szCs w:val="18"/>
+              </w:rPr>
+              <w:t>-0.79%</w:t>
             </w:r>
           </w:p>
         </w:tc>
@@ -13372,10 +13561,31 @@
         <w:pStyle w:val="BodyText"/>
       </w:pPr>
       <w:r>
-        <w:t xml:space="preserve">In addition to the approval email enhancements we will also add the disposal site and minutes to the line item grid as well as show the </w:t>
-      </w:r>
-      <w:r>
-        <w:t>fees section previously omitted on the approval page.</w:t>
+        <w:t xml:space="preserve">In addition to the approval email enhancements we will also </w:t>
+      </w:r>
+      <w:r>
+        <w:t xml:space="preserve">show the fees section previously omitted on the approval page as well as </w:t>
+      </w:r>
+      <w:r>
+        <w:t>add</w:t>
+      </w:r>
+      <w:r>
+        <w:t>ing</w:t>
+      </w:r>
+      <w:r>
+        <w:t xml:space="preserve"> the disposal site and minutes </w:t>
+      </w:r>
+      <w:r>
+        <w:t>to the line item grid</w:t>
+      </w:r>
+      <w:r>
+        <w:t>.</w:t>
+      </w:r>
+      <w:r>
+        <w:t xml:space="preserve">  Note the disposal site will need to be truncated to </w:t>
+      </w:r>
+      <w:r>
+        <w:t>50 characters in order to fit minutes.</w:t>
       </w:r>
     </w:p>
     <w:p>
@@ -13439,366 +13649,6 @@
     </w:p>
     <w:p>
       <w:pPr>
-        <w:rPr>
-          <w:rFonts w:ascii="Calibri" w:eastAsiaTheme="minorHAnsi" w:hAnsi="Calibri"/>
-          <w:b/>
-          <w:sz w:val="18"/>
-          <w:szCs w:val="18"/>
-        </w:rPr>
-      </w:pPr>
-      <w:r>
-        <w:rPr>
-          <w:rFonts w:ascii="Calibri" w:eastAsiaTheme="minorHAnsi" w:hAnsi="Calibri"/>
-          <w:b/>
-          <w:sz w:val="18"/>
-          <w:szCs w:val="18"/>
-        </w:rPr>
-        <w:br w:type="page"/>
-      </w:r>
-    </w:p>
-    <w:p>
-      <w:pPr>
-        <w:pStyle w:val="NormalWeb"/>
-        <w:rPr>
-          <w:rFonts w:ascii="Calibri" w:eastAsiaTheme="minorHAnsi" w:hAnsi="Calibri"/>
-          <w:b/>
-          <w:sz w:val="18"/>
-          <w:szCs w:val="18"/>
-        </w:rPr>
-      </w:pPr>
-    </w:p>
-    <w:p>
-      <w:pPr>
-        <w:pStyle w:val="NormalWeb"/>
-        <w:rPr>
-          <w:rFonts w:ascii="Calibri" w:eastAsiaTheme="minorHAnsi" w:hAnsi="Calibri"/>
-          <w:b/>
-          <w:sz w:val="18"/>
-          <w:szCs w:val="18"/>
-        </w:rPr>
-      </w:pPr>
-      <w:r>
-        <w:rPr>
-          <w:rFonts w:ascii="Calibri" w:eastAsiaTheme="minorHAnsi" w:hAnsi="Calibri"/>
-          <w:b/>
-          <w:sz w:val="18"/>
-          <w:szCs w:val="18"/>
-        </w:rPr>
-        <w:t>Note that if we include the Site and Time on the same line we will have to truncate a portion of the site.  Perhaps anyt</w:t>
-      </w:r>
-      <w:r>
-        <w:rPr>
-          <w:rFonts w:ascii="Calibri" w:eastAsiaTheme="minorHAnsi" w:hAnsi="Calibri"/>
-          <w:b/>
-          <w:sz w:val="18"/>
-          <w:szCs w:val="18"/>
-        </w:rPr>
-        <w:t>h</w:t>
-      </w:r>
-      <w:r>
-        <w:rPr>
-          <w:rFonts w:ascii="Calibri" w:eastAsiaTheme="minorHAnsi" w:hAnsi="Calibri"/>
-          <w:b/>
-          <w:sz w:val="18"/>
-          <w:szCs w:val="18"/>
-        </w:rPr>
-        <w:t>ing over 30 characters.</w:t>
-      </w:r>
-    </w:p>
-    <w:p>
-      <w:pPr>
-        <w:pStyle w:val="NormalWeb"/>
-        <w:rPr>
-          <w:rFonts w:ascii="Calibri" w:eastAsiaTheme="minorHAnsi" w:hAnsi="Calibri"/>
-          <w:b/>
-          <w:sz w:val="18"/>
-          <w:szCs w:val="18"/>
-        </w:rPr>
-      </w:pPr>
-      <w:r>
-        <w:rPr>
-          <w:rFonts w:asciiTheme="minorHAnsi" w:eastAsiaTheme="minorHAnsi" w:hAnsiTheme="minorHAnsi"/>
-          <w:noProof/>
-          <w:color w:val="0070C0"/>
-          <w:sz w:val="18"/>
-          <w:szCs w:val="18"/>
-        </w:rPr>
-        <mc:AlternateContent>
-          <mc:Choice Requires="wps">
-            <w:drawing>
-              <wp:anchor distT="0" distB="0" distL="114300" distR="114300" simplePos="0" relativeHeight="251671040" behindDoc="0" locked="0" layoutInCell="1" allowOverlap="1" wp14:anchorId="1A725A27" wp14:editId="47E66B83">
-                <wp:simplePos x="0" y="0"/>
-                <wp:positionH relativeFrom="column">
-                  <wp:posOffset>-266700</wp:posOffset>
-                </wp:positionH>
-                <wp:positionV relativeFrom="paragraph">
-                  <wp:posOffset>267335</wp:posOffset>
-                </wp:positionV>
-                <wp:extent cx="238125" cy="5724525"/>
-                <wp:effectExtent l="0" t="0" r="28575" b="28575"/>
-                <wp:wrapNone/>
-                <wp:docPr id="1" name="Left Brace 1"/>
-                <wp:cNvGraphicFramePr/>
-                <a:graphic xmlns:a="http://schemas.openxmlformats.org/drawingml/2006/main">
-                  <a:graphicData uri="http://schemas.microsoft.com/office/word/2010/wordprocessingShape">
-                    <wps:wsp>
-                      <wps:cNvSpPr/>
-                      <wps:spPr>
-                        <a:xfrm>
-                          <a:off x="0" y="0"/>
-                          <a:ext cx="238125" cy="5724525"/>
-                        </a:xfrm>
-                        <a:prstGeom prst="leftBrace">
-                          <a:avLst/>
-                        </a:prstGeom>
-                      </wps:spPr>
-                      <wps:style>
-                        <a:lnRef idx="1">
-                          <a:schemeClr val="accent1"/>
-                        </a:lnRef>
-                        <a:fillRef idx="0">
-                          <a:schemeClr val="accent1"/>
-                        </a:fillRef>
-                        <a:effectRef idx="0">
-                          <a:schemeClr val="accent1"/>
-                        </a:effectRef>
-                        <a:fontRef idx="minor">
-                          <a:schemeClr val="tx1"/>
-                        </a:fontRef>
-                      </wps:style>
-                      <wps:bodyPr rot="0" spcFirstLastPara="0" vertOverflow="overflow" horzOverflow="overflow" vert="horz" wrap="square" lIns="91440" tIns="45720" rIns="91440" bIns="45720" numCol="1" spcCol="0" rtlCol="0" fromWordArt="0" anchor="ctr" anchorCtr="0" forceAA="0" compatLnSpc="1">
-                        <a:prstTxWarp prst="textNoShape">
-                          <a:avLst/>
-                        </a:prstTxWarp>
-                        <a:noAutofit/>
-                      </wps:bodyPr>
-                    </wps:wsp>
-                  </a:graphicData>
-                </a:graphic>
-                <wp14:sizeRelH relativeFrom="margin">
-                  <wp14:pctWidth>0</wp14:pctWidth>
-                </wp14:sizeRelH>
-                <wp14:sizeRelV relativeFrom="margin">
-                  <wp14:pctHeight>0</wp14:pctHeight>
-                </wp14:sizeRelV>
-              </wp:anchor>
-            </w:drawing>
-          </mc:Choice>
-          <mc:Fallback>
-            <w:pict>
-              <v:shapetype w14:anchorId="5DC3B5C7" id="_x0000_t87" coordsize="21600,21600" o:spt="87" adj="1800,10800" path="m21600,qx10800@0l10800@2qy0@11,10800@3l10800@1qy21600,21600e" filled="f">
-                <v:formulas>
-                  <v:f eqn="val #0"/>
-                  <v:f eqn="sum 21600 0 #0"/>
-                  <v:f eqn="sum #1 0 #0"/>
-                  <v:f eqn="sum #1 #0 0"/>
-                  <v:f eqn="prod #0 9598 32768"/>
-                  <v:f eqn="sum 21600 0 @4"/>
-                  <v:f eqn="sum 21600 0 #1"/>
-                  <v:f eqn="min #1 @6"/>
-                  <v:f eqn="prod @7 1 2"/>
-                  <v:f eqn="prod #0 2 1"/>
-                  <v:f eqn="sum 21600 0 @9"/>
-                  <v:f eqn="val #1"/>
-                </v:formulas>
-                <v:path arrowok="t" o:connecttype="custom" o:connectlocs="21600,0;0,10800;21600,21600" textboxrect="13963,@4,21600,@5"/>
-                <v:handles>
-                  <v:h position="center,#0" yrange="0,@8"/>
-                  <v:h position="topLeft,#1" yrange="@9,@10"/>
-                </v:handles>
-              </v:shapetype>
-              <v:shape id="Left Brace 1" o:spid="_x0000_s1026" type="#_x0000_t87" style="position:absolute;margin-left:-21pt;margin-top:21.05pt;width:18.75pt;height:450.75pt;z-index:251671040;visibility:visible;mso-wrap-style:square;mso-width-percent:0;mso-height-percent:0;mso-wrap-distance-left:9pt;mso-wrap-distance-top:0;mso-wrap-distance-right:9pt;mso-wrap-distance-bottom:0;mso-position-horizontal:absolute;mso-position-horizontal-relative:text;mso-position-vertical:absolute;mso-position-vertical-relative:text;mso-width-percent:0;mso-height-percent:0;mso-width-relative:margin;mso-height-relative:margin;v-text-anchor:middle" o:gfxdata="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" adj="75" strokecolor="#4579b8 [3044]"/>
-            </w:pict>
-          </mc:Fallback>
-        </mc:AlternateContent>
-      </w:r>
-    </w:p>
-    <w:p>
-      <w:pPr>
-        <w:pStyle w:val="NormalWeb"/>
-        <w:rPr>
-          <w:rFonts w:ascii="Calibri" w:eastAsiaTheme="minorHAnsi" w:hAnsi="Calibri"/>
-          <w:b/>
-          <w:sz w:val="18"/>
-          <w:szCs w:val="18"/>
-        </w:rPr>
-      </w:pPr>
-      <w:r>
-        <w:rPr>
-          <w:rFonts w:ascii="Calibri" w:eastAsiaTheme="minorHAnsi" w:hAnsi="Calibri"/>
-          <w:b/>
-          <w:noProof/>
-          <w:sz w:val="28"/>
-          <w:szCs w:val="28"/>
-        </w:rPr>
-        <mc:AlternateContent>
-          <mc:Choice Requires="wps">
-            <w:drawing>
-              <wp:anchor distT="45720" distB="45720" distL="114300" distR="114300" simplePos="0" relativeHeight="251651584" behindDoc="0" locked="0" layoutInCell="1" allowOverlap="1" wp14:anchorId="505C56E5" wp14:editId="33643D41">
-                <wp:simplePos x="0" y="0"/>
-                <wp:positionH relativeFrom="column">
-                  <wp:posOffset>-628650</wp:posOffset>
-                </wp:positionH>
-                <wp:positionV relativeFrom="paragraph">
-                  <wp:posOffset>1976120</wp:posOffset>
-                </wp:positionV>
-                <wp:extent cx="476250" cy="295275"/>
-                <wp:effectExtent l="0" t="0" r="0" b="9525"/>
-                <wp:wrapSquare wrapText="bothSides"/>
-                <wp:docPr id="217" name="Text Box 2"/>
-                <wp:cNvGraphicFramePr>
-                  <a:graphicFrameLocks xmlns:a="http://schemas.openxmlformats.org/drawingml/2006/main"/>
-                </wp:cNvGraphicFramePr>
-                <a:graphic xmlns:a="http://schemas.openxmlformats.org/drawingml/2006/main">
-                  <a:graphicData uri="http://schemas.microsoft.com/office/word/2010/wordprocessingShape">
-                    <wps:wsp>
-                      <wps:cNvSpPr txBox="1">
-                        <a:spLocks noChangeArrowheads="1"/>
-                      </wps:cNvSpPr>
-                      <wps:spPr bwMode="auto">
-                        <a:xfrm>
-                          <a:off x="0" y="0"/>
-                          <a:ext cx="476250" cy="295275"/>
-                        </a:xfrm>
-                        <a:prstGeom prst="rect">
-                          <a:avLst/>
-                        </a:prstGeom>
-                        <a:solidFill>
-                          <a:srgbClr val="FFFFFF"/>
-                        </a:solidFill>
-                        <a:ln w="9525">
-                          <a:noFill/>
-                          <a:miter lim="800000"/>
-                          <a:headEnd/>
-                          <a:tailEnd/>
-                        </a:ln>
-                      </wps:spPr>
-                      <wps:txbx>
-                        <w:txbxContent>
-                          <w:p>
-                            <w:pPr>
-                              <w:rPr>
-                                <w:rFonts w:asciiTheme="minorHAnsi" w:hAnsiTheme="minorHAnsi"/>
-                                <w:b/>
-                                <w:sz w:val="22"/>
-                                <w:szCs w:val="22"/>
-                              </w:rPr>
-                            </w:pPr>
-                            <w:r>
-                              <w:rPr>
-                                <w:rFonts w:asciiTheme="minorHAnsi" w:hAnsiTheme="minorHAnsi"/>
-                                <w:b/>
-                                <w:sz w:val="22"/>
-                                <w:szCs w:val="22"/>
-                              </w:rPr>
-                              <w:t>OR</w:t>
-                            </w:r>
-                          </w:p>
-                        </w:txbxContent>
-                      </wps:txbx>
-                      <wps:bodyPr rot="0" vert="horz" wrap="square" lIns="91440" tIns="45720" rIns="91440" bIns="45720" anchor="t" anchorCtr="0">
-                        <a:noAutofit/>
-                      </wps:bodyPr>
-                    </wps:wsp>
-                  </a:graphicData>
-                </a:graphic>
-                <wp14:sizeRelH relativeFrom="margin">
-                  <wp14:pctWidth>0</wp14:pctWidth>
-                </wp14:sizeRelH>
-                <wp14:sizeRelV relativeFrom="margin">
-                  <wp14:pctHeight>0</wp14:pctHeight>
-                </wp14:sizeRelV>
-              </wp:anchor>
-            </w:drawing>
-          </mc:Choice>
-          <mc:Fallback>
-            <w:pict>
-              <v:shape w14:anchorId="505C56E5" id="_x0000_s1027" type="#_x0000_t202" style="position:absolute;margin-left:-49.5pt;margin-top:155.6pt;width:37.5pt;height:23.25pt;z-index:251651584;visibility:visible;mso-wrap-style:square;mso-width-percent:0;mso-height-percent:0;mso-wrap-distance-left:9pt;mso-wrap-distance-top:3.6pt;mso-wrap-distance-right:9pt;mso-wrap-distance-bottom:3.6pt;mso-position-horizontal:absolute;mso-position-horizontal-relative:text;mso-position-vertical:absolute;mso-position-vertical-relative:text;mso-width-percent:0;mso-height-percent:0;mso-width-relative:margin;mso-height-relative:margin;v-text-anchor:top" o:gfxdata="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" stroked="f">
-                <v:textbox>
-                  <w:txbxContent>
-                    <w:p>
-                      <w:pPr>
-                        <w:rPr>
-                          <w:rFonts w:asciiTheme="minorHAnsi" w:hAnsiTheme="minorHAnsi"/>
-                          <w:b/>
-                          <w:sz w:val="22"/>
-                          <w:szCs w:val="22"/>
-                        </w:rPr>
-                      </w:pPr>
-                      <w:r>
-                        <w:rPr>
-                          <w:rFonts w:asciiTheme="minorHAnsi" w:hAnsiTheme="minorHAnsi"/>
-                          <w:b/>
-                          <w:sz w:val="22"/>
-                          <w:szCs w:val="22"/>
-                        </w:rPr>
-                        <w:t>OR</w:t>
-                      </w:r>
-                    </w:p>
-                  </w:txbxContent>
-                </v:textbox>
-                <w10:wrap type="square"/>
-              </v:shape>
-            </w:pict>
-          </mc:Fallback>
-        </mc:AlternateContent>
-      </w:r>
-      <w:r>
-        <w:rPr>
-          <w:noProof/>
-        </w:rPr>
-        <w:drawing>
-          <wp:inline distT="0" distB="0" distL="0" distR="0" wp14:anchorId="775FDFB1" wp14:editId="24B8ECB3">
-            <wp:extent cx="5715000" cy="1785507"/>
-            <wp:effectExtent l="0" t="0" r="0" b="5715"/>
-            <wp:docPr id="2" name="Picture 2" descr="cid:image001.png@01CFF818.6ECDD340"/>
-            <wp:cNvGraphicFramePr>
-              <a:graphicFrameLocks xmlns:a="http://schemas.openxmlformats.org/drawingml/2006/main" noChangeAspect="1"/>
-            </wp:cNvGraphicFramePr>
-            <a:graphic xmlns:a="http://schemas.openxmlformats.org/drawingml/2006/main">
-              <a:graphicData uri="http://schemas.openxmlformats.org/drawingml/2006/picture">
-                <pic:pic xmlns:pic="http://schemas.openxmlformats.org/drawingml/2006/picture">
-                  <pic:nvPicPr>
-                    <pic:cNvPr id="0" name="Picture 1" descr="cid:image001.png@01CFF818.6ECDD340"/>
-                    <pic:cNvPicPr>
-                      <a:picLocks noChangeAspect="1" noChangeArrowheads="1"/>
-                    </pic:cNvPicPr>
-                  </pic:nvPicPr>
-                  <pic:blipFill>
-                    <a:blip r:embed="rId17" r:link="rId18">
-                      <a:extLst>
-                        <a:ext uri="{28A0092B-C50C-407E-A947-70E740481C1C}">
-                          <a14:useLocalDpi xmlns:a14="http://schemas.microsoft.com/office/drawing/2010/main" val="0"/>
-                        </a:ext>
-                      </a:extLst>
-                    </a:blip>
-                    <a:srcRect/>
-                    <a:stretch>
-                      <a:fillRect/>
-                    </a:stretch>
-                  </pic:blipFill>
-                  <pic:spPr bwMode="auto">
-                    <a:xfrm>
-                      <a:off x="0" y="0"/>
-                      <a:ext cx="5715000" cy="1785507"/>
-                    </a:xfrm>
-                    <a:prstGeom prst="rect">
-                      <a:avLst/>
-                    </a:prstGeom>
-                    <a:noFill/>
-                    <a:ln>
-                      <a:noFill/>
-                    </a:ln>
-                  </pic:spPr>
-                </pic:pic>
-              </a:graphicData>
-            </a:graphic>
-          </wp:inline>
-        </w:drawing>
-      </w:r>
-    </w:p>
-    <w:p>
-      <w:pPr>
         <w:pStyle w:val="NormalWeb"/>
         <w:rPr>
           <w:rFonts w:ascii="Calibri" w:eastAsiaTheme="minorHAnsi" w:hAnsi="Calibri"/>
@@ -13829,7 +13679,7 @@
                     </pic:cNvPicPr>
                   </pic:nvPicPr>
                   <pic:blipFill>
-                    <a:blip r:embed="rId19" r:link="rId20">
+                    <a:blip r:embed="rId17" r:link="rId18">
                       <a:extLst>
                         <a:ext uri="{28A0092B-C50C-407E-A947-70E740481C1C}">
                           <a14:useLocalDpi xmlns:a14="http://schemas.microsoft.com/office/drawing/2010/main" val="0"/>
@@ -13871,58 +13721,24 @@
           <w:szCs w:val="18"/>
         </w:rPr>
       </w:pPr>
-      <w:r>
-        <w:rPr>
-          <w:noProof/>
-        </w:rPr>
-        <w:drawing>
-          <wp:inline distT="0" distB="0" distL="0" distR="0" wp14:anchorId="01FA9570" wp14:editId="5923D863">
-            <wp:extent cx="5715000" cy="1714500"/>
-            <wp:effectExtent l="0" t="0" r="0" b="0"/>
-            <wp:docPr id="5" name="Picture 5" descr="cid:image004.png@01CFF818.6ECDD340"/>
-            <wp:cNvGraphicFramePr>
-              <a:graphicFrameLocks xmlns:a="http://schemas.openxmlformats.org/drawingml/2006/main" noChangeAspect="1"/>
-            </wp:cNvGraphicFramePr>
-            <a:graphic xmlns:a="http://schemas.openxmlformats.org/drawingml/2006/main">
-              <a:graphicData uri="http://schemas.openxmlformats.org/drawingml/2006/picture">
-                <pic:pic xmlns:pic="http://schemas.openxmlformats.org/drawingml/2006/picture">
-                  <pic:nvPicPr>
-                    <pic:cNvPr id="0" name="Picture 2" descr="cid:image004.png@01CFF818.6ECDD340"/>
-                    <pic:cNvPicPr>
-                      <a:picLocks noChangeAspect="1" noChangeArrowheads="1"/>
-                    </pic:cNvPicPr>
-                  </pic:nvPicPr>
-                  <pic:blipFill>
-                    <a:blip r:embed="rId21" r:link="rId22">
-                      <a:extLst>
-                        <a:ext uri="{28A0092B-C50C-407E-A947-70E740481C1C}">
-                          <a14:useLocalDpi xmlns:a14="http://schemas.microsoft.com/office/drawing/2010/main" val="0"/>
-                        </a:ext>
-                      </a:extLst>
-                    </a:blip>
-                    <a:srcRect/>
-                    <a:stretch>
-                      <a:fillRect/>
-                    </a:stretch>
-                  </pic:blipFill>
-                  <pic:spPr bwMode="auto">
-                    <a:xfrm>
-                      <a:off x="0" y="0"/>
-                      <a:ext cx="5715000" cy="1714500"/>
-                    </a:xfrm>
-                    <a:prstGeom prst="rect">
-                      <a:avLst/>
-                    </a:prstGeom>
-                    <a:noFill/>
-                    <a:ln>
-                      <a:noFill/>
-                    </a:ln>
-                  </pic:spPr>
-                </pic:pic>
-              </a:graphicData>
-            </a:graphic>
-          </wp:inline>
-        </w:drawing>
+    </w:p>
+    <w:p>
+      <w:pPr>
+        <w:rPr>
+          <w:rFonts w:ascii="Calibri" w:eastAsiaTheme="minorHAnsi" w:hAnsi="Calibri"/>
+          <w:b/>
+          <w:sz w:val="18"/>
+          <w:szCs w:val="18"/>
+        </w:rPr>
+      </w:pPr>
+      <w:r>
+        <w:rPr>
+          <w:rFonts w:ascii="Calibri" w:eastAsiaTheme="minorHAnsi" w:hAnsi="Calibri"/>
+          <w:b/>
+          <w:sz w:val="18"/>
+          <w:szCs w:val="18"/>
+        </w:rPr>
+        <w:br w:type="page"/>
       </w:r>
     </w:p>
     <w:p>
@@ -14032,7 +13848,7 @@
         </w:rPr>
         <w:t xml:space="preserve"> </w:t>
       </w:r>
-      <w:hyperlink r:id="rId23" w:history="1">
+      <w:hyperlink r:id="rId19" w:history="1">
         <w:r>
           <w:rPr>
             <w:rStyle w:val="Hyperlink"/>
@@ -14069,7 +13885,6 @@
         <w:rPr>
           <w:rFonts w:asciiTheme="minorHAnsi" w:hAnsiTheme="minorHAnsi"/>
         </w:rPr>
-        <w:lastRenderedPageBreak/>
         <w:t>No additional data sources or mappings needed</w:t>
       </w:r>
     </w:p>
@@ -14198,8 +14013,8 @@
       </w:pPr>
     </w:p>
     <w:sectPr>
-      <w:headerReference w:type="default" r:id="rId24"/>
-      <w:footerReference w:type="default" r:id="rId25"/>
+      <w:headerReference w:type="default" r:id="rId20"/>
+      <w:footerReference w:type="default" r:id="rId21"/>
       <w:pgSz w:w="12240" w:h="15840" w:code="1"/>
       <w:pgMar w:top="1440" w:right="1440" w:bottom="1440" w:left="1800" w:header="720" w:footer="720" w:gutter="0"/>
       <w:pgNumType w:start="4"/>
@@ -14388,7 +14203,7 @@
       <w:rPr>
         <w:noProof/>
       </w:rPr>
-      <w:t>11/6/2014 7:50:22 AM</w:t>
+      <w:t>12/10/2014 3:44:11 PM</w:t>
     </w:r>
     <w:r>
       <w:rPr>
@@ -20238,16 +20053,12 @@
 </file>
 
 <file path=customXml/item1.xml><?xml version="1.0" encoding="utf-8"?>
-<b:Sources xmlns:b="http://schemas.openxmlformats.org/officeDocument/2006/bibliography" xmlns="http://schemas.openxmlformats.org/officeDocument/2006/bibliography" SelectedStyle="\APA.XSL" StyleName="APA"/>
-</file>
-
-<file path=customXml/item2.xml><?xml version="1.0" encoding="utf-8"?>
 <p:properties xmlns:p="http://schemas.microsoft.com/office/2006/metadata/properties" xmlns:xsi="http://www.w3.org/2001/XMLSchema-instance">
   <documentManagement/>
 </p:properties>
 </file>
 
-<file path=customXml/item3.xml><?xml version="1.0" encoding="utf-8"?>
+<file path=customXml/item2.xml><?xml version="1.0" encoding="utf-8"?>
 <?mso-contentType ?>
 <FormTemplates xmlns="http://schemas.microsoft.com/sharepoint/v3/contenttype/forms">
   <Display>DocumentLibraryForm</Display>
@@ -20256,9 +20067,9 @@
 </FormTemplates>
 </file>
 
-<file path=customXml/item4.xml><?xml version="1.0" encoding="utf-8"?>
-<ct:contentTypeSchema xmlns:ct="http://schemas.microsoft.com/office/2006/metadata/contentType" xmlns:ma="http://schemas.microsoft.com/office/2006/metadata/properties/metaAttributes" ct:_="" ma:_="" ma:contentTypeName="Document" ma:contentTypeID="0x01010018842DDE8D4CC842BB0697CEAAF48470" ma:contentTypeVersion="0" ma:contentTypeDescription="Create a new document." ma:contentTypeScope="" ma:versionID="334a666bd13a236186a4d4f22b8d93ec">
-  <xsd:schema xmlns:xsd="http://www.w3.org/2001/XMLSchema" xmlns:xs="http://www.w3.org/2001/XMLSchema" xmlns:p="http://schemas.microsoft.com/office/2006/metadata/properties" targetNamespace="http://schemas.microsoft.com/office/2006/metadata/properties" ma:root="true" ma:fieldsID="1b05d82d297216baf5b26c55225140df">
+<file path=customXml/item3.xml><?xml version="1.0" encoding="utf-8"?>
+<ct:contentTypeSchema xmlns:ct="http://schemas.microsoft.com/office/2006/metadata/contentType" xmlns:ma="http://schemas.microsoft.com/office/2006/metadata/properties/metaAttributes" ct:_="" ma:_="" ma:contentTypeName="Document" ma:contentTypeID="0x01010007B1D441ADEC8642ABD94220A12323FC" ma:contentTypeVersion="0" ma:contentTypeDescription="Create a new document." ma:contentTypeScope="" ma:versionID="004e9817178017d7dbe120b842248b7f">
+  <xsd:schema xmlns:xsd="http://www.w3.org/2001/XMLSchema" xmlns:xs="http://www.w3.org/2001/XMLSchema" xmlns:p="http://schemas.microsoft.com/office/2006/metadata/properties" targetNamespace="http://schemas.microsoft.com/office/2006/metadata/properties" ma:root="true" ma:fieldsID="c64490b4aec6201516c3a874156f37b2">
     <xsd:element name="properties">
       <xsd:complexType>
         <xsd:sequence>
@@ -20370,18 +20181,46 @@
 </ct:contentTypeSchema>
 </file>
 
+<file path=customXml/item4.xml><?xml version="1.0" encoding="utf-8"?>
+<b:Sources xmlns:b="http://schemas.openxmlformats.org/officeDocument/2006/bibliography" xmlns="http://schemas.openxmlformats.org/officeDocument/2006/bibliography" SelectedStyle="\APA.XSL" StyleName="APA"/>
+</file>
+
 <file path=customXml/itemProps1.xml><?xml version="1.0" encoding="utf-8"?>
-<ds:datastoreItem xmlns:ds="http://schemas.openxmlformats.org/officeDocument/2006/customXml" ds:itemID="{8B440FC8-2DAD-4CF7-8814-15D80F98DFF0}"/>
+<ds:datastoreItem xmlns:ds="http://schemas.openxmlformats.org/officeDocument/2006/customXml" ds:itemID="{E5265DE5-3E8E-4120-8280-8EC419E03148}">
+  <ds:schemaRefs>
+    <ds:schemaRef ds:uri="http://schemas.microsoft.com/office/2006/metadata/properties"/>
+  </ds:schemaRefs>
+</ds:datastoreItem>
 </file>
 
 <file path=customXml/itemProps2.xml><?xml version="1.0" encoding="utf-8"?>
-<ds:datastoreItem xmlns:ds="http://schemas.openxmlformats.org/officeDocument/2006/customXml" ds:itemID="{E5265DE5-3E8E-4120-8280-8EC419E03148}"/>
+<ds:datastoreItem xmlns:ds="http://schemas.openxmlformats.org/officeDocument/2006/customXml" ds:itemID="{3CBB50F0-8F85-42BF-AC23-9DA2DC66E259}">
+  <ds:schemaRefs>
+    <ds:schemaRef ds:uri="http://schemas.microsoft.com/sharepoint/v3/contenttype/forms"/>
+  </ds:schemaRefs>
+</ds:datastoreItem>
 </file>
 
 <file path=customXml/itemProps3.xml><?xml version="1.0" encoding="utf-8"?>
-<ds:datastoreItem xmlns:ds="http://schemas.openxmlformats.org/officeDocument/2006/customXml" ds:itemID="{3CBB50F0-8F85-42BF-AC23-9DA2DC66E259}"/>
+<ds:datastoreItem xmlns:ds="http://schemas.openxmlformats.org/officeDocument/2006/customXml" ds:itemID="{BA7BD11F-C275-40DD-82C9-C791F093B530}">
+  <ds:schemaRefs>
+    <ds:schemaRef ds:uri="http://schemas.microsoft.com/office/2006/metadata/contentType"/>
+    <ds:schemaRef ds:uri="http://schemas.microsoft.com/office/2006/metadata/properties/metaAttributes"/>
+    <ds:schemaRef ds:uri="http://www.w3.org/2001/XMLSchema"/>
+    <ds:schemaRef ds:uri="http://schemas.microsoft.com/office/2006/metadata/properties"/>
+    <ds:schemaRef ds:uri="http://schemas.openxmlformats.org/package/2006/metadata/core-properties"/>
+    <ds:schemaRef ds:uri="http://purl.org/dc/elements/1.1/"/>
+    <ds:schemaRef ds:uri="http://purl.org/dc/terms/"/>
+    <ds:schemaRef ds:uri="http://schemas.microsoft.com/internal/obd"/>
+    <ds:schemaRef ds:uri="http://schemas.microsoft.com/office/infopath/2007/PartnerControls"/>
+  </ds:schemaRefs>
+</ds:datastoreItem>
 </file>
 
 <file path=customXml/itemProps4.xml><?xml version="1.0" encoding="utf-8"?>
-<ds:datastoreItem xmlns:ds="http://schemas.openxmlformats.org/officeDocument/2006/customXml" ds:itemID="{7753A0EE-485D-4A6B-932A-9FDC641FB2C9}"/>
+<ds:datastoreItem xmlns:ds="http://schemas.openxmlformats.org/officeDocument/2006/customXml" ds:itemID="{AD006220-2876-476A-B2CD-ECBC3FF22032}">
+  <ds:schemaRefs>
+    <ds:schemaRef ds:uri="http://schemas.openxmlformats.org/officeDocument/2006/bibliography"/>
+  </ds:schemaRefs>
+</ds:datastoreItem>
 </file>
</xml_diff>

<commit_message>
Updated formula based on developer questions
</commit_message>
<xml_diff>
--- a/design/Design Specification - Capture - Approval Email Layout.docx
+++ b/design/Design Specification - Capture - Approval Email Layout.docx
@@ -783,7 +783,7 @@
               <w:rPr>
                 <w:rFonts w:asciiTheme="minorHAnsi" w:hAnsiTheme="minorHAnsi"/>
               </w:rPr>
-              <w:t>12/9/14</w:t>
+              <w:t>2/9/2015</w:t>
             </w:r>
           </w:p>
         </w:tc>
@@ -822,7 +822,7 @@
               <w:rPr>
                 <w:rFonts w:asciiTheme="minorHAnsi" w:hAnsiTheme="minorHAnsi"/>
               </w:rPr>
-              <w:t>Added % of floor to quote totals and specified Initial terms</w:t>
+              <w:t>Updated based on GitHub</w:t>
             </w:r>
           </w:p>
         </w:tc>
@@ -842,7 +842,7 @@
               <w:rPr>
                 <w:rFonts w:asciiTheme="minorHAnsi" w:hAnsiTheme="minorHAnsi"/>
               </w:rPr>
-              <w:t>Roger</w:t>
+              <w:t>Julie</w:t>
             </w:r>
           </w:p>
         </w:tc>
@@ -896,8 +896,6 @@
           <w:rFonts w:asciiTheme="minorHAnsi" w:hAnsiTheme="minorHAnsi" w:cs="Arial"/>
         </w:rPr>
       </w:pPr>
-      <w:bookmarkStart w:id="0" w:name="_GoBack"/>
-      <w:bookmarkEnd w:id="0"/>
     </w:p>
     <w:p>
       <w:pPr>
@@ -1420,7 +1418,7 @@
         <w:rPr>
           <w:noProof/>
         </w:rPr>
-        <w:instrText xml:space="preserve"> PAGEREF _Toc402527846 \h </w:instrText>
+        <w:instrText xml:space="preserve"> PAGEREF _Toc411264030 \h </w:instrText>
       </w:r>
       <w:r>
         <w:rPr>
@@ -1500,7 +1498,7 @@
         <w:rPr>
           <w:noProof/>
         </w:rPr>
-        <w:instrText xml:space="preserve"> PAGEREF _Toc402527847 \h </w:instrText>
+        <w:instrText xml:space="preserve"> PAGEREF _Toc411264031 \h </w:instrText>
       </w:r>
       <w:r>
         <w:rPr>
@@ -1579,7 +1577,7 @@
         <w:rPr>
           <w:noProof/>
         </w:rPr>
-        <w:instrText xml:space="preserve"> PAGEREF _Toc402527848 \h </w:instrText>
+        <w:instrText xml:space="preserve"> PAGEREF _Toc411264032 \h </w:instrText>
       </w:r>
       <w:r>
         <w:rPr>
@@ -1658,7 +1656,7 @@
         <w:rPr>
           <w:noProof/>
         </w:rPr>
-        <w:instrText xml:space="preserve"> PAGEREF _Toc402527849 \h </w:instrText>
+        <w:instrText xml:space="preserve"> PAGEREF _Toc411264033 \h </w:instrText>
       </w:r>
       <w:r>
         <w:rPr>
@@ -1740,7 +1738,7 @@
         <w:rPr>
           <w:noProof/>
         </w:rPr>
-        <w:instrText xml:space="preserve"> PAGEREF _Toc402527850 \h </w:instrText>
+        <w:instrText xml:space="preserve"> PAGEREF _Toc411264034 \h </w:instrText>
       </w:r>
       <w:r>
         <w:rPr>
@@ -1822,7 +1820,7 @@
         <w:rPr>
           <w:noProof/>
         </w:rPr>
-        <w:instrText xml:space="preserve"> PAGEREF _Toc402527851 \h </w:instrText>
+        <w:instrText xml:space="preserve"> PAGEREF _Toc411264035 \h </w:instrText>
       </w:r>
       <w:r>
         <w:rPr>
@@ -1902,7 +1900,7 @@
         <w:rPr>
           <w:noProof/>
         </w:rPr>
-        <w:instrText xml:space="preserve"> PAGEREF _Toc402527852 \h </w:instrText>
+        <w:instrText xml:space="preserve"> PAGEREF _Toc411264036 \h </w:instrText>
       </w:r>
       <w:r>
         <w:rPr>
@@ -1982,7 +1980,7 @@
         <w:rPr>
           <w:noProof/>
         </w:rPr>
-        <w:instrText xml:space="preserve"> PAGEREF _Toc402527853 \h </w:instrText>
+        <w:instrText xml:space="preserve"> PAGEREF _Toc411264037 \h </w:instrText>
       </w:r>
       <w:r>
         <w:rPr>
@@ -2062,7 +2060,7 @@
         <w:rPr>
           <w:noProof/>
         </w:rPr>
-        <w:instrText xml:space="preserve"> PAGEREF _Toc402527854 \h </w:instrText>
+        <w:instrText xml:space="preserve"> PAGEREF _Toc411264038 \h </w:instrText>
       </w:r>
       <w:r>
         <w:rPr>
@@ -2079,7 +2077,7 @@
         <w:rPr>
           <w:noProof/>
         </w:rPr>
-        <w:t>11</w:t>
+        <w:t>13</w:t>
       </w:r>
       <w:r>
         <w:rPr>
@@ -2142,7 +2140,7 @@
         <w:rPr>
           <w:noProof/>
         </w:rPr>
-        <w:instrText xml:space="preserve"> PAGEREF _Toc402527855 \h </w:instrText>
+        <w:instrText xml:space="preserve"> PAGEREF _Toc411264039 \h </w:instrText>
       </w:r>
       <w:r>
         <w:rPr>
@@ -2159,7 +2157,7 @@
         <w:rPr>
           <w:noProof/>
         </w:rPr>
-        <w:t>11</w:t>
+        <w:t>13</w:t>
       </w:r>
       <w:r>
         <w:rPr>
@@ -2222,7 +2220,7 @@
         <w:rPr>
           <w:noProof/>
         </w:rPr>
-        <w:instrText xml:space="preserve"> PAGEREF _Toc402527856 \h </w:instrText>
+        <w:instrText xml:space="preserve"> PAGEREF _Toc411264040 \h </w:instrText>
       </w:r>
       <w:r>
         <w:rPr>
@@ -2239,7 +2237,87 @@
         <w:rPr>
           <w:noProof/>
         </w:rPr>
-        <w:t>11</w:t>
+        <w:t>13</w:t>
+      </w:r>
+      <w:r>
+        <w:rPr>
+          <w:noProof/>
+        </w:rPr>
+        <w:fldChar w:fldCharType="end"/>
+      </w:r>
+    </w:p>
+    <w:p>
+      <w:pPr>
+        <w:pStyle w:val="TOC2"/>
+        <w:tabs>
+          <w:tab w:val="left" w:pos="880"/>
+        </w:tabs>
+        <w:rPr>
+          <w:rFonts w:asciiTheme="minorHAnsi" w:eastAsiaTheme="minorEastAsia" w:hAnsiTheme="minorHAnsi" w:cstheme="minorBidi"/>
+          <w:smallCaps w:val="0"/>
+          <w:noProof/>
+          <w:sz w:val="22"/>
+          <w:szCs w:val="22"/>
+        </w:rPr>
+      </w:pPr>
+      <w:r>
+        <w:rPr>
+          <w:rFonts w:asciiTheme="minorHAnsi" w:hAnsiTheme="minorHAnsi"/>
+          <w:noProof/>
+        </w:rPr>
+        <w:t>3.6</w:t>
+      </w:r>
+      <w:r>
+        <w:rPr>
+          <w:rFonts w:asciiTheme="minorHAnsi" w:eastAsiaTheme="minorEastAsia" w:hAnsiTheme="minorHAnsi" w:cstheme="minorBidi"/>
+          <w:smallCaps w:val="0"/>
+          <w:noProof/>
+          <w:sz w:val="22"/>
+          <w:szCs w:val="22"/>
+        </w:rPr>
+        <w:tab/>
+      </w:r>
+      <w:r>
+        <w:rPr>
+          <w:rFonts w:asciiTheme="minorHAnsi" w:hAnsiTheme="minorHAnsi"/>
+          <w:noProof/>
+        </w:rPr>
+        <w:t>BI Interface</w:t>
+      </w:r>
+      <w:r>
+        <w:rPr>
+          <w:noProof/>
+        </w:rPr>
+        <w:tab/>
+      </w:r>
+      <w:r>
+        <w:rPr>
+          <w:noProof/>
+        </w:rPr>
+        <w:fldChar w:fldCharType="begin"/>
+      </w:r>
+      <w:r>
+        <w:rPr>
+          <w:noProof/>
+        </w:rPr>
+        <w:instrText xml:space="preserve"> PAGEREF _Toc411264041 \h </w:instrText>
+      </w:r>
+      <w:r>
+        <w:rPr>
+          <w:noProof/>
+        </w:rPr>
+      </w:r>
+      <w:r>
+        <w:rPr>
+          <w:noProof/>
+        </w:rPr>
+        <w:fldChar w:fldCharType="separate"/>
+      </w:r>
+      <w:r>
+        <w:rPr>
+          <w:noProof/>
+        </w:rPr>
+        <w:t>13</w:t>
       </w:r>
       <w:r>
         <w:rPr>
@@ -2304,7 +2382,7 @@
         <w:rPr>
           <w:noProof/>
         </w:rPr>
-        <w:instrText xml:space="preserve"> PAGEREF _Toc402527857 \h </w:instrText>
+        <w:instrText xml:space="preserve"> PAGEREF _Toc411264042 \h </w:instrText>
       </w:r>
       <w:r>
         <w:rPr>
@@ -2321,7 +2399,7 @@
         <w:rPr>
           <w:noProof/>
         </w:rPr>
-        <w:t>11</w:t>
+        <w:t>13</w:t>
       </w:r>
       <w:r>
         <w:rPr>
@@ -2386,7 +2464,7 @@
         <w:rPr>
           <w:noProof/>
         </w:rPr>
-        <w:instrText xml:space="preserve"> PAGEREF _Toc402527858 \h </w:instrText>
+        <w:instrText xml:space="preserve"> PAGEREF _Toc411264043 \h </w:instrText>
       </w:r>
       <w:r>
         <w:rPr>
@@ -2403,7 +2481,7 @@
         <w:rPr>
           <w:noProof/>
         </w:rPr>
-        <w:t>11</w:t>
+        <w:t>13</w:t>
       </w:r>
       <w:r>
         <w:rPr>
@@ -2426,12 +2504,12 @@
         </w:rPr>
         <w:fldChar w:fldCharType="end"/>
       </w:r>
-      <w:bookmarkStart w:id="1" w:name="_Toc314721060"/>
-      <w:bookmarkStart w:id="2" w:name="_Toc314721188"/>
-      <w:bookmarkStart w:id="3" w:name="_Toc314721491"/>
-      <w:bookmarkStart w:id="4" w:name="_Toc314823104"/>
-      <w:bookmarkStart w:id="5" w:name="_Toc314827285"/>
-      <w:bookmarkStart w:id="6" w:name="_Toc420970829"/>
+      <w:bookmarkStart w:id="0" w:name="_Toc314721060"/>
+      <w:bookmarkStart w:id="1" w:name="_Toc314721188"/>
+      <w:bookmarkStart w:id="2" w:name="_Toc314721491"/>
+      <w:bookmarkStart w:id="3" w:name="_Toc314823104"/>
+      <w:bookmarkStart w:id="4" w:name="_Toc314827285"/>
+      <w:bookmarkStart w:id="5" w:name="_Toc420970829"/>
       <w:r>
         <w:rPr>
           <w:rFonts w:asciiTheme="minorHAnsi" w:hAnsiTheme="minorHAnsi"/>
@@ -2448,13 +2526,13 @@
           <w:rFonts w:asciiTheme="minorHAnsi" w:hAnsiTheme="minorHAnsi"/>
         </w:rPr>
       </w:pPr>
-      <w:bookmarkStart w:id="7" w:name="_Toc402527846"/>
+      <w:bookmarkStart w:id="6" w:name="_Toc411264030"/>
+      <w:bookmarkEnd w:id="0"/>
       <w:bookmarkEnd w:id="1"/>
       <w:bookmarkEnd w:id="2"/>
       <w:bookmarkEnd w:id="3"/>
       <w:bookmarkEnd w:id="4"/>
       <w:bookmarkEnd w:id="5"/>
-      <w:bookmarkEnd w:id="6"/>
       <w:r>
         <w:rPr>
           <w:rFonts w:asciiTheme="minorHAnsi" w:hAnsiTheme="minorHAnsi"/>
@@ -2462,7 +2540,7 @@
         <w:lastRenderedPageBreak/>
         <w:t>Business Requirements</w:t>
       </w:r>
-      <w:bookmarkEnd w:id="7"/>
+      <w:bookmarkEnd w:id="6"/>
     </w:p>
     <w:p>
       <w:pPr>
@@ -2472,26 +2550,26 @@
           <w:rFonts w:asciiTheme="minorHAnsi" w:hAnsiTheme="minorHAnsi"/>
         </w:rPr>
       </w:pPr>
-      <w:bookmarkStart w:id="8" w:name="_Toc342757859"/>
-      <w:bookmarkStart w:id="9" w:name="_Toc346297767"/>
-      <w:bookmarkStart w:id="10" w:name="_Toc404134497"/>
-      <w:bookmarkStart w:id="11" w:name="_Toc402527847"/>
+      <w:bookmarkStart w:id="7" w:name="_Toc342757859"/>
+      <w:bookmarkStart w:id="8" w:name="_Toc346297767"/>
+      <w:bookmarkStart w:id="9" w:name="_Toc404134497"/>
+      <w:bookmarkStart w:id="10" w:name="_Toc411264031"/>
       <w:r>
         <w:rPr>
           <w:rFonts w:asciiTheme="minorHAnsi" w:hAnsiTheme="minorHAnsi"/>
         </w:rPr>
         <w:t xml:space="preserve">Purpose of the </w:t>
       </w:r>
+      <w:bookmarkEnd w:id="7"/>
       <w:bookmarkEnd w:id="8"/>
       <w:bookmarkEnd w:id="9"/>
+      <w:r>
+        <w:rPr>
+          <w:rFonts w:asciiTheme="minorHAnsi" w:hAnsiTheme="minorHAnsi"/>
+        </w:rPr>
+        <w:t>Design Specification</w:t>
+      </w:r>
       <w:bookmarkEnd w:id="10"/>
-      <w:r>
-        <w:rPr>
-          <w:rFonts w:asciiTheme="minorHAnsi" w:hAnsiTheme="minorHAnsi"/>
-        </w:rPr>
-        <w:t>Design Specification</w:t>
-      </w:r>
-      <w:bookmarkEnd w:id="11"/>
     </w:p>
     <w:p>
       <w:pPr>
@@ -2504,7 +2582,21 @@
         <w:rPr>
           <w:rFonts w:asciiTheme="minorHAnsi" w:hAnsiTheme="minorHAnsi"/>
         </w:rPr>
-        <w:t xml:space="preserve">This document highlights items to be implemented for Rate Restriction functionality.  In order to get certain functionality to the users quicker, not all items will be implemented in this first iteration.  </w:t>
+        <w:t xml:space="preserve">This document highlights items to be </w:t>
+      </w:r>
+      <w:r>
+        <w:rPr>
+          <w:rFonts w:asciiTheme="minorHAnsi" w:hAnsiTheme="minorHAnsi"/>
+        </w:rPr>
+        <w:t>updated for the approval email sent to those who need to approve Catpure quotes.</w:t>
+      </w:r>
+      <w:bookmarkStart w:id="11" w:name="_GoBack"/>
+      <w:bookmarkEnd w:id="11"/>
+      <w:r>
+        <w:rPr>
+          <w:rFonts w:asciiTheme="minorHAnsi" w:hAnsiTheme="minorHAnsi"/>
+        </w:rPr>
+        <w:t xml:space="preserve">  </w:t>
       </w:r>
     </w:p>
     <w:p>
@@ -2514,10 +2606,10 @@
           <w:rFonts w:asciiTheme="minorHAnsi" w:hAnsiTheme="minorHAnsi"/>
         </w:rPr>
       </w:pPr>
-      <w:bookmarkStart w:id="12" w:name="_Toc402527848"/>
-      <w:bookmarkStart w:id="13" w:name="_Toc342757861"/>
-      <w:bookmarkStart w:id="14" w:name="_Toc346297769"/>
-      <w:bookmarkStart w:id="15" w:name="_Toc404134499"/>
+      <w:bookmarkStart w:id="12" w:name="_Toc342757861"/>
+      <w:bookmarkStart w:id="13" w:name="_Toc346297769"/>
+      <w:bookmarkStart w:id="14" w:name="_Toc404134499"/>
+      <w:bookmarkStart w:id="15" w:name="_Toc411264032"/>
       <w:r>
         <w:rPr>
           <w:rFonts w:asciiTheme="minorHAnsi" w:hAnsiTheme="minorHAnsi"/>
@@ -2530,7 +2622,7 @@
         </w:rPr>
         <w:t xml:space="preserve"> / Configuration</w:t>
       </w:r>
-      <w:bookmarkEnd w:id="12"/>
+      <w:bookmarkEnd w:id="15"/>
     </w:p>
     <w:p>
       <w:pPr>
@@ -3402,9 +3494,9 @@
             <w:bookmarkStart w:id="16" w:name="_Toc342757862"/>
             <w:bookmarkStart w:id="17" w:name="_Toc346297770"/>
             <w:bookmarkStart w:id="18" w:name="_Toc404134500"/>
+            <w:bookmarkEnd w:id="12"/>
             <w:bookmarkEnd w:id="13"/>
             <w:bookmarkEnd w:id="14"/>
-            <w:bookmarkEnd w:id="15"/>
           </w:p>
           <w:p>
             <w:pPr>
@@ -3646,7 +3738,7 @@
           <w:rFonts w:asciiTheme="minorHAnsi" w:hAnsiTheme="minorHAnsi"/>
         </w:rPr>
       </w:pPr>
-      <w:bookmarkStart w:id="19" w:name="_Toc402527849"/>
+      <w:bookmarkStart w:id="19" w:name="_Toc411264033"/>
       <w:r>
         <w:rPr>
           <w:rFonts w:asciiTheme="minorHAnsi" w:hAnsiTheme="minorHAnsi"/>
@@ -3983,6 +4075,570 @@
                 <w:rFonts w:asciiTheme="minorHAnsi" w:hAnsiTheme="minorHAnsi"/>
               </w:rPr>
             </w:pPr>
+            <w:r>
+              <w:rPr>
+                <w:rFonts w:asciiTheme="minorHAnsi" w:hAnsiTheme="minorHAnsi"/>
+              </w:rPr>
+              <w:t>Container Details</w:t>
+            </w:r>
+          </w:p>
+        </w:tc>
+        <w:tc>
+          <w:tcPr>
+            <w:tcW w:w="4950" w:type="dxa"/>
+            <w:tcBorders>
+              <w:top w:val="single" w:sz="4" w:space="0" w:color="auto"/>
+              <w:left w:val="single" w:sz="4" w:space="0" w:color="auto"/>
+              <w:bottom w:val="single" w:sz="4" w:space="0" w:color="auto"/>
+              <w:right w:val="single" w:sz="4" w:space="0" w:color="auto"/>
+            </w:tcBorders>
+            <w:vAlign w:val="center"/>
+          </w:tcPr>
+          <w:p>
+            <w:pPr>
+              <w:pStyle w:val="ListParagraph"/>
+              <w:numPr>
+                <w:ilvl w:val="0"/>
+                <w:numId w:val="46"/>
+              </w:numPr>
+              <w:ind w:left="252" w:hanging="252"/>
+              <w:rPr>
+                <w:rFonts w:asciiTheme="minorHAnsi" w:hAnsiTheme="minorHAnsi"/>
+              </w:rPr>
+            </w:pPr>
+            <w:r>
+              <w:rPr>
+                <w:rFonts w:asciiTheme="minorHAnsi" w:hAnsiTheme="minorHAnsi"/>
+              </w:rPr>
+              <w:t>Container</w:t>
+            </w:r>
+          </w:p>
+          <w:p>
+            <w:pPr>
+              <w:pStyle w:val="ListParagraph"/>
+              <w:numPr>
+                <w:ilvl w:val="0"/>
+                <w:numId w:val="46"/>
+              </w:numPr>
+              <w:ind w:left="252" w:firstLine="90"/>
+              <w:rPr>
+                <w:rFonts w:asciiTheme="minorHAnsi" w:hAnsiTheme="minorHAnsi"/>
+              </w:rPr>
+            </w:pPr>
+            <w:r>
+              <w:rPr>
+                <w:rFonts w:asciiTheme="minorHAnsi" w:hAnsiTheme="minorHAnsi"/>
+              </w:rPr>
+              <w:t>Description_line (commerce attribute)</w:t>
+            </w:r>
+          </w:p>
+          <w:p>
+            <w:pPr>
+              <w:pStyle w:val="ListParagraph"/>
+              <w:numPr>
+                <w:ilvl w:val="0"/>
+                <w:numId w:val="46"/>
+              </w:numPr>
+              <w:ind w:left="252" w:hanging="252"/>
+              <w:rPr>
+                <w:rFonts w:asciiTheme="minorHAnsi" w:hAnsiTheme="minorHAnsi"/>
+              </w:rPr>
+            </w:pPr>
+            <w:r>
+              <w:rPr>
+                <w:rFonts w:asciiTheme="minorHAnsi" w:hAnsiTheme="minorHAnsi"/>
+              </w:rPr>
+              <w:t>Compactor Asset Value (currency)</w:t>
+            </w:r>
+          </w:p>
+          <w:p>
+            <w:pPr>
+              <w:pStyle w:val="ListParagraph"/>
+              <w:numPr>
+                <w:ilvl w:val="0"/>
+                <w:numId w:val="46"/>
+              </w:numPr>
+              <w:ind w:left="702"/>
+              <w:rPr>
+                <w:rFonts w:asciiTheme="minorHAnsi" w:hAnsiTheme="minorHAnsi"/>
+              </w:rPr>
+            </w:pPr>
+            <w:r>
+              <w:rPr>
+                <w:rFonts w:asciiTheme="minorHAnsi" w:hAnsiTheme="minorHAnsi"/>
+              </w:rPr>
+              <w:t xml:space="preserve">compactorValue </w:t>
+            </w:r>
+          </w:p>
+          <w:p>
+            <w:pPr>
+              <w:pStyle w:val="ListParagraph"/>
+              <w:numPr>
+                <w:ilvl w:val="0"/>
+                <w:numId w:val="46"/>
+              </w:numPr>
+              <w:ind w:left="252" w:hanging="252"/>
+              <w:rPr>
+                <w:rFonts w:asciiTheme="minorHAnsi" w:hAnsiTheme="minorHAnsi"/>
+              </w:rPr>
+            </w:pPr>
+            <w:r>
+              <w:rPr>
+                <w:rFonts w:asciiTheme="minorHAnsi" w:hAnsiTheme="minorHAnsi"/>
+              </w:rPr>
+              <w:t>Total Service Time (integer)</w:t>
+            </w:r>
+          </w:p>
+          <w:p>
+            <w:pPr>
+              <w:pStyle w:val="ListParagraph"/>
+              <w:numPr>
+                <w:ilvl w:val="0"/>
+                <w:numId w:val="46"/>
+              </w:numPr>
+              <w:rPr>
+                <w:rFonts w:asciiTheme="minorHAnsi" w:hAnsiTheme="minorHAnsi"/>
+              </w:rPr>
+            </w:pPr>
+            <w:r>
+              <w:rPr>
+                <w:rFonts w:asciiTheme="minorHAnsi" w:hAnsiTheme="minorHAnsi"/>
+              </w:rPr>
+              <w:t>“N/A” (small container)</w:t>
+            </w:r>
+          </w:p>
+          <w:p>
+            <w:pPr>
+              <w:pStyle w:val="ListParagraph"/>
+              <w:numPr>
+                <w:ilvl w:val="0"/>
+                <w:numId w:val="46"/>
+              </w:numPr>
+              <w:rPr>
+                <w:rFonts w:asciiTheme="minorHAnsi" w:hAnsiTheme="minorHAnsi"/>
+              </w:rPr>
+            </w:pPr>
+            <w:r>
+              <w:rPr>
+                <w:rFonts w:ascii="Helvetica" w:hAnsi="Helvetica" w:cs="Helvetica"/>
+                <w:color w:val="333333"/>
+                <w:sz w:val="21"/>
+                <w:szCs w:val="21"/>
+                <w:shd w:val="clear" w:color="auto" w:fill="FFFFFF"/>
+              </w:rPr>
+              <w:t>adjus</w:t>
+            </w:r>
+            <w:r>
+              <w:rPr>
+                <w:rFonts w:ascii="Helvetica" w:hAnsi="Helvetica" w:cs="Helvetica"/>
+                <w:color w:val="333333"/>
+                <w:sz w:val="21"/>
+                <w:szCs w:val="21"/>
+                <w:shd w:val="clear" w:color="auto" w:fill="FFFFFF"/>
+              </w:rPr>
+              <w:t>tedTotalTime_l</w:t>
+            </w:r>
+            <w:r>
+              <w:rPr>
+                <w:rFonts w:ascii="Helvetica" w:hAnsi="Helvetica" w:cs="Helvetica"/>
+                <w:color w:val="333333"/>
+                <w:sz w:val="21"/>
+                <w:szCs w:val="21"/>
+                <w:shd w:val="clear" w:color="auto" w:fill="FFFFFF"/>
+              </w:rPr>
+              <w:t xml:space="preserve"> (config attribute)</w:t>
+            </w:r>
+          </w:p>
+          <w:p>
+            <w:pPr>
+              <w:pStyle w:val="ListParagraph"/>
+              <w:numPr>
+                <w:ilvl w:val="0"/>
+                <w:numId w:val="46"/>
+              </w:numPr>
+              <w:ind w:left="252" w:hanging="252"/>
+              <w:rPr>
+                <w:rFonts w:asciiTheme="minorHAnsi" w:hAnsiTheme="minorHAnsi"/>
+              </w:rPr>
+            </w:pPr>
+            <w:r>
+              <w:rPr>
+                <w:rFonts w:asciiTheme="minorHAnsi" w:hAnsiTheme="minorHAnsi"/>
+              </w:rPr>
+              <w:t>Rate Per Haul (currency)</w:t>
+            </w:r>
+          </w:p>
+          <w:p>
+            <w:pPr>
+              <w:pStyle w:val="ListParagraph"/>
+              <w:numPr>
+                <w:ilvl w:val="0"/>
+                <w:numId w:val="46"/>
+              </w:numPr>
+              <w:rPr>
+                <w:rFonts w:asciiTheme="minorHAnsi" w:hAnsiTheme="minorHAnsi"/>
+              </w:rPr>
+            </w:pPr>
+            <w:r>
+              <w:rPr>
+                <w:rFonts w:asciiTheme="minorHAnsi" w:hAnsiTheme="minorHAnsi"/>
+              </w:rPr>
+              <w:t>“N/A” (small container)</w:t>
+            </w:r>
+          </w:p>
+          <w:p>
+            <w:pPr>
+              <w:pStyle w:val="ListParagraph"/>
+              <w:numPr>
+                <w:ilvl w:val="0"/>
+                <w:numId w:val="46"/>
+              </w:numPr>
+              <w:rPr>
+                <w:rFonts w:asciiTheme="minorHAnsi" w:hAnsiTheme="minorHAnsi"/>
+              </w:rPr>
+            </w:pPr>
+            <w:r>
+              <w:rPr>
+                <w:rFonts w:asciiTheme="minorHAnsi" w:hAnsiTheme="minorHAnsi"/>
+              </w:rPr>
+              <w:t>totalPrice_line (large cont)</w:t>
+            </w:r>
+          </w:p>
+          <w:p>
+            <w:pPr>
+              <w:pStyle w:val="ListParagraph"/>
+              <w:numPr>
+                <w:ilvl w:val="0"/>
+                <w:numId w:val="46"/>
+              </w:numPr>
+              <w:ind w:left="252" w:hanging="252"/>
+              <w:rPr>
+                <w:rFonts w:asciiTheme="minorHAnsi" w:hAnsiTheme="minorHAnsi"/>
+              </w:rPr>
+            </w:pPr>
+            <w:r>
+              <w:rPr>
+                <w:rFonts w:asciiTheme="minorHAnsi" w:hAnsiTheme="minorHAnsi"/>
+              </w:rPr>
+              <w:t>Cost</w:t>
+            </w:r>
+            <w:r>
+              <w:rPr>
+                <w:rFonts w:asciiTheme="minorHAnsi" w:hAnsiTheme="minorHAnsi"/>
+              </w:rPr>
+              <w:t xml:space="preserve"> Per Haul</w:t>
+            </w:r>
+            <w:r>
+              <w:rPr>
+                <w:rFonts w:asciiTheme="minorHAnsi" w:hAnsiTheme="minorHAnsi"/>
+              </w:rPr>
+              <w:t xml:space="preserve"> </w:t>
+            </w:r>
+            <w:r>
+              <w:rPr>
+                <w:rFonts w:asciiTheme="minorHAnsi" w:hAnsiTheme="minorHAnsi"/>
+              </w:rPr>
+              <w:t>(currency)</w:t>
+            </w:r>
+          </w:p>
+          <w:p>
+            <w:pPr>
+              <w:pStyle w:val="ListParagraph"/>
+              <w:numPr>
+                <w:ilvl w:val="0"/>
+                <w:numId w:val="46"/>
+              </w:numPr>
+              <w:rPr>
+                <w:rFonts w:asciiTheme="minorHAnsi" w:hAnsiTheme="minorHAnsi"/>
+              </w:rPr>
+            </w:pPr>
+            <w:r>
+              <w:rPr>
+                <w:rFonts w:asciiTheme="minorHAnsi" w:hAnsiTheme="minorHAnsi"/>
+              </w:rPr>
+              <w:t>“N/A” (small container)</w:t>
+            </w:r>
+          </w:p>
+          <w:p>
+            <w:pPr>
+              <w:pStyle w:val="ListParagraph"/>
+              <w:numPr>
+                <w:ilvl w:val="0"/>
+                <w:numId w:val="46"/>
+              </w:numPr>
+              <w:rPr>
+                <w:rFonts w:asciiTheme="minorHAnsi" w:hAnsiTheme="minorHAnsi"/>
+              </w:rPr>
+            </w:pPr>
+            <w:r>
+              <w:rPr>
+                <w:rFonts w:ascii="Helvetica" w:hAnsi="Helvetica" w:cs="Helvetica"/>
+                <w:color w:val="333333"/>
+                <w:sz w:val="21"/>
+                <w:szCs w:val="21"/>
+                <w:shd w:val="clear" w:color="auto" w:fill="FFFFFF"/>
+              </w:rPr>
+              <w:t>floorPrice_line + erfAmountFloor_line + frfAmountFloor_line</w:t>
+            </w:r>
+            <w:r>
+              <w:rPr>
+                <w:rStyle w:val="apple-converted-space"/>
+                <w:rFonts w:ascii="Helvetica" w:hAnsi="Helvetica" w:cs="Helvetica"/>
+                <w:color w:val="333333"/>
+                <w:sz w:val="21"/>
+                <w:szCs w:val="21"/>
+                <w:shd w:val="clear" w:color="auto" w:fill="FFFFFF"/>
+              </w:rPr>
+              <w:t> </w:t>
+            </w:r>
+            <w:r>
+              <w:rPr>
+                <w:rFonts w:asciiTheme="minorHAnsi" w:hAnsiTheme="minorHAnsi"/>
+              </w:rPr>
+              <w:t xml:space="preserve"> (large cont)</w:t>
+            </w:r>
+          </w:p>
+          <w:p>
+            <w:pPr>
+              <w:pStyle w:val="ListParagraph"/>
+              <w:numPr>
+                <w:ilvl w:val="0"/>
+                <w:numId w:val="46"/>
+              </w:numPr>
+              <w:ind w:left="252" w:hanging="252"/>
+              <w:rPr>
+                <w:rFonts w:asciiTheme="minorHAnsi" w:hAnsiTheme="minorHAnsi"/>
+              </w:rPr>
+            </w:pPr>
+            <w:r>
+              <w:rPr>
+                <w:rFonts w:asciiTheme="minorHAnsi" w:hAnsiTheme="minorHAnsi"/>
+              </w:rPr>
+              <w:t>Tons Per Haul (numberic)</w:t>
+            </w:r>
+          </w:p>
+          <w:p>
+            <w:pPr>
+              <w:pStyle w:val="ListParagraph"/>
+              <w:numPr>
+                <w:ilvl w:val="0"/>
+                <w:numId w:val="46"/>
+              </w:numPr>
+              <w:rPr>
+                <w:rFonts w:asciiTheme="minorHAnsi" w:hAnsiTheme="minorHAnsi"/>
+              </w:rPr>
+            </w:pPr>
+            <w:r>
+              <w:rPr>
+                <w:rFonts w:asciiTheme="minorHAnsi" w:hAnsiTheme="minorHAnsi"/>
+              </w:rPr>
+              <w:t>“N/A” (small container)</w:t>
+            </w:r>
+          </w:p>
+          <w:p>
+            <w:pPr>
+              <w:pStyle w:val="ListParagraph"/>
+              <w:numPr>
+                <w:ilvl w:val="0"/>
+                <w:numId w:val="46"/>
+              </w:numPr>
+              <w:rPr>
+                <w:rFonts w:asciiTheme="minorHAnsi" w:hAnsiTheme="minorHAnsi"/>
+              </w:rPr>
+            </w:pPr>
+            <w:r>
+              <w:rPr>
+                <w:rFonts w:ascii="Helvetica" w:hAnsi="Helvetica" w:cs="Helvetica"/>
+                <w:color w:val="333333"/>
+                <w:sz w:val="21"/>
+                <w:szCs w:val="21"/>
+                <w:shd w:val="clear" w:color="auto" w:fill="FFFFFF"/>
+              </w:rPr>
+              <w:t>estTonsHaul_Line</w:t>
+            </w:r>
+            <w:r>
+              <w:rPr>
+                <w:rFonts w:asciiTheme="minorHAnsi" w:hAnsiTheme="minorHAnsi"/>
+              </w:rPr>
+              <w:t xml:space="preserve"> (large cont)</w:t>
+            </w:r>
+          </w:p>
+          <w:p>
+            <w:pPr>
+              <w:pStyle w:val="ListParagraph"/>
+              <w:numPr>
+                <w:ilvl w:val="0"/>
+                <w:numId w:val="46"/>
+              </w:numPr>
+              <w:ind w:left="252" w:hanging="252"/>
+              <w:rPr>
+                <w:rFonts w:asciiTheme="minorHAnsi" w:hAnsiTheme="minorHAnsi"/>
+              </w:rPr>
+            </w:pPr>
+            <w:r>
+              <w:rPr>
+                <w:rFonts w:asciiTheme="minorHAnsi" w:hAnsiTheme="minorHAnsi"/>
+              </w:rPr>
+              <w:t>Displosal Site</w:t>
+            </w:r>
+          </w:p>
+          <w:p>
+            <w:pPr>
+              <w:pStyle w:val="ListParagraph"/>
+              <w:numPr>
+                <w:ilvl w:val="0"/>
+                <w:numId w:val="46"/>
+              </w:numPr>
+              <w:rPr>
+                <w:rFonts w:asciiTheme="minorHAnsi" w:hAnsiTheme="minorHAnsi"/>
+              </w:rPr>
+            </w:pPr>
+            <w:r>
+              <w:rPr>
+                <w:rFonts w:asciiTheme="minorHAnsi" w:hAnsiTheme="minorHAnsi"/>
+              </w:rPr>
+              <w:t xml:space="preserve">small container / Solid Waste = polygonRegion (two character code) </w:t>
+            </w:r>
+          </w:p>
+          <w:p>
+            <w:pPr>
+              <w:pStyle w:val="ListParagraph"/>
+              <w:numPr>
+                <w:ilvl w:val="0"/>
+                <w:numId w:val="46"/>
+              </w:numPr>
+              <w:rPr>
+                <w:rFonts w:asciiTheme="minorHAnsi" w:hAnsiTheme="minorHAnsi"/>
+              </w:rPr>
+            </w:pPr>
+            <w:r>
+              <w:rPr>
+                <w:rFonts w:asciiTheme="minorHAnsi" w:hAnsiTheme="minorHAnsi"/>
+              </w:rPr>
+              <w:t>small container / Recycling = "N/A"</w:t>
+            </w:r>
+          </w:p>
+          <w:p>
+            <w:pPr>
+              <w:pStyle w:val="ListParagraph"/>
+              <w:numPr>
+                <w:ilvl w:val="0"/>
+                <w:numId w:val="46"/>
+              </w:numPr>
+              <w:rPr>
+                <w:rFonts w:asciiTheme="minorHAnsi" w:hAnsiTheme="minorHAnsi"/>
+              </w:rPr>
+            </w:pPr>
+            <w:r>
+              <w:rPr>
+                <w:rFonts w:asciiTheme="minorHAnsi" w:hAnsiTheme="minorHAnsi"/>
+              </w:rPr>
+              <w:t>large container = site_disposalSite (site name truncated to 50 characters)</w:t>
+            </w:r>
+          </w:p>
+        </w:tc>
+      </w:tr>
+      <w:tr>
+        <w:trPr>
+          <w:cantSplit/>
+          <w:trHeight w:val="70"/>
+        </w:trPr>
+        <w:tc>
+          <w:tcPr>
+            <w:tcW w:w="3960" w:type="dxa"/>
+            <w:tcBorders>
+              <w:top w:val="single" w:sz="4" w:space="0" w:color="auto"/>
+              <w:left w:val="single" w:sz="4" w:space="0" w:color="auto"/>
+              <w:bottom w:val="single" w:sz="4" w:space="0" w:color="auto"/>
+              <w:right w:val="single" w:sz="4" w:space="0" w:color="auto"/>
+            </w:tcBorders>
+            <w:vAlign w:val="center"/>
+          </w:tcPr>
+          <w:p>
+            <w:pPr>
+              <w:pStyle w:val="ListParagraph"/>
+              <w:numPr>
+                <w:ilvl w:val="0"/>
+                <w:numId w:val="5"/>
+              </w:numPr>
+              <w:rPr>
+                <w:rFonts w:asciiTheme="minorHAnsi" w:hAnsiTheme="minorHAnsi"/>
+              </w:rPr>
+            </w:pPr>
+            <w:r>
+              <w:rPr>
+                <w:rFonts w:asciiTheme="minorHAnsi" w:hAnsiTheme="minorHAnsi"/>
+              </w:rPr>
+              <w:t xml:space="preserve">Name in Salutation </w:t>
+            </w:r>
+          </w:p>
+          <w:p>
+            <w:pPr>
+              <w:rPr>
+                <w:rFonts w:asciiTheme="minorHAnsi" w:hAnsiTheme="minorHAnsi"/>
+              </w:rPr>
+            </w:pPr>
+            <w:r>
+              <w:rPr>
+                <w:rFonts w:asciiTheme="minorHAnsi" w:hAnsiTheme="minorHAnsi"/>
+              </w:rPr>
+              <w:t>and Submitted By</w:t>
+            </w:r>
+          </w:p>
+        </w:tc>
+        <w:tc>
+          <w:tcPr>
+            <w:tcW w:w="4950" w:type="dxa"/>
+            <w:tcBorders>
+              <w:top w:val="single" w:sz="4" w:space="0" w:color="auto"/>
+              <w:left w:val="single" w:sz="4" w:space="0" w:color="auto"/>
+              <w:bottom w:val="single" w:sz="4" w:space="0" w:color="auto"/>
+              <w:right w:val="single" w:sz="4" w:space="0" w:color="auto"/>
+            </w:tcBorders>
+            <w:vAlign w:val="center"/>
+          </w:tcPr>
+          <w:p>
+            <w:pPr>
+              <w:rPr>
+                <w:rFonts w:asciiTheme="minorHAnsi" w:hAnsiTheme="minorHAnsi"/>
+              </w:rPr>
+            </w:pPr>
+            <w:r>
+              <w:rPr>
+                <w:rFonts w:asciiTheme="minorHAnsi" w:hAnsiTheme="minorHAnsi"/>
+              </w:rPr>
+              <w:t>This must be in the user_hierarchy table.  First and Last names need to be added to that table for this effort</w:t>
+            </w:r>
+          </w:p>
+        </w:tc>
+      </w:tr>
+      <w:tr>
+        <w:trPr>
+          <w:cantSplit/>
+          <w:trHeight w:val="70"/>
+        </w:trPr>
+        <w:tc>
+          <w:tcPr>
+            <w:tcW w:w="3960" w:type="dxa"/>
+            <w:tcBorders>
+              <w:top w:val="single" w:sz="4" w:space="0" w:color="auto"/>
+              <w:left w:val="single" w:sz="4" w:space="0" w:color="auto"/>
+              <w:bottom w:val="single" w:sz="4" w:space="0" w:color="auto"/>
+              <w:right w:val="single" w:sz="4" w:space="0" w:color="auto"/>
+            </w:tcBorders>
+            <w:vAlign w:val="center"/>
+          </w:tcPr>
+          <w:p>
+            <w:pPr>
+              <w:pStyle w:val="ListParagraph"/>
+              <w:numPr>
+                <w:ilvl w:val="0"/>
+                <w:numId w:val="5"/>
+              </w:numPr>
+              <w:rPr>
+                <w:rFonts w:asciiTheme="minorHAnsi" w:hAnsiTheme="minorHAnsi"/>
+              </w:rPr>
+            </w:pPr>
           </w:p>
           <w:p>
             <w:pPr>
@@ -4203,7 +4859,7 @@
         </w:rPr>
       </w:pPr>
       <w:bookmarkStart w:id="20" w:name="_Toc379450809"/>
-      <w:bookmarkStart w:id="21" w:name="_Toc402527850"/>
+      <w:bookmarkStart w:id="21" w:name="_Toc411264034"/>
       <w:r>
         <w:rPr>
           <w:rFonts w:asciiTheme="minorHAnsi" w:hAnsiTheme="minorHAnsi"/>
@@ -4495,7 +5151,7 @@
           <w:rFonts w:asciiTheme="minorHAnsi" w:hAnsiTheme="minorHAnsi"/>
         </w:rPr>
       </w:pPr>
-      <w:bookmarkStart w:id="22" w:name="_Toc402527851"/>
+      <w:bookmarkStart w:id="22" w:name="_Toc411264035"/>
       <w:r>
         <w:rPr>
           <w:rFonts w:asciiTheme="minorHAnsi" w:hAnsiTheme="minorHAnsi"/>
@@ -4512,7 +5168,7 @@
           <w:rFonts w:asciiTheme="minorHAnsi" w:hAnsiTheme="minorHAnsi"/>
         </w:rPr>
       </w:pPr>
-      <w:bookmarkStart w:id="23" w:name="_Toc402527852"/>
+      <w:bookmarkStart w:id="23" w:name="_Toc411264036"/>
       <w:r>
         <w:rPr>
           <w:rFonts w:asciiTheme="minorHAnsi" w:hAnsiTheme="minorHAnsi"/>
@@ -4548,7 +5204,7 @@
           <w:rFonts w:asciiTheme="minorHAnsi" w:hAnsiTheme="minorHAnsi"/>
         </w:rPr>
       </w:pPr>
-      <w:bookmarkStart w:id="24" w:name="_Toc402527853"/>
+      <w:bookmarkStart w:id="24" w:name="_Toc411264037"/>
       <w:r>
         <w:rPr>
           <w:rFonts w:asciiTheme="minorHAnsi" w:hAnsiTheme="minorHAnsi"/>
@@ -5218,15 +5874,6 @@
                 <w:sz w:val="18"/>
                 <w:szCs w:val="18"/>
               </w:rPr>
-              <w:t xml:space="preserve">Initial </w:t>
-            </w:r>
-            <w:r>
-              <w:rPr>
-                <w:rFonts w:ascii="Calibri" w:hAnsi="Calibri"/>
-                <w:color w:val="0070C0"/>
-                <w:sz w:val="18"/>
-                <w:szCs w:val="18"/>
-              </w:rPr>
               <w:t>Term:</w:t>
             </w:r>
           </w:p>
@@ -5318,18 +5965,69 @@
         <w:pStyle w:val="NormalWeb"/>
         <w:rPr>
           <w:rFonts w:ascii="Calibri" w:hAnsi="Calibri"/>
-          <w:color w:val="0070C0"/>
           <w:sz w:val="18"/>
           <w:szCs w:val="18"/>
         </w:rPr>
       </w:pPr>
-      <w:r>
+    </w:p>
+    <w:p>
+      <w:pPr>
+        <w:pStyle w:val="NormalWeb"/>
+        <w:rPr>
+          <w:rFonts w:ascii="Calibri" w:hAnsi="Calibri"/>
+          <w:sz w:val="18"/>
+          <w:szCs w:val="18"/>
+        </w:rPr>
+      </w:pPr>
+    </w:p>
+    <w:p>
+      <w:pPr>
+        <w:pStyle w:val="NormalWeb"/>
+        <w:rPr>
+          <w:rFonts w:ascii="Calibri" w:hAnsi="Calibri"/>
+          <w:sz w:val="18"/>
+          <w:szCs w:val="18"/>
+        </w:rPr>
+      </w:pPr>
+    </w:p>
+    <w:p>
+      <w:pPr>
+        <w:pStyle w:val="NormalWeb"/>
+        <w:rPr>
+          <w:rFonts w:ascii="Calibri" w:hAnsi="Calibri"/>
+          <w:sz w:val="18"/>
+          <w:szCs w:val="18"/>
+        </w:rPr>
+      </w:pPr>
+    </w:p>
+    <w:p>
+      <w:pPr>
+        <w:pStyle w:val="NormalWeb"/>
+        <w:rPr>
+          <w:rFonts w:ascii="Calibri" w:hAnsi="Calibri"/>
+          <w:sz w:val="18"/>
+          <w:szCs w:val="18"/>
+        </w:rPr>
+      </w:pPr>
+    </w:p>
+    <w:p>
+      <w:pPr>
+        <w:pStyle w:val="NormalWeb"/>
         <w:rPr>
           <w:rFonts w:ascii="Calibri" w:hAnsi="Calibri"/>
           <w:color w:val="0070C0"/>
           <w:sz w:val="18"/>
           <w:szCs w:val="18"/>
         </w:rPr>
+      </w:pPr>
+      <w:r>
+        <w:rPr>
+          <w:rFonts w:ascii="Calibri" w:hAnsi="Calibri"/>
+          <w:color w:val="0070C0"/>
+          <w:sz w:val="18"/>
+          <w:szCs w:val="18"/>
+        </w:rPr>
+        <w:lastRenderedPageBreak/>
         <w:t>Container Details:</w:t>
       </w:r>
     </w:p>
@@ -6031,6 +6729,15 @@
                 <w:szCs w:val="18"/>
               </w:rPr>
             </w:pPr>
+            <w:r>
+              <w:rPr>
+                <w:rFonts w:asciiTheme="minorHAnsi" w:hAnsiTheme="minorHAnsi"/>
+                <w:color w:val="000000"/>
+                <w:sz w:val="18"/>
+                <w:szCs w:val="18"/>
+              </w:rPr>
+              <w:t>N/A</w:t>
+            </w:r>
           </w:p>
         </w:tc>
         <w:tc>
@@ -6054,6 +6761,14 @@
                 <w:szCs w:val="18"/>
               </w:rPr>
             </w:pPr>
+            <w:r>
+              <w:rPr>
+                <w:rFonts w:asciiTheme="minorHAnsi" w:hAnsiTheme="minorHAnsi" w:cs="Tahoma"/>
+                <w:sz w:val="18"/>
+                <w:szCs w:val="18"/>
+              </w:rPr>
+              <w:t>N/A</w:t>
+            </w:r>
           </w:p>
         </w:tc>
         <w:tc>
@@ -6192,6 +6907,15 @@
                 <w:szCs w:val="18"/>
               </w:rPr>
             </w:pPr>
+            <w:r>
+              <w:rPr>
+                <w:rFonts w:asciiTheme="minorHAnsi" w:hAnsiTheme="minorHAnsi"/>
+                <w:color w:val="000000"/>
+                <w:sz w:val="18"/>
+                <w:szCs w:val="18"/>
+              </w:rPr>
+              <w:t>[Calculted in utils]</w:t>
+            </w:r>
           </w:p>
         </w:tc>
         <w:tc>
@@ -6217,6 +6941,15 @@
                 <w:szCs w:val="18"/>
               </w:rPr>
             </w:pPr>
+            <w:r>
+              <w:rPr>
+                <w:rFonts w:asciiTheme="minorHAnsi" w:hAnsiTheme="minorHAnsi"/>
+                <w:color w:val="000000"/>
+                <w:sz w:val="18"/>
+                <w:szCs w:val="18"/>
+              </w:rPr>
+              <w:t>[Calculted in utils]</w:t>
+            </w:r>
           </w:p>
         </w:tc>
         <w:tc>
@@ -6240,6 +6973,14 @@
                 <w:szCs w:val="18"/>
               </w:rPr>
             </w:pPr>
+            <w:r>
+              <w:rPr>
+                <w:rFonts w:asciiTheme="minorHAnsi" w:hAnsiTheme="minorHAnsi" w:cs="Tahoma"/>
+                <w:sz w:val="18"/>
+                <w:szCs w:val="18"/>
+              </w:rPr>
+              <w:t>Config/estTonsPerHaul</w:t>
+            </w:r>
           </w:p>
         </w:tc>
         <w:tc>
@@ -6264,6 +7005,24 @@
                 <w:highlight w:val="yellow"/>
               </w:rPr>
             </w:pPr>
+            <w:r>
+              <w:rPr>
+                <w:rFonts w:asciiTheme="minorHAnsi" w:hAnsiTheme="minorHAnsi"/>
+                <w:color w:val="000000"/>
+                <w:sz w:val="18"/>
+                <w:szCs w:val="18"/>
+              </w:rPr>
+              <w:t>Config/</w:t>
+            </w:r>
+            <w:r>
+              <w:rPr>
+                <w:rFonts w:asciiTheme="minorHAnsi" w:hAnsiTheme="minorHAnsi"/>
+                <w:color w:val="000000"/>
+                <w:sz w:val="18"/>
+                <w:szCs w:val="18"/>
+              </w:rPr>
+              <w:t>landfillCode_readOnly</w:t>
+            </w:r>
           </w:p>
         </w:tc>
       </w:tr>
@@ -6283,7 +7042,6 @@
         <w:pStyle w:val="NormalWeb"/>
         <w:rPr>
           <w:rFonts w:asciiTheme="minorHAnsi" w:eastAsiaTheme="minorHAnsi" w:hAnsiTheme="minorHAnsi"/>
-          <w:color w:val="0070C0"/>
           <w:sz w:val="18"/>
           <w:szCs w:val="18"/>
         </w:rPr>
@@ -6291,7 +7049,6 @@
       <w:r>
         <w:rPr>
           <w:rFonts w:asciiTheme="minorHAnsi" w:hAnsiTheme="minorHAnsi"/>
-          <w:color w:val="0070C0"/>
           <w:sz w:val="18"/>
           <w:szCs w:val="18"/>
         </w:rPr>
@@ -6300,9 +7057,8 @@
     </w:p>
     <w:tbl>
       <w:tblPr>
-        <w:tblW w:w="9835" w:type="dxa"/>
+        <w:tblW w:w="0" w:type="auto"/>
         <w:tblCellSpacing w:w="0" w:type="dxa"/>
-        <w:tblInd w:w="15" w:type="dxa"/>
         <w:tblBorders>
           <w:top w:val="outset" w:sz="6" w:space="0" w:color="000000"/>
           <w:left w:val="outset" w:sz="6" w:space="0" w:color="000000"/>
@@ -6318,13 +7074,12 @@
         <w:tblLook w:val="04A0" w:firstRow="1" w:lastRow="0" w:firstColumn="1" w:lastColumn="0" w:noHBand="0" w:noVBand="1"/>
       </w:tblPr>
       <w:tblGrid>
-        <w:gridCol w:w="2220"/>
-        <w:gridCol w:w="1290"/>
-        <w:gridCol w:w="1410"/>
-        <w:gridCol w:w="1440"/>
-        <w:gridCol w:w="1290"/>
-        <w:gridCol w:w="1410"/>
-        <w:gridCol w:w="775"/>
+        <w:gridCol w:w="1899"/>
+        <w:gridCol w:w="1230"/>
+        <w:gridCol w:w="1230"/>
+        <w:gridCol w:w="1230"/>
+        <w:gridCol w:w="1230"/>
+        <w:gridCol w:w="1230"/>
       </w:tblGrid>
       <w:tr>
         <w:trPr>
@@ -6332,7 +7087,7 @@
         </w:trPr>
         <w:tc>
           <w:tcPr>
-            <w:tcW w:w="2190" w:type="dxa"/>
+            <w:tcW w:w="1200" w:type="dxa"/>
             <w:tcBorders>
               <w:top w:val="outset" w:sz="6" w:space="0" w:color="000000"/>
               <w:left w:val="outset" w:sz="6" w:space="0" w:color="000000"/>
@@ -6356,7 +7111,7 @@
         </w:tc>
         <w:tc>
           <w:tcPr>
-            <w:tcW w:w="1260" w:type="dxa"/>
+            <w:tcW w:w="1200" w:type="dxa"/>
             <w:tcBorders>
               <w:top w:val="outset" w:sz="6" w:space="0" w:color="000000"/>
               <w:left w:val="outset" w:sz="6" w:space="0" w:color="000000"/>
@@ -6393,7 +7148,7 @@
         </w:tc>
         <w:tc>
           <w:tcPr>
-            <w:tcW w:w="1380" w:type="dxa"/>
+            <w:tcW w:w="1200" w:type="dxa"/>
             <w:tcBorders>
               <w:top w:val="outset" w:sz="6" w:space="0" w:color="000000"/>
               <w:left w:val="outset" w:sz="6" w:space="0" w:color="000000"/>
@@ -6430,7 +7185,7 @@
         </w:tc>
         <w:tc>
           <w:tcPr>
-            <w:tcW w:w="1410" w:type="dxa"/>
+            <w:tcW w:w="1200" w:type="dxa"/>
             <w:tcBorders>
               <w:top w:val="outset" w:sz="6" w:space="0" w:color="000000"/>
               <w:left w:val="outset" w:sz="6" w:space="0" w:color="000000"/>
@@ -6467,7 +7222,7 @@
         </w:tc>
         <w:tc>
           <w:tcPr>
-            <w:tcW w:w="1260" w:type="dxa"/>
+            <w:tcW w:w="1200" w:type="dxa"/>
             <w:tcBorders>
               <w:top w:val="outset" w:sz="6" w:space="0" w:color="000000"/>
               <w:left w:val="outset" w:sz="6" w:space="0" w:color="000000"/>
@@ -6504,7 +7259,7 @@
         </w:tc>
         <w:tc>
           <w:tcPr>
-            <w:tcW w:w="1380" w:type="dxa"/>
+            <w:tcW w:w="1200" w:type="dxa"/>
             <w:tcBorders>
               <w:top w:val="outset" w:sz="6" w:space="0" w:color="000000"/>
               <w:left w:val="outset" w:sz="6" w:space="0" w:color="000000"/>
@@ -6536,42 +7291,6 @@
                 <w:szCs w:val="18"/>
               </w:rPr>
               <w:t>Proposed Price</w:t>
-            </w:r>
-          </w:p>
-        </w:tc>
-        <w:tc>
-          <w:tcPr>
-            <w:tcW w:w="955" w:type="dxa"/>
-            <w:tcBorders>
-              <w:top w:val="outset" w:sz="6" w:space="0" w:color="000000"/>
-              <w:left w:val="outset" w:sz="6" w:space="0" w:color="000000"/>
-              <w:bottom w:val="outset" w:sz="6" w:space="0" w:color="000000"/>
-              <w:right w:val="outset" w:sz="6" w:space="0" w:color="000000"/>
-            </w:tcBorders>
-            <w:shd w:val="clear" w:color="auto" w:fill="003C69"/>
-          </w:tcPr>
-          <w:p>
-            <w:pPr>
-              <w:jc w:val="center"/>
-              <w:rPr>
-                <w:rFonts w:asciiTheme="minorHAnsi" w:hAnsiTheme="minorHAnsi"/>
-                <w:b/>
-                <w:bCs/>
-                <w:color w:val="FFFFFF"/>
-                <w:sz w:val="18"/>
-                <w:szCs w:val="18"/>
-              </w:rPr>
-            </w:pPr>
-            <w:r>
-              <w:rPr>
-                <w:rFonts w:asciiTheme="minorHAnsi" w:hAnsiTheme="minorHAnsi"/>
-                <w:b/>
-                <w:bCs/>
-                <w:color w:val="FFFFFF"/>
-                <w:sz w:val="18"/>
-                <w:szCs w:val="18"/>
-              </w:rPr>
-              <w:t>% of Floor</w:t>
             </w:r>
           </w:p>
         </w:tc>
@@ -6582,7 +7301,7 @@
         </w:trPr>
         <w:tc>
           <w:tcPr>
-            <w:tcW w:w="2190" w:type="dxa"/>
+            <w:tcW w:w="0" w:type="auto"/>
             <w:tcBorders>
               <w:top w:val="outset" w:sz="6" w:space="0" w:color="000000"/>
               <w:left w:val="outset" w:sz="6" w:space="0" w:color="000000"/>
@@ -6617,7 +7336,7 @@
         </w:tc>
         <w:tc>
           <w:tcPr>
-            <w:tcW w:w="1260" w:type="dxa"/>
+            <w:tcW w:w="0" w:type="auto"/>
             <w:tcBorders>
               <w:top w:val="outset" w:sz="6" w:space="0" w:color="000000"/>
               <w:left w:val="outset" w:sz="6" w:space="0" w:color="000000"/>
@@ -6652,7 +7371,7 @@
         </w:tc>
         <w:tc>
           <w:tcPr>
-            <w:tcW w:w="1380" w:type="dxa"/>
+            <w:tcW w:w="0" w:type="auto"/>
             <w:tcBorders>
               <w:top w:val="outset" w:sz="6" w:space="0" w:color="000000"/>
               <w:left w:val="outset" w:sz="6" w:space="0" w:color="000000"/>
@@ -6687,7 +7406,7 @@
         </w:tc>
         <w:tc>
           <w:tcPr>
-            <w:tcW w:w="1410" w:type="dxa"/>
+            <w:tcW w:w="0" w:type="auto"/>
             <w:tcBorders>
               <w:top w:val="outset" w:sz="6" w:space="0" w:color="000000"/>
               <w:left w:val="outset" w:sz="6" w:space="0" w:color="000000"/>
@@ -6722,7 +7441,7 @@
         </w:tc>
         <w:tc>
           <w:tcPr>
-            <w:tcW w:w="1260" w:type="dxa"/>
+            <w:tcW w:w="0" w:type="auto"/>
             <w:tcBorders>
               <w:top w:val="outset" w:sz="6" w:space="0" w:color="000000"/>
               <w:left w:val="outset" w:sz="6" w:space="0" w:color="000000"/>
@@ -6757,7 +7476,7 @@
         </w:tc>
         <w:tc>
           <w:tcPr>
-            <w:tcW w:w="1380" w:type="dxa"/>
+            <w:tcW w:w="0" w:type="auto"/>
             <w:tcBorders>
               <w:top w:val="outset" w:sz="6" w:space="0" w:color="000000"/>
               <w:left w:val="outset" w:sz="6" w:space="0" w:color="000000"/>
@@ -6787,39 +7506,6 @@
                 <w:szCs w:val="18"/>
               </w:rPr>
               <w:t>$93.25</w:t>
-            </w:r>
-          </w:p>
-        </w:tc>
-        <w:tc>
-          <w:tcPr>
-            <w:tcW w:w="955" w:type="dxa"/>
-            <w:tcBorders>
-              <w:top w:val="outset" w:sz="6" w:space="0" w:color="000000"/>
-              <w:left w:val="outset" w:sz="6" w:space="0" w:color="000000"/>
-              <w:bottom w:val="outset" w:sz="6" w:space="0" w:color="000000"/>
-              <w:right w:val="outset" w:sz="6" w:space="0" w:color="000000"/>
-            </w:tcBorders>
-            <w:shd w:val="clear" w:color="auto" w:fill="auto"/>
-            <w:vAlign w:val="bottom"/>
-          </w:tcPr>
-          <w:p>
-            <w:pPr>
-              <w:jc w:val="right"/>
-              <w:rPr>
-                <w:rFonts w:asciiTheme="minorHAnsi" w:hAnsiTheme="minorHAnsi"/>
-                <w:color w:val="FFFFFF" w:themeColor="background1"/>
-                <w:sz w:val="18"/>
-                <w:szCs w:val="18"/>
-              </w:rPr>
-            </w:pPr>
-            <w:r>
-              <w:rPr>
-                <w:rFonts w:ascii="Calibri" w:hAnsi="Calibri"/>
-                <w:color w:val="000000"/>
-                <w:sz w:val="18"/>
-                <w:szCs w:val="18"/>
-              </w:rPr>
-              <w:t>-13.26%</w:t>
             </w:r>
           </w:p>
         </w:tc>
@@ -6830,7 +7516,7 @@
         </w:trPr>
         <w:tc>
           <w:tcPr>
-            <w:tcW w:w="2190" w:type="dxa"/>
+            <w:tcW w:w="0" w:type="auto"/>
             <w:tcBorders>
               <w:top w:val="outset" w:sz="6" w:space="0" w:color="000000"/>
               <w:left w:val="outset" w:sz="6" w:space="0" w:color="000000"/>
@@ -6865,7 +7551,7 @@
         </w:tc>
         <w:tc>
           <w:tcPr>
-            <w:tcW w:w="1260" w:type="dxa"/>
+            <w:tcW w:w="0" w:type="auto"/>
             <w:tcBorders>
               <w:top w:val="outset" w:sz="6" w:space="0" w:color="000000"/>
               <w:left w:val="outset" w:sz="6" w:space="0" w:color="000000"/>
@@ -6900,7 +7586,7 @@
         </w:tc>
         <w:tc>
           <w:tcPr>
-            <w:tcW w:w="1380" w:type="dxa"/>
+            <w:tcW w:w="0" w:type="auto"/>
             <w:tcBorders>
               <w:top w:val="outset" w:sz="6" w:space="0" w:color="000000"/>
               <w:left w:val="outset" w:sz="6" w:space="0" w:color="000000"/>
@@ -6935,7 +7621,7 @@
         </w:tc>
         <w:tc>
           <w:tcPr>
-            <w:tcW w:w="1410" w:type="dxa"/>
+            <w:tcW w:w="0" w:type="auto"/>
             <w:tcBorders>
               <w:top w:val="outset" w:sz="6" w:space="0" w:color="000000"/>
               <w:left w:val="outset" w:sz="6" w:space="0" w:color="000000"/>
@@ -6970,7 +7656,7 @@
         </w:tc>
         <w:tc>
           <w:tcPr>
-            <w:tcW w:w="1260" w:type="dxa"/>
+            <w:tcW w:w="0" w:type="auto"/>
             <w:tcBorders>
               <w:top w:val="outset" w:sz="6" w:space="0" w:color="000000"/>
               <w:left w:val="outset" w:sz="6" w:space="0" w:color="000000"/>
@@ -7005,7 +7691,7 @@
         </w:tc>
         <w:tc>
           <w:tcPr>
-            <w:tcW w:w="1380" w:type="dxa"/>
+            <w:tcW w:w="0" w:type="auto"/>
             <w:tcBorders>
               <w:top w:val="outset" w:sz="6" w:space="0" w:color="000000"/>
               <w:left w:val="outset" w:sz="6" w:space="0" w:color="000000"/>
@@ -7035,39 +7721,6 @@
                 <w:szCs w:val="18"/>
               </w:rPr>
               <w:t>$310.00</w:t>
-            </w:r>
-          </w:p>
-        </w:tc>
-        <w:tc>
-          <w:tcPr>
-            <w:tcW w:w="955" w:type="dxa"/>
-            <w:tcBorders>
-              <w:top w:val="outset" w:sz="6" w:space="0" w:color="000000"/>
-              <w:left w:val="outset" w:sz="6" w:space="0" w:color="000000"/>
-              <w:bottom w:val="outset" w:sz="6" w:space="0" w:color="000000"/>
-              <w:right w:val="outset" w:sz="6" w:space="0" w:color="000000"/>
-            </w:tcBorders>
-            <w:shd w:val="clear" w:color="auto" w:fill="auto"/>
-            <w:vAlign w:val="bottom"/>
-          </w:tcPr>
-          <w:p>
-            <w:pPr>
-              <w:jc w:val="right"/>
-              <w:rPr>
-                <w:rFonts w:asciiTheme="minorHAnsi" w:hAnsiTheme="minorHAnsi"/>
-                <w:color w:val="FFFFFF" w:themeColor="background1"/>
-                <w:sz w:val="18"/>
-                <w:szCs w:val="18"/>
-              </w:rPr>
-            </w:pPr>
-            <w:r>
-              <w:rPr>
-                <w:rFonts w:ascii="Calibri" w:hAnsi="Calibri"/>
-                <w:color w:val="000000"/>
-                <w:sz w:val="18"/>
-                <w:szCs w:val="18"/>
-              </w:rPr>
-              <w:t>3.68%</w:t>
             </w:r>
           </w:p>
         </w:tc>
@@ -7078,7 +7731,7 @@
         </w:trPr>
         <w:tc>
           <w:tcPr>
-            <w:tcW w:w="2190" w:type="dxa"/>
+            <w:tcW w:w="0" w:type="auto"/>
             <w:tcBorders>
               <w:top w:val="outset" w:sz="6" w:space="0" w:color="000000"/>
               <w:left w:val="outset" w:sz="6" w:space="0" w:color="000000"/>
@@ -7113,7 +7766,7 @@
         </w:tc>
         <w:tc>
           <w:tcPr>
-            <w:tcW w:w="1260" w:type="dxa"/>
+            <w:tcW w:w="0" w:type="auto"/>
             <w:tcBorders>
               <w:top w:val="outset" w:sz="6" w:space="0" w:color="000000"/>
               <w:left w:val="outset" w:sz="6" w:space="0" w:color="000000"/>
@@ -7148,7 +7801,7 @@
         </w:tc>
         <w:tc>
           <w:tcPr>
-            <w:tcW w:w="1380" w:type="dxa"/>
+            <w:tcW w:w="0" w:type="auto"/>
             <w:tcBorders>
               <w:top w:val="outset" w:sz="6" w:space="0" w:color="000000"/>
               <w:left w:val="outset" w:sz="6" w:space="0" w:color="000000"/>
@@ -7183,7 +7836,7 @@
         </w:tc>
         <w:tc>
           <w:tcPr>
-            <w:tcW w:w="1410" w:type="dxa"/>
+            <w:tcW w:w="0" w:type="auto"/>
             <w:tcBorders>
               <w:top w:val="outset" w:sz="6" w:space="0" w:color="000000"/>
               <w:left w:val="outset" w:sz="6" w:space="0" w:color="000000"/>
@@ -7218,7 +7871,7 @@
         </w:tc>
         <w:tc>
           <w:tcPr>
-            <w:tcW w:w="1260" w:type="dxa"/>
+            <w:tcW w:w="0" w:type="auto"/>
             <w:tcBorders>
               <w:top w:val="outset" w:sz="6" w:space="0" w:color="000000"/>
               <w:left w:val="outset" w:sz="6" w:space="0" w:color="000000"/>
@@ -7253,7 +7906,7 @@
         </w:tc>
         <w:tc>
           <w:tcPr>
-            <w:tcW w:w="1380" w:type="dxa"/>
+            <w:tcW w:w="0" w:type="auto"/>
             <w:tcBorders>
               <w:top w:val="outset" w:sz="6" w:space="0" w:color="000000"/>
               <w:left w:val="outset" w:sz="6" w:space="0" w:color="000000"/>
@@ -7282,39 +7935,6 @@
                 <w:szCs w:val="18"/>
               </w:rPr>
               <w:t>$136.94</w:t>
-            </w:r>
-          </w:p>
-        </w:tc>
-        <w:tc>
-          <w:tcPr>
-            <w:tcW w:w="955" w:type="dxa"/>
-            <w:tcBorders>
-              <w:top w:val="outset" w:sz="6" w:space="0" w:color="000000"/>
-              <w:left w:val="outset" w:sz="6" w:space="0" w:color="000000"/>
-              <w:bottom w:val="outset" w:sz="6" w:space="0" w:color="000000"/>
-              <w:right w:val="outset" w:sz="6" w:space="0" w:color="000000"/>
-            </w:tcBorders>
-            <w:shd w:val="clear" w:color="auto" w:fill="auto"/>
-            <w:vAlign w:val="bottom"/>
-          </w:tcPr>
-          <w:p>
-            <w:pPr>
-              <w:jc w:val="right"/>
-              <w:rPr>
-                <w:rFonts w:asciiTheme="minorHAnsi" w:hAnsiTheme="minorHAnsi"/>
-                <w:color w:val="FFFFFF" w:themeColor="background1"/>
-                <w:sz w:val="18"/>
-                <w:szCs w:val="18"/>
-              </w:rPr>
-            </w:pPr>
-            <w:r>
-              <w:rPr>
-                <w:rFonts w:ascii="Calibri" w:hAnsi="Calibri"/>
-                <w:color w:val="000000"/>
-                <w:sz w:val="18"/>
-                <w:szCs w:val="18"/>
-              </w:rPr>
-              <w:t>-0.78%</w:t>
             </w:r>
           </w:p>
         </w:tc>
@@ -7325,7 +7945,7 @@
         </w:trPr>
         <w:tc>
           <w:tcPr>
-            <w:tcW w:w="2190" w:type="dxa"/>
+            <w:tcW w:w="0" w:type="auto"/>
             <w:tcBorders>
               <w:top w:val="outset" w:sz="6" w:space="0" w:color="000000"/>
               <w:left w:val="outset" w:sz="6" w:space="0" w:color="000000"/>
@@ -7359,7 +7979,7 @@
         </w:tc>
         <w:tc>
           <w:tcPr>
-            <w:tcW w:w="1260" w:type="dxa"/>
+            <w:tcW w:w="0" w:type="auto"/>
             <w:tcBorders>
               <w:top w:val="outset" w:sz="6" w:space="0" w:color="000000"/>
               <w:left w:val="outset" w:sz="6" w:space="0" w:color="000000"/>
@@ -7393,7 +8013,7 @@
         </w:tc>
         <w:tc>
           <w:tcPr>
-            <w:tcW w:w="1380" w:type="dxa"/>
+            <w:tcW w:w="0" w:type="auto"/>
             <w:tcBorders>
               <w:top w:val="outset" w:sz="6" w:space="0" w:color="000000"/>
               <w:left w:val="outset" w:sz="6" w:space="0" w:color="000000"/>
@@ -7427,7 +8047,7 @@
         </w:tc>
         <w:tc>
           <w:tcPr>
-            <w:tcW w:w="1410" w:type="dxa"/>
+            <w:tcW w:w="0" w:type="auto"/>
             <w:tcBorders>
               <w:top w:val="outset" w:sz="6" w:space="0" w:color="000000"/>
               <w:left w:val="outset" w:sz="6" w:space="0" w:color="000000"/>
@@ -7461,7 +8081,7 @@
         </w:tc>
         <w:tc>
           <w:tcPr>
-            <w:tcW w:w="1260" w:type="dxa"/>
+            <w:tcW w:w="0" w:type="auto"/>
             <w:tcBorders>
               <w:top w:val="outset" w:sz="6" w:space="0" w:color="000000"/>
               <w:left w:val="outset" w:sz="6" w:space="0" w:color="000000"/>
@@ -7495,7 +8115,7 @@
         </w:tc>
         <w:tc>
           <w:tcPr>
-            <w:tcW w:w="1380" w:type="dxa"/>
+            <w:tcW w:w="0" w:type="auto"/>
             <w:tcBorders>
               <w:top w:val="outset" w:sz="6" w:space="0" w:color="000000"/>
               <w:left w:val="outset" w:sz="6" w:space="0" w:color="000000"/>
@@ -7524,39 +8144,6 @@
                 <w:szCs w:val="18"/>
               </w:rPr>
               <w:t>$540.19</w:t>
-            </w:r>
-          </w:p>
-        </w:tc>
-        <w:tc>
-          <w:tcPr>
-            <w:tcW w:w="955" w:type="dxa"/>
-            <w:tcBorders>
-              <w:top w:val="outset" w:sz="6" w:space="0" w:color="000000"/>
-              <w:left w:val="outset" w:sz="6" w:space="0" w:color="000000"/>
-              <w:bottom w:val="outset" w:sz="6" w:space="0" w:color="000000"/>
-              <w:right w:val="outset" w:sz="6" w:space="0" w:color="000000"/>
-            </w:tcBorders>
-            <w:shd w:val="clear" w:color="auto" w:fill="auto"/>
-            <w:vAlign w:val="bottom"/>
-          </w:tcPr>
-          <w:p>
-            <w:pPr>
-              <w:jc w:val="right"/>
-              <w:rPr>
-                <w:rFonts w:asciiTheme="minorHAnsi" w:hAnsiTheme="minorHAnsi"/>
-                <w:color w:val="FFFFFF"/>
-                <w:sz w:val="18"/>
-                <w:szCs w:val="18"/>
-              </w:rPr>
-            </w:pPr>
-            <w:r>
-              <w:rPr>
-                <w:rFonts w:ascii="Calibri" w:hAnsi="Calibri"/>
-                <w:color w:val="000000"/>
-                <w:sz w:val="18"/>
-                <w:szCs w:val="18"/>
-              </w:rPr>
-              <w:t>-0.79%</w:t>
             </w:r>
           </w:p>
         </w:tc>
@@ -11155,6 +11742,7 @@
                 <w:sz w:val="18"/>
                 <w:szCs w:val="18"/>
               </w:rPr>
+              <w:lastRenderedPageBreak/>
               <w:t>ROLL OFF 20 YARDS,Solid Waste,On-Call,Rental</w:t>
             </w:r>
           </w:p>
@@ -12146,16 +12734,6 @@
     </w:p>
     <w:p>
       <w:pPr>
-        <w:pStyle w:val="BodyText"/>
-        <w:rPr>
-          <w:rFonts w:asciiTheme="minorHAnsi" w:hAnsiTheme="minorHAnsi"/>
-          <w:sz w:val="18"/>
-          <w:szCs w:val="18"/>
-        </w:rPr>
-      </w:pPr>
-    </w:p>
-    <w:p>
-      <w:pPr>
         <w:pStyle w:val="NormalWeb"/>
         <w:rPr>
           <w:rFonts w:ascii="Calibri" w:eastAsiaTheme="minorHAnsi" w:hAnsi="Calibri"/>
@@ -12524,6 +13102,42 @@
           </w:tcPr>
           <w:p>
             <w:pPr>
+              <w:rPr>
+                <w:rFonts w:asciiTheme="minorHAnsi" w:hAnsiTheme="minorHAnsi" w:cs="Tahoma"/>
+                <w:b/>
+                <w:bCs/>
+                <w:i/>
+                <w:sz w:val="18"/>
+                <w:szCs w:val="18"/>
+              </w:rPr>
+            </w:pPr>
+            <w:r>
+              <w:rPr>
+                <w:rFonts w:asciiTheme="minorHAnsi" w:hAnsiTheme="minorHAnsi" w:cs="Tahoma"/>
+                <w:b/>
+                <w:bCs/>
+                <w:i/>
+                <w:sz w:val="18"/>
+                <w:szCs w:val="18"/>
+              </w:rPr>
+              <w:t>Config/containerSize_readonly</w:t>
+            </w:r>
+          </w:p>
+        </w:tc>
+        <w:tc>
+          <w:tcPr>
+            <w:tcW w:w="1237" w:type="dxa"/>
+            <w:tcBorders>
+              <w:top w:val="single" w:sz="8" w:space="0" w:color="000000"/>
+              <w:left w:val="nil"/>
+              <w:bottom w:val="single" w:sz="8" w:space="0" w:color="000000"/>
+              <w:right w:val="single" w:sz="8" w:space="0" w:color="000000"/>
+            </w:tcBorders>
+            <w:shd w:val="clear" w:color="auto" w:fill="auto"/>
+            <w:vAlign w:val="center"/>
+          </w:tcPr>
+          <w:p>
+            <w:pPr>
               <w:jc w:val="center"/>
               <w:rPr>
                 <w:rFonts w:asciiTheme="minorHAnsi" w:hAnsiTheme="minorHAnsi" w:cs="Tahoma"/>
@@ -12534,6 +13148,39 @@
                 <w:szCs w:val="18"/>
               </w:rPr>
             </w:pPr>
+            <w:r>
+              <w:rPr>
+                <w:rFonts w:asciiTheme="minorHAnsi" w:hAnsiTheme="minorHAnsi" w:cs="Tahoma"/>
+                <w:b/>
+                <w:bCs/>
+                <w:i/>
+                <w:sz w:val="18"/>
+                <w:szCs w:val="18"/>
+              </w:rPr>
+              <w:t>Config/</w:t>
+            </w:r>
+            <w:r>
+              <w:rPr>
+                <w:rFonts w:asciiTheme="minorHAnsi" w:hAnsiTheme="minorHAnsi" w:cs="Tahoma"/>
+                <w:b/>
+                <w:bCs/>
+                <w:i/>
+                <w:sz w:val="18"/>
+                <w:szCs w:val="18"/>
+              </w:rPr>
+              <w:t>quantity</w:t>
+            </w:r>
+            <w:r>
+              <w:rPr>
+                <w:rFonts w:asciiTheme="minorHAnsi" w:hAnsiTheme="minorHAnsi" w:cs="Tahoma"/>
+                <w:b/>
+                <w:bCs/>
+                <w:i/>
+                <w:sz w:val="18"/>
+                <w:szCs w:val="18"/>
+              </w:rPr>
+              <w:t>_readonly</w:t>
+            </w:r>
           </w:p>
         </w:tc>
         <w:tc>
@@ -12560,11 +13207,44 @@
                 <w:szCs w:val="18"/>
               </w:rPr>
             </w:pPr>
-          </w:p>
-        </w:tc>
-        <w:tc>
-          <w:tcPr>
-            <w:tcW w:w="1237" w:type="dxa"/>
+            <w:r>
+              <w:rPr>
+                <w:rFonts w:asciiTheme="minorHAnsi" w:hAnsiTheme="minorHAnsi" w:cs="Tahoma"/>
+                <w:b/>
+                <w:bCs/>
+                <w:i/>
+                <w:sz w:val="18"/>
+                <w:szCs w:val="18"/>
+              </w:rPr>
+              <w:t>Config/</w:t>
+            </w:r>
+            <w:r>
+              <w:rPr>
+                <w:rFonts w:asciiTheme="minorHAnsi" w:hAnsiTheme="minorHAnsi" w:cs="Tahoma"/>
+                <w:b/>
+                <w:bCs/>
+                <w:i/>
+                <w:sz w:val="18"/>
+                <w:szCs w:val="18"/>
+              </w:rPr>
+              <w:t>wasteType</w:t>
+            </w:r>
+            <w:r>
+              <w:rPr>
+                <w:rFonts w:asciiTheme="minorHAnsi" w:hAnsiTheme="minorHAnsi" w:cs="Tahoma"/>
+                <w:b/>
+                <w:bCs/>
+                <w:i/>
+                <w:sz w:val="18"/>
+                <w:szCs w:val="18"/>
+              </w:rPr>
+              <w:t>_readonly</w:t>
+            </w:r>
+          </w:p>
+        </w:tc>
+        <w:tc>
+          <w:tcPr>
+            <w:tcW w:w="1236" w:type="dxa"/>
             <w:tcBorders>
               <w:top w:val="single" w:sz="8" w:space="0" w:color="000000"/>
               <w:left w:val="nil"/>
@@ -12586,32 +13266,39 @@
                 <w:szCs w:val="18"/>
               </w:rPr>
             </w:pPr>
-          </w:p>
-        </w:tc>
-        <w:tc>
-          <w:tcPr>
-            <w:tcW w:w="1236" w:type="dxa"/>
-            <w:tcBorders>
-              <w:top w:val="single" w:sz="8" w:space="0" w:color="000000"/>
-              <w:left w:val="nil"/>
-              <w:bottom w:val="single" w:sz="8" w:space="0" w:color="000000"/>
-              <w:right w:val="single" w:sz="8" w:space="0" w:color="000000"/>
-            </w:tcBorders>
-            <w:shd w:val="clear" w:color="auto" w:fill="auto"/>
-            <w:vAlign w:val="center"/>
-          </w:tcPr>
-          <w:p>
-            <w:pPr>
-              <w:jc w:val="center"/>
+            <w:r>
               <w:rPr>
                 <w:rFonts w:asciiTheme="minorHAnsi" w:hAnsiTheme="minorHAnsi" w:cs="Tahoma"/>
                 <w:b/>
                 <w:bCs/>
-                <w:color w:val="FFFFFF"/>
-                <w:sz w:val="18"/>
-                <w:szCs w:val="18"/>
-              </w:rPr>
-            </w:pPr>
+                <w:i/>
+                <w:sz w:val="18"/>
+                <w:szCs w:val="18"/>
+              </w:rPr>
+              <w:t>C</w:t>
+            </w:r>
+            <w:r>
+              <w:rPr>
+                <w:rFonts w:asciiTheme="minorHAnsi" w:hAnsiTheme="minorHAnsi" w:cs="Tahoma"/>
+                <w:b/>
+                <w:bCs/>
+                <w:i/>
+                <w:sz w:val="18"/>
+                <w:szCs w:val="18"/>
+              </w:rPr>
+              <w:t>onfig</w:t>
+            </w:r>
+            <w:r>
+              <w:rPr>
+                <w:rFonts w:asciiTheme="minorHAnsi" w:hAnsiTheme="minorHAnsi" w:cs="Tahoma"/>
+                <w:b/>
+                <w:bCs/>
+                <w:i/>
+                <w:sz w:val="18"/>
+                <w:szCs w:val="18"/>
+              </w:rPr>
+              <w:t>/liftsPerContainer_readonly</w:t>
+            </w:r>
           </w:p>
         </w:tc>
         <w:tc>
@@ -12729,6 +13416,17 @@
                 <w:szCs w:val="18"/>
               </w:rPr>
             </w:pPr>
+            <w:r>
+              <w:rPr>
+                <w:rFonts w:asciiTheme="minorHAnsi" w:hAnsiTheme="minorHAnsi" w:cs="Tahoma"/>
+                <w:b/>
+                <w:bCs/>
+                <w:i/>
+                <w:sz w:val="18"/>
+                <w:szCs w:val="18"/>
+              </w:rPr>
+              <w:t>Config/containerSize_readonly</w:t>
+            </w:r>
           </w:p>
         </w:tc>
         <w:tc>
@@ -12755,6 +13453,39 @@
                 <w:szCs w:val="18"/>
               </w:rPr>
             </w:pPr>
+            <w:r>
+              <w:rPr>
+                <w:rFonts w:asciiTheme="minorHAnsi" w:hAnsiTheme="minorHAnsi" w:cs="Tahoma"/>
+                <w:b/>
+                <w:bCs/>
+                <w:i/>
+                <w:sz w:val="18"/>
+                <w:szCs w:val="18"/>
+              </w:rPr>
+              <w:t>Config/</w:t>
+            </w:r>
+            <w:r>
+              <w:rPr>
+                <w:rFonts w:asciiTheme="minorHAnsi" w:hAnsiTheme="minorHAnsi" w:cs="Tahoma"/>
+                <w:b/>
+                <w:bCs/>
+                <w:i/>
+                <w:sz w:val="18"/>
+                <w:szCs w:val="18"/>
+              </w:rPr>
+              <w:t>quantity</w:t>
+            </w:r>
+            <w:r>
+              <w:rPr>
+                <w:rFonts w:asciiTheme="minorHAnsi" w:hAnsiTheme="minorHAnsi" w:cs="Tahoma"/>
+                <w:b/>
+                <w:bCs/>
+                <w:i/>
+                <w:sz w:val="18"/>
+                <w:szCs w:val="18"/>
+              </w:rPr>
+              <w:t>_readonly</w:t>
+            </w:r>
           </w:p>
         </w:tc>
         <w:tc>
@@ -12781,6 +13512,39 @@
                 <w:szCs w:val="18"/>
               </w:rPr>
             </w:pPr>
+            <w:r>
+              <w:rPr>
+                <w:rFonts w:asciiTheme="minorHAnsi" w:hAnsiTheme="minorHAnsi" w:cs="Tahoma"/>
+                <w:b/>
+                <w:bCs/>
+                <w:i/>
+                <w:sz w:val="18"/>
+                <w:szCs w:val="18"/>
+              </w:rPr>
+              <w:t>Config/</w:t>
+            </w:r>
+            <w:r>
+              <w:rPr>
+                <w:rFonts w:asciiTheme="minorHAnsi" w:hAnsiTheme="minorHAnsi" w:cs="Tahoma"/>
+                <w:b/>
+                <w:bCs/>
+                <w:i/>
+                <w:sz w:val="18"/>
+                <w:szCs w:val="18"/>
+              </w:rPr>
+              <w:t>wasteType</w:t>
+            </w:r>
+            <w:r>
+              <w:rPr>
+                <w:rFonts w:asciiTheme="minorHAnsi" w:hAnsiTheme="minorHAnsi" w:cs="Tahoma"/>
+                <w:b/>
+                <w:bCs/>
+                <w:i/>
+                <w:sz w:val="18"/>
+                <w:szCs w:val="18"/>
+              </w:rPr>
+              <w:t>_readonly</w:t>
+            </w:r>
           </w:p>
         </w:tc>
         <w:tc>
@@ -12807,6 +13571,39 @@
                 <w:szCs w:val="18"/>
               </w:rPr>
             </w:pPr>
+            <w:r>
+              <w:rPr>
+                <w:rFonts w:asciiTheme="minorHAnsi" w:hAnsiTheme="minorHAnsi" w:cs="Tahoma"/>
+                <w:b/>
+                <w:bCs/>
+                <w:i/>
+                <w:sz w:val="18"/>
+                <w:szCs w:val="18"/>
+              </w:rPr>
+              <w:t>C</w:t>
+            </w:r>
+            <w:r>
+              <w:rPr>
+                <w:rFonts w:asciiTheme="minorHAnsi" w:hAnsiTheme="minorHAnsi" w:cs="Tahoma"/>
+                <w:b/>
+                <w:bCs/>
+                <w:i/>
+                <w:sz w:val="18"/>
+                <w:szCs w:val="18"/>
+              </w:rPr>
+              <w:t>onfig</w:t>
+            </w:r>
+            <w:r>
+              <w:rPr>
+                <w:rFonts w:asciiTheme="minorHAnsi" w:hAnsiTheme="minorHAnsi" w:cs="Tahoma"/>
+                <w:b/>
+                <w:bCs/>
+                <w:i/>
+                <w:sz w:val="18"/>
+                <w:szCs w:val="18"/>
+              </w:rPr>
+              <w:t>/liftsPerContainer_readonly</w:t>
+            </w:r>
           </w:p>
         </w:tc>
         <w:tc>
@@ -13206,6 +14003,28 @@
                 <w:szCs w:val="18"/>
               </w:rPr>
             </w:pPr>
+            <w:r>
+              <w:rPr>
+                <w:rFonts w:asciiTheme="minorHAnsi" w:hAnsiTheme="minorHAnsi" w:cs="Tahoma"/>
+                <w:b/>
+                <w:bCs/>
+                <w:i/>
+                <w:sz w:val="18"/>
+                <w:szCs w:val="18"/>
+              </w:rPr>
+              <w:t>Config/containerSize_</w:t>
+            </w:r>
+            <w:r>
+              <w:rPr>
+                <w:rFonts w:asciiTheme="minorHAnsi" w:hAnsiTheme="minorHAnsi" w:cs="Tahoma"/>
+                <w:b/>
+                <w:bCs/>
+                <w:i/>
+                <w:sz w:val="18"/>
+                <w:szCs w:val="18"/>
+              </w:rPr>
+              <w:t>sc</w:t>
+            </w:r>
           </w:p>
         </w:tc>
         <w:tc>
@@ -13232,6 +14051,50 @@
                 <w:szCs w:val="18"/>
               </w:rPr>
             </w:pPr>
+            <w:r>
+              <w:rPr>
+                <w:rFonts w:asciiTheme="minorHAnsi" w:hAnsiTheme="minorHAnsi" w:cs="Tahoma"/>
+                <w:b/>
+                <w:bCs/>
+                <w:i/>
+                <w:sz w:val="18"/>
+                <w:szCs w:val="18"/>
+              </w:rPr>
+              <w:t>Config/</w:t>
+            </w:r>
+            <w:r>
+              <w:rPr>
+                <w:rFonts w:asciiTheme="minorHAnsi" w:hAnsiTheme="minorHAnsi" w:cs="Tahoma"/>
+                <w:b/>
+                <w:bCs/>
+                <w:i/>
+                <w:sz w:val="18"/>
+                <w:szCs w:val="18"/>
+              </w:rPr>
+              <w:t>quantity</w:t>
+            </w:r>
+            <w:r>
+              <w:rPr>
+                <w:rFonts w:asciiTheme="minorHAnsi" w:hAnsiTheme="minorHAnsi" w:cs="Tahoma"/>
+                <w:b/>
+                <w:bCs/>
+                <w:i/>
+                <w:sz w:val="18"/>
+                <w:szCs w:val="18"/>
+              </w:rPr>
+              <w:t>_</w:t>
+            </w:r>
+            <w:r>
+              <w:rPr>
+                <w:rFonts w:asciiTheme="minorHAnsi" w:hAnsiTheme="minorHAnsi" w:cs="Tahoma"/>
+                <w:b/>
+                <w:bCs/>
+                <w:i/>
+                <w:sz w:val="18"/>
+                <w:szCs w:val="18"/>
+              </w:rPr>
+              <w:t>sc</w:t>
+            </w:r>
           </w:p>
         </w:tc>
         <w:tc>
@@ -13258,6 +14121,50 @@
                 <w:szCs w:val="18"/>
               </w:rPr>
             </w:pPr>
+            <w:r>
+              <w:rPr>
+                <w:rFonts w:asciiTheme="minorHAnsi" w:hAnsiTheme="minorHAnsi" w:cs="Tahoma"/>
+                <w:b/>
+                <w:bCs/>
+                <w:i/>
+                <w:sz w:val="18"/>
+                <w:szCs w:val="18"/>
+              </w:rPr>
+              <w:t>Config/</w:t>
+            </w:r>
+            <w:r>
+              <w:rPr>
+                <w:rFonts w:asciiTheme="minorHAnsi" w:hAnsiTheme="minorHAnsi" w:cs="Tahoma"/>
+                <w:b/>
+                <w:bCs/>
+                <w:i/>
+                <w:sz w:val="18"/>
+                <w:szCs w:val="18"/>
+              </w:rPr>
+              <w:t>wasteType</w:t>
+            </w:r>
+            <w:r>
+              <w:rPr>
+                <w:rFonts w:asciiTheme="minorHAnsi" w:hAnsiTheme="minorHAnsi" w:cs="Tahoma"/>
+                <w:b/>
+                <w:bCs/>
+                <w:i/>
+                <w:sz w:val="18"/>
+                <w:szCs w:val="18"/>
+              </w:rPr>
+              <w:t>_</w:t>
+            </w:r>
+            <w:r>
+              <w:rPr>
+                <w:rFonts w:asciiTheme="minorHAnsi" w:hAnsiTheme="minorHAnsi" w:cs="Tahoma"/>
+                <w:b/>
+                <w:bCs/>
+                <w:i/>
+                <w:sz w:val="18"/>
+                <w:szCs w:val="18"/>
+              </w:rPr>
+              <w:t>sc</w:t>
+            </w:r>
           </w:p>
         </w:tc>
         <w:tc>
@@ -13284,6 +14191,39 @@
                 <w:szCs w:val="18"/>
               </w:rPr>
             </w:pPr>
+            <w:r>
+              <w:rPr>
+                <w:rFonts w:asciiTheme="minorHAnsi" w:hAnsiTheme="minorHAnsi" w:cs="Tahoma"/>
+                <w:b/>
+                <w:bCs/>
+                <w:i/>
+                <w:sz w:val="18"/>
+                <w:szCs w:val="18"/>
+              </w:rPr>
+              <w:t>C</w:t>
+            </w:r>
+            <w:r>
+              <w:rPr>
+                <w:rFonts w:asciiTheme="minorHAnsi" w:hAnsiTheme="minorHAnsi" w:cs="Tahoma"/>
+                <w:b/>
+                <w:bCs/>
+                <w:i/>
+                <w:sz w:val="18"/>
+                <w:szCs w:val="18"/>
+              </w:rPr>
+              <w:t>onfig</w:t>
+            </w:r>
+            <w:r>
+              <w:rPr>
+                <w:rFonts w:asciiTheme="minorHAnsi" w:hAnsiTheme="minorHAnsi" w:cs="Tahoma"/>
+                <w:b/>
+                <w:bCs/>
+                <w:i/>
+                <w:sz w:val="18"/>
+                <w:szCs w:val="18"/>
+              </w:rPr>
+              <w:t>/liftsPerContainer_sc</w:t>
+            </w:r>
           </w:p>
         </w:tc>
         <w:tc>
@@ -13401,6 +14341,28 @@
                 <w:szCs w:val="18"/>
               </w:rPr>
             </w:pPr>
+            <w:r>
+              <w:rPr>
+                <w:rFonts w:asciiTheme="minorHAnsi" w:hAnsiTheme="minorHAnsi" w:cs="Tahoma"/>
+                <w:b/>
+                <w:bCs/>
+                <w:i/>
+                <w:sz w:val="18"/>
+                <w:szCs w:val="18"/>
+              </w:rPr>
+              <w:t>Config/containerSize_</w:t>
+            </w:r>
+            <w:r>
+              <w:rPr>
+                <w:rFonts w:asciiTheme="minorHAnsi" w:hAnsiTheme="minorHAnsi" w:cs="Tahoma"/>
+                <w:b/>
+                <w:bCs/>
+                <w:i/>
+                <w:sz w:val="18"/>
+                <w:szCs w:val="18"/>
+              </w:rPr>
+              <w:t>sc</w:t>
+            </w:r>
           </w:p>
         </w:tc>
         <w:tc>
@@ -13427,6 +14389,50 @@
                 <w:szCs w:val="18"/>
               </w:rPr>
             </w:pPr>
+            <w:r>
+              <w:rPr>
+                <w:rFonts w:asciiTheme="minorHAnsi" w:hAnsiTheme="minorHAnsi" w:cs="Tahoma"/>
+                <w:b/>
+                <w:bCs/>
+                <w:i/>
+                <w:sz w:val="18"/>
+                <w:szCs w:val="18"/>
+              </w:rPr>
+              <w:t>Config/</w:t>
+            </w:r>
+            <w:r>
+              <w:rPr>
+                <w:rFonts w:asciiTheme="minorHAnsi" w:hAnsiTheme="minorHAnsi" w:cs="Tahoma"/>
+                <w:b/>
+                <w:bCs/>
+                <w:i/>
+                <w:sz w:val="18"/>
+                <w:szCs w:val="18"/>
+              </w:rPr>
+              <w:t>quantity</w:t>
+            </w:r>
+            <w:r>
+              <w:rPr>
+                <w:rFonts w:asciiTheme="minorHAnsi" w:hAnsiTheme="minorHAnsi" w:cs="Tahoma"/>
+                <w:b/>
+                <w:bCs/>
+                <w:i/>
+                <w:sz w:val="18"/>
+                <w:szCs w:val="18"/>
+              </w:rPr>
+              <w:t>_</w:t>
+            </w:r>
+            <w:r>
+              <w:rPr>
+                <w:rFonts w:asciiTheme="minorHAnsi" w:hAnsiTheme="minorHAnsi" w:cs="Tahoma"/>
+                <w:b/>
+                <w:bCs/>
+                <w:i/>
+                <w:sz w:val="18"/>
+                <w:szCs w:val="18"/>
+              </w:rPr>
+              <w:t>sc</w:t>
+            </w:r>
           </w:p>
         </w:tc>
         <w:tc>
@@ -13453,6 +14459,50 @@
                 <w:szCs w:val="18"/>
               </w:rPr>
             </w:pPr>
+            <w:r>
+              <w:rPr>
+                <w:rFonts w:asciiTheme="minorHAnsi" w:hAnsiTheme="minorHAnsi" w:cs="Tahoma"/>
+                <w:b/>
+                <w:bCs/>
+                <w:i/>
+                <w:sz w:val="18"/>
+                <w:szCs w:val="18"/>
+              </w:rPr>
+              <w:t>Config/</w:t>
+            </w:r>
+            <w:r>
+              <w:rPr>
+                <w:rFonts w:asciiTheme="minorHAnsi" w:hAnsiTheme="minorHAnsi" w:cs="Tahoma"/>
+                <w:b/>
+                <w:bCs/>
+                <w:i/>
+                <w:sz w:val="18"/>
+                <w:szCs w:val="18"/>
+              </w:rPr>
+              <w:t>wasteType</w:t>
+            </w:r>
+            <w:r>
+              <w:rPr>
+                <w:rFonts w:asciiTheme="minorHAnsi" w:hAnsiTheme="minorHAnsi" w:cs="Tahoma"/>
+                <w:b/>
+                <w:bCs/>
+                <w:i/>
+                <w:sz w:val="18"/>
+                <w:szCs w:val="18"/>
+              </w:rPr>
+              <w:t>_</w:t>
+            </w:r>
+            <w:r>
+              <w:rPr>
+                <w:rFonts w:asciiTheme="minorHAnsi" w:hAnsiTheme="minorHAnsi" w:cs="Tahoma"/>
+                <w:b/>
+                <w:bCs/>
+                <w:i/>
+                <w:sz w:val="18"/>
+                <w:szCs w:val="18"/>
+              </w:rPr>
+              <w:t>sc</w:t>
+            </w:r>
           </w:p>
         </w:tc>
         <w:tc>
@@ -13479,6 +14529,39 @@
                 <w:szCs w:val="18"/>
               </w:rPr>
             </w:pPr>
+            <w:r>
+              <w:rPr>
+                <w:rFonts w:asciiTheme="minorHAnsi" w:hAnsiTheme="minorHAnsi" w:cs="Tahoma"/>
+                <w:b/>
+                <w:bCs/>
+                <w:i/>
+                <w:sz w:val="18"/>
+                <w:szCs w:val="18"/>
+              </w:rPr>
+              <w:t>C</w:t>
+            </w:r>
+            <w:r>
+              <w:rPr>
+                <w:rFonts w:asciiTheme="minorHAnsi" w:hAnsiTheme="minorHAnsi" w:cs="Tahoma"/>
+                <w:b/>
+                <w:bCs/>
+                <w:i/>
+                <w:sz w:val="18"/>
+                <w:szCs w:val="18"/>
+              </w:rPr>
+              <w:t>onfig</w:t>
+            </w:r>
+            <w:r>
+              <w:rPr>
+                <w:rFonts w:asciiTheme="minorHAnsi" w:hAnsiTheme="minorHAnsi" w:cs="Tahoma"/>
+                <w:b/>
+                <w:bCs/>
+                <w:i/>
+                <w:sz w:val="18"/>
+                <w:szCs w:val="18"/>
+              </w:rPr>
+              <w:t>/liftsPerContainer_sc</w:t>
+            </w:r>
           </w:p>
         </w:tc>
         <w:tc>
@@ -13582,10 +14665,31 @@
         <w:t>.</w:t>
       </w:r>
       <w:r>
-        <w:t xml:space="preserve">  Note the disposal site will need to be truncated to </w:t>
-      </w:r>
-      <w:r>
-        <w:t>50 characters in order to fit minutes.</w:t>
+        <w:t xml:space="preserve">  </w:t>
+      </w:r>
+      <w:r>
+        <w:t>*</w:t>
+      </w:r>
+      <w:r>
+        <w:t xml:space="preserve">Note </w:t>
+      </w:r>
+      <w:r>
+        <w:t xml:space="preserve">only the </w:t>
+      </w:r>
+      <w:r>
+        <w:rPr>
+          <w:u w:val="single"/>
+        </w:rPr>
+        <w:t>first</w:t>
+      </w:r>
+      <w:r>
+        <w:t xml:space="preserve"> disposal site will </w:t>
+      </w:r>
+      <w:r>
+        <w:t>be shown in</w:t>
+      </w:r>
+      <w:r>
+        <w:t xml:space="preserve"> order to fit minutes.</w:t>
       </w:r>
     </w:p>
     <w:p>
@@ -13661,6 +14765,7 @@
         <w:rPr>
           <w:noProof/>
         </w:rPr>
+        <w:lastRenderedPageBreak/>
         <w:drawing>
           <wp:inline distT="0" distB="0" distL="0" distR="0" wp14:anchorId="4531FCE3" wp14:editId="6C570FCF">
             <wp:extent cx="5715000" cy="1694362"/>
@@ -13760,7 +14865,7 @@
           <w:rFonts w:asciiTheme="minorHAnsi" w:hAnsiTheme="minorHAnsi"/>
         </w:rPr>
       </w:pPr>
-      <w:bookmarkStart w:id="25" w:name="_Toc402527854"/>
+      <w:bookmarkStart w:id="25" w:name="_Toc411264038"/>
       <w:r>
         <w:rPr>
           <w:rFonts w:asciiTheme="minorHAnsi" w:hAnsiTheme="minorHAnsi"/>
@@ -13804,7 +14909,7 @@
           <w:rFonts w:asciiTheme="minorHAnsi" w:hAnsiTheme="minorHAnsi"/>
         </w:rPr>
       </w:pPr>
-      <w:bookmarkStart w:id="26" w:name="_Toc402527855"/>
+      <w:bookmarkStart w:id="26" w:name="_Toc411264039"/>
       <w:r>
         <w:rPr>
           <w:rFonts w:asciiTheme="minorHAnsi" w:hAnsiTheme="minorHAnsi"/>
@@ -13904,7 +15009,7 @@
           <w:rFonts w:asciiTheme="minorHAnsi" w:hAnsiTheme="minorHAnsi"/>
         </w:rPr>
       </w:pPr>
-      <w:bookmarkStart w:id="27" w:name="_Toc402527856"/>
+      <w:bookmarkStart w:id="27" w:name="_Toc411264040"/>
       <w:r>
         <w:rPr>
           <w:rFonts w:asciiTheme="minorHAnsi" w:hAnsiTheme="minorHAnsi"/>
@@ -13923,16 +15028,87 @@
       <w:pPr>
         <w:ind w:left="576"/>
         <w:rPr>
+          <w:rFonts w:asciiTheme="minorHAnsi" w:hAnsiTheme="minorHAnsi"/>
+        </w:rPr>
+      </w:pPr>
+      <w:r>
+        <w:rPr>
+          <w:rFonts w:asciiTheme="minorHAnsi" w:hAnsiTheme="minorHAnsi"/>
+        </w:rPr>
+        <w:t xml:space="preserve">Should not affect the AAE process.  </w:t>
+      </w:r>
+      <w:r>
+        <w:rPr>
+          <w:rFonts w:asciiTheme="minorHAnsi" w:hAnsiTheme="minorHAnsi"/>
+        </w:rPr>
+        <w:t>All data is currently available.  No new fields should be created or repurposed.</w:t>
+      </w:r>
+    </w:p>
+    <w:p>
+      <w:pPr>
+        <w:ind w:left="576"/>
+        <w:rPr>
+          <w:rFonts w:asciiTheme="minorHAnsi" w:hAnsiTheme="minorHAnsi"/>
+        </w:rPr>
+      </w:pPr>
+    </w:p>
+    <w:p>
+      <w:pPr>
+        <w:pStyle w:val="Heading2"/>
+        <w:jc w:val="both"/>
+        <w:rPr>
+          <w:rFonts w:asciiTheme="minorHAnsi" w:hAnsiTheme="minorHAnsi"/>
+        </w:rPr>
+      </w:pPr>
+      <w:bookmarkStart w:id="28" w:name="_Toc411264041"/>
+      <w:r>
+        <w:rPr>
+          <w:rFonts w:asciiTheme="minorHAnsi" w:hAnsiTheme="minorHAnsi"/>
+        </w:rPr>
+        <w:t>BI</w:t>
+      </w:r>
+      <w:r>
+        <w:rPr>
+          <w:rFonts w:asciiTheme="minorHAnsi" w:hAnsiTheme="minorHAnsi"/>
+        </w:rPr>
+        <w:t xml:space="preserve"> Interface</w:t>
+      </w:r>
+      <w:bookmarkEnd w:id="28"/>
+    </w:p>
+    <w:p>
+      <w:pPr>
+        <w:ind w:left="576"/>
+        <w:rPr>
+          <w:rFonts w:asciiTheme="minorHAnsi" w:hAnsiTheme="minorHAnsi"/>
+        </w:rPr>
+      </w:pPr>
+      <w:r>
+        <w:rPr>
+          <w:rFonts w:asciiTheme="minorHAnsi" w:hAnsiTheme="minorHAnsi"/>
+        </w:rPr>
+        <w:t xml:space="preserve">Should not affect the </w:t>
+      </w:r>
+      <w:r>
+        <w:rPr>
+          <w:rFonts w:asciiTheme="minorHAnsi" w:hAnsiTheme="minorHAnsi"/>
+        </w:rPr>
+        <w:t>BI</w:t>
+      </w:r>
+      <w:r>
+        <w:rPr>
+          <w:rFonts w:asciiTheme="minorHAnsi" w:hAnsiTheme="minorHAnsi"/>
+        </w:rPr>
+        <w:t xml:space="preserve"> process.  All data is currently available.  No new fields should be created or repurposed.</w:t>
+      </w:r>
+    </w:p>
+    <w:p>
+      <w:pPr>
+        <w:ind w:left="576"/>
+        <w:rPr>
           <w:rFonts w:asciiTheme="minorHAnsi" w:hAnsiTheme="minorHAnsi" w:cs="Courier New"/>
           <w:color w:val="000000"/>
         </w:rPr>
       </w:pPr>
-      <w:r>
-        <w:rPr>
-          <w:rFonts w:asciiTheme="minorHAnsi" w:hAnsiTheme="minorHAnsi"/>
-        </w:rPr>
-        <w:t>N/A</w:t>
-      </w:r>
     </w:p>
     <w:p>
       <w:pPr>
@@ -13955,14 +15131,14 @@
           <w:rFonts w:asciiTheme="minorHAnsi" w:hAnsiTheme="minorHAnsi"/>
         </w:rPr>
       </w:pPr>
-      <w:bookmarkStart w:id="28" w:name="_Toc402527857"/>
+      <w:bookmarkStart w:id="29" w:name="_Toc411264042"/>
       <w:r>
         <w:rPr>
           <w:rFonts w:asciiTheme="minorHAnsi" w:hAnsiTheme="minorHAnsi"/>
         </w:rPr>
         <w:t>Report Changes</w:t>
       </w:r>
-      <w:bookmarkEnd w:id="28"/>
+      <w:bookmarkEnd w:id="29"/>
     </w:p>
     <w:p>
       <w:pPr>
@@ -13986,14 +15162,14 @@
           <w:rFonts w:asciiTheme="minorHAnsi" w:hAnsiTheme="minorHAnsi"/>
         </w:rPr>
       </w:pPr>
-      <w:bookmarkStart w:id="29" w:name="_Toc402527858"/>
+      <w:bookmarkStart w:id="30" w:name="_Toc411264043"/>
       <w:r>
         <w:rPr>
           <w:rFonts w:asciiTheme="minorHAnsi" w:hAnsiTheme="minorHAnsi"/>
         </w:rPr>
         <w:t>Appendix</w:t>
       </w:r>
-      <w:bookmarkEnd w:id="29"/>
+      <w:bookmarkEnd w:id="30"/>
       <w:r>
         <w:rPr>
           <w:rFonts w:asciiTheme="minorHAnsi" w:hAnsiTheme="minorHAnsi"/>
@@ -14180,7 +15356,6 @@
         <w:dataBinding w:prefixMappings="xmlns:ns0='http://purl.org/dc/elements/1.1/' xmlns:ns1='http://schemas.openxmlformats.org/package/2006/metadata/core-properties' " w:xpath="/ns1:coreProperties[1]/ns0:title[1]" w:storeItemID="{6C3C8BC8-F283-45AE-878A-BAB7291924A1}"/>
         <w:text/>
       </w:sdtPr>
-      <w:sdtEndPr/>
       <w:sdtContent>
         <w:r>
           <w:t>Approval Email</w:t>
@@ -14203,7 +15378,7 @@
       <w:rPr>
         <w:noProof/>
       </w:rPr>
-      <w:t>12/10/2014 3:44:11 PM</w:t>
+      <w:t>2/9/2015 3:51:23 PM</w:t>
     </w:r>
     <w:r>
       <w:rPr>
@@ -14266,7 +15441,7 @@
         <w:sz w:val="16"/>
         <w:szCs w:val="16"/>
       </w:rPr>
-      <w:t>4</w:t>
+      <w:t>6</w:t>
     </w:r>
     <w:r>
       <w:rPr>
@@ -14688,6 +15863,119 @@
     </w:lvl>
   </w:abstractNum>
   <w:abstractNum w:abstractNumId="1">
+    <w:nsid w:val="0426595C"/>
+    <w:multiLevelType w:val="hybridMultilevel"/>
+    <w:tmpl w:val="B6705A3C"/>
+    <w:lvl w:ilvl="0" w:tplc="04090003">
+      <w:start w:val="1"/>
+      <w:numFmt w:val="bullet"/>
+      <w:lvlText w:val="o"/>
+      <w:lvlJc w:val="left"/>
+      <w:pPr>
+        <w:ind w:left="720" w:hanging="360"/>
+      </w:pPr>
+      <w:rPr>
+        <w:rFonts w:ascii="Courier New" w:hAnsi="Courier New" w:cs="Courier New" w:hint="default"/>
+      </w:rPr>
+    </w:lvl>
+    <w:lvl w:ilvl="1" w:tplc="04090003" w:tentative="1">
+      <w:start w:val="1"/>
+      <w:numFmt w:val="bullet"/>
+      <w:lvlText w:val="o"/>
+      <w:lvlJc w:val="left"/>
+      <w:pPr>
+        <w:ind w:left="1440" w:hanging="360"/>
+      </w:pPr>
+      <w:rPr>
+        <w:rFonts w:ascii="Courier New" w:hAnsi="Courier New" w:cs="Courier New" w:hint="default"/>
+      </w:rPr>
+    </w:lvl>
+    <w:lvl w:ilvl="2" w:tplc="04090005" w:tentative="1">
+      <w:start w:val="1"/>
+      <w:numFmt w:val="bullet"/>
+      <w:lvlText w:val=""/>
+      <w:lvlJc w:val="left"/>
+      <w:pPr>
+        <w:ind w:left="2160" w:hanging="360"/>
+      </w:pPr>
+      <w:rPr>
+        <w:rFonts w:ascii="Wingdings" w:hAnsi="Wingdings" w:hint="default"/>
+      </w:rPr>
+    </w:lvl>
+    <w:lvl w:ilvl="3" w:tplc="04090001" w:tentative="1">
+      <w:start w:val="1"/>
+      <w:numFmt w:val="bullet"/>
+      <w:lvlText w:val=""/>
+      <w:lvlJc w:val="left"/>
+      <w:pPr>
+        <w:ind w:left="2880" w:hanging="360"/>
+      </w:pPr>
+      <w:rPr>
+        <w:rFonts w:ascii="Symbol" w:hAnsi="Symbol" w:hint="default"/>
+      </w:rPr>
+    </w:lvl>
+    <w:lvl w:ilvl="4" w:tplc="04090003" w:tentative="1">
+      <w:start w:val="1"/>
+      <w:numFmt w:val="bullet"/>
+      <w:lvlText w:val="o"/>
+      <w:lvlJc w:val="left"/>
+      <w:pPr>
+        <w:ind w:left="3600" w:hanging="360"/>
+      </w:pPr>
+      <w:rPr>
+        <w:rFonts w:ascii="Courier New" w:hAnsi="Courier New" w:cs="Courier New" w:hint="default"/>
+      </w:rPr>
+    </w:lvl>
+    <w:lvl w:ilvl="5" w:tplc="04090005" w:tentative="1">
+      <w:start w:val="1"/>
+      <w:numFmt w:val="bullet"/>
+      <w:lvlText w:val=""/>
+      <w:lvlJc w:val="left"/>
+      <w:pPr>
+        <w:ind w:left="4320" w:hanging="360"/>
+      </w:pPr>
+      <w:rPr>
+        <w:rFonts w:ascii="Wingdings" w:hAnsi="Wingdings" w:hint="default"/>
+      </w:rPr>
+    </w:lvl>
+    <w:lvl w:ilvl="6" w:tplc="04090001" w:tentative="1">
+      <w:start w:val="1"/>
+      <w:numFmt w:val="bullet"/>
+      <w:lvlText w:val=""/>
+      <w:lvlJc w:val="left"/>
+      <w:pPr>
+        <w:ind w:left="5040" w:hanging="360"/>
+      </w:pPr>
+      <w:rPr>
+        <w:rFonts w:ascii="Symbol" w:hAnsi="Symbol" w:hint="default"/>
+      </w:rPr>
+    </w:lvl>
+    <w:lvl w:ilvl="7" w:tplc="04090003" w:tentative="1">
+      <w:start w:val="1"/>
+      <w:numFmt w:val="bullet"/>
+      <w:lvlText w:val="o"/>
+      <w:lvlJc w:val="left"/>
+      <w:pPr>
+        <w:ind w:left="5760" w:hanging="360"/>
+      </w:pPr>
+      <w:rPr>
+        <w:rFonts w:ascii="Courier New" w:hAnsi="Courier New" w:cs="Courier New" w:hint="default"/>
+      </w:rPr>
+    </w:lvl>
+    <w:lvl w:ilvl="8" w:tplc="04090005" w:tentative="1">
+      <w:start w:val="1"/>
+      <w:numFmt w:val="bullet"/>
+      <w:lvlText w:val=""/>
+      <w:lvlJc w:val="left"/>
+      <w:pPr>
+        <w:ind w:left="6480" w:hanging="360"/>
+      </w:pPr>
+      <w:rPr>
+        <w:rFonts w:ascii="Wingdings" w:hAnsi="Wingdings" w:hint="default"/>
+      </w:rPr>
+    </w:lvl>
+  </w:abstractNum>
+  <w:abstractNum w:abstractNumId="2">
     <w:nsid w:val="06C02742"/>
     <w:multiLevelType w:val="hybridMultilevel"/>
     <w:tmpl w:val="776A83A8"/>
@@ -14800,7 +16088,7 @@
       </w:rPr>
     </w:lvl>
   </w:abstractNum>
-  <w:abstractNum w:abstractNumId="2">
+  <w:abstractNum w:abstractNumId="3">
     <w:nsid w:val="0953598B"/>
     <w:multiLevelType w:val="hybridMultilevel"/>
     <w:tmpl w:val="05BC3978"/>
@@ -14913,7 +16201,7 @@
       </w:rPr>
     </w:lvl>
   </w:abstractNum>
-  <w:abstractNum w:abstractNumId="3">
+  <w:abstractNum w:abstractNumId="4">
     <w:nsid w:val="133457F2"/>
     <w:multiLevelType w:val="hybridMultilevel"/>
     <w:tmpl w:val="4C5E3E22"/>
@@ -15026,7 +16314,7 @@
       </w:rPr>
     </w:lvl>
   </w:abstractNum>
-  <w:abstractNum w:abstractNumId="4">
+  <w:abstractNum w:abstractNumId="5">
     <w:nsid w:val="15200FC2"/>
     <w:multiLevelType w:val="hybridMultilevel"/>
     <w:tmpl w:val="676ADD06"/>
@@ -15139,7 +16427,7 @@
       </w:rPr>
     </w:lvl>
   </w:abstractNum>
-  <w:abstractNum w:abstractNumId="5">
+  <w:abstractNum w:abstractNumId="6">
     <w:nsid w:val="15910347"/>
     <w:multiLevelType w:val="hybridMultilevel"/>
     <w:tmpl w:val="A76A0A52"/>
@@ -15225,7 +16513,7 @@
       </w:pPr>
     </w:lvl>
   </w:abstractNum>
-  <w:abstractNum w:abstractNumId="6">
+  <w:abstractNum w:abstractNumId="7">
     <w:nsid w:val="15BD1879"/>
     <w:multiLevelType w:val="hybridMultilevel"/>
     <w:tmpl w:val="092AD0AA"/>
@@ -15338,7 +16626,7 @@
       </w:rPr>
     </w:lvl>
   </w:abstractNum>
-  <w:abstractNum w:abstractNumId="7">
+  <w:abstractNum w:abstractNumId="8">
     <w:nsid w:val="163C38B2"/>
     <w:multiLevelType w:val="hybridMultilevel"/>
     <w:tmpl w:val="8AEAB8EA"/>
@@ -15451,7 +16739,7 @@
       </w:rPr>
     </w:lvl>
   </w:abstractNum>
-  <w:abstractNum w:abstractNumId="8">
+  <w:abstractNum w:abstractNumId="9">
     <w:nsid w:val="18326621"/>
     <w:multiLevelType w:val="hybridMultilevel"/>
     <w:tmpl w:val="84F2D652"/>
@@ -15564,7 +16852,7 @@
       </w:rPr>
     </w:lvl>
   </w:abstractNum>
-  <w:abstractNum w:abstractNumId="9">
+  <w:abstractNum w:abstractNumId="10">
     <w:nsid w:val="18AA5591"/>
     <w:multiLevelType w:val="hybridMultilevel"/>
     <w:tmpl w:val="CA12B20A"/>
@@ -15677,7 +16965,7 @@
       </w:rPr>
     </w:lvl>
   </w:abstractNum>
-  <w:abstractNum w:abstractNumId="10">
+  <w:abstractNum w:abstractNumId="11">
     <w:nsid w:val="1B204071"/>
     <w:multiLevelType w:val="hybridMultilevel"/>
     <w:tmpl w:val="C4C07704"/>
@@ -15790,7 +17078,7 @@
       </w:rPr>
     </w:lvl>
   </w:abstractNum>
-  <w:abstractNum w:abstractNumId="11">
+  <w:abstractNum w:abstractNumId="12">
     <w:nsid w:val="1C2D160D"/>
     <w:multiLevelType w:val="hybridMultilevel"/>
     <w:tmpl w:val="ED44D47A"/>
@@ -15903,7 +17191,7 @@
       </w:rPr>
     </w:lvl>
   </w:abstractNum>
-  <w:abstractNum w:abstractNumId="12">
+  <w:abstractNum w:abstractNumId="13">
     <w:nsid w:val="1E3628B5"/>
     <w:multiLevelType w:val="hybridMultilevel"/>
     <w:tmpl w:val="ACBC383A"/>
@@ -16016,7 +17304,7 @@
       </w:rPr>
     </w:lvl>
   </w:abstractNum>
-  <w:abstractNum w:abstractNumId="13">
+  <w:abstractNum w:abstractNumId="14">
     <w:nsid w:val="213E0D63"/>
     <w:multiLevelType w:val="multilevel"/>
     <w:tmpl w:val="0409001D"/>
@@ -16102,7 +17390,7 @@
       </w:pPr>
     </w:lvl>
   </w:abstractNum>
-  <w:abstractNum w:abstractNumId="14">
+  <w:abstractNum w:abstractNumId="15">
     <w:nsid w:val="2314637A"/>
     <w:multiLevelType w:val="hybridMultilevel"/>
     <w:tmpl w:val="26A26988"/>
@@ -16215,7 +17503,7 @@
       </w:rPr>
     </w:lvl>
   </w:abstractNum>
-  <w:abstractNum w:abstractNumId="15">
+  <w:abstractNum w:abstractNumId="16">
     <w:nsid w:val="23856813"/>
     <w:multiLevelType w:val="hybridMultilevel"/>
     <w:tmpl w:val="F5A086BE"/>
@@ -16327,7 +17615,7 @@
       </w:rPr>
     </w:lvl>
   </w:abstractNum>
-  <w:abstractNum w:abstractNumId="16">
+  <w:abstractNum w:abstractNumId="17">
     <w:nsid w:val="2B522466"/>
     <w:multiLevelType w:val="hybridMultilevel"/>
     <w:tmpl w:val="25FCA2D0"/>
@@ -16440,7 +17728,7 @@
       </w:rPr>
     </w:lvl>
   </w:abstractNum>
-  <w:abstractNum w:abstractNumId="17">
+  <w:abstractNum w:abstractNumId="18">
     <w:nsid w:val="2BAB6DA7"/>
     <w:multiLevelType w:val="multilevel"/>
     <w:tmpl w:val="C0D06510"/>
@@ -16553,7 +17841,7 @@
       </w:pPr>
     </w:lvl>
   </w:abstractNum>
-  <w:abstractNum w:abstractNumId="18">
+  <w:abstractNum w:abstractNumId="19">
     <w:nsid w:val="2CA72F7F"/>
     <w:multiLevelType w:val="multilevel"/>
     <w:tmpl w:val="C374B6EE"/>
@@ -16670,7 +17958,7 @@
       </w:pPr>
     </w:lvl>
   </w:abstractNum>
-  <w:abstractNum w:abstractNumId="19">
+  <w:abstractNum w:abstractNumId="20">
     <w:nsid w:val="305E4A5E"/>
     <w:multiLevelType w:val="hybridMultilevel"/>
     <w:tmpl w:val="B34AB972"/>
@@ -16760,7 +18048,7 @@
       </w:pPr>
     </w:lvl>
   </w:abstractNum>
-  <w:abstractNum w:abstractNumId="20">
+  <w:abstractNum w:abstractNumId="21">
     <w:nsid w:val="3B846DEF"/>
     <w:multiLevelType w:val="multilevel"/>
     <w:tmpl w:val="5E462D86"/>
@@ -16909,7 +18197,7 @@
       </w:rPr>
     </w:lvl>
   </w:abstractNum>
-  <w:abstractNum w:abstractNumId="21">
+  <w:abstractNum w:abstractNumId="22">
     <w:nsid w:val="3E16129D"/>
     <w:multiLevelType w:val="hybridMultilevel"/>
     <w:tmpl w:val="8A426B1E"/>
@@ -17022,7 +18310,7 @@
       </w:rPr>
     </w:lvl>
   </w:abstractNum>
-  <w:abstractNum w:abstractNumId="22">
+  <w:abstractNum w:abstractNumId="23">
     <w:nsid w:val="3EBC02B8"/>
     <w:multiLevelType w:val="hybridMultilevel"/>
     <w:tmpl w:val="C2E6A588"/>
@@ -17135,7 +18423,7 @@
       </w:rPr>
     </w:lvl>
   </w:abstractNum>
-  <w:abstractNum w:abstractNumId="23">
+  <w:abstractNum w:abstractNumId="24">
     <w:nsid w:val="3F61352B"/>
     <w:multiLevelType w:val="hybridMultilevel"/>
     <w:tmpl w:val="AB6CCC4C"/>
@@ -17248,7 +18536,7 @@
       </w:rPr>
     </w:lvl>
   </w:abstractNum>
-  <w:abstractNum w:abstractNumId="24">
+  <w:abstractNum w:abstractNumId="25">
     <w:nsid w:val="3FB842AC"/>
     <w:multiLevelType w:val="hybridMultilevel"/>
     <w:tmpl w:val="E15C03BA"/>
@@ -17361,7 +18649,120 @@
       </w:rPr>
     </w:lvl>
   </w:abstractNum>
-  <w:abstractNum w:abstractNumId="25">
+  <w:abstractNum w:abstractNumId="26">
+    <w:nsid w:val="414F4462"/>
+    <w:multiLevelType w:val="hybridMultilevel"/>
+    <w:tmpl w:val="6D5268FE"/>
+    <w:lvl w:ilvl="0" w:tplc="04090001">
+      <w:start w:val="1"/>
+      <w:numFmt w:val="bullet"/>
+      <w:lvlText w:val=""/>
+      <w:lvlJc w:val="left"/>
+      <w:pPr>
+        <w:ind w:left="720" w:hanging="360"/>
+      </w:pPr>
+      <w:rPr>
+        <w:rFonts w:ascii="Symbol" w:hAnsi="Symbol" w:hint="default"/>
+      </w:rPr>
+    </w:lvl>
+    <w:lvl w:ilvl="1" w:tplc="04090003" w:tentative="1">
+      <w:start w:val="1"/>
+      <w:numFmt w:val="bullet"/>
+      <w:lvlText w:val="o"/>
+      <w:lvlJc w:val="left"/>
+      <w:pPr>
+        <w:ind w:left="1440" w:hanging="360"/>
+      </w:pPr>
+      <w:rPr>
+        <w:rFonts w:ascii="Courier New" w:hAnsi="Courier New" w:cs="Courier New" w:hint="default"/>
+      </w:rPr>
+    </w:lvl>
+    <w:lvl w:ilvl="2" w:tplc="04090005" w:tentative="1">
+      <w:start w:val="1"/>
+      <w:numFmt w:val="bullet"/>
+      <w:lvlText w:val=""/>
+      <w:lvlJc w:val="left"/>
+      <w:pPr>
+        <w:ind w:left="2160" w:hanging="360"/>
+      </w:pPr>
+      <w:rPr>
+        <w:rFonts w:ascii="Wingdings" w:hAnsi="Wingdings" w:hint="default"/>
+      </w:rPr>
+    </w:lvl>
+    <w:lvl w:ilvl="3" w:tplc="04090001" w:tentative="1">
+      <w:start w:val="1"/>
+      <w:numFmt w:val="bullet"/>
+      <w:lvlText w:val=""/>
+      <w:lvlJc w:val="left"/>
+      <w:pPr>
+        <w:ind w:left="2880" w:hanging="360"/>
+      </w:pPr>
+      <w:rPr>
+        <w:rFonts w:ascii="Symbol" w:hAnsi="Symbol" w:hint="default"/>
+      </w:rPr>
+    </w:lvl>
+    <w:lvl w:ilvl="4" w:tplc="04090003" w:tentative="1">
+      <w:start w:val="1"/>
+      <w:numFmt w:val="bullet"/>
+      <w:lvlText w:val="o"/>
+      <w:lvlJc w:val="left"/>
+      <w:pPr>
+        <w:ind w:left="3600" w:hanging="360"/>
+      </w:pPr>
+      <w:rPr>
+        <w:rFonts w:ascii="Courier New" w:hAnsi="Courier New" w:cs="Courier New" w:hint="default"/>
+      </w:rPr>
+    </w:lvl>
+    <w:lvl w:ilvl="5" w:tplc="04090005" w:tentative="1">
+      <w:start w:val="1"/>
+      <w:numFmt w:val="bullet"/>
+      <w:lvlText w:val=""/>
+      <w:lvlJc w:val="left"/>
+      <w:pPr>
+        <w:ind w:left="4320" w:hanging="360"/>
+      </w:pPr>
+      <w:rPr>
+        <w:rFonts w:ascii="Wingdings" w:hAnsi="Wingdings" w:hint="default"/>
+      </w:rPr>
+    </w:lvl>
+    <w:lvl w:ilvl="6" w:tplc="04090001" w:tentative="1">
+      <w:start w:val="1"/>
+      <w:numFmt w:val="bullet"/>
+      <w:lvlText w:val=""/>
+      <w:lvlJc w:val="left"/>
+      <w:pPr>
+        <w:ind w:left="5040" w:hanging="360"/>
+      </w:pPr>
+      <w:rPr>
+        <w:rFonts w:ascii="Symbol" w:hAnsi="Symbol" w:hint="default"/>
+      </w:rPr>
+    </w:lvl>
+    <w:lvl w:ilvl="7" w:tplc="04090003" w:tentative="1">
+      <w:start w:val="1"/>
+      <w:numFmt w:val="bullet"/>
+      <w:lvlText w:val="o"/>
+      <w:lvlJc w:val="left"/>
+      <w:pPr>
+        <w:ind w:left="5760" w:hanging="360"/>
+      </w:pPr>
+      <w:rPr>
+        <w:rFonts w:ascii="Courier New" w:hAnsi="Courier New" w:cs="Courier New" w:hint="default"/>
+      </w:rPr>
+    </w:lvl>
+    <w:lvl w:ilvl="8" w:tplc="04090005" w:tentative="1">
+      <w:start w:val="1"/>
+      <w:numFmt w:val="bullet"/>
+      <w:lvlText w:val=""/>
+      <w:lvlJc w:val="left"/>
+      <w:pPr>
+        <w:ind w:left="6480" w:hanging="360"/>
+      </w:pPr>
+      <w:rPr>
+        <w:rFonts w:ascii="Wingdings" w:hAnsi="Wingdings" w:hint="default"/>
+      </w:rPr>
+    </w:lvl>
+  </w:abstractNum>
+  <w:abstractNum w:abstractNumId="27">
     <w:nsid w:val="44F47531"/>
     <w:multiLevelType w:val="hybridMultilevel"/>
     <w:tmpl w:val="3F7E1864"/>
@@ -17474,7 +18875,7 @@
       </w:rPr>
     </w:lvl>
   </w:abstractNum>
-  <w:abstractNum w:abstractNumId="26">
+  <w:abstractNum w:abstractNumId="28">
     <w:nsid w:val="44FE07C8"/>
     <w:multiLevelType w:val="hybridMultilevel"/>
     <w:tmpl w:val="C202664C"/>
@@ -17589,7 +18990,7 @@
       </w:pPr>
     </w:lvl>
   </w:abstractNum>
-  <w:abstractNum w:abstractNumId="27">
+  <w:abstractNum w:abstractNumId="29">
     <w:nsid w:val="47095941"/>
     <w:multiLevelType w:val="multilevel"/>
     <w:tmpl w:val="D2128D72"/>
@@ -17738,7 +19139,156 @@
       </w:rPr>
     </w:lvl>
   </w:abstractNum>
-  <w:abstractNum w:abstractNumId="28">
+  <w:abstractNum w:abstractNumId="30">
+    <w:nsid w:val="50E52FCE"/>
+    <w:multiLevelType w:val="multilevel"/>
+    <w:tmpl w:val="7D08F7BA"/>
+    <w:lvl w:ilvl="0">
+      <w:start w:val="1"/>
+      <w:numFmt w:val="bullet"/>
+      <w:lvlText w:val=""/>
+      <w:lvlJc w:val="left"/>
+      <w:pPr>
+        <w:tabs>
+          <w:tab w:val="num" w:pos="720"/>
+        </w:tabs>
+        <w:ind w:left="720" w:hanging="360"/>
+      </w:pPr>
+      <w:rPr>
+        <w:rFonts w:ascii="Symbol" w:hAnsi="Symbol" w:hint="default"/>
+        <w:sz w:val="20"/>
+      </w:rPr>
+    </w:lvl>
+    <w:lvl w:ilvl="1">
+      <w:start w:val="1"/>
+      <w:numFmt w:val="bullet"/>
+      <w:lvlText w:val="o"/>
+      <w:lvlJc w:val="left"/>
+      <w:pPr>
+        <w:tabs>
+          <w:tab w:val="num" w:pos="1440"/>
+        </w:tabs>
+        <w:ind w:left="1440" w:hanging="360"/>
+      </w:pPr>
+      <w:rPr>
+        <w:rFonts w:ascii="Courier New" w:hAnsi="Courier New" w:hint="default"/>
+        <w:sz w:val="20"/>
+      </w:rPr>
+    </w:lvl>
+    <w:lvl w:ilvl="2" w:tentative="1">
+      <w:start w:val="1"/>
+      <w:numFmt w:val="bullet"/>
+      <w:lvlText w:val=""/>
+      <w:lvlJc w:val="left"/>
+      <w:pPr>
+        <w:tabs>
+          <w:tab w:val="num" w:pos="2160"/>
+        </w:tabs>
+        <w:ind w:left="2160" w:hanging="360"/>
+      </w:pPr>
+      <w:rPr>
+        <w:rFonts w:ascii="Wingdings" w:hAnsi="Wingdings" w:hint="default"/>
+        <w:sz w:val="20"/>
+      </w:rPr>
+    </w:lvl>
+    <w:lvl w:ilvl="3" w:tentative="1">
+      <w:start w:val="1"/>
+      <w:numFmt w:val="bullet"/>
+      <w:lvlText w:val=""/>
+      <w:lvlJc w:val="left"/>
+      <w:pPr>
+        <w:tabs>
+          <w:tab w:val="num" w:pos="2880"/>
+        </w:tabs>
+        <w:ind w:left="2880" w:hanging="360"/>
+      </w:pPr>
+      <w:rPr>
+        <w:rFonts w:ascii="Wingdings" w:hAnsi="Wingdings" w:hint="default"/>
+        <w:sz w:val="20"/>
+      </w:rPr>
+    </w:lvl>
+    <w:lvl w:ilvl="4" w:tentative="1">
+      <w:start w:val="1"/>
+      <w:numFmt w:val="bullet"/>
+      <w:lvlText w:val=""/>
+      <w:lvlJc w:val="left"/>
+      <w:pPr>
+        <w:tabs>
+          <w:tab w:val="num" w:pos="3600"/>
+        </w:tabs>
+        <w:ind w:left="3600" w:hanging="360"/>
+      </w:pPr>
+      <w:rPr>
+        <w:rFonts w:ascii="Wingdings" w:hAnsi="Wingdings" w:hint="default"/>
+        <w:sz w:val="20"/>
+      </w:rPr>
+    </w:lvl>
+    <w:lvl w:ilvl="5" w:tentative="1">
+      <w:start w:val="1"/>
+      <w:numFmt w:val="bullet"/>
+      <w:lvlText w:val=""/>
+      <w:lvlJc w:val="left"/>
+      <w:pPr>
+        <w:tabs>
+          <w:tab w:val="num" w:pos="4320"/>
+        </w:tabs>
+        <w:ind w:left="4320" w:hanging="360"/>
+      </w:pPr>
+      <w:rPr>
+        <w:rFonts w:ascii="Wingdings" w:hAnsi="Wingdings" w:hint="default"/>
+        <w:sz w:val="20"/>
+      </w:rPr>
+    </w:lvl>
+    <w:lvl w:ilvl="6" w:tentative="1">
+      <w:start w:val="1"/>
+      <w:numFmt w:val="bullet"/>
+      <w:lvlText w:val=""/>
+      <w:lvlJc w:val="left"/>
+      <w:pPr>
+        <w:tabs>
+          <w:tab w:val="num" w:pos="5040"/>
+        </w:tabs>
+        <w:ind w:left="5040" w:hanging="360"/>
+      </w:pPr>
+      <w:rPr>
+        <w:rFonts w:ascii="Wingdings" w:hAnsi="Wingdings" w:hint="default"/>
+        <w:sz w:val="20"/>
+      </w:rPr>
+    </w:lvl>
+    <w:lvl w:ilvl="7" w:tentative="1">
+      <w:start w:val="1"/>
+      <w:numFmt w:val="bullet"/>
+      <w:lvlText w:val=""/>
+      <w:lvlJc w:val="left"/>
+      <w:pPr>
+        <w:tabs>
+          <w:tab w:val="num" w:pos="5760"/>
+        </w:tabs>
+        <w:ind w:left="5760" w:hanging="360"/>
+      </w:pPr>
+      <w:rPr>
+        <w:rFonts w:ascii="Wingdings" w:hAnsi="Wingdings" w:hint="default"/>
+        <w:sz w:val="20"/>
+      </w:rPr>
+    </w:lvl>
+    <w:lvl w:ilvl="8" w:tentative="1">
+      <w:start w:val="1"/>
+      <w:numFmt w:val="bullet"/>
+      <w:lvlText w:val=""/>
+      <w:lvlJc w:val="left"/>
+      <w:pPr>
+        <w:tabs>
+          <w:tab w:val="num" w:pos="6480"/>
+        </w:tabs>
+        <w:ind w:left="6480" w:hanging="360"/>
+      </w:pPr>
+      <w:rPr>
+        <w:rFonts w:ascii="Wingdings" w:hAnsi="Wingdings" w:hint="default"/>
+        <w:sz w:val="20"/>
+      </w:rPr>
+    </w:lvl>
+  </w:abstractNum>
+  <w:abstractNum w:abstractNumId="31">
     <w:nsid w:val="50FF1D9D"/>
     <w:multiLevelType w:val="hybridMultilevel"/>
     <w:tmpl w:val="7DD4ADD0"/>
@@ -17851,7 +19401,7 @@
       </w:rPr>
     </w:lvl>
   </w:abstractNum>
-  <w:abstractNum w:abstractNumId="29">
+  <w:abstractNum w:abstractNumId="32">
     <w:nsid w:val="62731739"/>
     <w:multiLevelType w:val="hybridMultilevel"/>
     <w:tmpl w:val="E538323E"/>
@@ -17966,7 +19516,7 @@
       </w:pPr>
     </w:lvl>
   </w:abstractNum>
-  <w:abstractNum w:abstractNumId="30">
+  <w:abstractNum w:abstractNumId="33">
     <w:nsid w:val="6C5D6E81"/>
     <w:multiLevelType w:val="hybridMultilevel"/>
     <w:tmpl w:val="DC2E5970"/>
@@ -18079,7 +19629,7 @@
       </w:rPr>
     </w:lvl>
   </w:abstractNum>
-  <w:abstractNum w:abstractNumId="31">
+  <w:abstractNum w:abstractNumId="34">
     <w:nsid w:val="72851733"/>
     <w:multiLevelType w:val="multilevel"/>
     <w:tmpl w:val="6B2047D4"/>
@@ -18228,7 +19778,7 @@
       </w:rPr>
     </w:lvl>
   </w:abstractNum>
-  <w:abstractNum w:abstractNumId="32">
+  <w:abstractNum w:abstractNumId="35">
     <w:nsid w:val="76922076"/>
     <w:multiLevelType w:val="hybridMultilevel"/>
     <w:tmpl w:val="B34AB972"/>
@@ -18318,7 +19868,7 @@
       </w:pPr>
     </w:lvl>
   </w:abstractNum>
-  <w:abstractNum w:abstractNumId="33">
+  <w:abstractNum w:abstractNumId="36">
     <w:nsid w:val="79D54109"/>
     <w:multiLevelType w:val="multilevel"/>
     <w:tmpl w:val="8ABE3B68"/>
@@ -18467,7 +20017,7 @@
       </w:rPr>
     </w:lvl>
   </w:abstractNum>
-  <w:abstractNum w:abstractNumId="34">
+  <w:abstractNum w:abstractNumId="37">
     <w:nsid w:val="7A706B20"/>
     <w:multiLevelType w:val="hybridMultilevel"/>
     <w:tmpl w:val="EBF81660"/>
@@ -18553,7 +20103,7 @@
       </w:pPr>
     </w:lvl>
   </w:abstractNum>
-  <w:abstractNum w:abstractNumId="35">
+  <w:abstractNum w:abstractNumId="38">
     <w:nsid w:val="7E805677"/>
     <w:multiLevelType w:val="hybridMultilevel"/>
     <w:tmpl w:val="B5CCE06A"/>
@@ -18666,32 +20216,145 @@
       </w:rPr>
     </w:lvl>
   </w:abstractNum>
+  <w:abstractNum w:abstractNumId="39">
+    <w:nsid w:val="7F0E05D4"/>
+    <w:multiLevelType w:val="hybridMultilevel"/>
+    <w:tmpl w:val="8344446A"/>
+    <w:lvl w:ilvl="0" w:tplc="04090001">
+      <w:start w:val="1"/>
+      <w:numFmt w:val="bullet"/>
+      <w:lvlText w:val=""/>
+      <w:lvlJc w:val="left"/>
+      <w:pPr>
+        <w:ind w:left="720" w:hanging="360"/>
+      </w:pPr>
+      <w:rPr>
+        <w:rFonts w:ascii="Symbol" w:hAnsi="Symbol" w:hint="default"/>
+      </w:rPr>
+    </w:lvl>
+    <w:lvl w:ilvl="1" w:tplc="04090003" w:tentative="1">
+      <w:start w:val="1"/>
+      <w:numFmt w:val="bullet"/>
+      <w:lvlText w:val="o"/>
+      <w:lvlJc w:val="left"/>
+      <w:pPr>
+        <w:ind w:left="1440" w:hanging="360"/>
+      </w:pPr>
+      <w:rPr>
+        <w:rFonts w:ascii="Courier New" w:hAnsi="Courier New" w:cs="Courier New" w:hint="default"/>
+      </w:rPr>
+    </w:lvl>
+    <w:lvl w:ilvl="2" w:tplc="04090005" w:tentative="1">
+      <w:start w:val="1"/>
+      <w:numFmt w:val="bullet"/>
+      <w:lvlText w:val=""/>
+      <w:lvlJc w:val="left"/>
+      <w:pPr>
+        <w:ind w:left="2160" w:hanging="360"/>
+      </w:pPr>
+      <w:rPr>
+        <w:rFonts w:ascii="Wingdings" w:hAnsi="Wingdings" w:hint="default"/>
+      </w:rPr>
+    </w:lvl>
+    <w:lvl w:ilvl="3" w:tplc="04090001" w:tentative="1">
+      <w:start w:val="1"/>
+      <w:numFmt w:val="bullet"/>
+      <w:lvlText w:val=""/>
+      <w:lvlJc w:val="left"/>
+      <w:pPr>
+        <w:ind w:left="2880" w:hanging="360"/>
+      </w:pPr>
+      <w:rPr>
+        <w:rFonts w:ascii="Symbol" w:hAnsi="Symbol" w:hint="default"/>
+      </w:rPr>
+    </w:lvl>
+    <w:lvl w:ilvl="4" w:tplc="04090003" w:tentative="1">
+      <w:start w:val="1"/>
+      <w:numFmt w:val="bullet"/>
+      <w:lvlText w:val="o"/>
+      <w:lvlJc w:val="left"/>
+      <w:pPr>
+        <w:ind w:left="3600" w:hanging="360"/>
+      </w:pPr>
+      <w:rPr>
+        <w:rFonts w:ascii="Courier New" w:hAnsi="Courier New" w:cs="Courier New" w:hint="default"/>
+      </w:rPr>
+    </w:lvl>
+    <w:lvl w:ilvl="5" w:tplc="04090005" w:tentative="1">
+      <w:start w:val="1"/>
+      <w:numFmt w:val="bullet"/>
+      <w:lvlText w:val=""/>
+      <w:lvlJc w:val="left"/>
+      <w:pPr>
+        <w:ind w:left="4320" w:hanging="360"/>
+      </w:pPr>
+      <w:rPr>
+        <w:rFonts w:ascii="Wingdings" w:hAnsi="Wingdings" w:hint="default"/>
+      </w:rPr>
+    </w:lvl>
+    <w:lvl w:ilvl="6" w:tplc="04090001" w:tentative="1">
+      <w:start w:val="1"/>
+      <w:numFmt w:val="bullet"/>
+      <w:lvlText w:val=""/>
+      <w:lvlJc w:val="left"/>
+      <w:pPr>
+        <w:ind w:left="5040" w:hanging="360"/>
+      </w:pPr>
+      <w:rPr>
+        <w:rFonts w:ascii="Symbol" w:hAnsi="Symbol" w:hint="default"/>
+      </w:rPr>
+    </w:lvl>
+    <w:lvl w:ilvl="7" w:tplc="04090003" w:tentative="1">
+      <w:start w:val="1"/>
+      <w:numFmt w:val="bullet"/>
+      <w:lvlText w:val="o"/>
+      <w:lvlJc w:val="left"/>
+      <w:pPr>
+        <w:ind w:left="5760" w:hanging="360"/>
+      </w:pPr>
+      <w:rPr>
+        <w:rFonts w:ascii="Courier New" w:hAnsi="Courier New" w:cs="Courier New" w:hint="default"/>
+      </w:rPr>
+    </w:lvl>
+    <w:lvl w:ilvl="8" w:tplc="04090005" w:tentative="1">
+      <w:start w:val="1"/>
+      <w:numFmt w:val="bullet"/>
+      <w:lvlText w:val=""/>
+      <w:lvlJc w:val="left"/>
+      <w:pPr>
+        <w:ind w:left="6480" w:hanging="360"/>
+      </w:pPr>
+      <w:rPr>
+        <w:rFonts w:ascii="Wingdings" w:hAnsi="Wingdings" w:hint="default"/>
+      </w:rPr>
+    </w:lvl>
+  </w:abstractNum>
   <w:num w:numId="1">
-    <w:abstractNumId w:val="18"/>
+    <w:abstractNumId w:val="19"/>
   </w:num>
   <w:num w:numId="2">
-    <w:abstractNumId w:val="26"/>
+    <w:abstractNumId w:val="28"/>
   </w:num>
   <w:num w:numId="3">
+    <w:abstractNumId w:val="20"/>
+  </w:num>
+  <w:num w:numId="4">
     <w:abstractNumId w:val="19"/>
   </w:num>
-  <w:num w:numId="4">
-    <w:abstractNumId w:val="18"/>
-  </w:num>
   <w:num w:numId="5">
-    <w:abstractNumId w:val="29"/>
+    <w:abstractNumId w:val="32"/>
   </w:num>
   <w:num w:numId="6">
-    <w:abstractNumId w:val="32"/>
+    <w:abstractNumId w:val="35"/>
   </w:num>
   <w:num w:numId="7">
-    <w:abstractNumId w:val="30"/>
+    <w:abstractNumId w:val="33"/>
   </w:num>
   <w:num w:numId="8">
-    <w:abstractNumId w:val="34"/>
+    <w:abstractNumId w:val="37"/>
   </w:num>
   <w:num w:numId="9">
-    <w:abstractNumId w:val="18"/>
+    <w:abstractNumId w:val="19"/>
     <w:lvlOverride w:ilvl="0">
       <w:startOverride w:val="3"/>
     </w:lvlOverride>
@@ -18706,10 +20369,10 @@
     </w:lvlOverride>
   </w:num>
   <w:num w:numId="10">
-    <w:abstractNumId w:val="18"/>
+    <w:abstractNumId w:val="19"/>
   </w:num>
   <w:num w:numId="11">
-    <w:abstractNumId w:val="18"/>
+    <w:abstractNumId w:val="19"/>
     <w:lvlOverride w:ilvl="0">
       <w:startOverride w:val="3"/>
     </w:lvlOverride>
@@ -18724,7 +20387,7 @@
     </w:lvlOverride>
   </w:num>
   <w:num w:numId="12">
-    <w:abstractNumId w:val="18"/>
+    <w:abstractNumId w:val="19"/>
     <w:lvlOverride w:ilvl="0">
       <w:startOverride w:val="3"/>
     </w:lvlOverride>
@@ -18739,40 +20402,40 @@
     </w:lvlOverride>
   </w:num>
   <w:num w:numId="13">
-    <w:abstractNumId w:val="13"/>
+    <w:abstractNumId w:val="14"/>
   </w:num>
   <w:num w:numId="14">
+    <w:abstractNumId w:val="4"/>
+  </w:num>
+  <w:num w:numId="15">
     <w:abstractNumId w:val="3"/>
   </w:num>
-  <w:num w:numId="15">
-    <w:abstractNumId w:val="2"/>
+  <w:num w:numId="16">
+    <w:abstractNumId w:val="24"/>
   </w:num>
-  <w:num w:numId="16">
+  <w:num w:numId="17">
+    <w:abstractNumId w:val="11"/>
+  </w:num>
+  <w:num w:numId="18">
+    <w:abstractNumId w:val="22"/>
+  </w:num>
+  <w:num w:numId="19">
+    <w:abstractNumId w:val="25"/>
+  </w:num>
+  <w:num w:numId="20">
+    <w:abstractNumId w:val="31"/>
+  </w:num>
+  <w:num w:numId="21">
     <w:abstractNumId w:val="23"/>
   </w:num>
-  <w:num w:numId="17">
+  <w:num w:numId="22">
     <w:abstractNumId w:val="10"/>
   </w:num>
-  <w:num w:numId="18">
-    <w:abstractNumId w:val="21"/>
-  </w:num>
-  <w:num w:numId="19">
-    <w:abstractNumId w:val="24"/>
-  </w:num>
-  <w:num w:numId="20">
-    <w:abstractNumId w:val="28"/>
-  </w:num>
-  <w:num w:numId="21">
-    <w:abstractNumId w:val="22"/>
-  </w:num>
-  <w:num w:numId="22">
-    <w:abstractNumId w:val="9"/>
-  </w:num>
   <w:num w:numId="23">
-    <w:abstractNumId w:val="4"/>
+    <w:abstractNumId w:val="5"/>
   </w:num>
   <w:num w:numId="24">
-    <w:abstractNumId w:val="5"/>
+    <w:abstractNumId w:val="6"/>
     <w:lvlOverride w:ilvl="0">
       <w:startOverride w:val="1"/>
     </w:lvlOverride>
@@ -18802,61 +20465,73 @@
     </w:lvlOverride>
   </w:num>
   <w:num w:numId="25">
-    <w:abstractNumId w:val="5"/>
+    <w:abstractNumId w:val="6"/>
   </w:num>
   <w:num w:numId="26">
-    <w:abstractNumId w:val="1"/>
+    <w:abstractNumId w:val="2"/>
   </w:num>
   <w:num w:numId="27">
-    <w:abstractNumId w:val="8"/>
+    <w:abstractNumId w:val="9"/>
   </w:num>
   <w:num w:numId="28">
     <w:abstractNumId w:val="0"/>
   </w:num>
   <w:num w:numId="29">
-    <w:abstractNumId w:val="15"/>
+    <w:abstractNumId w:val="16"/>
   </w:num>
   <w:num w:numId="30">
-    <w:abstractNumId w:val="17"/>
+    <w:abstractNumId w:val="18"/>
     <w:lvlOverride w:ilvl="0">
       <w:startOverride w:val="1"/>
     </w:lvlOverride>
   </w:num>
   <w:num w:numId="31">
-    <w:abstractNumId w:val="11"/>
+    <w:abstractNumId w:val="12"/>
   </w:num>
   <w:num w:numId="32">
-    <w:abstractNumId w:val="12"/>
+    <w:abstractNumId w:val="13"/>
   </w:num>
   <w:num w:numId="33">
-    <w:abstractNumId w:val="35"/>
+    <w:abstractNumId w:val="38"/>
   </w:num>
   <w:num w:numId="34">
-    <w:abstractNumId w:val="16"/>
+    <w:abstractNumId w:val="17"/>
   </w:num>
   <w:num w:numId="35">
-    <w:abstractNumId w:val="25"/>
+    <w:abstractNumId w:val="27"/>
   </w:num>
   <w:num w:numId="36">
-    <w:abstractNumId w:val="20"/>
+    <w:abstractNumId w:val="21"/>
   </w:num>
   <w:num w:numId="37">
-    <w:abstractNumId w:val="31"/>
+    <w:abstractNumId w:val="34"/>
   </w:num>
   <w:num w:numId="38">
+    <w:abstractNumId w:val="8"/>
+  </w:num>
+  <w:num w:numId="39">
+    <w:abstractNumId w:val="36"/>
+  </w:num>
+  <w:num w:numId="40">
     <w:abstractNumId w:val="7"/>
   </w:num>
-  <w:num w:numId="39">
-    <w:abstractNumId w:val="33"/>
-  </w:num>
-  <w:num w:numId="40">
-    <w:abstractNumId w:val="6"/>
-  </w:num>
   <w:num w:numId="41">
-    <w:abstractNumId w:val="27"/>
+    <w:abstractNumId w:val="29"/>
   </w:num>
   <w:num w:numId="42">
-    <w:abstractNumId w:val="14"/>
+    <w:abstractNumId w:val="15"/>
+  </w:num>
+  <w:num w:numId="43">
+    <w:abstractNumId w:val="30"/>
+  </w:num>
+  <w:num w:numId="44">
+    <w:abstractNumId w:val="26"/>
+  </w:num>
+  <w:num w:numId="45">
+    <w:abstractNumId w:val="1"/>
+  </w:num>
+  <w:num w:numId="46">
+    <w:abstractNumId w:val="39"/>
   </w:num>
   <w:numIdMacAtCleanup w:val="7"/>
 </w:numbering>
@@ -18955,8 +20630,8 @@
     <w:lsdException w:name="Block Text" w:semiHidden="1" w:unhideWhenUsed="1"/>
     <w:lsdException w:name="Hyperlink" w:semiHidden="1" w:uiPriority="99" w:unhideWhenUsed="1"/>
     <w:lsdException w:name="FollowedHyperlink" w:semiHidden="1" w:uiPriority="99" w:unhideWhenUsed="1"/>
-    <w:lsdException w:name="Strong" w:qFormat="1"/>
-    <w:lsdException w:name="Emphasis" w:qFormat="1"/>
+    <w:lsdException w:name="Strong" w:uiPriority="22" w:qFormat="1"/>
+    <w:lsdException w:name="Emphasis" w:uiPriority="20" w:qFormat="1"/>
     <w:lsdException w:name="Document Map" w:semiHidden="1" w:unhideWhenUsed="1"/>
     <w:lsdException w:name="Plain Text" w:semiHidden="1" w:unhideWhenUsed="1"/>
     <w:lsdException w:name="E-mail Signature" w:semiHidden="1" w:unhideWhenUsed="1"/>
@@ -19766,6 +21441,83 @@
     <w:basedOn w:val="DefaultParagraphFont"/>
     <w:rsid w:val="00346929"/>
   </w:style>
+  <w:style w:type="character" w:styleId="CommentReference">
+    <w:name w:val="annotation reference"/>
+    <w:basedOn w:val="DefaultParagraphFont"/>
+    <w:semiHidden/>
+    <w:unhideWhenUsed/>
+    <w:rsid w:val="005615DA"/>
+    <w:rPr>
+      <w:sz w:val="16"/>
+      <w:szCs w:val="16"/>
+    </w:rPr>
+  </w:style>
+  <w:style w:type="paragraph" w:styleId="CommentText">
+    <w:name w:val="annotation text"/>
+    <w:basedOn w:val="Normal"/>
+    <w:link w:val="CommentTextChar"/>
+    <w:semiHidden/>
+    <w:unhideWhenUsed/>
+    <w:rsid w:val="005615DA"/>
+  </w:style>
+  <w:style w:type="character" w:customStyle="1" w:styleId="CommentTextChar">
+    <w:name w:val="Comment Text Char"/>
+    <w:basedOn w:val="DefaultParagraphFont"/>
+    <w:link w:val="CommentText"/>
+    <w:semiHidden/>
+    <w:rsid w:val="005615DA"/>
+  </w:style>
+  <w:style w:type="paragraph" w:styleId="CommentSubject">
+    <w:name w:val="annotation subject"/>
+    <w:basedOn w:val="CommentText"/>
+    <w:next w:val="CommentText"/>
+    <w:link w:val="CommentSubjectChar"/>
+    <w:semiHidden/>
+    <w:unhideWhenUsed/>
+    <w:rsid w:val="005615DA"/>
+    <w:rPr>
+      <w:b/>
+      <w:bCs/>
+    </w:rPr>
+  </w:style>
+  <w:style w:type="character" w:customStyle="1" w:styleId="CommentSubjectChar">
+    <w:name w:val="Comment Subject Char"/>
+    <w:basedOn w:val="CommentTextChar"/>
+    <w:link w:val="CommentSubject"/>
+    <w:semiHidden/>
+    <w:rsid w:val="005615DA"/>
+    <w:rPr>
+      <w:b/>
+      <w:bCs/>
+    </w:rPr>
+  </w:style>
+  <w:style w:type="character" w:styleId="Strong">
+    <w:name w:val="Strong"/>
+    <w:basedOn w:val="DefaultParagraphFont"/>
+    <w:uiPriority w:val="22"/>
+    <w:qFormat/>
+    <w:rsid w:val="0027105D"/>
+    <w:rPr>
+      <w:b/>
+      <w:bCs/>
+    </w:rPr>
+  </w:style>
+  <w:style w:type="character" w:styleId="Emphasis">
+    <w:name w:val="Emphasis"/>
+    <w:basedOn w:val="DefaultParagraphFont"/>
+    <w:uiPriority w:val="20"/>
+    <w:qFormat/>
+    <w:rsid w:val="0027105D"/>
+    <w:rPr>
+      <w:i/>
+      <w:iCs/>
+    </w:rPr>
+  </w:style>
+  <w:style w:type="character" w:customStyle="1" w:styleId="apple-converted-space">
+    <w:name w:val="apple-converted-space"/>
+    <w:basedOn w:val="DefaultParagraphFont"/>
+    <w:rsid w:val="00FA2EFD"/>
+  </w:style>
 </w:styles>
 </file>
 
@@ -20053,21 +21805,6 @@
 </file>
 
 <file path=customXml/item1.xml><?xml version="1.0" encoding="utf-8"?>
-<p:properties xmlns:p="http://schemas.microsoft.com/office/2006/metadata/properties" xmlns:xsi="http://www.w3.org/2001/XMLSchema-instance">
-  <documentManagement/>
-</p:properties>
-</file>
-
-<file path=customXml/item2.xml><?xml version="1.0" encoding="utf-8"?>
-<?mso-contentType ?>
-<FormTemplates xmlns="http://schemas.microsoft.com/sharepoint/v3/contenttype/forms">
-  <Display>DocumentLibraryForm</Display>
-  <Edit>DocumentLibraryForm</Edit>
-  <New>DocumentLibraryForm</New>
-</FormTemplates>
-</file>
-
-<file path=customXml/item3.xml><?xml version="1.0" encoding="utf-8"?>
 <ct:contentTypeSchema xmlns:ct="http://schemas.microsoft.com/office/2006/metadata/contentType" xmlns:ma="http://schemas.microsoft.com/office/2006/metadata/properties/metaAttributes" ct:_="" ma:_="" ma:contentTypeName="Document" ma:contentTypeID="0x01010007B1D441ADEC8642ABD94220A12323FC" ma:contentTypeVersion="0" ma:contentTypeDescription="Create a new document." ma:contentTypeScope="" ma:versionID="004e9817178017d7dbe120b842248b7f">
   <xsd:schema xmlns:xsd="http://www.w3.org/2001/XMLSchema" xmlns:xs="http://www.w3.org/2001/XMLSchema" xmlns:p="http://schemas.microsoft.com/office/2006/metadata/properties" targetNamespace="http://schemas.microsoft.com/office/2006/metadata/properties" ma:root="true" ma:fieldsID="c64490b4aec6201516c3a874156f37b2">
     <xsd:element name="properties">
@@ -20181,27 +21918,26 @@
 </ct:contentTypeSchema>
 </file>
 
+<file path=customXml/item2.xml><?xml version="1.0" encoding="utf-8"?>
+<p:properties xmlns:p="http://schemas.microsoft.com/office/2006/metadata/properties" xmlns:xsi="http://www.w3.org/2001/XMLSchema-instance">
+  <documentManagement/>
+</p:properties>
+</file>
+
+<file path=customXml/item3.xml><?xml version="1.0" encoding="utf-8"?>
+<?mso-contentType ?>
+<FormTemplates xmlns="http://schemas.microsoft.com/sharepoint/v3/contenttype/forms">
+  <Display>DocumentLibraryForm</Display>
+  <Edit>DocumentLibraryForm</Edit>
+  <New>DocumentLibraryForm</New>
+</FormTemplates>
+</file>
+
 <file path=customXml/item4.xml><?xml version="1.0" encoding="utf-8"?>
 <b:Sources xmlns:b="http://schemas.openxmlformats.org/officeDocument/2006/bibliography" xmlns="http://schemas.openxmlformats.org/officeDocument/2006/bibliography" SelectedStyle="\APA.XSL" StyleName="APA"/>
 </file>
 
 <file path=customXml/itemProps1.xml><?xml version="1.0" encoding="utf-8"?>
-<ds:datastoreItem xmlns:ds="http://schemas.openxmlformats.org/officeDocument/2006/customXml" ds:itemID="{E5265DE5-3E8E-4120-8280-8EC419E03148}">
-  <ds:schemaRefs>
-    <ds:schemaRef ds:uri="http://schemas.microsoft.com/office/2006/metadata/properties"/>
-  </ds:schemaRefs>
-</ds:datastoreItem>
-</file>
-
-<file path=customXml/itemProps2.xml><?xml version="1.0" encoding="utf-8"?>
-<ds:datastoreItem xmlns:ds="http://schemas.openxmlformats.org/officeDocument/2006/customXml" ds:itemID="{3CBB50F0-8F85-42BF-AC23-9DA2DC66E259}">
-  <ds:schemaRefs>
-    <ds:schemaRef ds:uri="http://schemas.microsoft.com/sharepoint/v3/contenttype/forms"/>
-  </ds:schemaRefs>
-</ds:datastoreItem>
-</file>
-
-<file path=customXml/itemProps3.xml><?xml version="1.0" encoding="utf-8"?>
 <ds:datastoreItem xmlns:ds="http://schemas.openxmlformats.org/officeDocument/2006/customXml" ds:itemID="{BA7BD11F-C275-40DD-82C9-C791F093B530}">
   <ds:schemaRefs>
     <ds:schemaRef ds:uri="http://schemas.microsoft.com/office/2006/metadata/contentType"/>
@@ -20217,8 +21953,24 @@
 </ds:datastoreItem>
 </file>
 
+<file path=customXml/itemProps2.xml><?xml version="1.0" encoding="utf-8"?>
+<ds:datastoreItem xmlns:ds="http://schemas.openxmlformats.org/officeDocument/2006/customXml" ds:itemID="{E5265DE5-3E8E-4120-8280-8EC419E03148}">
+  <ds:schemaRefs>
+    <ds:schemaRef ds:uri="http://schemas.microsoft.com/office/2006/metadata/properties"/>
+  </ds:schemaRefs>
+</ds:datastoreItem>
+</file>
+
+<file path=customXml/itemProps3.xml><?xml version="1.0" encoding="utf-8"?>
+<ds:datastoreItem xmlns:ds="http://schemas.openxmlformats.org/officeDocument/2006/customXml" ds:itemID="{3CBB50F0-8F85-42BF-AC23-9DA2DC66E259}">
+  <ds:schemaRefs>
+    <ds:schemaRef ds:uri="http://schemas.microsoft.com/sharepoint/v3/contenttype/forms"/>
+  </ds:schemaRefs>
+</ds:datastoreItem>
+</file>
+
 <file path=customXml/itemProps4.xml><?xml version="1.0" encoding="utf-8"?>
-<ds:datastoreItem xmlns:ds="http://schemas.openxmlformats.org/officeDocument/2006/customXml" ds:itemID="{AD006220-2876-476A-B2CD-ECBC3FF22032}">
+<ds:datastoreItem xmlns:ds="http://schemas.openxmlformats.org/officeDocument/2006/customXml" ds:itemID="{F7AC2576-86FA-4257-BB39-A77F9222E1BF}">
   <ds:schemaRefs>
     <ds:schemaRef ds:uri="http://schemas.openxmlformats.org/officeDocument/2006/bibliography"/>
   </ds:schemaRefs>

</xml_diff>

<commit_message>
Re added % of Floor
</commit_message>
<xml_diff>
--- a/design/Design Specification - Capture - Approval Email Layout.docx
+++ b/design/Design Specification - Capture - Approval Email Layout.docx
@@ -2588,10 +2588,22 @@
         <w:rPr>
           <w:rFonts w:asciiTheme="minorHAnsi" w:hAnsiTheme="minorHAnsi"/>
         </w:rPr>
-        <w:t>updated for the approval email sent to those who need to approve Catpure quotes.</w:t>
-      </w:r>
-      <w:bookmarkStart w:id="11" w:name="_GoBack"/>
-      <w:bookmarkEnd w:id="11"/>
+        <w:t xml:space="preserve">updated for the approval email sent to those who need to approve </w:t>
+      </w:r>
+      <w:proofErr w:type="spellStart"/>
+      <w:r>
+        <w:rPr>
+          <w:rFonts w:asciiTheme="minorHAnsi" w:hAnsiTheme="minorHAnsi"/>
+        </w:rPr>
+        <w:t>Catpure</w:t>
+      </w:r>
+      <w:proofErr w:type="spellEnd"/>
+      <w:r>
+        <w:rPr>
+          <w:rFonts w:asciiTheme="minorHAnsi" w:hAnsiTheme="minorHAnsi"/>
+        </w:rPr>
+        <w:t xml:space="preserve"> quotes.</w:t>
+      </w:r>
       <w:r>
         <w:rPr>
           <w:rFonts w:asciiTheme="minorHAnsi" w:hAnsiTheme="minorHAnsi"/>
@@ -2606,10 +2618,10 @@
           <w:rFonts w:asciiTheme="minorHAnsi" w:hAnsiTheme="minorHAnsi"/>
         </w:rPr>
       </w:pPr>
+      <w:bookmarkStart w:id="11" w:name="_Toc411264032"/>
       <w:bookmarkStart w:id="12" w:name="_Toc342757861"/>
       <w:bookmarkStart w:id="13" w:name="_Toc346297769"/>
       <w:bookmarkStart w:id="14" w:name="_Toc404134499"/>
-      <w:bookmarkStart w:id="15" w:name="_Toc411264032"/>
       <w:r>
         <w:rPr>
           <w:rFonts w:asciiTheme="minorHAnsi" w:hAnsiTheme="minorHAnsi"/>
@@ -2622,7 +2634,7 @@
         </w:rPr>
         <w:t xml:space="preserve"> / Configuration</w:t>
       </w:r>
-      <w:bookmarkEnd w:id="15"/>
+      <w:bookmarkEnd w:id="11"/>
     </w:p>
     <w:p>
       <w:pPr>
@@ -2761,11 +2773,33 @@
                 <w:rFonts w:asciiTheme="minorHAnsi" w:hAnsiTheme="minorHAnsi"/>
               </w:rPr>
             </w:pPr>
-            <w:r>
-              <w:rPr>
-                <w:rFonts w:asciiTheme="minorHAnsi" w:hAnsiTheme="minorHAnsi"/>
-              </w:rPr>
-              <w:t>Config Page and/or Config Templates</w:t>
+            <w:proofErr w:type="spellStart"/>
+            <w:r>
+              <w:rPr>
+                <w:rFonts w:asciiTheme="minorHAnsi" w:hAnsiTheme="minorHAnsi"/>
+              </w:rPr>
+              <w:t>Config</w:t>
+            </w:r>
+            <w:proofErr w:type="spellEnd"/>
+            <w:r>
+              <w:rPr>
+                <w:rFonts w:asciiTheme="minorHAnsi" w:hAnsiTheme="minorHAnsi"/>
+              </w:rPr>
+              <w:t xml:space="preserve"> Page and/or </w:t>
+            </w:r>
+            <w:proofErr w:type="spellStart"/>
+            <w:r>
+              <w:rPr>
+                <w:rFonts w:asciiTheme="minorHAnsi" w:hAnsiTheme="minorHAnsi"/>
+              </w:rPr>
+              <w:t>Config</w:t>
+            </w:r>
+            <w:proofErr w:type="spellEnd"/>
+            <w:r>
+              <w:rPr>
+                <w:rFonts w:asciiTheme="minorHAnsi" w:hAnsiTheme="minorHAnsi"/>
+              </w:rPr>
+              <w:t xml:space="preserve"> Templates</w:t>
             </w:r>
           </w:p>
         </w:tc>
@@ -3051,8 +3085,16 @@
               <w:rPr>
                 <w:rFonts w:asciiTheme="minorHAnsi" w:hAnsiTheme="minorHAnsi"/>
               </w:rPr>
-              <w:t>In Salutaion</w:t>
-            </w:r>
+              <w:t xml:space="preserve">In </w:t>
+            </w:r>
+            <w:proofErr w:type="spellStart"/>
+            <w:r>
+              <w:rPr>
+                <w:rFonts w:asciiTheme="minorHAnsi" w:hAnsiTheme="minorHAnsi"/>
+              </w:rPr>
+              <w:t>Salutaion</w:t>
+            </w:r>
+            <w:proofErr w:type="spellEnd"/>
             <w:r>
               <w:rPr>
                 <w:rFonts w:asciiTheme="minorHAnsi" w:hAnsiTheme="minorHAnsi"/>
@@ -3063,7 +3105,21 @@
               <w:rPr>
                 <w:rFonts w:asciiTheme="minorHAnsi" w:hAnsiTheme="minorHAnsi"/>
               </w:rPr>
-              <w:t xml:space="preserve"> change from user_id to name of approvers</w:t>
+              <w:t xml:space="preserve"> change from </w:t>
+            </w:r>
+            <w:proofErr w:type="spellStart"/>
+            <w:r>
+              <w:rPr>
+                <w:rFonts w:asciiTheme="minorHAnsi" w:hAnsiTheme="minorHAnsi"/>
+              </w:rPr>
+              <w:t>user_id</w:t>
+            </w:r>
+            <w:proofErr w:type="spellEnd"/>
+            <w:r>
+              <w:rPr>
+                <w:rFonts w:asciiTheme="minorHAnsi" w:hAnsiTheme="minorHAnsi"/>
+              </w:rPr>
+              <w:t xml:space="preserve"> to name of approvers</w:t>
             </w:r>
           </w:p>
           <w:p>
@@ -3201,7 +3257,21 @@
               <w:rPr>
                 <w:rFonts w:asciiTheme="minorHAnsi" w:hAnsiTheme="minorHAnsi"/>
               </w:rPr>
-              <w:t>Make Op Inc, Margin % and Direct Cost %</w:t>
+              <w:t xml:space="preserve">Make Op </w:t>
+            </w:r>
+            <w:proofErr w:type="spellStart"/>
+            <w:r>
+              <w:rPr>
+                <w:rFonts w:asciiTheme="minorHAnsi" w:hAnsiTheme="minorHAnsi"/>
+              </w:rPr>
+              <w:t>Inc</w:t>
+            </w:r>
+            <w:proofErr w:type="spellEnd"/>
+            <w:r>
+              <w:rPr>
+                <w:rFonts w:asciiTheme="minorHAnsi" w:hAnsiTheme="minorHAnsi"/>
+              </w:rPr>
+              <w:t>, Margin % and Direct Cost %</w:t>
             </w:r>
             <w:r>
               <w:rPr>
@@ -3389,11 +3459,33 @@
                 <w:rFonts w:ascii="Calibri" w:hAnsi="Calibri"/>
               </w:rPr>
             </w:pPr>
+            <w:proofErr w:type="spellStart"/>
             <w:r>
               <w:rPr>
                 <w:rFonts w:ascii="Calibri" w:hAnsi="Calibri"/>
               </w:rPr>
-              <w:t xml:space="preserve">Lbs/yd used for pricing - </w:t>
+              <w:t>Lbs</w:t>
+            </w:r>
+            <w:proofErr w:type="spellEnd"/>
+            <w:r>
+              <w:rPr>
+                <w:rFonts w:ascii="Calibri" w:hAnsi="Calibri"/>
+              </w:rPr>
+              <w:t>/</w:t>
+            </w:r>
+            <w:proofErr w:type="spellStart"/>
+            <w:r>
+              <w:rPr>
+                <w:rFonts w:ascii="Calibri" w:hAnsi="Calibri"/>
+              </w:rPr>
+              <w:t>yd</w:t>
+            </w:r>
+            <w:proofErr w:type="spellEnd"/>
+            <w:r>
+              <w:rPr>
+                <w:rFonts w:ascii="Calibri" w:hAnsi="Calibri"/>
+              </w:rPr>
+              <w:t xml:space="preserve"> used for pricing - </w:t>
             </w:r>
             <w:r>
               <w:rPr>
@@ -3407,7 +3499,23 @@
                 <w:rFonts w:ascii="Calibri" w:hAnsi="Calibri"/>
                 <w:color w:val="FF0000"/>
               </w:rPr>
-              <w:t>need dev work</w:t>
+              <w:t xml:space="preserve">need </w:t>
+            </w:r>
+            <w:proofErr w:type="spellStart"/>
+            <w:r>
+              <w:rPr>
+                <w:rFonts w:ascii="Calibri" w:hAnsi="Calibri"/>
+                <w:color w:val="FF0000"/>
+              </w:rPr>
+              <w:t>dev</w:t>
+            </w:r>
+            <w:proofErr w:type="spellEnd"/>
+            <w:r>
+              <w:rPr>
+                <w:rFonts w:ascii="Calibri" w:hAnsi="Calibri"/>
+                <w:color w:val="FF0000"/>
+              </w:rPr>
+              <w:t xml:space="preserve"> work</w:t>
             </w:r>
             <w:r>
               <w:rPr>
@@ -3440,7 +3548,23 @@
                 <w:rFonts w:ascii="Calibri" w:hAnsi="Calibri"/>
                 <w:color w:val="FF0000"/>
               </w:rPr>
-              <w:t>(need dev effort)</w:t>
+              <w:t xml:space="preserve">(need </w:t>
+            </w:r>
+            <w:proofErr w:type="spellStart"/>
+            <w:r>
+              <w:rPr>
+                <w:rFonts w:ascii="Calibri" w:hAnsi="Calibri"/>
+                <w:color w:val="FF0000"/>
+              </w:rPr>
+              <w:t>dev</w:t>
+            </w:r>
+            <w:proofErr w:type="spellEnd"/>
+            <w:r>
+              <w:rPr>
+                <w:rFonts w:ascii="Calibri" w:hAnsi="Calibri"/>
+                <w:color w:val="FF0000"/>
+              </w:rPr>
+              <w:t xml:space="preserve"> effort)</w:t>
             </w:r>
           </w:p>
           <w:p>
@@ -3462,6 +3586,25 @@
               <w:t>Disposal Site</w:t>
             </w:r>
           </w:p>
+          <w:p>
+            <w:pPr>
+              <w:numPr>
+                <w:ilvl w:val="0"/>
+                <w:numId w:val="35"/>
+              </w:numPr>
+              <w:ind w:left="162" w:hanging="162"/>
+              <w:textAlignment w:val="center"/>
+              <w:rPr>
+                <w:rFonts w:ascii="Calibri" w:hAnsi="Calibri"/>
+              </w:rPr>
+            </w:pPr>
+            <w:r>
+              <w:rPr>
+                <w:rFonts w:ascii="Calibri" w:hAnsi="Calibri"/>
+              </w:rPr>
+              <w:t>% of Floor</w:t>
+            </w:r>
+          </w:p>
         </w:tc>
       </w:tr>
       <w:tr>
@@ -3491,9 +3634,9 @@
                 <w:rFonts w:asciiTheme="minorHAnsi" w:hAnsiTheme="minorHAnsi"/>
               </w:rPr>
             </w:pPr>
-            <w:bookmarkStart w:id="16" w:name="_Toc342757862"/>
-            <w:bookmarkStart w:id="17" w:name="_Toc346297770"/>
-            <w:bookmarkStart w:id="18" w:name="_Toc404134500"/>
+            <w:bookmarkStart w:id="15" w:name="_Toc342757862"/>
+            <w:bookmarkStart w:id="16" w:name="_Toc346297770"/>
+            <w:bookmarkStart w:id="17" w:name="_Toc404134500"/>
             <w:bookmarkEnd w:id="12"/>
             <w:bookmarkEnd w:id="13"/>
             <w:bookmarkEnd w:id="14"/>
@@ -3701,6 +3844,27 @@
               <w:t>Disposal Site</w:t>
             </w:r>
           </w:p>
+          <w:p>
+            <w:pPr>
+              <w:numPr>
+                <w:ilvl w:val="0"/>
+                <w:numId w:val="35"/>
+              </w:numPr>
+              <w:ind w:left="162" w:hanging="162"/>
+              <w:textAlignment w:val="center"/>
+              <w:rPr>
+                <w:rFonts w:ascii="Calibri" w:hAnsi="Calibri"/>
+              </w:rPr>
+            </w:pPr>
+            <w:r>
+              <w:rPr>
+                <w:rFonts w:ascii="Calibri" w:hAnsi="Calibri"/>
+              </w:rPr>
+              <w:t>% of Floor</w:t>
+            </w:r>
+            <w:bookmarkStart w:id="18" w:name="_GoBack"/>
+            <w:bookmarkEnd w:id="18"/>
+          </w:p>
         </w:tc>
       </w:tr>
     </w:tbl>
@@ -3766,7 +3930,23 @@
           <w:rFonts w:asciiTheme="minorHAnsi" w:hAnsiTheme="minorHAnsi"/>
           <w:i/>
         </w:rPr>
-        <w:t>Not yet complete, will complete once functional requirments are approved.</w:t>
+        <w:t xml:space="preserve">Not yet complete, will complete once functional </w:t>
+      </w:r>
+      <w:proofErr w:type="spellStart"/>
+      <w:r>
+        <w:rPr>
+          <w:rFonts w:asciiTheme="minorHAnsi" w:hAnsiTheme="minorHAnsi"/>
+          <w:i/>
+        </w:rPr>
+        <w:t>requirments</w:t>
+      </w:r>
+      <w:proofErr w:type="spellEnd"/>
+      <w:r>
+        <w:rPr>
+          <w:rFonts w:asciiTheme="minorHAnsi" w:hAnsiTheme="minorHAnsi"/>
+          <w:i/>
+        </w:rPr>
+        <w:t xml:space="preserve"> are approved.</w:t>
       </w:r>
     </w:p>
     <w:tbl>
@@ -3890,11 +4070,19 @@
                 <w:rFonts w:asciiTheme="minorHAnsi" w:hAnsiTheme="minorHAnsi"/>
               </w:rPr>
             </w:pPr>
-            <w:r>
-              <w:rPr>
-                <w:rFonts w:asciiTheme="minorHAnsi" w:hAnsiTheme="minorHAnsi"/>
-              </w:rPr>
-              <w:t>Config (Select Service Offering) page</w:t>
+            <w:proofErr w:type="spellStart"/>
+            <w:r>
+              <w:rPr>
+                <w:rFonts w:asciiTheme="minorHAnsi" w:hAnsiTheme="minorHAnsi"/>
+              </w:rPr>
+              <w:t>Config</w:t>
+            </w:r>
+            <w:proofErr w:type="spellEnd"/>
+            <w:r>
+              <w:rPr>
+                <w:rFonts w:asciiTheme="minorHAnsi" w:hAnsiTheme="minorHAnsi"/>
+              </w:rPr>
+              <w:t xml:space="preserve"> (Select Service Offering) page</w:t>
             </w:r>
           </w:p>
         </w:tc>
@@ -4125,11 +4313,19 @@
                 <w:rFonts w:asciiTheme="minorHAnsi" w:hAnsiTheme="minorHAnsi"/>
               </w:rPr>
             </w:pPr>
-            <w:r>
-              <w:rPr>
-                <w:rFonts w:asciiTheme="minorHAnsi" w:hAnsiTheme="minorHAnsi"/>
-              </w:rPr>
-              <w:t>Description_line (commerce attribute)</w:t>
+            <w:proofErr w:type="spellStart"/>
+            <w:r>
+              <w:rPr>
+                <w:rFonts w:asciiTheme="minorHAnsi" w:hAnsiTheme="minorHAnsi"/>
+              </w:rPr>
+              <w:t>Description_line</w:t>
+            </w:r>
+            <w:proofErr w:type="spellEnd"/>
+            <w:r>
+              <w:rPr>
+                <w:rFonts w:asciiTheme="minorHAnsi" w:hAnsiTheme="minorHAnsi"/>
+              </w:rPr>
+              <w:t xml:space="preserve"> (commerce attribute)</w:t>
             </w:r>
           </w:p>
           <w:p>
@@ -4163,11 +4359,19 @@
                 <w:rFonts w:asciiTheme="minorHAnsi" w:hAnsiTheme="minorHAnsi"/>
               </w:rPr>
             </w:pPr>
-            <w:r>
-              <w:rPr>
-                <w:rFonts w:asciiTheme="minorHAnsi" w:hAnsiTheme="minorHAnsi"/>
-              </w:rPr>
-              <w:t xml:space="preserve">compactorValue </w:t>
+            <w:proofErr w:type="spellStart"/>
+            <w:r>
+              <w:rPr>
+                <w:rFonts w:asciiTheme="minorHAnsi" w:hAnsiTheme="minorHAnsi"/>
+              </w:rPr>
+              <w:t>compactorValue</w:t>
+            </w:r>
+            <w:proofErr w:type="spellEnd"/>
+            <w:r>
+              <w:rPr>
+                <w:rFonts w:asciiTheme="minorHAnsi" w:hAnsiTheme="minorHAnsi"/>
+              </w:rPr>
+              <w:t xml:space="preserve"> </w:t>
             </w:r>
           </w:p>
           <w:p>
@@ -4218,6 +4422,7 @@
                 <w:rFonts w:asciiTheme="minorHAnsi" w:hAnsiTheme="minorHAnsi"/>
               </w:rPr>
             </w:pPr>
+            <w:proofErr w:type="spellStart"/>
             <w:r>
               <w:rPr>
                 <w:rFonts w:ascii="Helvetica" w:hAnsi="Helvetica" w:cs="Helvetica"/>
@@ -4226,8 +4431,9 @@
                 <w:szCs w:val="21"/>
                 <w:shd w:val="clear" w:color="auto" w:fill="FFFFFF"/>
               </w:rPr>
-              <w:t>adjus</w:t>
-            </w:r>
+              <w:t>adjustedTotalTime_l</w:t>
+            </w:r>
+            <w:proofErr w:type="spellEnd"/>
             <w:r>
               <w:rPr>
                 <w:rFonts w:ascii="Helvetica" w:hAnsi="Helvetica" w:cs="Helvetica"/>
@@ -4236,8 +4442,9 @@
                 <w:szCs w:val="21"/>
                 <w:shd w:val="clear" w:color="auto" w:fill="FFFFFF"/>
               </w:rPr>
-              <w:t>tedTotalTime_l</w:t>
-            </w:r>
+              <w:t xml:space="preserve"> (</w:t>
+            </w:r>
+            <w:proofErr w:type="spellStart"/>
             <w:r>
               <w:rPr>
                 <w:rFonts w:ascii="Helvetica" w:hAnsi="Helvetica" w:cs="Helvetica"/>
@@ -4246,7 +4453,18 @@
                 <w:szCs w:val="21"/>
                 <w:shd w:val="clear" w:color="auto" w:fill="FFFFFF"/>
               </w:rPr>
-              <w:t xml:space="preserve"> (config attribute)</w:t>
+              <w:t>config</w:t>
+            </w:r>
+            <w:proofErr w:type="spellEnd"/>
+            <w:r>
+              <w:rPr>
+                <w:rFonts w:ascii="Helvetica" w:hAnsi="Helvetica" w:cs="Helvetica"/>
+                <w:color w:val="333333"/>
+                <w:sz w:val="21"/>
+                <w:szCs w:val="21"/>
+                <w:shd w:val="clear" w:color="auto" w:fill="FFFFFF"/>
+              </w:rPr>
+              <w:t xml:space="preserve"> attribute)</w:t>
             </w:r>
           </w:p>
           <w:p>
@@ -4297,11 +4515,33 @@
                 <w:rFonts w:asciiTheme="minorHAnsi" w:hAnsiTheme="minorHAnsi"/>
               </w:rPr>
             </w:pPr>
-            <w:r>
-              <w:rPr>
-                <w:rFonts w:asciiTheme="minorHAnsi" w:hAnsiTheme="minorHAnsi"/>
-              </w:rPr>
-              <w:t>totalPrice_line (large cont)</w:t>
+            <w:proofErr w:type="spellStart"/>
+            <w:r>
+              <w:rPr>
+                <w:rFonts w:asciiTheme="minorHAnsi" w:hAnsiTheme="minorHAnsi"/>
+              </w:rPr>
+              <w:t>totalPrice_line</w:t>
+            </w:r>
+            <w:proofErr w:type="spellEnd"/>
+            <w:r>
+              <w:rPr>
+                <w:rFonts w:asciiTheme="minorHAnsi" w:hAnsiTheme="minorHAnsi"/>
+              </w:rPr>
+              <w:t xml:space="preserve"> (large </w:t>
+            </w:r>
+            <w:proofErr w:type="spellStart"/>
+            <w:r>
+              <w:rPr>
+                <w:rFonts w:asciiTheme="minorHAnsi" w:hAnsiTheme="minorHAnsi"/>
+              </w:rPr>
+              <w:t>cont</w:t>
+            </w:r>
+            <w:proofErr w:type="spellEnd"/>
+            <w:r>
+              <w:rPr>
+                <w:rFonts w:asciiTheme="minorHAnsi" w:hAnsiTheme="minorHAnsi"/>
+              </w:rPr>
+              <w:t>)</w:t>
             </w:r>
           </w:p>
           <w:p>
@@ -4332,13 +4572,7 @@
               <w:rPr>
                 <w:rFonts w:asciiTheme="minorHAnsi" w:hAnsiTheme="minorHAnsi"/>
               </w:rPr>
-              <w:t xml:space="preserve"> </w:t>
-            </w:r>
-            <w:r>
-              <w:rPr>
-                <w:rFonts w:asciiTheme="minorHAnsi" w:hAnsiTheme="minorHAnsi"/>
-              </w:rPr>
-              <w:t>(currency)</w:t>
+              <w:t xml:space="preserve"> (currency)</w:t>
             </w:r>
           </w:p>
           <w:p>
@@ -4370,6 +4604,7 @@
                 <w:rFonts w:asciiTheme="minorHAnsi" w:hAnsiTheme="minorHAnsi"/>
               </w:rPr>
             </w:pPr>
+            <w:proofErr w:type="spellStart"/>
             <w:r>
               <w:rPr>
                 <w:rFonts w:ascii="Helvetica" w:hAnsi="Helvetica" w:cs="Helvetica"/>
@@ -4378,8 +4613,53 @@
                 <w:szCs w:val="21"/>
                 <w:shd w:val="clear" w:color="auto" w:fill="FFFFFF"/>
               </w:rPr>
-              <w:t>floorPrice_line + erfAmountFloor_line + frfAmountFloor_line</w:t>
-            </w:r>
+              <w:t>floorPrice_line</w:t>
+            </w:r>
+            <w:proofErr w:type="spellEnd"/>
+            <w:r>
+              <w:rPr>
+                <w:rFonts w:ascii="Helvetica" w:hAnsi="Helvetica" w:cs="Helvetica"/>
+                <w:color w:val="333333"/>
+                <w:sz w:val="21"/>
+                <w:szCs w:val="21"/>
+                <w:shd w:val="clear" w:color="auto" w:fill="FFFFFF"/>
+              </w:rPr>
+              <w:t xml:space="preserve"> + </w:t>
+            </w:r>
+            <w:proofErr w:type="spellStart"/>
+            <w:r>
+              <w:rPr>
+                <w:rFonts w:ascii="Helvetica" w:hAnsi="Helvetica" w:cs="Helvetica"/>
+                <w:color w:val="333333"/>
+                <w:sz w:val="21"/>
+                <w:szCs w:val="21"/>
+                <w:shd w:val="clear" w:color="auto" w:fill="FFFFFF"/>
+              </w:rPr>
+              <w:t>erfAmountFloor_line</w:t>
+            </w:r>
+            <w:proofErr w:type="spellEnd"/>
+            <w:r>
+              <w:rPr>
+                <w:rFonts w:ascii="Helvetica" w:hAnsi="Helvetica" w:cs="Helvetica"/>
+                <w:color w:val="333333"/>
+                <w:sz w:val="21"/>
+                <w:szCs w:val="21"/>
+                <w:shd w:val="clear" w:color="auto" w:fill="FFFFFF"/>
+              </w:rPr>
+              <w:t xml:space="preserve"> + </w:t>
+            </w:r>
+            <w:proofErr w:type="spellStart"/>
+            <w:r>
+              <w:rPr>
+                <w:rFonts w:ascii="Helvetica" w:hAnsi="Helvetica" w:cs="Helvetica"/>
+                <w:color w:val="333333"/>
+                <w:sz w:val="21"/>
+                <w:szCs w:val="21"/>
+                <w:shd w:val="clear" w:color="auto" w:fill="FFFFFF"/>
+              </w:rPr>
+              <w:t>frfAmountFloor_line</w:t>
+            </w:r>
+            <w:proofErr w:type="spellEnd"/>
             <w:r>
               <w:rPr>
                 <w:rStyle w:val="apple-converted-space"/>
@@ -4395,7 +4675,21 @@
               <w:rPr>
                 <w:rFonts w:asciiTheme="minorHAnsi" w:hAnsiTheme="minorHAnsi"/>
               </w:rPr>
-              <w:t xml:space="preserve"> (large cont)</w:t>
+              <w:t xml:space="preserve"> (large </w:t>
+            </w:r>
+            <w:proofErr w:type="spellStart"/>
+            <w:r>
+              <w:rPr>
+                <w:rFonts w:asciiTheme="minorHAnsi" w:hAnsiTheme="minorHAnsi"/>
+              </w:rPr>
+              <w:t>cont</w:t>
+            </w:r>
+            <w:proofErr w:type="spellEnd"/>
+            <w:r>
+              <w:rPr>
+                <w:rFonts w:asciiTheme="minorHAnsi" w:hAnsiTheme="minorHAnsi"/>
+              </w:rPr>
+              <w:t>)</w:t>
             </w:r>
           </w:p>
           <w:p>
@@ -4414,7 +4708,21 @@
               <w:rPr>
                 <w:rFonts w:asciiTheme="minorHAnsi" w:hAnsiTheme="minorHAnsi"/>
               </w:rPr>
-              <w:t>Tons Per Haul (numberic)</w:t>
+              <w:t>Tons Per Haul (</w:t>
+            </w:r>
+            <w:proofErr w:type="spellStart"/>
+            <w:r>
+              <w:rPr>
+                <w:rFonts w:asciiTheme="minorHAnsi" w:hAnsiTheme="minorHAnsi"/>
+              </w:rPr>
+              <w:t>numberic</w:t>
+            </w:r>
+            <w:proofErr w:type="spellEnd"/>
+            <w:r>
+              <w:rPr>
+                <w:rFonts w:asciiTheme="minorHAnsi" w:hAnsiTheme="minorHAnsi"/>
+              </w:rPr>
+              <w:t>)</w:t>
             </w:r>
           </w:p>
           <w:p>
@@ -4446,6 +4754,7 @@
                 <w:rFonts w:asciiTheme="minorHAnsi" w:hAnsiTheme="minorHAnsi"/>
               </w:rPr>
             </w:pPr>
+            <w:proofErr w:type="spellStart"/>
             <w:r>
               <w:rPr>
                 <w:rFonts w:ascii="Helvetica" w:hAnsi="Helvetica" w:cs="Helvetica"/>
@@ -4456,11 +4765,26 @@
               </w:rPr>
               <w:t>estTonsHaul_Line</w:t>
             </w:r>
-            <w:r>
-              <w:rPr>
-                <w:rFonts w:asciiTheme="minorHAnsi" w:hAnsiTheme="minorHAnsi"/>
-              </w:rPr>
-              <w:t xml:space="preserve"> (large cont)</w:t>
+            <w:proofErr w:type="spellEnd"/>
+            <w:r>
+              <w:rPr>
+                <w:rFonts w:asciiTheme="minorHAnsi" w:hAnsiTheme="minorHAnsi"/>
+              </w:rPr>
+              <w:t xml:space="preserve"> (large </w:t>
+            </w:r>
+            <w:proofErr w:type="spellStart"/>
+            <w:r>
+              <w:rPr>
+                <w:rFonts w:asciiTheme="minorHAnsi" w:hAnsiTheme="minorHAnsi"/>
+              </w:rPr>
+              <w:t>cont</w:t>
+            </w:r>
+            <w:proofErr w:type="spellEnd"/>
+            <w:r>
+              <w:rPr>
+                <w:rFonts w:asciiTheme="minorHAnsi" w:hAnsiTheme="minorHAnsi"/>
+              </w:rPr>
+              <w:t>)</w:t>
             </w:r>
           </w:p>
           <w:p>
@@ -4475,11 +4799,19 @@
                 <w:rFonts w:asciiTheme="minorHAnsi" w:hAnsiTheme="minorHAnsi"/>
               </w:rPr>
             </w:pPr>
-            <w:r>
-              <w:rPr>
-                <w:rFonts w:asciiTheme="minorHAnsi" w:hAnsiTheme="minorHAnsi"/>
-              </w:rPr>
-              <w:t>Displosal Site</w:t>
+            <w:proofErr w:type="spellStart"/>
+            <w:r>
+              <w:rPr>
+                <w:rFonts w:asciiTheme="minorHAnsi" w:hAnsiTheme="minorHAnsi"/>
+              </w:rPr>
+              <w:t>Displosal</w:t>
+            </w:r>
+            <w:proofErr w:type="spellEnd"/>
+            <w:r>
+              <w:rPr>
+                <w:rFonts w:asciiTheme="minorHAnsi" w:hAnsiTheme="minorHAnsi"/>
+              </w:rPr>
+              <w:t xml:space="preserve"> Site</w:t>
             </w:r>
           </w:p>
           <w:p>
@@ -4497,7 +4829,21 @@
               <w:rPr>
                 <w:rFonts w:asciiTheme="minorHAnsi" w:hAnsiTheme="minorHAnsi"/>
               </w:rPr>
-              <w:t xml:space="preserve">small container / Solid Waste = polygonRegion (two character code) </w:t>
+              <w:t xml:space="preserve">small container / Solid Waste = </w:t>
+            </w:r>
+            <w:proofErr w:type="spellStart"/>
+            <w:r>
+              <w:rPr>
+                <w:rFonts w:asciiTheme="minorHAnsi" w:hAnsiTheme="minorHAnsi"/>
+              </w:rPr>
+              <w:t>polygonRegion</w:t>
+            </w:r>
+            <w:proofErr w:type="spellEnd"/>
+            <w:r>
+              <w:rPr>
+                <w:rFonts w:asciiTheme="minorHAnsi" w:hAnsiTheme="minorHAnsi"/>
+              </w:rPr>
+              <w:t xml:space="preserve"> (two character code) </w:t>
             </w:r>
           </w:p>
           <w:p>
@@ -4533,7 +4879,21 @@
               <w:rPr>
                 <w:rFonts w:asciiTheme="minorHAnsi" w:hAnsiTheme="minorHAnsi"/>
               </w:rPr>
-              <w:t>large container = site_disposalSite (site name truncated to 50 characters)</w:t>
+              <w:t xml:space="preserve">large container = </w:t>
+            </w:r>
+            <w:proofErr w:type="spellStart"/>
+            <w:r>
+              <w:rPr>
+                <w:rFonts w:asciiTheme="minorHAnsi" w:hAnsiTheme="minorHAnsi"/>
+              </w:rPr>
+              <w:t>site_disposalSite</w:t>
+            </w:r>
+            <w:proofErr w:type="spellEnd"/>
+            <w:r>
+              <w:rPr>
+                <w:rFonts w:asciiTheme="minorHAnsi" w:hAnsiTheme="minorHAnsi"/>
+              </w:rPr>
+              <w:t xml:space="preserve"> (site name truncated to 50 characters)</w:t>
             </w:r>
           </w:p>
         </w:tc>
@@ -4607,7 +4967,21 @@
               <w:rPr>
                 <w:rFonts w:asciiTheme="minorHAnsi" w:hAnsiTheme="minorHAnsi"/>
               </w:rPr>
-              <w:t>This must be in the user_hierarchy table.  First and Last names need to be added to that table for this effort</w:t>
+              <w:t xml:space="preserve">This must be in the </w:t>
+            </w:r>
+            <w:proofErr w:type="spellStart"/>
+            <w:r>
+              <w:rPr>
+                <w:rFonts w:asciiTheme="minorHAnsi" w:hAnsiTheme="minorHAnsi"/>
+              </w:rPr>
+              <w:t>user_hierarchy</w:t>
+            </w:r>
+            <w:proofErr w:type="spellEnd"/>
+            <w:r>
+              <w:rPr>
+                <w:rFonts w:asciiTheme="minorHAnsi" w:hAnsiTheme="minorHAnsi"/>
+              </w:rPr>
+              <w:t xml:space="preserve"> table.  First and Last names need to be added to that table for this effort</w:t>
             </w:r>
           </w:p>
         </w:tc>
@@ -4774,11 +5148,19 @@
                 <w:rFonts w:asciiTheme="minorHAnsi" w:hAnsiTheme="minorHAnsi"/>
               </w:rPr>
             </w:pPr>
-            <w:r>
-              <w:rPr>
-                <w:rFonts w:asciiTheme="minorHAnsi" w:hAnsiTheme="minorHAnsi"/>
-              </w:rPr>
-              <w:t>InfoPro Interf</w:t>
+            <w:proofErr w:type="spellStart"/>
+            <w:r>
+              <w:rPr>
+                <w:rFonts w:asciiTheme="minorHAnsi" w:hAnsiTheme="minorHAnsi"/>
+              </w:rPr>
+              <w:t>InfoPro</w:t>
+            </w:r>
+            <w:proofErr w:type="spellEnd"/>
+            <w:r>
+              <w:rPr>
+                <w:rFonts w:asciiTheme="minorHAnsi" w:hAnsiTheme="minorHAnsi"/>
+              </w:rPr>
+              <w:t xml:space="preserve"> Interf</w:t>
             </w:r>
             <w:r>
               <w:rPr>
@@ -4907,7 +5289,23 @@
           <w:rFonts w:ascii="Calibri" w:hAnsi="Calibri"/>
           <w:b/>
         </w:rPr>
-        <w:t>ROI (ROI is already part of Op Inc)</w:t>
+        <w:t xml:space="preserve">ROI (ROI is already part of Op </w:t>
+      </w:r>
+      <w:proofErr w:type="spellStart"/>
+      <w:r>
+        <w:rPr>
+          <w:rFonts w:ascii="Calibri" w:hAnsi="Calibri"/>
+          <w:b/>
+        </w:rPr>
+        <w:t>Inc</w:t>
+      </w:r>
+      <w:proofErr w:type="spellEnd"/>
+      <w:r>
+        <w:rPr>
+          <w:rFonts w:ascii="Calibri" w:hAnsi="Calibri"/>
+          <w:b/>
+        </w:rPr>
+        <w:t>)</w:t>
       </w:r>
       <w:r>
         <w:rPr>
@@ -4931,7 +5329,21 @@
         <w:rPr>
           <w:rFonts w:ascii="Calibri" w:hAnsi="Calibri"/>
         </w:rPr>
-        <w:t xml:space="preserve">(1) a “Cost” guardrail that if used to calculate margin, will generate a direct cost margin.  </w:t>
+        <w:t xml:space="preserve">(1) </w:t>
+      </w:r>
+      <w:proofErr w:type="gramStart"/>
+      <w:r>
+        <w:rPr>
+          <w:rFonts w:ascii="Calibri" w:hAnsi="Calibri"/>
+        </w:rPr>
+        <w:t>a</w:t>
+      </w:r>
+      <w:proofErr w:type="gramEnd"/>
+      <w:r>
+        <w:rPr>
+          <w:rFonts w:ascii="Calibri" w:hAnsi="Calibri"/>
+        </w:rPr>
+        <w:t xml:space="preserve"> “Cost” guardrail that if used to calculate margin, will generate a direct cost margin.  </w:t>
       </w:r>
     </w:p>
     <w:p>
@@ -4949,7 +5361,21 @@
         <w:rPr>
           <w:rFonts w:ascii="Calibri" w:hAnsi="Calibri"/>
         </w:rPr>
-        <w:t xml:space="preserve">(2) a fully loaded “Margin %”  that appears in the financial summary.  </w:t>
+        <w:t xml:space="preserve">(2) </w:t>
+      </w:r>
+      <w:proofErr w:type="gramStart"/>
+      <w:r>
+        <w:rPr>
+          <w:rFonts w:ascii="Calibri" w:hAnsi="Calibri"/>
+        </w:rPr>
+        <w:t>a</w:t>
+      </w:r>
+      <w:proofErr w:type="gramEnd"/>
+      <w:r>
+        <w:rPr>
+          <w:rFonts w:ascii="Calibri" w:hAnsi="Calibri"/>
+        </w:rPr>
+        <w:t xml:space="preserve"> fully loaded “Margin %”  that appears in the financial summary.  </w:t>
       </w:r>
     </w:p>
     <w:p>
@@ -4976,7 +5402,23 @@
           <w:rFonts w:ascii="Calibri" w:hAnsi="Calibri"/>
           <w:b/>
         </w:rPr>
-        <w:t>Rate/Yd (quick glance at quality)</w:t>
+        <w:t>Rate/</w:t>
+      </w:r>
+      <w:proofErr w:type="spellStart"/>
+      <w:r>
+        <w:rPr>
+          <w:rFonts w:ascii="Calibri" w:hAnsi="Calibri"/>
+          <w:b/>
+        </w:rPr>
+        <w:t>Yd</w:t>
+      </w:r>
+      <w:proofErr w:type="spellEnd"/>
+      <w:r>
+        <w:rPr>
+          <w:rFonts w:ascii="Calibri" w:hAnsi="Calibri"/>
+          <w:b/>
+        </w:rPr>
+        <w:t xml:space="preserve"> (quick glance at quality)</w:t>
       </w:r>
       <w:r>
         <w:rPr>
@@ -5004,12 +5446,21 @@
           <w:rFonts w:ascii="Calibri" w:hAnsi="Calibri"/>
         </w:rPr>
       </w:pPr>
+      <w:proofErr w:type="spellStart"/>
       <w:r>
         <w:rPr>
           <w:rFonts w:ascii="Calibri" w:hAnsi="Calibri"/>
           <w:b/>
         </w:rPr>
-        <w:t>Disp Cost / Ton for that service area for Commercial</w:t>
+        <w:t>Disp</w:t>
+      </w:r>
+      <w:proofErr w:type="spellEnd"/>
+      <w:r>
+        <w:rPr>
+          <w:rFonts w:ascii="Calibri" w:hAnsi="Calibri"/>
+          <w:b/>
+        </w:rPr>
+        <w:t xml:space="preserve"> Cost / Ton for that service area for Commercial</w:t>
       </w:r>
     </w:p>
     <w:p>
@@ -5045,7 +5496,21 @@
         <w:rPr>
           <w:rFonts w:ascii="Calibri" w:hAnsi="Calibri"/>
         </w:rPr>
-        <w:t xml:space="preserve">The “Disposal Expense” line item has the I/C disposal expense for the customer.  This is the area a manager should refer to in order to determine if disposal expense is appropriate for the customer.  </w:t>
+        <w:t xml:space="preserve">The “Disposal Expense” line item has </w:t>
+      </w:r>
+      <w:proofErr w:type="gramStart"/>
+      <w:r>
+        <w:rPr>
+          <w:rFonts w:ascii="Calibri" w:hAnsi="Calibri"/>
+        </w:rPr>
+        <w:t>the I</w:t>
+      </w:r>
+      <w:proofErr w:type="gramEnd"/>
+      <w:r>
+        <w:rPr>
+          <w:rFonts w:ascii="Calibri" w:hAnsi="Calibri"/>
+        </w:rPr>
+        <w:t xml:space="preserve">/C disposal expense for the customer.  This is the area a manager should refer to in order to determine if disposal expense is appropriate for the customer.  </w:t>
       </w:r>
     </w:p>
     <w:p>
@@ -5068,12 +5533,21 @@
           <w:rFonts w:ascii="Calibri" w:hAnsi="Calibri"/>
         </w:rPr>
       </w:pPr>
+      <w:proofErr w:type="spellStart"/>
       <w:r>
         <w:rPr>
           <w:rFonts w:ascii="Calibri" w:hAnsi="Calibri"/>
           <w:b/>
         </w:rPr>
-        <w:t>Avg sale per yard (do not have)</w:t>
+        <w:t>Avg</w:t>
+      </w:r>
+      <w:proofErr w:type="spellEnd"/>
+      <w:r>
+        <w:rPr>
+          <w:rFonts w:ascii="Calibri" w:hAnsi="Calibri"/>
+          <w:b/>
+        </w:rPr>
+        <w:t xml:space="preserve"> sale per yard (do not have)</w:t>
       </w:r>
       <w:r>
         <w:rPr>
@@ -5223,7 +5697,15 @@
         <w:pStyle w:val="BodyText"/>
       </w:pPr>
       <w:r>
-        <w:t>Below is a content mock up of the approval email.  The blue text indicate new or changed verbiage.</w:t>
+        <w:t xml:space="preserve">Below is a content </w:t>
+      </w:r>
+      <w:proofErr w:type="spellStart"/>
+      <w:r>
+        <w:t>mock up</w:t>
+      </w:r>
+      <w:proofErr w:type="spellEnd"/>
+      <w:r>
+        <w:t xml:space="preserve"> of the approval email.  The blue text indicate new or changed verbiage.</w:t>
       </w:r>
     </w:p>
     <w:p>
@@ -5259,6 +5741,7 @@
         </w:rPr>
         <w:t xml:space="preserve">ear </w:t>
       </w:r>
+      <w:proofErr w:type="spellStart"/>
       <w:r>
         <w:rPr>
           <w:rFonts w:ascii="Calibri" w:hAnsi="Calibri"/>
@@ -5268,6 +5751,7 @@
         </w:rPr>
         <w:t>behmro</w:t>
       </w:r>
+      <w:proofErr w:type="spellEnd"/>
       <w:r>
         <w:rPr>
           <w:rFonts w:ascii="Calibri" w:hAnsi="Calibri"/>
@@ -5389,6 +5873,7 @@
               </w:rPr>
               <w:t xml:space="preserve">Submitted By: </w:t>
             </w:r>
+            <w:proofErr w:type="spellStart"/>
             <w:r>
               <w:rPr>
                 <w:rFonts w:ascii="Calibri" w:hAnsi="Calibri"/>
@@ -5398,6 +5883,7 @@
               </w:rPr>
               <w:t>behmro</w:t>
             </w:r>
+            <w:proofErr w:type="spellEnd"/>
             <w:r>
               <w:rPr>
                 <w:rFonts w:ascii="Calibri" w:hAnsi="Calibri"/>
@@ -5716,7 +6202,27 @@
                 <w:sz w:val="18"/>
                 <w:szCs w:val="18"/>
               </w:rPr>
-              <w:t>make a link to the address to bing maps</w:t>
+              <w:t xml:space="preserve">make a link to the address to </w:t>
+            </w:r>
+            <w:proofErr w:type="spellStart"/>
+            <w:r>
+              <w:rPr>
+                <w:rFonts w:asciiTheme="minorHAnsi" w:hAnsiTheme="minorHAnsi"/>
+                <w:color w:val="0070C0"/>
+                <w:sz w:val="18"/>
+                <w:szCs w:val="18"/>
+              </w:rPr>
+              <w:t>bing</w:t>
+            </w:r>
+            <w:proofErr w:type="spellEnd"/>
+            <w:r>
+              <w:rPr>
+                <w:rFonts w:asciiTheme="minorHAnsi" w:hAnsiTheme="minorHAnsi"/>
+                <w:color w:val="0070C0"/>
+                <w:sz w:val="18"/>
+                <w:szCs w:val="18"/>
+              </w:rPr>
+              <w:t xml:space="preserve"> maps</w:t>
             </w:r>
             <w:r>
               <w:rPr>
@@ -6627,8 +7133,39 @@
                 <w:sz w:val="18"/>
                 <w:szCs w:val="18"/>
               </w:rPr>
-              <w:t>FRONT LOAD 8 YARDS,Solid Waste,1/Week,Base</w:t>
-            </w:r>
+              <w:t xml:space="preserve">FRONT LOAD 8 </w:t>
+            </w:r>
+            <w:proofErr w:type="spellStart"/>
+            <w:r>
+              <w:rPr>
+                <w:rFonts w:asciiTheme="minorHAnsi" w:hAnsiTheme="minorHAnsi"/>
+                <w:color w:val="000000"/>
+                <w:sz w:val="18"/>
+                <w:szCs w:val="18"/>
+              </w:rPr>
+              <w:t>YARDS,Solid</w:t>
+            </w:r>
+            <w:proofErr w:type="spellEnd"/>
+            <w:r>
+              <w:rPr>
+                <w:rFonts w:asciiTheme="minorHAnsi" w:hAnsiTheme="minorHAnsi"/>
+                <w:color w:val="000000"/>
+                <w:sz w:val="18"/>
+                <w:szCs w:val="18"/>
+              </w:rPr>
+              <w:t xml:space="preserve"> Waste,1/</w:t>
+            </w:r>
+            <w:proofErr w:type="spellStart"/>
+            <w:r>
+              <w:rPr>
+                <w:rFonts w:asciiTheme="minorHAnsi" w:hAnsiTheme="minorHAnsi"/>
+                <w:color w:val="000000"/>
+                <w:sz w:val="18"/>
+                <w:szCs w:val="18"/>
+              </w:rPr>
+              <w:t>Week,Base</w:t>
+            </w:r>
+            <w:proofErr w:type="spellEnd"/>
           </w:p>
         </w:tc>
         <w:tc>
@@ -6830,8 +7367,39 @@
                 <w:sz w:val="18"/>
                 <w:szCs w:val="18"/>
               </w:rPr>
-              <w:t>ROLL OFF 20 YARDS,Solid Waste,On-Call,Haul</w:t>
-            </w:r>
+              <w:t xml:space="preserve">ROLL OFF 20 </w:t>
+            </w:r>
+            <w:proofErr w:type="spellStart"/>
+            <w:r>
+              <w:rPr>
+                <w:rFonts w:asciiTheme="minorHAnsi" w:hAnsiTheme="minorHAnsi"/>
+                <w:color w:val="000000"/>
+                <w:sz w:val="18"/>
+                <w:szCs w:val="18"/>
+              </w:rPr>
+              <w:t>YARDS,Solid</w:t>
+            </w:r>
+            <w:proofErr w:type="spellEnd"/>
+            <w:r>
+              <w:rPr>
+                <w:rFonts w:asciiTheme="minorHAnsi" w:hAnsiTheme="minorHAnsi"/>
+                <w:color w:val="000000"/>
+                <w:sz w:val="18"/>
+                <w:szCs w:val="18"/>
+              </w:rPr>
+              <w:t xml:space="preserve"> </w:t>
+            </w:r>
+            <w:proofErr w:type="spellStart"/>
+            <w:r>
+              <w:rPr>
+                <w:rFonts w:asciiTheme="minorHAnsi" w:hAnsiTheme="minorHAnsi"/>
+                <w:color w:val="000000"/>
+                <w:sz w:val="18"/>
+                <w:szCs w:val="18"/>
+              </w:rPr>
+              <w:t>Waste,On-Call,Haul</w:t>
+            </w:r>
+            <w:proofErr w:type="spellEnd"/>
           </w:p>
         </w:tc>
         <w:tc>
@@ -6914,7 +7482,47 @@
                 <w:sz w:val="18"/>
                 <w:szCs w:val="18"/>
               </w:rPr>
-              <w:t>[Calculted in utils]</w:t>
+              <w:t>[</w:t>
+            </w:r>
+            <w:proofErr w:type="spellStart"/>
+            <w:r>
+              <w:rPr>
+                <w:rFonts w:asciiTheme="minorHAnsi" w:hAnsiTheme="minorHAnsi"/>
+                <w:color w:val="000000"/>
+                <w:sz w:val="18"/>
+                <w:szCs w:val="18"/>
+              </w:rPr>
+              <w:t>Calculted</w:t>
+            </w:r>
+            <w:proofErr w:type="spellEnd"/>
+            <w:r>
+              <w:rPr>
+                <w:rFonts w:asciiTheme="minorHAnsi" w:hAnsiTheme="minorHAnsi"/>
+                <w:color w:val="000000"/>
+                <w:sz w:val="18"/>
+                <w:szCs w:val="18"/>
+              </w:rPr>
+              <w:t xml:space="preserve"> in </w:t>
+            </w:r>
+            <w:proofErr w:type="spellStart"/>
+            <w:r>
+              <w:rPr>
+                <w:rFonts w:asciiTheme="minorHAnsi" w:hAnsiTheme="minorHAnsi"/>
+                <w:color w:val="000000"/>
+                <w:sz w:val="18"/>
+                <w:szCs w:val="18"/>
+              </w:rPr>
+              <w:t>utils</w:t>
+            </w:r>
+            <w:proofErr w:type="spellEnd"/>
+            <w:r>
+              <w:rPr>
+                <w:rFonts w:asciiTheme="minorHAnsi" w:hAnsiTheme="minorHAnsi"/>
+                <w:color w:val="000000"/>
+                <w:sz w:val="18"/>
+                <w:szCs w:val="18"/>
+              </w:rPr>
+              <w:t>]</w:t>
             </w:r>
           </w:p>
         </w:tc>
@@ -6948,7 +7556,47 @@
                 <w:sz w:val="18"/>
                 <w:szCs w:val="18"/>
               </w:rPr>
-              <w:t>[Calculted in utils]</w:t>
+              <w:t>[</w:t>
+            </w:r>
+            <w:proofErr w:type="spellStart"/>
+            <w:r>
+              <w:rPr>
+                <w:rFonts w:asciiTheme="minorHAnsi" w:hAnsiTheme="minorHAnsi"/>
+                <w:color w:val="000000"/>
+                <w:sz w:val="18"/>
+                <w:szCs w:val="18"/>
+              </w:rPr>
+              <w:t>Calculted</w:t>
+            </w:r>
+            <w:proofErr w:type="spellEnd"/>
+            <w:r>
+              <w:rPr>
+                <w:rFonts w:asciiTheme="minorHAnsi" w:hAnsiTheme="minorHAnsi"/>
+                <w:color w:val="000000"/>
+                <w:sz w:val="18"/>
+                <w:szCs w:val="18"/>
+              </w:rPr>
+              <w:t xml:space="preserve"> in </w:t>
+            </w:r>
+            <w:proofErr w:type="spellStart"/>
+            <w:r>
+              <w:rPr>
+                <w:rFonts w:asciiTheme="minorHAnsi" w:hAnsiTheme="minorHAnsi"/>
+                <w:color w:val="000000"/>
+                <w:sz w:val="18"/>
+                <w:szCs w:val="18"/>
+              </w:rPr>
+              <w:t>utils</w:t>
+            </w:r>
+            <w:proofErr w:type="spellEnd"/>
+            <w:r>
+              <w:rPr>
+                <w:rFonts w:asciiTheme="minorHAnsi" w:hAnsiTheme="minorHAnsi"/>
+                <w:color w:val="000000"/>
+                <w:sz w:val="18"/>
+                <w:szCs w:val="18"/>
+              </w:rPr>
+              <w:t>]</w:t>
             </w:r>
           </w:p>
         </w:tc>
@@ -6973,14 +7621,34 @@
                 <w:szCs w:val="18"/>
               </w:rPr>
             </w:pPr>
+            <w:proofErr w:type="spellStart"/>
             <w:r>
               <w:rPr>
                 <w:rFonts w:asciiTheme="minorHAnsi" w:hAnsiTheme="minorHAnsi" w:cs="Tahoma"/>
                 <w:sz w:val="18"/>
                 <w:szCs w:val="18"/>
               </w:rPr>
-              <w:t>Config/estTonsPerHaul</w:t>
-            </w:r>
+              <w:t>Config</w:t>
+            </w:r>
+            <w:proofErr w:type="spellEnd"/>
+            <w:r>
+              <w:rPr>
+                <w:rFonts w:asciiTheme="minorHAnsi" w:hAnsiTheme="minorHAnsi" w:cs="Tahoma"/>
+                <w:sz w:val="18"/>
+                <w:szCs w:val="18"/>
+              </w:rPr>
+              <w:t>/</w:t>
+            </w:r>
+            <w:proofErr w:type="spellStart"/>
+            <w:r>
+              <w:rPr>
+                <w:rFonts w:asciiTheme="minorHAnsi" w:hAnsiTheme="minorHAnsi" w:cs="Tahoma"/>
+                <w:sz w:val="18"/>
+                <w:szCs w:val="18"/>
+              </w:rPr>
+              <w:t>estTonsPerHaul</w:t>
+            </w:r>
+            <w:proofErr w:type="spellEnd"/>
           </w:p>
         </w:tc>
         <w:tc>
@@ -7005,6 +7673,7 @@
                 <w:highlight w:val="yellow"/>
               </w:rPr>
             </w:pPr>
+            <w:proofErr w:type="spellStart"/>
             <w:r>
               <w:rPr>
                 <w:rFonts w:asciiTheme="minorHAnsi" w:hAnsiTheme="minorHAnsi"/>
@@ -7012,8 +7681,9 @@
                 <w:sz w:val="18"/>
                 <w:szCs w:val="18"/>
               </w:rPr>
-              <w:t>Config/</w:t>
-            </w:r>
+              <w:t>Config</w:t>
+            </w:r>
+            <w:proofErr w:type="spellEnd"/>
             <w:r>
               <w:rPr>
                 <w:rFonts w:asciiTheme="minorHAnsi" w:hAnsiTheme="minorHAnsi"/>
@@ -7021,8 +7691,19 @@
                 <w:sz w:val="18"/>
                 <w:szCs w:val="18"/>
               </w:rPr>
+              <w:t>/</w:t>
+            </w:r>
+            <w:proofErr w:type="spellStart"/>
+            <w:r>
+              <w:rPr>
+                <w:rFonts w:asciiTheme="minorHAnsi" w:hAnsiTheme="minorHAnsi"/>
+                <w:color w:val="000000"/>
+                <w:sz w:val="18"/>
+                <w:szCs w:val="18"/>
+              </w:rPr>
               <w:t>landfillCode_readOnly</w:t>
             </w:r>
+            <w:proofErr w:type="spellEnd"/>
           </w:p>
         </w:tc>
       </w:tr>
@@ -7057,7 +7738,7 @@
     </w:p>
     <w:tbl>
       <w:tblPr>
-        <w:tblW w:w="0" w:type="auto"/>
+        <w:tblW w:w="8984" w:type="dxa"/>
         <w:tblCellSpacing w:w="0" w:type="dxa"/>
         <w:tblBorders>
           <w:top w:val="outset" w:sz="6" w:space="0" w:color="000000"/>
@@ -7074,20 +7755,22 @@
         <w:tblLook w:val="04A0" w:firstRow="1" w:lastRow="0" w:firstColumn="1" w:lastColumn="0" w:noHBand="0" w:noVBand="1"/>
       </w:tblPr>
       <w:tblGrid>
-        <w:gridCol w:w="1899"/>
-        <w:gridCol w:w="1230"/>
-        <w:gridCol w:w="1230"/>
-        <w:gridCol w:w="1230"/>
-        <w:gridCol w:w="1230"/>
-        <w:gridCol w:w="1230"/>
+        <w:gridCol w:w="2061"/>
+        <w:gridCol w:w="1098"/>
+        <w:gridCol w:w="1372"/>
+        <w:gridCol w:w="1379"/>
+        <w:gridCol w:w="1146"/>
+        <w:gridCol w:w="1036"/>
+        <w:gridCol w:w="892"/>
       </w:tblGrid>
       <w:tr>
         <w:trPr>
+          <w:trHeight w:val="411"/>
           <w:tblCellSpacing w:w="0" w:type="dxa"/>
         </w:trPr>
         <w:tc>
           <w:tcPr>
-            <w:tcW w:w="1200" w:type="dxa"/>
+            <w:tcW w:w="2031" w:type="dxa"/>
             <w:tcBorders>
               <w:top w:val="outset" w:sz="6" w:space="0" w:color="000000"/>
               <w:left w:val="outset" w:sz="6" w:space="0" w:color="000000"/>
@@ -7111,7 +7794,7 @@
         </w:tc>
         <w:tc>
           <w:tcPr>
-            <w:tcW w:w="1200" w:type="dxa"/>
+            <w:tcW w:w="1068" w:type="dxa"/>
             <w:tcBorders>
               <w:top w:val="outset" w:sz="6" w:space="0" w:color="000000"/>
               <w:left w:val="outset" w:sz="6" w:space="0" w:color="000000"/>
@@ -7148,7 +7831,7 @@
         </w:tc>
         <w:tc>
           <w:tcPr>
-            <w:tcW w:w="1200" w:type="dxa"/>
+            <w:tcW w:w="1342" w:type="dxa"/>
             <w:tcBorders>
               <w:top w:val="outset" w:sz="6" w:space="0" w:color="000000"/>
               <w:left w:val="outset" w:sz="6" w:space="0" w:color="000000"/>
@@ -7185,7 +7868,7 @@
         </w:tc>
         <w:tc>
           <w:tcPr>
-            <w:tcW w:w="1200" w:type="dxa"/>
+            <w:tcW w:w="1349" w:type="dxa"/>
             <w:tcBorders>
               <w:top w:val="outset" w:sz="6" w:space="0" w:color="000000"/>
               <w:left w:val="outset" w:sz="6" w:space="0" w:color="000000"/>
@@ -7222,7 +7905,7 @@
         </w:tc>
         <w:tc>
           <w:tcPr>
-            <w:tcW w:w="1200" w:type="dxa"/>
+            <w:tcW w:w="1116" w:type="dxa"/>
             <w:tcBorders>
               <w:top w:val="outset" w:sz="6" w:space="0" w:color="000000"/>
               <w:left w:val="outset" w:sz="6" w:space="0" w:color="000000"/>
@@ -7259,7 +7942,7 @@
         </w:tc>
         <w:tc>
           <w:tcPr>
-            <w:tcW w:w="1200" w:type="dxa"/>
+            <w:tcW w:w="1006" w:type="dxa"/>
             <w:tcBorders>
               <w:top w:val="outset" w:sz="6" w:space="0" w:color="000000"/>
               <w:left w:val="outset" w:sz="6" w:space="0" w:color="000000"/>
@@ -7294,46 +7977,72 @@
             </w:r>
           </w:p>
         </w:tc>
-      </w:tr>
-      <w:tr>
-        <w:trPr>
-          <w:tblCellSpacing w:w="0" w:type="dxa"/>
-        </w:trPr>
-        <w:tc>
-          <w:tcPr>
-            <w:tcW w:w="0" w:type="auto"/>
+        <w:tc>
+          <w:tcPr>
+            <w:tcW w:w="1072" w:type="dxa"/>
             <w:tcBorders>
               <w:top w:val="outset" w:sz="6" w:space="0" w:color="000000"/>
               <w:left w:val="outset" w:sz="6" w:space="0" w:color="000000"/>
               <w:bottom w:val="outset" w:sz="6" w:space="0" w:color="000000"/>
               <w:right w:val="outset" w:sz="6" w:space="0" w:color="000000"/>
             </w:tcBorders>
-            <w:shd w:val="clear" w:color="auto" w:fill="FFFFFF"/>
-            <w:noWrap/>
-            <w:vAlign w:val="center"/>
-            <w:hideMark/>
-          </w:tcPr>
-          <w:p>
-            <w:pPr>
-              <w:jc w:val="right"/>
-              <w:rPr>
-                <w:rFonts w:asciiTheme="minorHAnsi" w:hAnsiTheme="minorHAnsi"/>
-                <w:color w:val="000000"/>
-                <w:sz w:val="18"/>
-                <w:szCs w:val="18"/>
-              </w:rPr>
-            </w:pPr>
-            <w:r>
-              <w:rPr>
-                <w:rFonts w:asciiTheme="minorHAnsi" w:hAnsiTheme="minorHAnsi"/>
-                <w:color w:val="000000"/>
-                <w:sz w:val="18"/>
-                <w:szCs w:val="18"/>
-              </w:rPr>
-              <w:t>Small Containers</w:t>
-            </w:r>
-          </w:p>
-        </w:tc>
+            <w:shd w:val="clear" w:color="auto" w:fill="003C69"/>
+          </w:tcPr>
+          <w:p>
+            <w:pPr>
+              <w:jc w:val="center"/>
+              <w:rPr>
+                <w:rFonts w:asciiTheme="minorHAnsi" w:hAnsiTheme="minorHAnsi"/>
+                <w:b/>
+                <w:bCs/>
+                <w:color w:val="FFFFFF"/>
+                <w:sz w:val="18"/>
+                <w:szCs w:val="18"/>
+              </w:rPr>
+            </w:pPr>
+            <w:r>
+              <w:rPr>
+                <w:rFonts w:asciiTheme="minorHAnsi" w:hAnsiTheme="minorHAnsi"/>
+                <w:b/>
+                <w:bCs/>
+                <w:color w:val="FFFFFF"/>
+                <w:sz w:val="18"/>
+                <w:szCs w:val="18"/>
+              </w:rPr>
+              <w:t xml:space="preserve">% of </w:t>
+            </w:r>
+          </w:p>
+          <w:p>
+            <w:pPr>
+              <w:jc w:val="center"/>
+              <w:rPr>
+                <w:rFonts w:asciiTheme="minorHAnsi" w:hAnsiTheme="minorHAnsi"/>
+                <w:b/>
+                <w:bCs/>
+                <w:color w:val="FFFFFF"/>
+                <w:sz w:val="18"/>
+                <w:szCs w:val="18"/>
+              </w:rPr>
+            </w:pPr>
+            <w:r>
+              <w:rPr>
+                <w:rFonts w:asciiTheme="minorHAnsi" w:hAnsiTheme="minorHAnsi"/>
+                <w:b/>
+                <w:bCs/>
+                <w:color w:val="FFFFFF"/>
+                <w:sz w:val="18"/>
+                <w:szCs w:val="18"/>
+              </w:rPr>
+              <w:t>Floor</w:t>
+            </w:r>
+          </w:p>
+        </w:tc>
+      </w:tr>
+      <w:tr>
+        <w:trPr>
+          <w:trHeight w:val="212"/>
+          <w:tblCellSpacing w:w="0" w:type="dxa"/>
+        </w:trPr>
         <w:tc>
           <w:tcPr>
             <w:tcW w:w="0" w:type="auto"/>
@@ -7365,7 +8074,7 @@
                 <w:sz w:val="18"/>
                 <w:szCs w:val="18"/>
               </w:rPr>
-              <w:t>$48.79</w:t>
+              <w:t>Small Containers</w:t>
             </w:r>
           </w:p>
         </w:tc>
@@ -7400,7 +8109,7 @@
                 <w:sz w:val="18"/>
                 <w:szCs w:val="18"/>
               </w:rPr>
-              <w:t>$107.50</w:t>
+              <w:t>$48.79</w:t>
             </w:r>
           </w:p>
         </w:tc>
@@ -7435,7 +8144,7 @@
                 <w:sz w:val="18"/>
                 <w:szCs w:val="18"/>
               </w:rPr>
-              <w:t>$121.75</w:t>
+              <w:t>$107.50</w:t>
             </w:r>
           </w:p>
         </w:tc>
@@ -7470,20 +8179,20 @@
                 <w:sz w:val="18"/>
                 <w:szCs w:val="18"/>
               </w:rPr>
-              <w:t>$150.00</w:t>
-            </w:r>
-          </w:p>
-        </w:tc>
-        <w:tc>
-          <w:tcPr>
-            <w:tcW w:w="0" w:type="auto"/>
+              <w:t>$121.75</w:t>
+            </w:r>
+          </w:p>
+        </w:tc>
+        <w:tc>
+          <w:tcPr>
+            <w:tcW w:w="1116" w:type="dxa"/>
             <w:tcBorders>
               <w:top w:val="outset" w:sz="6" w:space="0" w:color="000000"/>
               <w:left w:val="outset" w:sz="6" w:space="0" w:color="000000"/>
               <w:bottom w:val="outset" w:sz="6" w:space="0" w:color="000000"/>
               <w:right w:val="outset" w:sz="6" w:space="0" w:color="000000"/>
             </w:tcBorders>
-            <w:shd w:val="solid" w:color="00B0F0" w:fill="auto"/>
+            <w:shd w:val="clear" w:color="auto" w:fill="FFFFFF"/>
             <w:noWrap/>
             <w:vAlign w:val="center"/>
             <w:hideMark/>
@@ -7493,37 +8202,32 @@
               <w:jc w:val="right"/>
               <w:rPr>
                 <w:rFonts w:asciiTheme="minorHAnsi" w:hAnsiTheme="minorHAnsi"/>
-                <w:color w:val="FFFFFF" w:themeColor="background1"/>
-                <w:sz w:val="18"/>
-                <w:szCs w:val="18"/>
-              </w:rPr>
-            </w:pPr>
-            <w:r>
-              <w:rPr>
-                <w:rFonts w:asciiTheme="minorHAnsi" w:hAnsiTheme="minorHAnsi"/>
-                <w:color w:val="FFFFFF" w:themeColor="background1"/>
-                <w:sz w:val="18"/>
-                <w:szCs w:val="18"/>
-              </w:rPr>
-              <w:t>$93.25</w:t>
-            </w:r>
-          </w:p>
-        </w:tc>
-      </w:tr>
-      <w:tr>
-        <w:trPr>
-          <w:tblCellSpacing w:w="0" w:type="dxa"/>
-        </w:trPr>
-        <w:tc>
-          <w:tcPr>
-            <w:tcW w:w="0" w:type="auto"/>
+                <w:color w:val="000000"/>
+                <w:sz w:val="18"/>
+                <w:szCs w:val="18"/>
+              </w:rPr>
+            </w:pPr>
+            <w:r>
+              <w:rPr>
+                <w:rFonts w:asciiTheme="minorHAnsi" w:hAnsiTheme="minorHAnsi"/>
+                <w:color w:val="000000"/>
+                <w:sz w:val="18"/>
+                <w:szCs w:val="18"/>
+              </w:rPr>
+              <w:t>$150.00</w:t>
+            </w:r>
+          </w:p>
+        </w:tc>
+        <w:tc>
+          <w:tcPr>
+            <w:tcW w:w="1006" w:type="dxa"/>
             <w:tcBorders>
               <w:top w:val="outset" w:sz="6" w:space="0" w:color="000000"/>
               <w:left w:val="outset" w:sz="6" w:space="0" w:color="000000"/>
               <w:bottom w:val="outset" w:sz="6" w:space="0" w:color="000000"/>
               <w:right w:val="outset" w:sz="6" w:space="0" w:color="000000"/>
             </w:tcBorders>
-            <w:shd w:val="clear" w:color="auto" w:fill="FFFFFF"/>
+            <w:shd w:val="solid" w:color="00B0F0" w:fill="auto"/>
             <w:noWrap/>
             <w:vAlign w:val="center"/>
             <w:hideMark/>
@@ -7533,57 +8237,57 @@
               <w:jc w:val="right"/>
               <w:rPr>
                 <w:rFonts w:asciiTheme="minorHAnsi" w:hAnsiTheme="minorHAnsi"/>
-                <w:color w:val="000000"/>
-                <w:sz w:val="18"/>
-                <w:szCs w:val="18"/>
-              </w:rPr>
-            </w:pPr>
-            <w:r>
-              <w:rPr>
-                <w:rFonts w:asciiTheme="minorHAnsi" w:hAnsiTheme="minorHAnsi"/>
-                <w:color w:val="000000"/>
-                <w:sz w:val="18"/>
-                <w:szCs w:val="18"/>
-              </w:rPr>
-              <w:t>Large Containers</w:t>
-            </w:r>
-          </w:p>
-        </w:tc>
-        <w:tc>
-          <w:tcPr>
-            <w:tcW w:w="0" w:type="auto"/>
+                <w:color w:val="FFFFFF" w:themeColor="background1"/>
+                <w:sz w:val="18"/>
+                <w:szCs w:val="18"/>
+              </w:rPr>
+            </w:pPr>
+            <w:r>
+              <w:rPr>
+                <w:rFonts w:asciiTheme="minorHAnsi" w:hAnsiTheme="minorHAnsi"/>
+                <w:color w:val="FFFFFF" w:themeColor="background1"/>
+                <w:sz w:val="18"/>
+                <w:szCs w:val="18"/>
+              </w:rPr>
+              <w:t>$93.25</w:t>
+            </w:r>
+          </w:p>
+        </w:tc>
+        <w:tc>
+          <w:tcPr>
+            <w:tcW w:w="1072" w:type="dxa"/>
             <w:tcBorders>
               <w:top w:val="outset" w:sz="6" w:space="0" w:color="000000"/>
               <w:left w:val="outset" w:sz="6" w:space="0" w:color="000000"/>
               <w:bottom w:val="outset" w:sz="6" w:space="0" w:color="000000"/>
               <w:right w:val="outset" w:sz="6" w:space="0" w:color="000000"/>
             </w:tcBorders>
-            <w:shd w:val="clear" w:color="auto" w:fill="FFFFFF"/>
-            <w:noWrap/>
-            <w:vAlign w:val="center"/>
-            <w:hideMark/>
+            <w:shd w:val="clear" w:color="auto" w:fill="auto"/>
           </w:tcPr>
           <w:p>
             <w:pPr>
               <w:jc w:val="right"/>
               <w:rPr>
                 <w:rFonts w:asciiTheme="minorHAnsi" w:hAnsiTheme="minorHAnsi"/>
-                <w:color w:val="000000"/>
-                <w:sz w:val="18"/>
-                <w:szCs w:val="18"/>
-              </w:rPr>
-            </w:pPr>
-            <w:r>
-              <w:rPr>
-                <w:rFonts w:asciiTheme="minorHAnsi" w:hAnsiTheme="minorHAnsi"/>
-                <w:color w:val="000000"/>
-                <w:sz w:val="18"/>
-                <w:szCs w:val="18"/>
-              </w:rPr>
-              <w:t>$206.44</w:t>
-            </w:r>
-          </w:p>
-        </w:tc>
+                <w:color w:val="FFFFFF" w:themeColor="background1"/>
+                <w:sz w:val="18"/>
+                <w:szCs w:val="18"/>
+              </w:rPr>
+            </w:pPr>
+            <w:r>
+              <w:rPr>
+                <w:rFonts w:ascii="Calibri" w:hAnsi="Calibri"/>
+              </w:rPr>
+              <w:t>-13.26%</w:t>
+            </w:r>
+          </w:p>
+        </w:tc>
+      </w:tr>
+      <w:tr>
+        <w:trPr>
+          <w:trHeight w:val="212"/>
+          <w:tblCellSpacing w:w="0" w:type="dxa"/>
+        </w:trPr>
         <w:tc>
           <w:tcPr>
             <w:tcW w:w="0" w:type="auto"/>
@@ -7615,7 +8319,7 @@
                 <w:sz w:val="18"/>
                 <w:szCs w:val="18"/>
               </w:rPr>
-              <w:t>$299.00</w:t>
+              <w:t>Large Containers</w:t>
             </w:r>
           </w:p>
         </w:tc>
@@ -7650,7 +8354,7 @@
                 <w:sz w:val="18"/>
                 <w:szCs w:val="18"/>
               </w:rPr>
-              <w:t>$331.00</w:t>
+              <w:t>$206.44</w:t>
             </w:r>
           </w:p>
         </w:tc>
@@ -7685,7 +8389,7 @@
                 <w:sz w:val="18"/>
                 <w:szCs w:val="18"/>
               </w:rPr>
-              <w:t>$362.00</w:t>
+              <w:t>$299.00</w:t>
             </w:r>
           </w:p>
         </w:tc>
@@ -7698,7 +8402,7 @@
               <w:bottom w:val="outset" w:sz="6" w:space="0" w:color="000000"/>
               <w:right w:val="outset" w:sz="6" w:space="0" w:color="000000"/>
             </w:tcBorders>
-            <w:shd w:val="solid" w:color="00B0F0" w:fill="auto"/>
+            <w:shd w:val="clear" w:color="auto" w:fill="FFFFFF"/>
             <w:noWrap/>
             <w:vAlign w:val="center"/>
             <w:hideMark/>
@@ -7708,30 +8412,25 @@
               <w:jc w:val="right"/>
               <w:rPr>
                 <w:rFonts w:asciiTheme="minorHAnsi" w:hAnsiTheme="minorHAnsi"/>
-                <w:color w:val="FFFFFF" w:themeColor="background1"/>
-                <w:sz w:val="18"/>
-                <w:szCs w:val="18"/>
-              </w:rPr>
-            </w:pPr>
-            <w:r>
-              <w:rPr>
-                <w:rFonts w:asciiTheme="minorHAnsi" w:hAnsiTheme="minorHAnsi"/>
-                <w:color w:val="FFFFFF" w:themeColor="background1"/>
-                <w:sz w:val="18"/>
-                <w:szCs w:val="18"/>
-              </w:rPr>
-              <w:t>$310.00</w:t>
-            </w:r>
-          </w:p>
-        </w:tc>
-      </w:tr>
-      <w:tr>
-        <w:trPr>
-          <w:tblCellSpacing w:w="0" w:type="dxa"/>
-        </w:trPr>
-        <w:tc>
-          <w:tcPr>
-            <w:tcW w:w="0" w:type="auto"/>
+                <w:color w:val="000000"/>
+                <w:sz w:val="18"/>
+                <w:szCs w:val="18"/>
+              </w:rPr>
+            </w:pPr>
+            <w:r>
+              <w:rPr>
+                <w:rFonts w:asciiTheme="minorHAnsi" w:hAnsiTheme="minorHAnsi"/>
+                <w:color w:val="000000"/>
+                <w:sz w:val="18"/>
+                <w:szCs w:val="18"/>
+              </w:rPr>
+              <w:t>$331.00</w:t>
+            </w:r>
+          </w:p>
+        </w:tc>
+        <w:tc>
+          <w:tcPr>
+            <w:tcW w:w="1116" w:type="dxa"/>
             <w:tcBorders>
               <w:top w:val="outset" w:sz="6" w:space="0" w:color="000000"/>
               <w:left w:val="outset" w:sz="6" w:space="0" w:color="000000"/>
@@ -7760,20 +8459,20 @@
                 <w:sz w:val="18"/>
                 <w:szCs w:val="18"/>
               </w:rPr>
-              <w:t>Fees</w:t>
-            </w:r>
-          </w:p>
-        </w:tc>
-        <w:tc>
-          <w:tcPr>
-            <w:tcW w:w="0" w:type="auto"/>
+              <w:t>$362.00</w:t>
+            </w:r>
+          </w:p>
+        </w:tc>
+        <w:tc>
+          <w:tcPr>
+            <w:tcW w:w="1006" w:type="dxa"/>
             <w:tcBorders>
               <w:top w:val="outset" w:sz="6" w:space="0" w:color="000000"/>
               <w:left w:val="outset" w:sz="6" w:space="0" w:color="000000"/>
               <w:bottom w:val="outset" w:sz="6" w:space="0" w:color="000000"/>
               <w:right w:val="outset" w:sz="6" w:space="0" w:color="000000"/>
             </w:tcBorders>
-            <w:shd w:val="clear" w:color="auto" w:fill="FFFFFF"/>
+            <w:shd w:val="solid" w:color="00B0F0" w:fill="auto"/>
             <w:noWrap/>
             <w:vAlign w:val="center"/>
             <w:hideMark/>
@@ -7783,57 +8482,57 @@
               <w:jc w:val="right"/>
               <w:rPr>
                 <w:rFonts w:asciiTheme="minorHAnsi" w:hAnsiTheme="minorHAnsi"/>
-                <w:color w:val="000000"/>
-                <w:sz w:val="18"/>
-                <w:szCs w:val="18"/>
-              </w:rPr>
-            </w:pPr>
-            <w:r>
-              <w:rPr>
-                <w:rFonts w:asciiTheme="minorHAnsi" w:hAnsiTheme="minorHAnsi"/>
-                <w:color w:val="000000"/>
-                <w:sz w:val="18"/>
-                <w:szCs w:val="18"/>
-              </w:rPr>
-              <w:t>$88.26</w:t>
-            </w:r>
-          </w:p>
-        </w:tc>
-        <w:tc>
-          <w:tcPr>
-            <w:tcW w:w="0" w:type="auto"/>
+                <w:color w:val="FFFFFF" w:themeColor="background1"/>
+                <w:sz w:val="18"/>
+                <w:szCs w:val="18"/>
+              </w:rPr>
+            </w:pPr>
+            <w:r>
+              <w:rPr>
+                <w:rFonts w:asciiTheme="minorHAnsi" w:hAnsiTheme="minorHAnsi"/>
+                <w:color w:val="FFFFFF" w:themeColor="background1"/>
+                <w:sz w:val="18"/>
+                <w:szCs w:val="18"/>
+              </w:rPr>
+              <w:t>$310.00</w:t>
+            </w:r>
+          </w:p>
+        </w:tc>
+        <w:tc>
+          <w:tcPr>
+            <w:tcW w:w="1072" w:type="dxa"/>
             <w:tcBorders>
               <w:top w:val="outset" w:sz="6" w:space="0" w:color="000000"/>
               <w:left w:val="outset" w:sz="6" w:space="0" w:color="000000"/>
               <w:bottom w:val="outset" w:sz="6" w:space="0" w:color="000000"/>
               <w:right w:val="outset" w:sz="6" w:space="0" w:color="000000"/>
             </w:tcBorders>
-            <w:shd w:val="clear" w:color="auto" w:fill="FFFFFF"/>
-            <w:noWrap/>
-            <w:vAlign w:val="center"/>
-            <w:hideMark/>
+            <w:shd w:val="clear" w:color="auto" w:fill="auto"/>
           </w:tcPr>
           <w:p>
             <w:pPr>
               <w:jc w:val="right"/>
               <w:rPr>
                 <w:rFonts w:asciiTheme="minorHAnsi" w:hAnsiTheme="minorHAnsi"/>
-                <w:color w:val="000000"/>
-                <w:sz w:val="18"/>
-                <w:szCs w:val="18"/>
-              </w:rPr>
-            </w:pPr>
-            <w:r>
-              <w:rPr>
-                <w:rFonts w:asciiTheme="minorHAnsi" w:hAnsiTheme="minorHAnsi"/>
-                <w:color w:val="000000"/>
-                <w:sz w:val="18"/>
-                <w:szCs w:val="18"/>
-              </w:rPr>
-              <w:t>$138.01</w:t>
-            </w:r>
-          </w:p>
-        </w:tc>
+                <w:color w:val="FFFFFF" w:themeColor="background1"/>
+                <w:sz w:val="18"/>
+                <w:szCs w:val="18"/>
+              </w:rPr>
+            </w:pPr>
+            <w:r>
+              <w:rPr>
+                <w:rFonts w:ascii="Calibri" w:hAnsi="Calibri"/>
+              </w:rPr>
+              <w:t>3.68%</w:t>
+            </w:r>
+          </w:p>
+        </w:tc>
+      </w:tr>
+      <w:tr>
+        <w:trPr>
+          <w:trHeight w:val="198"/>
+          <w:tblCellSpacing w:w="0" w:type="dxa"/>
+        </w:trPr>
         <w:tc>
           <w:tcPr>
             <w:tcW w:w="0" w:type="auto"/>
@@ -7865,7 +8564,7 @@
                 <w:sz w:val="18"/>
                 <w:szCs w:val="18"/>
               </w:rPr>
-              <w:t>$153.22</w:t>
+              <w:t>Fees</w:t>
             </w:r>
           </w:p>
         </w:tc>
@@ -7900,7 +8599,7 @@
                 <w:sz w:val="18"/>
                 <w:szCs w:val="18"/>
               </w:rPr>
-              <w:t>$172.71</w:t>
+              <w:t>$88.26</w:t>
             </w:r>
           </w:p>
         </w:tc>
@@ -7913,7 +8612,8 @@
               <w:bottom w:val="outset" w:sz="6" w:space="0" w:color="000000"/>
               <w:right w:val="outset" w:sz="6" w:space="0" w:color="000000"/>
             </w:tcBorders>
-            <w:shd w:val="solid" w:color="00B0F0" w:fill="auto"/>
+            <w:shd w:val="clear" w:color="auto" w:fill="FFFFFF"/>
+            <w:noWrap/>
             <w:vAlign w:val="center"/>
             <w:hideMark/>
           </w:tcPr>
@@ -7922,27 +8622,22 @@
               <w:jc w:val="right"/>
               <w:rPr>
                 <w:rFonts w:asciiTheme="minorHAnsi" w:hAnsiTheme="minorHAnsi"/>
-                <w:color w:val="FFFFFF" w:themeColor="background1"/>
-                <w:sz w:val="18"/>
-                <w:szCs w:val="18"/>
-              </w:rPr>
-            </w:pPr>
-            <w:r>
-              <w:rPr>
-                <w:rFonts w:asciiTheme="minorHAnsi" w:hAnsiTheme="minorHAnsi"/>
-                <w:color w:val="FFFFFF" w:themeColor="background1"/>
-                <w:sz w:val="18"/>
-                <w:szCs w:val="18"/>
-              </w:rPr>
-              <w:t>$136.94</w:t>
-            </w:r>
-          </w:p>
-        </w:tc>
-      </w:tr>
-      <w:tr>
-        <w:trPr>
-          <w:tblCellSpacing w:w="0" w:type="dxa"/>
-        </w:trPr>
+                <w:color w:val="000000"/>
+                <w:sz w:val="18"/>
+                <w:szCs w:val="18"/>
+              </w:rPr>
+            </w:pPr>
+            <w:r>
+              <w:rPr>
+                <w:rFonts w:asciiTheme="minorHAnsi" w:hAnsiTheme="minorHAnsi"/>
+                <w:color w:val="000000"/>
+                <w:sz w:val="18"/>
+                <w:szCs w:val="18"/>
+              </w:rPr>
+              <w:t>$138.01</w:t>
+            </w:r>
+          </w:p>
+        </w:tc>
         <w:tc>
           <w:tcPr>
             <w:tcW w:w="0" w:type="auto"/>
@@ -7952,7 +8647,8 @@
               <w:bottom w:val="outset" w:sz="6" w:space="0" w:color="000000"/>
               <w:right w:val="outset" w:sz="6" w:space="0" w:color="000000"/>
             </w:tcBorders>
-            <w:shd w:val="clear" w:color="auto" w:fill="00B8FF"/>
+            <w:shd w:val="clear" w:color="auto" w:fill="FFFFFF"/>
+            <w:noWrap/>
             <w:vAlign w:val="center"/>
             <w:hideMark/>
           </w:tcPr>
@@ -7961,32 +8657,33 @@
               <w:jc w:val="right"/>
               <w:rPr>
                 <w:rFonts w:asciiTheme="minorHAnsi" w:hAnsiTheme="minorHAnsi"/>
-                <w:color w:val="FFFFFF"/>
-                <w:sz w:val="18"/>
-                <w:szCs w:val="18"/>
-              </w:rPr>
-            </w:pPr>
-            <w:r>
-              <w:rPr>
-                <w:rFonts w:asciiTheme="minorHAnsi" w:hAnsiTheme="minorHAnsi"/>
-                <w:color w:val="FFFFFF"/>
-                <w:sz w:val="18"/>
-                <w:szCs w:val="18"/>
-              </w:rPr>
-              <w:t>Total Estimated Amount</w:t>
-            </w:r>
-          </w:p>
-        </w:tc>
-        <w:tc>
-          <w:tcPr>
-            <w:tcW w:w="0" w:type="auto"/>
+                <w:color w:val="000000"/>
+                <w:sz w:val="18"/>
+                <w:szCs w:val="18"/>
+              </w:rPr>
+            </w:pPr>
+            <w:r>
+              <w:rPr>
+                <w:rFonts w:asciiTheme="minorHAnsi" w:hAnsiTheme="minorHAnsi"/>
+                <w:color w:val="000000"/>
+                <w:sz w:val="18"/>
+                <w:szCs w:val="18"/>
+              </w:rPr>
+              <w:t>$153.22</w:t>
+            </w:r>
+          </w:p>
+        </w:tc>
+        <w:tc>
+          <w:tcPr>
+            <w:tcW w:w="1116" w:type="dxa"/>
             <w:tcBorders>
               <w:top w:val="outset" w:sz="6" w:space="0" w:color="000000"/>
               <w:left w:val="outset" w:sz="6" w:space="0" w:color="000000"/>
               <w:bottom w:val="outset" w:sz="6" w:space="0" w:color="000000"/>
               <w:right w:val="outset" w:sz="6" w:space="0" w:color="000000"/>
             </w:tcBorders>
-            <w:shd w:val="clear" w:color="auto" w:fill="00B8FF"/>
+            <w:shd w:val="clear" w:color="auto" w:fill="FFFFFF"/>
+            <w:noWrap/>
             <w:vAlign w:val="center"/>
             <w:hideMark/>
           </w:tcPr>
@@ -7995,32 +8692,32 @@
               <w:jc w:val="right"/>
               <w:rPr>
                 <w:rFonts w:asciiTheme="minorHAnsi" w:hAnsiTheme="minorHAnsi"/>
-                <w:color w:val="FFFFFF"/>
-                <w:sz w:val="18"/>
-                <w:szCs w:val="18"/>
-              </w:rPr>
-            </w:pPr>
-            <w:r>
-              <w:rPr>
-                <w:rFonts w:asciiTheme="minorHAnsi" w:hAnsiTheme="minorHAnsi"/>
-                <w:color w:val="FFFFFF"/>
-                <w:sz w:val="18"/>
-                <w:szCs w:val="18"/>
-              </w:rPr>
-              <w:t>$343.49</w:t>
-            </w:r>
-          </w:p>
-        </w:tc>
-        <w:tc>
-          <w:tcPr>
-            <w:tcW w:w="0" w:type="auto"/>
+                <w:color w:val="000000"/>
+                <w:sz w:val="18"/>
+                <w:szCs w:val="18"/>
+              </w:rPr>
+            </w:pPr>
+            <w:r>
+              <w:rPr>
+                <w:rFonts w:asciiTheme="minorHAnsi" w:hAnsiTheme="minorHAnsi"/>
+                <w:color w:val="000000"/>
+                <w:sz w:val="18"/>
+                <w:szCs w:val="18"/>
+              </w:rPr>
+              <w:t>$172.71</w:t>
+            </w:r>
+          </w:p>
+        </w:tc>
+        <w:tc>
+          <w:tcPr>
+            <w:tcW w:w="1006" w:type="dxa"/>
             <w:tcBorders>
               <w:top w:val="outset" w:sz="6" w:space="0" w:color="000000"/>
               <w:left w:val="outset" w:sz="6" w:space="0" w:color="000000"/>
               <w:bottom w:val="outset" w:sz="6" w:space="0" w:color="000000"/>
               <w:right w:val="outset" w:sz="6" w:space="0" w:color="000000"/>
             </w:tcBorders>
-            <w:shd w:val="clear" w:color="auto" w:fill="00B8FF"/>
+            <w:shd w:val="solid" w:color="00B0F0" w:fill="auto"/>
             <w:vAlign w:val="center"/>
             <w:hideMark/>
           </w:tcPr>
@@ -8029,56 +8726,57 @@
               <w:jc w:val="right"/>
               <w:rPr>
                 <w:rFonts w:asciiTheme="minorHAnsi" w:hAnsiTheme="minorHAnsi"/>
-                <w:color w:val="FFFFFF"/>
-                <w:sz w:val="18"/>
-                <w:szCs w:val="18"/>
-              </w:rPr>
-            </w:pPr>
-            <w:r>
-              <w:rPr>
-                <w:rFonts w:asciiTheme="minorHAnsi" w:hAnsiTheme="minorHAnsi"/>
-                <w:color w:val="FFFFFF"/>
-                <w:sz w:val="18"/>
-                <w:szCs w:val="18"/>
-              </w:rPr>
-              <w:t>$544.51</w:t>
-            </w:r>
-          </w:p>
-        </w:tc>
-        <w:tc>
-          <w:tcPr>
-            <w:tcW w:w="0" w:type="auto"/>
+                <w:color w:val="FFFFFF" w:themeColor="background1"/>
+                <w:sz w:val="18"/>
+                <w:szCs w:val="18"/>
+              </w:rPr>
+            </w:pPr>
+            <w:r>
+              <w:rPr>
+                <w:rFonts w:asciiTheme="minorHAnsi" w:hAnsiTheme="minorHAnsi"/>
+                <w:color w:val="FFFFFF" w:themeColor="background1"/>
+                <w:sz w:val="18"/>
+                <w:szCs w:val="18"/>
+              </w:rPr>
+              <w:t>$136.94</w:t>
+            </w:r>
+          </w:p>
+        </w:tc>
+        <w:tc>
+          <w:tcPr>
+            <w:tcW w:w="1072" w:type="dxa"/>
             <w:tcBorders>
               <w:top w:val="outset" w:sz="6" w:space="0" w:color="000000"/>
               <w:left w:val="outset" w:sz="6" w:space="0" w:color="000000"/>
               <w:bottom w:val="outset" w:sz="6" w:space="0" w:color="000000"/>
               <w:right w:val="outset" w:sz="6" w:space="0" w:color="000000"/>
             </w:tcBorders>
-            <w:shd w:val="clear" w:color="auto" w:fill="00B8FF"/>
-            <w:vAlign w:val="center"/>
-            <w:hideMark/>
+            <w:shd w:val="clear" w:color="auto" w:fill="auto"/>
           </w:tcPr>
           <w:p>
             <w:pPr>
               <w:jc w:val="right"/>
               <w:rPr>
                 <w:rFonts w:asciiTheme="minorHAnsi" w:hAnsiTheme="minorHAnsi"/>
-                <w:color w:val="FFFFFF"/>
-                <w:sz w:val="18"/>
-                <w:szCs w:val="18"/>
-              </w:rPr>
-            </w:pPr>
-            <w:r>
-              <w:rPr>
-                <w:rFonts w:asciiTheme="minorHAnsi" w:hAnsiTheme="minorHAnsi"/>
-                <w:color w:val="FFFFFF"/>
-                <w:sz w:val="18"/>
-                <w:szCs w:val="18"/>
-              </w:rPr>
-              <w:t>$605.97</w:t>
-            </w:r>
-          </w:p>
-        </w:tc>
+                <w:color w:val="FFFFFF" w:themeColor="background1"/>
+                <w:sz w:val="18"/>
+                <w:szCs w:val="18"/>
+              </w:rPr>
+            </w:pPr>
+            <w:r>
+              <w:rPr>
+                <w:rFonts w:ascii="Calibri" w:hAnsi="Calibri"/>
+              </w:rPr>
+              <w:t>-0.78%</w:t>
+            </w:r>
+          </w:p>
+        </w:tc>
+      </w:tr>
+      <w:tr>
+        <w:trPr>
+          <w:trHeight w:val="212"/>
+          <w:tblCellSpacing w:w="0" w:type="dxa"/>
+        </w:trPr>
         <w:tc>
           <w:tcPr>
             <w:tcW w:w="0" w:type="auto"/>
@@ -8109,7 +8807,7 @@
                 <w:sz w:val="18"/>
                 <w:szCs w:val="18"/>
               </w:rPr>
-              <w:t>$684.71</w:t>
+              <w:t>Total Estimated Amount</w:t>
             </w:r>
           </w:p>
         </w:tc>
@@ -8122,6 +8820,142 @@
               <w:bottom w:val="outset" w:sz="6" w:space="0" w:color="000000"/>
               <w:right w:val="outset" w:sz="6" w:space="0" w:color="000000"/>
             </w:tcBorders>
+            <w:shd w:val="clear" w:color="auto" w:fill="00B8FF"/>
+            <w:vAlign w:val="center"/>
+            <w:hideMark/>
+          </w:tcPr>
+          <w:p>
+            <w:pPr>
+              <w:jc w:val="right"/>
+              <w:rPr>
+                <w:rFonts w:asciiTheme="minorHAnsi" w:hAnsiTheme="minorHAnsi"/>
+                <w:color w:val="FFFFFF"/>
+                <w:sz w:val="18"/>
+                <w:szCs w:val="18"/>
+              </w:rPr>
+            </w:pPr>
+            <w:r>
+              <w:rPr>
+                <w:rFonts w:asciiTheme="minorHAnsi" w:hAnsiTheme="minorHAnsi"/>
+                <w:color w:val="FFFFFF"/>
+                <w:sz w:val="18"/>
+                <w:szCs w:val="18"/>
+              </w:rPr>
+              <w:t>$343.49</w:t>
+            </w:r>
+          </w:p>
+        </w:tc>
+        <w:tc>
+          <w:tcPr>
+            <w:tcW w:w="0" w:type="auto"/>
+            <w:tcBorders>
+              <w:top w:val="outset" w:sz="6" w:space="0" w:color="000000"/>
+              <w:left w:val="outset" w:sz="6" w:space="0" w:color="000000"/>
+              <w:bottom w:val="outset" w:sz="6" w:space="0" w:color="000000"/>
+              <w:right w:val="outset" w:sz="6" w:space="0" w:color="000000"/>
+            </w:tcBorders>
+            <w:shd w:val="clear" w:color="auto" w:fill="00B8FF"/>
+            <w:vAlign w:val="center"/>
+            <w:hideMark/>
+          </w:tcPr>
+          <w:p>
+            <w:pPr>
+              <w:jc w:val="right"/>
+              <w:rPr>
+                <w:rFonts w:asciiTheme="minorHAnsi" w:hAnsiTheme="minorHAnsi"/>
+                <w:color w:val="FFFFFF"/>
+                <w:sz w:val="18"/>
+                <w:szCs w:val="18"/>
+              </w:rPr>
+            </w:pPr>
+            <w:r>
+              <w:rPr>
+                <w:rFonts w:asciiTheme="minorHAnsi" w:hAnsiTheme="minorHAnsi"/>
+                <w:color w:val="FFFFFF"/>
+                <w:sz w:val="18"/>
+                <w:szCs w:val="18"/>
+              </w:rPr>
+              <w:t>$544.51</w:t>
+            </w:r>
+          </w:p>
+        </w:tc>
+        <w:tc>
+          <w:tcPr>
+            <w:tcW w:w="0" w:type="auto"/>
+            <w:tcBorders>
+              <w:top w:val="outset" w:sz="6" w:space="0" w:color="000000"/>
+              <w:left w:val="outset" w:sz="6" w:space="0" w:color="000000"/>
+              <w:bottom w:val="outset" w:sz="6" w:space="0" w:color="000000"/>
+              <w:right w:val="outset" w:sz="6" w:space="0" w:color="000000"/>
+            </w:tcBorders>
+            <w:shd w:val="clear" w:color="auto" w:fill="00B8FF"/>
+            <w:vAlign w:val="center"/>
+            <w:hideMark/>
+          </w:tcPr>
+          <w:p>
+            <w:pPr>
+              <w:jc w:val="right"/>
+              <w:rPr>
+                <w:rFonts w:asciiTheme="minorHAnsi" w:hAnsiTheme="minorHAnsi"/>
+                <w:color w:val="FFFFFF"/>
+                <w:sz w:val="18"/>
+                <w:szCs w:val="18"/>
+              </w:rPr>
+            </w:pPr>
+            <w:r>
+              <w:rPr>
+                <w:rFonts w:asciiTheme="minorHAnsi" w:hAnsiTheme="minorHAnsi"/>
+                <w:color w:val="FFFFFF"/>
+                <w:sz w:val="18"/>
+                <w:szCs w:val="18"/>
+              </w:rPr>
+              <w:t>$605.97</w:t>
+            </w:r>
+          </w:p>
+        </w:tc>
+        <w:tc>
+          <w:tcPr>
+            <w:tcW w:w="1116" w:type="dxa"/>
+            <w:tcBorders>
+              <w:top w:val="outset" w:sz="6" w:space="0" w:color="000000"/>
+              <w:left w:val="outset" w:sz="6" w:space="0" w:color="000000"/>
+              <w:bottom w:val="outset" w:sz="6" w:space="0" w:color="000000"/>
+              <w:right w:val="outset" w:sz="6" w:space="0" w:color="000000"/>
+            </w:tcBorders>
+            <w:shd w:val="clear" w:color="auto" w:fill="00B8FF"/>
+            <w:vAlign w:val="center"/>
+            <w:hideMark/>
+          </w:tcPr>
+          <w:p>
+            <w:pPr>
+              <w:jc w:val="right"/>
+              <w:rPr>
+                <w:rFonts w:asciiTheme="minorHAnsi" w:hAnsiTheme="minorHAnsi"/>
+                <w:color w:val="FFFFFF"/>
+                <w:sz w:val="18"/>
+                <w:szCs w:val="18"/>
+              </w:rPr>
+            </w:pPr>
+            <w:r>
+              <w:rPr>
+                <w:rFonts w:asciiTheme="minorHAnsi" w:hAnsiTheme="minorHAnsi"/>
+                <w:color w:val="FFFFFF"/>
+                <w:sz w:val="18"/>
+                <w:szCs w:val="18"/>
+              </w:rPr>
+              <w:t>$684.71</w:t>
+            </w:r>
+          </w:p>
+        </w:tc>
+        <w:tc>
+          <w:tcPr>
+            <w:tcW w:w="1006" w:type="dxa"/>
+            <w:tcBorders>
+              <w:top w:val="outset" w:sz="6" w:space="0" w:color="000000"/>
+              <w:left w:val="outset" w:sz="6" w:space="0" w:color="000000"/>
+              <w:bottom w:val="outset" w:sz="6" w:space="0" w:color="000000"/>
+              <w:right w:val="outset" w:sz="6" w:space="0" w:color="000000"/>
+            </w:tcBorders>
             <w:shd w:val="solid" w:color="00B0F0" w:fill="auto"/>
             <w:vAlign w:val="center"/>
             <w:hideMark/>
@@ -8144,6 +8978,35 @@
                 <w:szCs w:val="18"/>
               </w:rPr>
               <w:t>$540.19</w:t>
+            </w:r>
+          </w:p>
+        </w:tc>
+        <w:tc>
+          <w:tcPr>
+            <w:tcW w:w="1072" w:type="dxa"/>
+            <w:tcBorders>
+              <w:top w:val="outset" w:sz="6" w:space="0" w:color="000000"/>
+              <w:left w:val="outset" w:sz="6" w:space="0" w:color="000000"/>
+              <w:bottom w:val="outset" w:sz="6" w:space="0" w:color="000000"/>
+              <w:right w:val="outset" w:sz="6" w:space="0" w:color="000000"/>
+            </w:tcBorders>
+            <w:shd w:val="clear" w:color="auto" w:fill="auto"/>
+          </w:tcPr>
+          <w:p>
+            <w:pPr>
+              <w:jc w:val="right"/>
+              <w:rPr>
+                <w:rFonts w:asciiTheme="minorHAnsi" w:hAnsiTheme="minorHAnsi"/>
+                <w:color w:val="FFFFFF"/>
+                <w:sz w:val="18"/>
+                <w:szCs w:val="18"/>
+              </w:rPr>
+            </w:pPr>
+            <w:r>
+              <w:rPr>
+                <w:rFonts w:ascii="Calibri" w:hAnsi="Calibri"/>
+              </w:rPr>
+              <w:t>-0.79%</w:t>
             </w:r>
           </w:p>
         </w:tc>
@@ -10474,8 +11337,39 @@
                 <w:sz w:val="18"/>
                 <w:szCs w:val="18"/>
               </w:rPr>
-              <w:t>FRONT LOAD 8 YARDS,Solid Waste,1/Week,Base</w:t>
-            </w:r>
+              <w:t xml:space="preserve">FRONT LOAD 8 </w:t>
+            </w:r>
+            <w:proofErr w:type="spellStart"/>
+            <w:r>
+              <w:rPr>
+                <w:rFonts w:asciiTheme="minorHAnsi" w:hAnsiTheme="minorHAnsi"/>
+                <w:color w:val="000000"/>
+                <w:sz w:val="18"/>
+                <w:szCs w:val="18"/>
+              </w:rPr>
+              <w:t>YARDS,Solid</w:t>
+            </w:r>
+            <w:proofErr w:type="spellEnd"/>
+            <w:r>
+              <w:rPr>
+                <w:rFonts w:asciiTheme="minorHAnsi" w:hAnsiTheme="minorHAnsi"/>
+                <w:color w:val="000000"/>
+                <w:sz w:val="18"/>
+                <w:szCs w:val="18"/>
+              </w:rPr>
+              <w:t xml:space="preserve"> Waste,1/</w:t>
+            </w:r>
+            <w:proofErr w:type="spellStart"/>
+            <w:r>
+              <w:rPr>
+                <w:rFonts w:asciiTheme="minorHAnsi" w:hAnsiTheme="minorHAnsi"/>
+                <w:color w:val="000000"/>
+                <w:sz w:val="18"/>
+                <w:szCs w:val="18"/>
+              </w:rPr>
+              <w:t>Week,Base</w:t>
+            </w:r>
+            <w:proofErr w:type="spellEnd"/>
           </w:p>
         </w:tc>
         <w:tc>
@@ -10791,8 +11685,19 @@
                 <w:sz w:val="18"/>
                 <w:szCs w:val="18"/>
               </w:rPr>
-              <w:t>FRONT LOAD 8 YARDS,Delivery</w:t>
-            </w:r>
+              <w:t xml:space="preserve">FRONT LOAD 8 </w:t>
+            </w:r>
+            <w:proofErr w:type="spellStart"/>
+            <w:r>
+              <w:rPr>
+                <w:rFonts w:asciiTheme="minorHAnsi" w:hAnsiTheme="minorHAnsi"/>
+                <w:color w:val="000000"/>
+                <w:sz w:val="18"/>
+                <w:szCs w:val="18"/>
+              </w:rPr>
+              <w:t>YARDS,Delivery</w:t>
+            </w:r>
+            <w:proofErr w:type="spellEnd"/>
           </w:p>
         </w:tc>
         <w:tc>
@@ -11108,8 +12013,39 @@
                 <w:sz w:val="18"/>
                 <w:szCs w:val="18"/>
               </w:rPr>
-              <w:t>ROLL OFF 20 YARDS,Solid Waste,On-Call,Haul</w:t>
-            </w:r>
+              <w:t xml:space="preserve">ROLL OFF 20 </w:t>
+            </w:r>
+            <w:proofErr w:type="spellStart"/>
+            <w:r>
+              <w:rPr>
+                <w:rFonts w:asciiTheme="minorHAnsi" w:hAnsiTheme="minorHAnsi"/>
+                <w:color w:val="000000"/>
+                <w:sz w:val="18"/>
+                <w:szCs w:val="18"/>
+              </w:rPr>
+              <w:t>YARDS,Solid</w:t>
+            </w:r>
+            <w:proofErr w:type="spellEnd"/>
+            <w:r>
+              <w:rPr>
+                <w:rFonts w:asciiTheme="minorHAnsi" w:hAnsiTheme="minorHAnsi"/>
+                <w:color w:val="000000"/>
+                <w:sz w:val="18"/>
+                <w:szCs w:val="18"/>
+              </w:rPr>
+              <w:t xml:space="preserve"> </w:t>
+            </w:r>
+            <w:proofErr w:type="spellStart"/>
+            <w:r>
+              <w:rPr>
+                <w:rFonts w:asciiTheme="minorHAnsi" w:hAnsiTheme="minorHAnsi"/>
+                <w:color w:val="000000"/>
+                <w:sz w:val="18"/>
+                <w:szCs w:val="18"/>
+              </w:rPr>
+              <w:t>Waste,On-Call,Haul</w:t>
+            </w:r>
+            <w:proofErr w:type="spellEnd"/>
           </w:p>
         </w:tc>
         <w:tc>
@@ -11425,8 +12361,40 @@
                 <w:sz w:val="18"/>
                 <w:szCs w:val="18"/>
               </w:rPr>
-              <w:t>ROLL OFF 20 YARDS,Solid Waste,On-Call,Disposal</w:t>
-            </w:r>
+              <w:lastRenderedPageBreak/>
+              <w:t xml:space="preserve">ROLL OFF 20 </w:t>
+            </w:r>
+            <w:proofErr w:type="spellStart"/>
+            <w:r>
+              <w:rPr>
+                <w:rFonts w:asciiTheme="minorHAnsi" w:hAnsiTheme="minorHAnsi"/>
+                <w:color w:val="000000"/>
+                <w:sz w:val="18"/>
+                <w:szCs w:val="18"/>
+              </w:rPr>
+              <w:t>YARDS,Solid</w:t>
+            </w:r>
+            <w:proofErr w:type="spellEnd"/>
+            <w:r>
+              <w:rPr>
+                <w:rFonts w:asciiTheme="minorHAnsi" w:hAnsiTheme="minorHAnsi"/>
+                <w:color w:val="000000"/>
+                <w:sz w:val="18"/>
+                <w:szCs w:val="18"/>
+              </w:rPr>
+              <w:t xml:space="preserve"> </w:t>
+            </w:r>
+            <w:proofErr w:type="spellStart"/>
+            <w:r>
+              <w:rPr>
+                <w:rFonts w:asciiTheme="minorHAnsi" w:hAnsiTheme="minorHAnsi"/>
+                <w:color w:val="000000"/>
+                <w:sz w:val="18"/>
+                <w:szCs w:val="18"/>
+              </w:rPr>
+              <w:t>Waste,On-Call,Disposal</w:t>
+            </w:r>
+            <w:proofErr w:type="spellEnd"/>
           </w:p>
         </w:tc>
         <w:tc>
@@ -11742,9 +12710,39 @@
                 <w:sz w:val="18"/>
                 <w:szCs w:val="18"/>
               </w:rPr>
-              <w:lastRenderedPageBreak/>
-              <w:t>ROLL OFF 20 YARDS,Solid Waste,On-Call,Rental</w:t>
-            </w:r>
+              <w:t xml:space="preserve">ROLL OFF 20 </w:t>
+            </w:r>
+            <w:proofErr w:type="spellStart"/>
+            <w:r>
+              <w:rPr>
+                <w:rFonts w:asciiTheme="minorHAnsi" w:hAnsiTheme="minorHAnsi"/>
+                <w:color w:val="000000"/>
+                <w:sz w:val="18"/>
+                <w:szCs w:val="18"/>
+              </w:rPr>
+              <w:t>YARDS,Solid</w:t>
+            </w:r>
+            <w:proofErr w:type="spellEnd"/>
+            <w:r>
+              <w:rPr>
+                <w:rFonts w:asciiTheme="minorHAnsi" w:hAnsiTheme="minorHAnsi"/>
+                <w:color w:val="000000"/>
+                <w:sz w:val="18"/>
+                <w:szCs w:val="18"/>
+              </w:rPr>
+              <w:t xml:space="preserve"> </w:t>
+            </w:r>
+            <w:proofErr w:type="spellStart"/>
+            <w:r>
+              <w:rPr>
+                <w:rFonts w:asciiTheme="minorHAnsi" w:hAnsiTheme="minorHAnsi"/>
+                <w:color w:val="000000"/>
+                <w:sz w:val="18"/>
+                <w:szCs w:val="18"/>
+              </w:rPr>
+              <w:t>Waste,On-Call,Rental</w:t>
+            </w:r>
+            <w:proofErr w:type="spellEnd"/>
           </w:p>
         </w:tc>
         <w:tc>
@@ -12060,8 +13058,19 @@
                 <w:sz w:val="18"/>
                 <w:szCs w:val="18"/>
               </w:rPr>
-              <w:t>ROLL OFF 20 YARDS,Delivery</w:t>
-            </w:r>
+              <w:t xml:space="preserve">ROLL OFF 20 </w:t>
+            </w:r>
+            <w:proofErr w:type="spellStart"/>
+            <w:r>
+              <w:rPr>
+                <w:rFonts w:asciiTheme="minorHAnsi" w:hAnsiTheme="minorHAnsi"/>
+                <w:color w:val="000000"/>
+                <w:sz w:val="18"/>
+                <w:szCs w:val="18"/>
+              </w:rPr>
+              <w:t>YARDS,Delivery</w:t>
+            </w:r>
+            <w:proofErr w:type="spellEnd"/>
           </w:p>
         </w:tc>
         <w:tc>
@@ -12884,6 +13893,7 @@
                 <w:szCs w:val="18"/>
               </w:rPr>
             </w:pPr>
+            <w:proofErr w:type="spellStart"/>
             <w:r>
               <w:rPr>
                 <w:rFonts w:asciiTheme="minorHAnsi" w:hAnsiTheme="minorHAnsi" w:cs="Tahoma"/>
@@ -12895,6 +13905,7 @@
               </w:rPr>
               <w:t>Nbr</w:t>
             </w:r>
+            <w:proofErr w:type="spellEnd"/>
           </w:p>
         </w:tc>
         <w:tc>
@@ -13084,8 +14095,39 @@
                 <w:sz w:val="18"/>
                 <w:szCs w:val="18"/>
               </w:rPr>
-              <w:t>FRONT LOAD 8 YARDS,Solid Waste,1/Week,Base</w:t>
-            </w:r>
+              <w:t xml:space="preserve">FRONT LOAD 8 </w:t>
+            </w:r>
+            <w:proofErr w:type="spellStart"/>
+            <w:r>
+              <w:rPr>
+                <w:rFonts w:asciiTheme="minorHAnsi" w:hAnsiTheme="minorHAnsi"/>
+                <w:color w:val="000000"/>
+                <w:sz w:val="18"/>
+                <w:szCs w:val="18"/>
+              </w:rPr>
+              <w:t>YARDS,Solid</w:t>
+            </w:r>
+            <w:proofErr w:type="spellEnd"/>
+            <w:r>
+              <w:rPr>
+                <w:rFonts w:asciiTheme="minorHAnsi" w:hAnsiTheme="minorHAnsi"/>
+                <w:color w:val="000000"/>
+                <w:sz w:val="18"/>
+                <w:szCs w:val="18"/>
+              </w:rPr>
+              <w:t xml:space="preserve"> Waste,1/</w:t>
+            </w:r>
+            <w:proofErr w:type="spellStart"/>
+            <w:r>
+              <w:rPr>
+                <w:rFonts w:asciiTheme="minorHAnsi" w:hAnsiTheme="minorHAnsi"/>
+                <w:color w:val="000000"/>
+                <w:sz w:val="18"/>
+                <w:szCs w:val="18"/>
+              </w:rPr>
+              <w:t>Week,Base</w:t>
+            </w:r>
+            <w:proofErr w:type="spellEnd"/>
           </w:p>
         </w:tc>
         <w:tc>
@@ -13111,6 +14153,7 @@
                 <w:szCs w:val="18"/>
               </w:rPr>
             </w:pPr>
+            <w:proofErr w:type="spellStart"/>
             <w:r>
               <w:rPr>
                 <w:rFonts w:asciiTheme="minorHAnsi" w:hAnsiTheme="minorHAnsi" w:cs="Tahoma"/>
@@ -13120,8 +14163,33 @@
                 <w:sz w:val="18"/>
                 <w:szCs w:val="18"/>
               </w:rPr>
-              <w:t>Config/containerSize_readonly</w:t>
-            </w:r>
+              <w:t>Config</w:t>
+            </w:r>
+            <w:proofErr w:type="spellEnd"/>
+            <w:r>
+              <w:rPr>
+                <w:rFonts w:asciiTheme="minorHAnsi" w:hAnsiTheme="minorHAnsi" w:cs="Tahoma"/>
+                <w:b/>
+                <w:bCs/>
+                <w:i/>
+                <w:sz w:val="18"/>
+                <w:szCs w:val="18"/>
+              </w:rPr>
+              <w:t>/</w:t>
+            </w:r>
+            <w:proofErr w:type="spellStart"/>
+            <w:r>
+              <w:rPr>
+                <w:rFonts w:asciiTheme="minorHAnsi" w:hAnsiTheme="minorHAnsi" w:cs="Tahoma"/>
+                <w:b/>
+                <w:bCs/>
+                <w:i/>
+                <w:sz w:val="18"/>
+                <w:szCs w:val="18"/>
+              </w:rPr>
+              <w:t>containerSize_readonly</w:t>
+            </w:r>
+            <w:proofErr w:type="spellEnd"/>
           </w:p>
         </w:tc>
         <w:tc>
@@ -13148,6 +14216,7 @@
                 <w:szCs w:val="18"/>
               </w:rPr>
             </w:pPr>
+            <w:proofErr w:type="spellStart"/>
             <w:r>
               <w:rPr>
                 <w:rFonts w:asciiTheme="minorHAnsi" w:hAnsiTheme="minorHAnsi" w:cs="Tahoma"/>
@@ -13157,8 +14226,9 @@
                 <w:sz w:val="18"/>
                 <w:szCs w:val="18"/>
               </w:rPr>
-              <w:t>Config/</w:t>
-            </w:r>
+              <w:t>Config</w:t>
+            </w:r>
+            <w:proofErr w:type="spellEnd"/>
             <w:r>
               <w:rPr>
                 <w:rFonts w:asciiTheme="minorHAnsi" w:hAnsiTheme="minorHAnsi" w:cs="Tahoma"/>
@@ -13168,8 +14238,9 @@
                 <w:sz w:val="18"/>
                 <w:szCs w:val="18"/>
               </w:rPr>
-              <w:t>quantity</w:t>
-            </w:r>
+              <w:t>/</w:t>
+            </w:r>
+            <w:proofErr w:type="spellStart"/>
             <w:r>
               <w:rPr>
                 <w:rFonts w:asciiTheme="minorHAnsi" w:hAnsiTheme="minorHAnsi" w:cs="Tahoma"/>
@@ -13179,8 +14250,20 @@
                 <w:sz w:val="18"/>
                 <w:szCs w:val="18"/>
               </w:rPr>
+              <w:t>quantity</w:t>
+            </w:r>
+            <w:r>
+              <w:rPr>
+                <w:rFonts w:asciiTheme="minorHAnsi" w:hAnsiTheme="minorHAnsi" w:cs="Tahoma"/>
+                <w:b/>
+                <w:bCs/>
+                <w:i/>
+                <w:sz w:val="18"/>
+                <w:szCs w:val="18"/>
+              </w:rPr>
               <w:t>_readonly</w:t>
             </w:r>
+            <w:proofErr w:type="spellEnd"/>
           </w:p>
         </w:tc>
         <w:tc>
@@ -13207,6 +14290,7 @@
                 <w:szCs w:val="18"/>
               </w:rPr>
             </w:pPr>
+            <w:proofErr w:type="spellStart"/>
             <w:r>
               <w:rPr>
                 <w:rFonts w:asciiTheme="minorHAnsi" w:hAnsiTheme="minorHAnsi" w:cs="Tahoma"/>
@@ -13216,8 +14300,9 @@
                 <w:sz w:val="18"/>
                 <w:szCs w:val="18"/>
               </w:rPr>
-              <w:t>Config/</w:t>
-            </w:r>
+              <w:t>Config</w:t>
+            </w:r>
+            <w:proofErr w:type="spellEnd"/>
             <w:r>
               <w:rPr>
                 <w:rFonts w:asciiTheme="minorHAnsi" w:hAnsiTheme="minorHAnsi" w:cs="Tahoma"/>
@@ -13227,8 +14312,9 @@
                 <w:sz w:val="18"/>
                 <w:szCs w:val="18"/>
               </w:rPr>
-              <w:t>wasteType</w:t>
-            </w:r>
+              <w:t>/</w:t>
+            </w:r>
+            <w:proofErr w:type="spellStart"/>
             <w:r>
               <w:rPr>
                 <w:rFonts w:asciiTheme="minorHAnsi" w:hAnsiTheme="minorHAnsi" w:cs="Tahoma"/>
@@ -13238,8 +14324,20 @@
                 <w:sz w:val="18"/>
                 <w:szCs w:val="18"/>
               </w:rPr>
+              <w:t>wasteType</w:t>
+            </w:r>
+            <w:r>
+              <w:rPr>
+                <w:rFonts w:asciiTheme="minorHAnsi" w:hAnsiTheme="minorHAnsi" w:cs="Tahoma"/>
+                <w:b/>
+                <w:bCs/>
+                <w:i/>
+                <w:sz w:val="18"/>
+                <w:szCs w:val="18"/>
+              </w:rPr>
               <w:t>_readonly</w:t>
             </w:r>
+            <w:proofErr w:type="spellEnd"/>
           </w:p>
         </w:tc>
         <w:tc>
@@ -13266,6 +14364,7 @@
                 <w:szCs w:val="18"/>
               </w:rPr>
             </w:pPr>
+            <w:proofErr w:type="spellStart"/>
             <w:r>
               <w:rPr>
                 <w:rFonts w:asciiTheme="minorHAnsi" w:hAnsiTheme="minorHAnsi" w:cs="Tahoma"/>
@@ -13288,6 +14387,7 @@
               </w:rPr>
               <w:t>onfig</w:t>
             </w:r>
+            <w:proofErr w:type="spellEnd"/>
             <w:r>
               <w:rPr>
                 <w:rFonts w:asciiTheme="minorHAnsi" w:hAnsiTheme="minorHAnsi" w:cs="Tahoma"/>
@@ -13297,8 +14397,21 @@
                 <w:sz w:val="18"/>
                 <w:szCs w:val="18"/>
               </w:rPr>
-              <w:t>/liftsPerContainer_readonly</w:t>
-            </w:r>
+              <w:t>/</w:t>
+            </w:r>
+            <w:proofErr w:type="spellStart"/>
+            <w:r>
+              <w:rPr>
+                <w:rFonts w:asciiTheme="minorHAnsi" w:hAnsiTheme="minorHAnsi" w:cs="Tahoma"/>
+                <w:b/>
+                <w:bCs/>
+                <w:i/>
+                <w:sz w:val="18"/>
+                <w:szCs w:val="18"/>
+              </w:rPr>
+              <w:t>liftsPerContainer_readonly</w:t>
+            </w:r>
+            <w:proofErr w:type="spellEnd"/>
           </w:p>
         </w:tc>
         <w:tc>
@@ -13388,8 +14501,39 @@
                 <w:sz w:val="18"/>
                 <w:szCs w:val="18"/>
               </w:rPr>
-              <w:t>ROLL OFF 20 YARDS,Solid Waste,On-Call,Haul</w:t>
-            </w:r>
+              <w:t xml:space="preserve">ROLL OFF 20 </w:t>
+            </w:r>
+            <w:proofErr w:type="spellStart"/>
+            <w:r>
+              <w:rPr>
+                <w:rFonts w:asciiTheme="minorHAnsi" w:hAnsiTheme="minorHAnsi"/>
+                <w:color w:val="000000"/>
+                <w:sz w:val="18"/>
+                <w:szCs w:val="18"/>
+              </w:rPr>
+              <w:t>YARDS,Solid</w:t>
+            </w:r>
+            <w:proofErr w:type="spellEnd"/>
+            <w:r>
+              <w:rPr>
+                <w:rFonts w:asciiTheme="minorHAnsi" w:hAnsiTheme="minorHAnsi"/>
+                <w:color w:val="000000"/>
+                <w:sz w:val="18"/>
+                <w:szCs w:val="18"/>
+              </w:rPr>
+              <w:t xml:space="preserve"> </w:t>
+            </w:r>
+            <w:proofErr w:type="spellStart"/>
+            <w:r>
+              <w:rPr>
+                <w:rFonts w:asciiTheme="minorHAnsi" w:hAnsiTheme="minorHAnsi"/>
+                <w:color w:val="000000"/>
+                <w:sz w:val="18"/>
+                <w:szCs w:val="18"/>
+              </w:rPr>
+              <w:t>Waste,On-Call,Haul</w:t>
+            </w:r>
+            <w:proofErr w:type="spellEnd"/>
           </w:p>
         </w:tc>
         <w:tc>
@@ -13416,6 +14560,7 @@
                 <w:szCs w:val="18"/>
               </w:rPr>
             </w:pPr>
+            <w:proofErr w:type="spellStart"/>
             <w:r>
               <w:rPr>
                 <w:rFonts w:asciiTheme="minorHAnsi" w:hAnsiTheme="minorHAnsi" w:cs="Tahoma"/>
@@ -13425,8 +14570,33 @@
                 <w:sz w:val="18"/>
                 <w:szCs w:val="18"/>
               </w:rPr>
-              <w:t>Config/containerSize_readonly</w:t>
-            </w:r>
+              <w:t>Config</w:t>
+            </w:r>
+            <w:proofErr w:type="spellEnd"/>
+            <w:r>
+              <w:rPr>
+                <w:rFonts w:asciiTheme="minorHAnsi" w:hAnsiTheme="minorHAnsi" w:cs="Tahoma"/>
+                <w:b/>
+                <w:bCs/>
+                <w:i/>
+                <w:sz w:val="18"/>
+                <w:szCs w:val="18"/>
+              </w:rPr>
+              <w:t>/</w:t>
+            </w:r>
+            <w:proofErr w:type="spellStart"/>
+            <w:r>
+              <w:rPr>
+                <w:rFonts w:asciiTheme="minorHAnsi" w:hAnsiTheme="minorHAnsi" w:cs="Tahoma"/>
+                <w:b/>
+                <w:bCs/>
+                <w:i/>
+                <w:sz w:val="18"/>
+                <w:szCs w:val="18"/>
+              </w:rPr>
+              <w:t>containerSize_readonly</w:t>
+            </w:r>
+            <w:proofErr w:type="spellEnd"/>
           </w:p>
         </w:tc>
         <w:tc>
@@ -13453,6 +14623,7 @@
                 <w:szCs w:val="18"/>
               </w:rPr>
             </w:pPr>
+            <w:proofErr w:type="spellStart"/>
             <w:r>
               <w:rPr>
                 <w:rFonts w:asciiTheme="minorHAnsi" w:hAnsiTheme="minorHAnsi" w:cs="Tahoma"/>
@@ -13462,8 +14633,9 @@
                 <w:sz w:val="18"/>
                 <w:szCs w:val="18"/>
               </w:rPr>
-              <w:t>Config/</w:t>
-            </w:r>
+              <w:t>Config</w:t>
+            </w:r>
+            <w:proofErr w:type="spellEnd"/>
             <w:r>
               <w:rPr>
                 <w:rFonts w:asciiTheme="minorHAnsi" w:hAnsiTheme="minorHAnsi" w:cs="Tahoma"/>
@@ -13473,8 +14645,9 @@
                 <w:sz w:val="18"/>
                 <w:szCs w:val="18"/>
               </w:rPr>
-              <w:t>quantity</w:t>
-            </w:r>
+              <w:t>/</w:t>
+            </w:r>
+            <w:proofErr w:type="spellStart"/>
             <w:r>
               <w:rPr>
                 <w:rFonts w:asciiTheme="minorHAnsi" w:hAnsiTheme="minorHAnsi" w:cs="Tahoma"/>
@@ -13484,8 +14657,20 @@
                 <w:sz w:val="18"/>
                 <w:szCs w:val="18"/>
               </w:rPr>
+              <w:t>quantity</w:t>
+            </w:r>
+            <w:r>
+              <w:rPr>
+                <w:rFonts w:asciiTheme="minorHAnsi" w:hAnsiTheme="minorHAnsi" w:cs="Tahoma"/>
+                <w:b/>
+                <w:bCs/>
+                <w:i/>
+                <w:sz w:val="18"/>
+                <w:szCs w:val="18"/>
+              </w:rPr>
               <w:t>_readonly</w:t>
             </w:r>
+            <w:proofErr w:type="spellEnd"/>
           </w:p>
         </w:tc>
         <w:tc>
@@ -13512,6 +14697,7 @@
                 <w:szCs w:val="18"/>
               </w:rPr>
             </w:pPr>
+            <w:proofErr w:type="spellStart"/>
             <w:r>
               <w:rPr>
                 <w:rFonts w:asciiTheme="minorHAnsi" w:hAnsiTheme="minorHAnsi" w:cs="Tahoma"/>
@@ -13521,8 +14707,9 @@
                 <w:sz w:val="18"/>
                 <w:szCs w:val="18"/>
               </w:rPr>
-              <w:t>Config/</w:t>
-            </w:r>
+              <w:t>Config</w:t>
+            </w:r>
+            <w:proofErr w:type="spellEnd"/>
             <w:r>
               <w:rPr>
                 <w:rFonts w:asciiTheme="minorHAnsi" w:hAnsiTheme="minorHAnsi" w:cs="Tahoma"/>
@@ -13532,8 +14719,9 @@
                 <w:sz w:val="18"/>
                 <w:szCs w:val="18"/>
               </w:rPr>
-              <w:t>wasteType</w:t>
-            </w:r>
+              <w:t>/</w:t>
+            </w:r>
+            <w:proofErr w:type="spellStart"/>
             <w:r>
               <w:rPr>
                 <w:rFonts w:asciiTheme="minorHAnsi" w:hAnsiTheme="minorHAnsi" w:cs="Tahoma"/>
@@ -13543,8 +14731,20 @@
                 <w:sz w:val="18"/>
                 <w:szCs w:val="18"/>
               </w:rPr>
+              <w:t>wasteType</w:t>
+            </w:r>
+            <w:r>
+              <w:rPr>
+                <w:rFonts w:asciiTheme="minorHAnsi" w:hAnsiTheme="minorHAnsi" w:cs="Tahoma"/>
+                <w:b/>
+                <w:bCs/>
+                <w:i/>
+                <w:sz w:val="18"/>
+                <w:szCs w:val="18"/>
+              </w:rPr>
               <w:t>_readonly</w:t>
             </w:r>
+            <w:proofErr w:type="spellEnd"/>
           </w:p>
         </w:tc>
         <w:tc>
@@ -13571,6 +14771,7 @@
                 <w:szCs w:val="18"/>
               </w:rPr>
             </w:pPr>
+            <w:proofErr w:type="spellStart"/>
             <w:r>
               <w:rPr>
                 <w:rFonts w:asciiTheme="minorHAnsi" w:hAnsiTheme="minorHAnsi" w:cs="Tahoma"/>
@@ -13593,6 +14794,7 @@
               </w:rPr>
               <w:t>onfig</w:t>
             </w:r>
+            <w:proofErr w:type="spellEnd"/>
             <w:r>
               <w:rPr>
                 <w:rFonts w:asciiTheme="minorHAnsi" w:hAnsiTheme="minorHAnsi" w:cs="Tahoma"/>
@@ -13602,8 +14804,21 @@
                 <w:sz w:val="18"/>
                 <w:szCs w:val="18"/>
               </w:rPr>
-              <w:t>/liftsPerContainer_readonly</w:t>
-            </w:r>
+              <w:t>/</w:t>
+            </w:r>
+            <w:proofErr w:type="spellStart"/>
+            <w:r>
+              <w:rPr>
+                <w:rFonts w:asciiTheme="minorHAnsi" w:hAnsiTheme="minorHAnsi" w:cs="Tahoma"/>
+                <w:b/>
+                <w:bCs/>
+                <w:i/>
+                <w:sz w:val="18"/>
+                <w:szCs w:val="18"/>
+              </w:rPr>
+              <w:t>liftsPerContainer_readonly</w:t>
+            </w:r>
+            <w:proofErr w:type="spellEnd"/>
           </w:p>
         </w:tc>
         <w:tc>
@@ -13775,6 +14990,7 @@
                 <w:szCs w:val="18"/>
               </w:rPr>
             </w:pPr>
+            <w:proofErr w:type="spellStart"/>
             <w:r>
               <w:rPr>
                 <w:rFonts w:asciiTheme="minorHAnsi" w:hAnsiTheme="minorHAnsi" w:cs="Tahoma"/>
@@ -13786,6 +15002,7 @@
               </w:rPr>
               <w:t>Nbr</w:t>
             </w:r>
+            <w:proofErr w:type="spellEnd"/>
           </w:p>
         </w:tc>
         <w:tc>
@@ -13975,8 +15192,39 @@
                 <w:sz w:val="18"/>
                 <w:szCs w:val="18"/>
               </w:rPr>
-              <w:t>FRONT LOAD 8 YARDS,Solid Waste,1/Week,Base</w:t>
-            </w:r>
+              <w:t xml:space="preserve">FRONT LOAD 8 </w:t>
+            </w:r>
+            <w:proofErr w:type="spellStart"/>
+            <w:r>
+              <w:rPr>
+                <w:rFonts w:asciiTheme="minorHAnsi" w:hAnsiTheme="minorHAnsi"/>
+                <w:color w:val="000000"/>
+                <w:sz w:val="18"/>
+                <w:szCs w:val="18"/>
+              </w:rPr>
+              <w:t>YARDS,Solid</w:t>
+            </w:r>
+            <w:proofErr w:type="spellEnd"/>
+            <w:r>
+              <w:rPr>
+                <w:rFonts w:asciiTheme="minorHAnsi" w:hAnsiTheme="minorHAnsi"/>
+                <w:color w:val="000000"/>
+                <w:sz w:val="18"/>
+                <w:szCs w:val="18"/>
+              </w:rPr>
+              <w:t xml:space="preserve"> Waste,1/</w:t>
+            </w:r>
+            <w:proofErr w:type="spellStart"/>
+            <w:r>
+              <w:rPr>
+                <w:rFonts w:asciiTheme="minorHAnsi" w:hAnsiTheme="minorHAnsi"/>
+                <w:color w:val="000000"/>
+                <w:sz w:val="18"/>
+                <w:szCs w:val="18"/>
+              </w:rPr>
+              <w:t>Week,Base</w:t>
+            </w:r>
+            <w:proofErr w:type="spellEnd"/>
           </w:p>
         </w:tc>
         <w:tc>
@@ -14003,6 +15251,7 @@
                 <w:szCs w:val="18"/>
               </w:rPr>
             </w:pPr>
+            <w:proofErr w:type="spellStart"/>
             <w:r>
               <w:rPr>
                 <w:rFonts w:asciiTheme="minorHAnsi" w:hAnsiTheme="minorHAnsi" w:cs="Tahoma"/>
@@ -14012,8 +15261,9 @@
                 <w:sz w:val="18"/>
                 <w:szCs w:val="18"/>
               </w:rPr>
-              <w:t>Config/containerSize_</w:t>
-            </w:r>
+              <w:t>Config</w:t>
+            </w:r>
+            <w:proofErr w:type="spellEnd"/>
             <w:r>
               <w:rPr>
                 <w:rFonts w:asciiTheme="minorHAnsi" w:hAnsiTheme="minorHAnsi" w:cs="Tahoma"/>
@@ -14023,8 +15273,32 @@
                 <w:sz w:val="18"/>
                 <w:szCs w:val="18"/>
               </w:rPr>
+              <w:t>/</w:t>
+            </w:r>
+            <w:proofErr w:type="spellStart"/>
+            <w:r>
+              <w:rPr>
+                <w:rFonts w:asciiTheme="minorHAnsi" w:hAnsiTheme="minorHAnsi" w:cs="Tahoma"/>
+                <w:b/>
+                <w:bCs/>
+                <w:i/>
+                <w:sz w:val="18"/>
+                <w:szCs w:val="18"/>
+              </w:rPr>
+              <w:t>containerSize_</w:t>
+            </w:r>
+            <w:r>
+              <w:rPr>
+                <w:rFonts w:asciiTheme="minorHAnsi" w:hAnsiTheme="minorHAnsi" w:cs="Tahoma"/>
+                <w:b/>
+                <w:bCs/>
+                <w:i/>
+                <w:sz w:val="18"/>
+                <w:szCs w:val="18"/>
+              </w:rPr>
               <w:t>sc</w:t>
             </w:r>
+            <w:proofErr w:type="spellEnd"/>
           </w:p>
         </w:tc>
         <w:tc>
@@ -14051,6 +15325,7 @@
                 <w:szCs w:val="18"/>
               </w:rPr>
             </w:pPr>
+            <w:proofErr w:type="spellStart"/>
             <w:r>
               <w:rPr>
                 <w:rFonts w:asciiTheme="minorHAnsi" w:hAnsiTheme="minorHAnsi" w:cs="Tahoma"/>
@@ -14060,8 +15335,9 @@
                 <w:sz w:val="18"/>
                 <w:szCs w:val="18"/>
               </w:rPr>
-              <w:t>Config/</w:t>
-            </w:r>
+              <w:t>Config</w:t>
+            </w:r>
+            <w:proofErr w:type="spellEnd"/>
             <w:r>
               <w:rPr>
                 <w:rFonts w:asciiTheme="minorHAnsi" w:hAnsiTheme="minorHAnsi" w:cs="Tahoma"/>
@@ -14071,8 +15347,9 @@
                 <w:sz w:val="18"/>
                 <w:szCs w:val="18"/>
               </w:rPr>
-              <w:t>quantity</w:t>
-            </w:r>
+              <w:t>/</w:t>
+            </w:r>
+            <w:proofErr w:type="spellStart"/>
             <w:r>
               <w:rPr>
                 <w:rFonts w:asciiTheme="minorHAnsi" w:hAnsiTheme="minorHAnsi" w:cs="Tahoma"/>
@@ -14082,7 +15359,7 @@
                 <w:sz w:val="18"/>
                 <w:szCs w:val="18"/>
               </w:rPr>
-              <w:t>_</w:t>
+              <w:t>quantity</w:t>
             </w:r>
             <w:r>
               <w:rPr>
@@ -14093,8 +15370,20 @@
                 <w:sz w:val="18"/>
                 <w:szCs w:val="18"/>
               </w:rPr>
+              <w:t>_</w:t>
+            </w:r>
+            <w:r>
+              <w:rPr>
+                <w:rFonts w:asciiTheme="minorHAnsi" w:hAnsiTheme="minorHAnsi" w:cs="Tahoma"/>
+                <w:b/>
+                <w:bCs/>
+                <w:i/>
+                <w:sz w:val="18"/>
+                <w:szCs w:val="18"/>
+              </w:rPr>
               <w:t>sc</w:t>
             </w:r>
+            <w:proofErr w:type="spellEnd"/>
           </w:p>
         </w:tc>
         <w:tc>
@@ -14121,6 +15410,7 @@
                 <w:szCs w:val="18"/>
               </w:rPr>
             </w:pPr>
+            <w:proofErr w:type="spellStart"/>
             <w:r>
               <w:rPr>
                 <w:rFonts w:asciiTheme="minorHAnsi" w:hAnsiTheme="minorHAnsi" w:cs="Tahoma"/>
@@ -14130,8 +15420,9 @@
                 <w:sz w:val="18"/>
                 <w:szCs w:val="18"/>
               </w:rPr>
-              <w:t>Config/</w:t>
-            </w:r>
+              <w:t>Config</w:t>
+            </w:r>
+            <w:proofErr w:type="spellEnd"/>
             <w:r>
               <w:rPr>
                 <w:rFonts w:asciiTheme="minorHAnsi" w:hAnsiTheme="minorHAnsi" w:cs="Tahoma"/>
@@ -14141,8 +15432,9 @@
                 <w:sz w:val="18"/>
                 <w:szCs w:val="18"/>
               </w:rPr>
-              <w:t>wasteType</w:t>
-            </w:r>
+              <w:t>/</w:t>
+            </w:r>
+            <w:proofErr w:type="spellStart"/>
             <w:r>
               <w:rPr>
                 <w:rFonts w:asciiTheme="minorHAnsi" w:hAnsiTheme="minorHAnsi" w:cs="Tahoma"/>
@@ -14152,7 +15444,7 @@
                 <w:sz w:val="18"/>
                 <w:szCs w:val="18"/>
               </w:rPr>
-              <w:t>_</w:t>
+              <w:t>wasteType</w:t>
             </w:r>
             <w:r>
               <w:rPr>
@@ -14163,8 +15455,20 @@
                 <w:sz w:val="18"/>
                 <w:szCs w:val="18"/>
               </w:rPr>
+              <w:t>_</w:t>
+            </w:r>
+            <w:r>
+              <w:rPr>
+                <w:rFonts w:asciiTheme="minorHAnsi" w:hAnsiTheme="minorHAnsi" w:cs="Tahoma"/>
+                <w:b/>
+                <w:bCs/>
+                <w:i/>
+                <w:sz w:val="18"/>
+                <w:szCs w:val="18"/>
+              </w:rPr>
               <w:t>sc</w:t>
             </w:r>
+            <w:proofErr w:type="spellEnd"/>
           </w:p>
         </w:tc>
         <w:tc>
@@ -14191,6 +15495,7 @@
                 <w:szCs w:val="18"/>
               </w:rPr>
             </w:pPr>
+            <w:proofErr w:type="spellStart"/>
             <w:r>
               <w:rPr>
                 <w:rFonts w:asciiTheme="minorHAnsi" w:hAnsiTheme="minorHAnsi" w:cs="Tahoma"/>
@@ -14213,6 +15518,7 @@
               </w:rPr>
               <w:t>onfig</w:t>
             </w:r>
+            <w:proofErr w:type="spellEnd"/>
             <w:r>
               <w:rPr>
                 <w:rFonts w:asciiTheme="minorHAnsi" w:hAnsiTheme="minorHAnsi" w:cs="Tahoma"/>
@@ -14222,8 +15528,21 @@
                 <w:sz w:val="18"/>
                 <w:szCs w:val="18"/>
               </w:rPr>
-              <w:t>/liftsPerContainer_sc</w:t>
-            </w:r>
+              <w:t>/</w:t>
+            </w:r>
+            <w:proofErr w:type="spellStart"/>
+            <w:r>
+              <w:rPr>
+                <w:rFonts w:asciiTheme="minorHAnsi" w:hAnsiTheme="minorHAnsi" w:cs="Tahoma"/>
+                <w:b/>
+                <w:bCs/>
+                <w:i/>
+                <w:sz w:val="18"/>
+                <w:szCs w:val="18"/>
+              </w:rPr>
+              <w:t>liftsPerContainer_sc</w:t>
+            </w:r>
+            <w:proofErr w:type="spellEnd"/>
           </w:p>
         </w:tc>
         <w:tc>
@@ -14313,8 +15632,39 @@
                 <w:sz w:val="18"/>
                 <w:szCs w:val="18"/>
               </w:rPr>
-              <w:t>ROLL OFF 20 YARDS,Solid Waste,On-Call,Haul</w:t>
-            </w:r>
+              <w:t xml:space="preserve">ROLL OFF 20 </w:t>
+            </w:r>
+            <w:proofErr w:type="spellStart"/>
+            <w:r>
+              <w:rPr>
+                <w:rFonts w:asciiTheme="minorHAnsi" w:hAnsiTheme="minorHAnsi"/>
+                <w:color w:val="000000"/>
+                <w:sz w:val="18"/>
+                <w:szCs w:val="18"/>
+              </w:rPr>
+              <w:t>YARDS,Solid</w:t>
+            </w:r>
+            <w:proofErr w:type="spellEnd"/>
+            <w:r>
+              <w:rPr>
+                <w:rFonts w:asciiTheme="minorHAnsi" w:hAnsiTheme="minorHAnsi"/>
+                <w:color w:val="000000"/>
+                <w:sz w:val="18"/>
+                <w:szCs w:val="18"/>
+              </w:rPr>
+              <w:t xml:space="preserve"> </w:t>
+            </w:r>
+            <w:proofErr w:type="spellStart"/>
+            <w:r>
+              <w:rPr>
+                <w:rFonts w:asciiTheme="minorHAnsi" w:hAnsiTheme="minorHAnsi"/>
+                <w:color w:val="000000"/>
+                <w:sz w:val="18"/>
+                <w:szCs w:val="18"/>
+              </w:rPr>
+              <w:t>Waste,On-Call,Haul</w:t>
+            </w:r>
+            <w:proofErr w:type="spellEnd"/>
           </w:p>
         </w:tc>
         <w:tc>
@@ -14341,6 +15691,7 @@
                 <w:szCs w:val="18"/>
               </w:rPr>
             </w:pPr>
+            <w:proofErr w:type="spellStart"/>
             <w:r>
               <w:rPr>
                 <w:rFonts w:asciiTheme="minorHAnsi" w:hAnsiTheme="minorHAnsi" w:cs="Tahoma"/>
@@ -14350,8 +15701,9 @@
                 <w:sz w:val="18"/>
                 <w:szCs w:val="18"/>
               </w:rPr>
-              <w:t>Config/containerSize_</w:t>
-            </w:r>
+              <w:t>Config</w:t>
+            </w:r>
+            <w:proofErr w:type="spellEnd"/>
             <w:r>
               <w:rPr>
                 <w:rFonts w:asciiTheme="minorHAnsi" w:hAnsiTheme="minorHAnsi" w:cs="Tahoma"/>
@@ -14361,8 +15713,32 @@
                 <w:sz w:val="18"/>
                 <w:szCs w:val="18"/>
               </w:rPr>
+              <w:t>/</w:t>
+            </w:r>
+            <w:proofErr w:type="spellStart"/>
+            <w:r>
+              <w:rPr>
+                <w:rFonts w:asciiTheme="minorHAnsi" w:hAnsiTheme="minorHAnsi" w:cs="Tahoma"/>
+                <w:b/>
+                <w:bCs/>
+                <w:i/>
+                <w:sz w:val="18"/>
+                <w:szCs w:val="18"/>
+              </w:rPr>
+              <w:t>containerSize_</w:t>
+            </w:r>
+            <w:r>
+              <w:rPr>
+                <w:rFonts w:asciiTheme="minorHAnsi" w:hAnsiTheme="minorHAnsi" w:cs="Tahoma"/>
+                <w:b/>
+                <w:bCs/>
+                <w:i/>
+                <w:sz w:val="18"/>
+                <w:szCs w:val="18"/>
+              </w:rPr>
               <w:t>sc</w:t>
             </w:r>
+            <w:proofErr w:type="spellEnd"/>
           </w:p>
         </w:tc>
         <w:tc>
@@ -14389,6 +15765,7 @@
                 <w:szCs w:val="18"/>
               </w:rPr>
             </w:pPr>
+            <w:proofErr w:type="spellStart"/>
             <w:r>
               <w:rPr>
                 <w:rFonts w:asciiTheme="minorHAnsi" w:hAnsiTheme="minorHAnsi" w:cs="Tahoma"/>
@@ -14398,8 +15775,9 @@
                 <w:sz w:val="18"/>
                 <w:szCs w:val="18"/>
               </w:rPr>
-              <w:t>Config/</w:t>
-            </w:r>
+              <w:t>Config</w:t>
+            </w:r>
+            <w:proofErr w:type="spellEnd"/>
             <w:r>
               <w:rPr>
                 <w:rFonts w:asciiTheme="minorHAnsi" w:hAnsiTheme="minorHAnsi" w:cs="Tahoma"/>
@@ -14409,8 +15787,9 @@
                 <w:sz w:val="18"/>
                 <w:szCs w:val="18"/>
               </w:rPr>
-              <w:t>quantity</w:t>
-            </w:r>
+              <w:t>/</w:t>
+            </w:r>
+            <w:proofErr w:type="spellStart"/>
             <w:r>
               <w:rPr>
                 <w:rFonts w:asciiTheme="minorHAnsi" w:hAnsiTheme="minorHAnsi" w:cs="Tahoma"/>
@@ -14420,7 +15799,7 @@
                 <w:sz w:val="18"/>
                 <w:szCs w:val="18"/>
               </w:rPr>
-              <w:t>_</w:t>
+              <w:t>quantity</w:t>
             </w:r>
             <w:r>
               <w:rPr>
@@ -14431,8 +15810,20 @@
                 <w:sz w:val="18"/>
                 <w:szCs w:val="18"/>
               </w:rPr>
+              <w:t>_</w:t>
+            </w:r>
+            <w:r>
+              <w:rPr>
+                <w:rFonts w:asciiTheme="minorHAnsi" w:hAnsiTheme="minorHAnsi" w:cs="Tahoma"/>
+                <w:b/>
+                <w:bCs/>
+                <w:i/>
+                <w:sz w:val="18"/>
+                <w:szCs w:val="18"/>
+              </w:rPr>
               <w:t>sc</w:t>
             </w:r>
+            <w:proofErr w:type="spellEnd"/>
           </w:p>
         </w:tc>
         <w:tc>
@@ -14459,6 +15850,7 @@
                 <w:szCs w:val="18"/>
               </w:rPr>
             </w:pPr>
+            <w:proofErr w:type="spellStart"/>
             <w:r>
               <w:rPr>
                 <w:rFonts w:asciiTheme="minorHAnsi" w:hAnsiTheme="minorHAnsi" w:cs="Tahoma"/>
@@ -14468,8 +15860,9 @@
                 <w:sz w:val="18"/>
                 <w:szCs w:val="18"/>
               </w:rPr>
-              <w:t>Config/</w:t>
-            </w:r>
+              <w:t>Config</w:t>
+            </w:r>
+            <w:proofErr w:type="spellEnd"/>
             <w:r>
               <w:rPr>
                 <w:rFonts w:asciiTheme="minorHAnsi" w:hAnsiTheme="minorHAnsi" w:cs="Tahoma"/>
@@ -14479,8 +15872,9 @@
                 <w:sz w:val="18"/>
                 <w:szCs w:val="18"/>
               </w:rPr>
-              <w:t>wasteType</w:t>
-            </w:r>
+              <w:t>/</w:t>
+            </w:r>
+            <w:proofErr w:type="spellStart"/>
             <w:r>
               <w:rPr>
                 <w:rFonts w:asciiTheme="minorHAnsi" w:hAnsiTheme="minorHAnsi" w:cs="Tahoma"/>
@@ -14490,7 +15884,7 @@
                 <w:sz w:val="18"/>
                 <w:szCs w:val="18"/>
               </w:rPr>
-              <w:t>_</w:t>
+              <w:t>wasteType</w:t>
             </w:r>
             <w:r>
               <w:rPr>
@@ -14501,8 +15895,20 @@
                 <w:sz w:val="18"/>
                 <w:szCs w:val="18"/>
               </w:rPr>
+              <w:t>_</w:t>
+            </w:r>
+            <w:r>
+              <w:rPr>
+                <w:rFonts w:asciiTheme="minorHAnsi" w:hAnsiTheme="minorHAnsi" w:cs="Tahoma"/>
+                <w:b/>
+                <w:bCs/>
+                <w:i/>
+                <w:sz w:val="18"/>
+                <w:szCs w:val="18"/>
+              </w:rPr>
               <w:t>sc</w:t>
             </w:r>
+            <w:proofErr w:type="spellEnd"/>
           </w:p>
         </w:tc>
         <w:tc>
@@ -14529,6 +15935,7 @@
                 <w:szCs w:val="18"/>
               </w:rPr>
             </w:pPr>
+            <w:proofErr w:type="spellStart"/>
             <w:r>
               <w:rPr>
                 <w:rFonts w:asciiTheme="minorHAnsi" w:hAnsiTheme="minorHAnsi" w:cs="Tahoma"/>
@@ -14551,6 +15958,7 @@
               </w:rPr>
               <w:t>onfig</w:t>
             </w:r>
+            <w:proofErr w:type="spellEnd"/>
             <w:r>
               <w:rPr>
                 <w:rFonts w:asciiTheme="minorHAnsi" w:hAnsiTheme="minorHAnsi" w:cs="Tahoma"/>
@@ -14560,8 +15968,21 @@
                 <w:sz w:val="18"/>
                 <w:szCs w:val="18"/>
               </w:rPr>
-              <w:t>/liftsPerContainer_sc</w:t>
-            </w:r>
+              <w:t>/</w:t>
+            </w:r>
+            <w:proofErr w:type="spellStart"/>
+            <w:r>
+              <w:rPr>
+                <w:rFonts w:asciiTheme="minorHAnsi" w:hAnsiTheme="minorHAnsi" w:cs="Tahoma"/>
+                <w:b/>
+                <w:bCs/>
+                <w:i/>
+                <w:sz w:val="18"/>
+                <w:szCs w:val="18"/>
+              </w:rPr>
+              <w:t>liftsPerContainer_sc</w:t>
+            </w:r>
+            <w:proofErr w:type="spellEnd"/>
           </w:p>
         </w:tc>
         <w:tc>
@@ -15010,11 +16431,19 @@
         </w:rPr>
       </w:pPr>
       <w:bookmarkStart w:id="27" w:name="_Toc411264040"/>
+      <w:proofErr w:type="spellStart"/>
       <w:r>
         <w:rPr>
           <w:rFonts w:asciiTheme="minorHAnsi" w:hAnsiTheme="minorHAnsi"/>
         </w:rPr>
-        <w:t xml:space="preserve">InfoPro </w:t>
+        <w:t>InfoPro</w:t>
+      </w:r>
+      <w:proofErr w:type="spellEnd"/>
+      <w:r>
+        <w:rPr>
+          <w:rFonts w:asciiTheme="minorHAnsi" w:hAnsiTheme="minorHAnsi"/>
+        </w:rPr>
+        <w:t xml:space="preserve"> </w:t>
       </w:r>
       <w:r>
         <w:rPr>
@@ -15086,19 +16515,7 @@
         <w:rPr>
           <w:rFonts w:asciiTheme="minorHAnsi" w:hAnsiTheme="minorHAnsi"/>
         </w:rPr>
-        <w:t xml:space="preserve">Should not affect the </w:t>
-      </w:r>
-      <w:r>
-        <w:rPr>
-          <w:rFonts w:asciiTheme="minorHAnsi" w:hAnsiTheme="minorHAnsi"/>
-        </w:rPr>
-        <w:t>BI</w:t>
-      </w:r>
-      <w:r>
-        <w:rPr>
-          <w:rFonts w:asciiTheme="minorHAnsi" w:hAnsiTheme="minorHAnsi"/>
-        </w:rPr>
-        <w:t xml:space="preserve"> process.  All data is currently available.  No new fields should be created or repurposed.</w:t>
+        <w:t>Should not affect the BI process.  All data is currently available.  No new fields should be created or repurposed.</w:t>
       </w:r>
     </w:p>
     <w:p>
@@ -15177,9 +16594,9 @@
         <w:t xml:space="preserve"> </w:t>
       </w:r>
     </w:p>
+    <w:bookmarkEnd w:id="15"/>
     <w:bookmarkEnd w:id="16"/>
     <w:bookmarkEnd w:id="17"/>
-    <w:bookmarkEnd w:id="18"/>
     <w:p>
       <w:pPr>
         <w:jc w:val="both"/>
@@ -15356,6 +16773,7 @@
         <w:dataBinding w:prefixMappings="xmlns:ns0='http://purl.org/dc/elements/1.1/' xmlns:ns1='http://schemas.openxmlformats.org/package/2006/metadata/core-properties' " w:xpath="/ns1:coreProperties[1]/ns0:title[1]" w:storeItemID="{6C3C8BC8-F283-45AE-878A-BAB7291924A1}"/>
         <w:text/>
       </w:sdtPr>
+      <w:sdtEndPr/>
       <w:sdtContent>
         <w:r>
           <w:t>Approval Email</w:t>
@@ -15378,7 +16796,7 @@
       <w:rPr>
         <w:noProof/>
       </w:rPr>
-      <w:t>2/9/2015 3:51:23 PM</w:t>
+      <w:t>2/11/2015 10:16:02 AM</w:t>
     </w:r>
     <w:r>
       <w:rPr>
@@ -15441,7 +16859,7 @@
         <w:sz w:val="16"/>
         <w:szCs w:val="16"/>
       </w:rPr>
-      <w:t>6</w:t>
+      <w:t>13</w:t>
     </w:r>
     <w:r>
       <w:rPr>
@@ -21805,6 +23223,21 @@
 </file>
 
 <file path=customXml/item1.xml><?xml version="1.0" encoding="utf-8"?>
+<?mso-contentType ?>
+<FormTemplates xmlns="http://schemas.microsoft.com/sharepoint/v3/contenttype/forms">
+  <Display>DocumentLibraryForm</Display>
+  <Edit>DocumentLibraryForm</Edit>
+  <New>DocumentLibraryForm</New>
+</FormTemplates>
+</file>
+
+<file path=customXml/item2.xml><?xml version="1.0" encoding="utf-8"?>
+<p:properties xmlns:p="http://schemas.microsoft.com/office/2006/metadata/properties" xmlns:xsi="http://www.w3.org/2001/XMLSchema-instance">
+  <documentManagement/>
+</p:properties>
+</file>
+
+<file path=customXml/item3.xml><?xml version="1.0" encoding="utf-8"?>
 <ct:contentTypeSchema xmlns:ct="http://schemas.microsoft.com/office/2006/metadata/contentType" xmlns:ma="http://schemas.microsoft.com/office/2006/metadata/properties/metaAttributes" ct:_="" ma:_="" ma:contentTypeName="Document" ma:contentTypeID="0x01010007B1D441ADEC8642ABD94220A12323FC" ma:contentTypeVersion="0" ma:contentTypeDescription="Create a new document." ma:contentTypeScope="" ma:versionID="004e9817178017d7dbe120b842248b7f">
   <xsd:schema xmlns:xsd="http://www.w3.org/2001/XMLSchema" xmlns:xs="http://www.w3.org/2001/XMLSchema" xmlns:p="http://schemas.microsoft.com/office/2006/metadata/properties" targetNamespace="http://schemas.microsoft.com/office/2006/metadata/properties" ma:root="true" ma:fieldsID="c64490b4aec6201516c3a874156f37b2">
     <xsd:element name="properties">
@@ -21918,26 +23351,27 @@
 </ct:contentTypeSchema>
 </file>
 
-<file path=customXml/item2.xml><?xml version="1.0" encoding="utf-8"?>
-<p:properties xmlns:p="http://schemas.microsoft.com/office/2006/metadata/properties" xmlns:xsi="http://www.w3.org/2001/XMLSchema-instance">
-  <documentManagement/>
-</p:properties>
-</file>
-
-<file path=customXml/item3.xml><?xml version="1.0" encoding="utf-8"?>
-<?mso-contentType ?>
-<FormTemplates xmlns="http://schemas.microsoft.com/sharepoint/v3/contenttype/forms">
-  <Display>DocumentLibraryForm</Display>
-  <Edit>DocumentLibraryForm</Edit>
-  <New>DocumentLibraryForm</New>
-</FormTemplates>
-</file>
-
 <file path=customXml/item4.xml><?xml version="1.0" encoding="utf-8"?>
 <b:Sources xmlns:b="http://schemas.openxmlformats.org/officeDocument/2006/bibliography" xmlns="http://schemas.openxmlformats.org/officeDocument/2006/bibliography" SelectedStyle="\APA.XSL" StyleName="APA"/>
 </file>
 
 <file path=customXml/itemProps1.xml><?xml version="1.0" encoding="utf-8"?>
+<ds:datastoreItem xmlns:ds="http://schemas.openxmlformats.org/officeDocument/2006/customXml" ds:itemID="{3CBB50F0-8F85-42BF-AC23-9DA2DC66E259}">
+  <ds:schemaRefs>
+    <ds:schemaRef ds:uri="http://schemas.microsoft.com/sharepoint/v3/contenttype/forms"/>
+  </ds:schemaRefs>
+</ds:datastoreItem>
+</file>
+
+<file path=customXml/itemProps2.xml><?xml version="1.0" encoding="utf-8"?>
+<ds:datastoreItem xmlns:ds="http://schemas.openxmlformats.org/officeDocument/2006/customXml" ds:itemID="{E5265DE5-3E8E-4120-8280-8EC419E03148}">
+  <ds:schemaRefs>
+    <ds:schemaRef ds:uri="http://schemas.microsoft.com/office/2006/metadata/properties"/>
+  </ds:schemaRefs>
+</ds:datastoreItem>
+</file>
+
+<file path=customXml/itemProps3.xml><?xml version="1.0" encoding="utf-8"?>
 <ds:datastoreItem xmlns:ds="http://schemas.openxmlformats.org/officeDocument/2006/customXml" ds:itemID="{BA7BD11F-C275-40DD-82C9-C791F093B530}">
   <ds:schemaRefs>
     <ds:schemaRef ds:uri="http://schemas.microsoft.com/office/2006/metadata/contentType"/>
@@ -21953,24 +23387,8 @@
 </ds:datastoreItem>
 </file>
 
-<file path=customXml/itemProps2.xml><?xml version="1.0" encoding="utf-8"?>
-<ds:datastoreItem xmlns:ds="http://schemas.openxmlformats.org/officeDocument/2006/customXml" ds:itemID="{E5265DE5-3E8E-4120-8280-8EC419E03148}">
-  <ds:schemaRefs>
-    <ds:schemaRef ds:uri="http://schemas.microsoft.com/office/2006/metadata/properties"/>
-  </ds:schemaRefs>
-</ds:datastoreItem>
-</file>
-
-<file path=customXml/itemProps3.xml><?xml version="1.0" encoding="utf-8"?>
-<ds:datastoreItem xmlns:ds="http://schemas.openxmlformats.org/officeDocument/2006/customXml" ds:itemID="{3CBB50F0-8F85-42BF-AC23-9DA2DC66E259}">
-  <ds:schemaRefs>
-    <ds:schemaRef ds:uri="http://schemas.microsoft.com/sharepoint/v3/contenttype/forms"/>
-  </ds:schemaRefs>
-</ds:datastoreItem>
-</file>
-
 <file path=customXml/itemProps4.xml><?xml version="1.0" encoding="utf-8"?>
-<ds:datastoreItem xmlns:ds="http://schemas.openxmlformats.org/officeDocument/2006/customXml" ds:itemID="{F7AC2576-86FA-4257-BB39-A77F9222E1BF}">
+<ds:datastoreItem xmlns:ds="http://schemas.openxmlformats.org/officeDocument/2006/customXml" ds:itemID="{BBAB4909-F063-4EE3-BF61-AB5E6D82D880}">
   <ds:schemaRefs>
     <ds:schemaRef ds:uri="http://schemas.openxmlformats.org/officeDocument/2006/bibliography"/>
   </ds:schemaRefs>

</xml_diff>

<commit_message>
Updated Approval Email baed on Brittnay's request to John
</commit_message>
<xml_diff>
--- a/design/Design Specification - Capture - Approval Email Layout.docx
+++ b/design/Design Specification - Capture - Approval Email Layout.docx
@@ -843,6 +843,107 @@
                 <w:rFonts w:asciiTheme="minorHAnsi" w:hAnsiTheme="minorHAnsi"/>
               </w:rPr>
               <w:t>Julie</w:t>
+            </w:r>
+          </w:p>
+        </w:tc>
+      </w:tr>
+      <w:tr>
+        <w:tc>
+          <w:tcPr>
+            <w:tcW w:w="1278" w:type="dxa"/>
+          </w:tcPr>
+          <w:p>
+            <w:pPr>
+              <w:pStyle w:val="TableText"/>
+              <w:jc w:val="both"/>
+              <w:rPr>
+                <w:rFonts w:asciiTheme="minorHAnsi" w:hAnsiTheme="minorHAnsi"/>
+              </w:rPr>
+            </w:pPr>
+            <w:r>
+              <w:rPr>
+                <w:rFonts w:asciiTheme="minorHAnsi" w:hAnsiTheme="minorHAnsi"/>
+              </w:rPr>
+              <w:t>2/12/2015</w:t>
+            </w:r>
+          </w:p>
+        </w:tc>
+        <w:tc>
+          <w:tcPr>
+            <w:tcW w:w="1080" w:type="dxa"/>
+          </w:tcPr>
+          <w:p>
+            <w:pPr>
+              <w:pStyle w:val="TableText"/>
+              <w:jc w:val="both"/>
+              <w:rPr>
+                <w:rFonts w:asciiTheme="minorHAnsi" w:hAnsiTheme="minorHAnsi"/>
+              </w:rPr>
+            </w:pPr>
+            <w:r>
+              <w:rPr>
+                <w:rFonts w:asciiTheme="minorHAnsi" w:hAnsiTheme="minorHAnsi"/>
+              </w:rPr>
+              <w:t>1.5</w:t>
+            </w:r>
+          </w:p>
+        </w:tc>
+        <w:tc>
+          <w:tcPr>
+            <w:tcW w:w="3814" w:type="dxa"/>
+          </w:tcPr>
+          <w:p>
+            <w:pPr>
+              <w:jc w:val="both"/>
+              <w:rPr>
+                <w:rFonts w:asciiTheme="minorHAnsi" w:hAnsiTheme="minorHAnsi"/>
+              </w:rPr>
+            </w:pPr>
+            <w:r>
+              <w:rPr>
+                <w:rFonts w:asciiTheme="minorHAnsi" w:hAnsiTheme="minorHAnsi"/>
+              </w:rPr>
+              <w:t>Removed Rate per Haul and Cost per Haul from Container Details table per Brittany conversation with John.</w:t>
+            </w:r>
+            <w:r>
+              <w:rPr>
+                <w:rFonts w:asciiTheme="minorHAnsi" w:hAnsiTheme="minorHAnsi"/>
+              </w:rPr>
+              <w:t xml:space="preserve">  See </w:t>
+            </w:r>
+            <w:proofErr w:type="spellStart"/>
+            <w:r>
+              <w:rPr>
+                <w:rFonts w:asciiTheme="minorHAnsi" w:hAnsiTheme="minorHAnsi"/>
+              </w:rPr>
+              <w:t>Apendix</w:t>
+            </w:r>
+            <w:proofErr w:type="spellEnd"/>
+            <w:r>
+              <w:rPr>
+                <w:rFonts w:asciiTheme="minorHAnsi" w:hAnsiTheme="minorHAnsi"/>
+              </w:rPr>
+              <w:t xml:space="preserve"> for more information</w:t>
+            </w:r>
+          </w:p>
+        </w:tc>
+        <w:tc>
+          <w:tcPr>
+            <w:tcW w:w="2576" w:type="dxa"/>
+          </w:tcPr>
+          <w:p>
+            <w:pPr>
+              <w:pStyle w:val="TableText"/>
+              <w:jc w:val="both"/>
+              <w:rPr>
+                <w:rFonts w:asciiTheme="minorHAnsi" w:hAnsiTheme="minorHAnsi"/>
+              </w:rPr>
+            </w:pPr>
+            <w:r>
+              <w:rPr>
+                <w:rFonts w:asciiTheme="minorHAnsi" w:hAnsiTheme="minorHAnsi"/>
+              </w:rPr>
+              <w:t>Roger</w:t>
             </w:r>
           </w:p>
         </w:tc>
@@ -3862,8 +3963,6 @@
               </w:rPr>
               <w:t>% of Floor</w:t>
             </w:r>
-            <w:bookmarkStart w:id="18" w:name="_GoBack"/>
-            <w:bookmarkEnd w:id="18"/>
           </w:p>
         </w:tc>
       </w:tr>
@@ -3902,14 +4001,14 @@
           <w:rFonts w:asciiTheme="minorHAnsi" w:hAnsiTheme="minorHAnsi"/>
         </w:rPr>
       </w:pPr>
-      <w:bookmarkStart w:id="19" w:name="_Toc411264033"/>
+      <w:bookmarkStart w:id="18" w:name="_Toc411264033"/>
       <w:r>
         <w:rPr>
           <w:rFonts w:asciiTheme="minorHAnsi" w:hAnsiTheme="minorHAnsi"/>
         </w:rPr>
         <w:t>Technical Design Requirements</w:t>
       </w:r>
-      <w:bookmarkEnd w:id="19"/>
+      <w:bookmarkEnd w:id="18"/>
       <w:r>
         <w:rPr>
           <w:rFonts w:asciiTheme="minorHAnsi" w:hAnsiTheme="minorHAnsi"/>
@@ -5240,16 +5339,16 @@
           <w:rFonts w:asciiTheme="minorHAnsi" w:hAnsiTheme="minorHAnsi"/>
         </w:rPr>
       </w:pPr>
-      <w:bookmarkStart w:id="20" w:name="_Toc379450809"/>
-      <w:bookmarkStart w:id="21" w:name="_Toc411264034"/>
+      <w:bookmarkStart w:id="19" w:name="_Toc379450809"/>
+      <w:bookmarkStart w:id="20" w:name="_Toc411264034"/>
       <w:r>
         <w:rPr>
           <w:rFonts w:asciiTheme="minorHAnsi" w:hAnsiTheme="minorHAnsi"/>
         </w:rPr>
         <w:t>Assumptions</w:t>
       </w:r>
+      <w:bookmarkEnd w:id="19"/>
       <w:bookmarkEnd w:id="20"/>
-      <w:bookmarkEnd w:id="21"/>
     </w:p>
     <w:p>
       <w:pPr>
@@ -5625,14 +5724,14 @@
           <w:rFonts w:asciiTheme="minorHAnsi" w:hAnsiTheme="minorHAnsi"/>
         </w:rPr>
       </w:pPr>
-      <w:bookmarkStart w:id="22" w:name="_Toc411264035"/>
+      <w:bookmarkStart w:id="21" w:name="_Toc411264035"/>
       <w:r>
         <w:rPr>
           <w:rFonts w:asciiTheme="minorHAnsi" w:hAnsiTheme="minorHAnsi"/>
         </w:rPr>
         <w:t>Technical Design</w:t>
       </w:r>
-      <w:bookmarkEnd w:id="22"/>
+      <w:bookmarkEnd w:id="21"/>
     </w:p>
     <w:p>
       <w:pPr>
@@ -5642,14 +5741,14 @@
           <w:rFonts w:asciiTheme="minorHAnsi" w:hAnsiTheme="minorHAnsi"/>
         </w:rPr>
       </w:pPr>
-      <w:bookmarkStart w:id="23" w:name="_Toc411264036"/>
+      <w:bookmarkStart w:id="22" w:name="_Toc411264036"/>
       <w:r>
         <w:rPr>
           <w:rFonts w:asciiTheme="minorHAnsi" w:hAnsiTheme="minorHAnsi"/>
         </w:rPr>
         <w:t>Referenced Documents</w:t>
       </w:r>
-      <w:bookmarkEnd w:id="23"/>
+      <w:bookmarkEnd w:id="22"/>
     </w:p>
     <w:p>
       <w:pPr>
@@ -5678,14 +5777,14 @@
           <w:rFonts w:asciiTheme="minorHAnsi" w:hAnsiTheme="minorHAnsi"/>
         </w:rPr>
       </w:pPr>
-      <w:bookmarkStart w:id="24" w:name="_Toc411264037"/>
+      <w:bookmarkStart w:id="23" w:name="_Toc411264037"/>
       <w:r>
         <w:rPr>
           <w:rFonts w:asciiTheme="minorHAnsi" w:hAnsiTheme="minorHAnsi"/>
         </w:rPr>
         <w:t>Process Flow and Mock Ups</w:t>
       </w:r>
-      <w:bookmarkEnd w:id="24"/>
+      <w:bookmarkEnd w:id="23"/>
     </w:p>
     <w:p>
       <w:pPr>
@@ -6539,7 +6638,7 @@
     </w:p>
     <w:tbl>
       <w:tblPr>
-        <w:tblW w:w="8968" w:type="dxa"/>
+        <w:tblW w:w="8542" w:type="dxa"/>
         <w:tblCellSpacing w:w="0" w:type="dxa"/>
         <w:tblBorders>
           <w:top w:val="outset" w:sz="6" w:space="0" w:color="000000"/>
@@ -6559,11 +6658,9 @@
       <w:tblGrid>
         <w:gridCol w:w="4020"/>
         <w:gridCol w:w="949"/>
-        <w:gridCol w:w="800"/>
-        <w:gridCol w:w="800"/>
-        <w:gridCol w:w="799"/>
-        <w:gridCol w:w="800"/>
-        <w:gridCol w:w="800"/>
+        <w:gridCol w:w="963"/>
+        <w:gridCol w:w="1170"/>
+        <w:gridCol w:w="1440"/>
       </w:tblGrid>
       <w:tr>
         <w:trPr>
@@ -6695,7 +6792,7 @@
         </w:tc>
         <w:tc>
           <w:tcPr>
-            <w:tcW w:w="800" w:type="dxa"/>
+            <w:tcW w:w="963" w:type="dxa"/>
             <w:tcBorders>
               <w:top w:val="single" w:sz="6" w:space="0" w:color="000000"/>
               <w:left w:val="single" w:sz="6" w:space="0" w:color="000000"/>
@@ -6781,7 +6878,7 @@
         </w:tc>
         <w:tc>
           <w:tcPr>
-            <w:tcW w:w="800" w:type="dxa"/>
+            <w:tcW w:w="1170" w:type="dxa"/>
             <w:tcBorders>
               <w:top w:val="single" w:sz="6" w:space="0" w:color="000000"/>
               <w:left w:val="single" w:sz="6" w:space="0" w:color="000000"/>
@@ -6813,7 +6910,7 @@
                 <w:sz w:val="18"/>
                 <w:szCs w:val="18"/>
               </w:rPr>
-              <w:t>Rate</w:t>
+              <w:t>Tons</w:t>
             </w:r>
           </w:p>
           <w:p>
@@ -6867,179 +6964,7 @@
         </w:tc>
         <w:tc>
           <w:tcPr>
-            <w:tcW w:w="799" w:type="dxa"/>
-            <w:tcBorders>
-              <w:top w:val="single" w:sz="6" w:space="0" w:color="000000"/>
-              <w:left w:val="single" w:sz="6" w:space="0" w:color="000000"/>
-              <w:bottom w:val="single" w:sz="6" w:space="0" w:color="000000"/>
-              <w:right w:val="single" w:sz="6" w:space="0" w:color="000000"/>
-            </w:tcBorders>
-            <w:shd w:val="clear" w:color="auto" w:fill="003C69"/>
-            <w:vAlign w:val="center"/>
-            <w:hideMark/>
-          </w:tcPr>
-          <w:p>
-            <w:pPr>
-              <w:jc w:val="center"/>
-              <w:rPr>
-                <w:rFonts w:asciiTheme="minorHAnsi" w:hAnsiTheme="minorHAnsi" w:cs="Tahoma"/>
-                <w:b/>
-                <w:bCs/>
-                <w:color w:val="FFFFFF"/>
-                <w:sz w:val="18"/>
-                <w:szCs w:val="18"/>
-              </w:rPr>
-            </w:pPr>
-            <w:r>
-              <w:rPr>
-                <w:rFonts w:asciiTheme="minorHAnsi" w:hAnsiTheme="minorHAnsi" w:cs="Tahoma"/>
-                <w:b/>
-                <w:bCs/>
-                <w:color w:val="FFFFFF"/>
-                <w:sz w:val="18"/>
-                <w:szCs w:val="18"/>
-              </w:rPr>
-              <w:t>Cost</w:t>
-            </w:r>
-          </w:p>
-          <w:p>
-            <w:pPr>
-              <w:jc w:val="center"/>
-              <w:rPr>
-                <w:rFonts w:asciiTheme="minorHAnsi" w:hAnsiTheme="minorHAnsi" w:cs="Tahoma"/>
-                <w:b/>
-                <w:bCs/>
-                <w:color w:val="FFFFFF"/>
-                <w:sz w:val="18"/>
-                <w:szCs w:val="18"/>
-              </w:rPr>
-            </w:pPr>
-            <w:r>
-              <w:rPr>
-                <w:rFonts w:asciiTheme="minorHAnsi" w:hAnsiTheme="minorHAnsi" w:cs="Tahoma"/>
-                <w:b/>
-                <w:bCs/>
-                <w:color w:val="FFFFFF"/>
-                <w:sz w:val="18"/>
-                <w:szCs w:val="18"/>
-              </w:rPr>
-              <w:t>Per</w:t>
-            </w:r>
-          </w:p>
-          <w:p>
-            <w:pPr>
-              <w:jc w:val="center"/>
-              <w:rPr>
-                <w:rFonts w:asciiTheme="minorHAnsi" w:hAnsiTheme="minorHAnsi" w:cs="Tahoma"/>
-                <w:b/>
-                <w:bCs/>
-                <w:color w:val="FFFFFF"/>
-                <w:sz w:val="18"/>
-                <w:szCs w:val="18"/>
-              </w:rPr>
-            </w:pPr>
-            <w:r>
-              <w:rPr>
-                <w:rFonts w:asciiTheme="minorHAnsi" w:hAnsiTheme="minorHAnsi" w:cs="Tahoma"/>
-                <w:b/>
-                <w:bCs/>
-                <w:color w:val="FFFFFF"/>
-                <w:sz w:val="18"/>
-                <w:szCs w:val="18"/>
-              </w:rPr>
-              <w:t>Haul</w:t>
-            </w:r>
-          </w:p>
-        </w:tc>
-        <w:tc>
-          <w:tcPr>
-            <w:tcW w:w="800" w:type="dxa"/>
-            <w:tcBorders>
-              <w:top w:val="single" w:sz="6" w:space="0" w:color="000000"/>
-              <w:left w:val="single" w:sz="6" w:space="0" w:color="000000"/>
-              <w:bottom w:val="single" w:sz="6" w:space="0" w:color="000000"/>
-              <w:right w:val="single" w:sz="6" w:space="0" w:color="000000"/>
-            </w:tcBorders>
-            <w:shd w:val="clear" w:color="auto" w:fill="003C69"/>
-            <w:vAlign w:val="center"/>
-            <w:hideMark/>
-          </w:tcPr>
-          <w:p>
-            <w:pPr>
-              <w:jc w:val="center"/>
-              <w:rPr>
-                <w:rFonts w:asciiTheme="minorHAnsi" w:hAnsiTheme="minorHAnsi" w:cs="Tahoma"/>
-                <w:b/>
-                <w:bCs/>
-                <w:color w:val="FFFFFF"/>
-                <w:sz w:val="18"/>
-                <w:szCs w:val="18"/>
-              </w:rPr>
-            </w:pPr>
-            <w:r>
-              <w:rPr>
-                <w:rFonts w:asciiTheme="minorHAnsi" w:hAnsiTheme="minorHAnsi" w:cs="Tahoma"/>
-                <w:b/>
-                <w:bCs/>
-                <w:color w:val="FFFFFF"/>
-                <w:sz w:val="18"/>
-                <w:szCs w:val="18"/>
-              </w:rPr>
-              <w:t>Tons</w:t>
-            </w:r>
-          </w:p>
-          <w:p>
-            <w:pPr>
-              <w:jc w:val="center"/>
-              <w:rPr>
-                <w:rFonts w:asciiTheme="minorHAnsi" w:hAnsiTheme="minorHAnsi" w:cs="Tahoma"/>
-                <w:b/>
-                <w:bCs/>
-                <w:color w:val="FFFFFF"/>
-                <w:sz w:val="18"/>
-                <w:szCs w:val="18"/>
-              </w:rPr>
-            </w:pPr>
-            <w:r>
-              <w:rPr>
-                <w:rFonts w:asciiTheme="minorHAnsi" w:hAnsiTheme="minorHAnsi" w:cs="Tahoma"/>
-                <w:b/>
-                <w:bCs/>
-                <w:color w:val="FFFFFF"/>
-                <w:sz w:val="18"/>
-                <w:szCs w:val="18"/>
-              </w:rPr>
-              <w:t>Per</w:t>
-            </w:r>
-          </w:p>
-          <w:p>
-            <w:pPr>
-              <w:jc w:val="center"/>
-              <w:rPr>
-                <w:rFonts w:asciiTheme="minorHAnsi" w:hAnsiTheme="minorHAnsi" w:cs="Tahoma"/>
-                <w:b/>
-                <w:bCs/>
-                <w:color w:val="FFFFFF"/>
-                <w:sz w:val="18"/>
-                <w:szCs w:val="18"/>
-              </w:rPr>
-            </w:pPr>
-            <w:r>
-              <w:rPr>
-                <w:rFonts w:asciiTheme="minorHAnsi" w:hAnsiTheme="minorHAnsi" w:cs="Tahoma"/>
-                <w:b/>
-                <w:bCs/>
-                <w:color w:val="FFFFFF"/>
-                <w:sz w:val="18"/>
-                <w:szCs w:val="18"/>
-              </w:rPr>
-              <w:t>Haul</w:t>
-            </w:r>
-          </w:p>
-        </w:tc>
-        <w:tc>
-          <w:tcPr>
-            <w:tcW w:w="800" w:type="dxa"/>
+            <w:tcW w:w="1440" w:type="dxa"/>
             <w:tcBorders>
               <w:top w:val="single" w:sz="6" w:space="0" w:color="000000"/>
               <w:left w:val="single" w:sz="6" w:space="0" w:color="000000"/>
@@ -7195,7 +7120,7 @@
         </w:tc>
         <w:tc>
           <w:tcPr>
-            <w:tcW w:w="800" w:type="dxa"/>
+            <w:tcW w:w="963" w:type="dxa"/>
             <w:tcBorders>
               <w:top w:val="outset" w:sz="6" w:space="0" w:color="000000"/>
               <w:left w:val="outset" w:sz="6" w:space="0" w:color="000000"/>
@@ -7220,7 +7145,38 @@
         </w:tc>
         <w:tc>
           <w:tcPr>
-            <w:tcW w:w="800" w:type="dxa"/>
+            <w:tcW w:w="1170" w:type="dxa"/>
+            <w:tcBorders>
+              <w:top w:val="single" w:sz="6" w:space="0" w:color="000000"/>
+              <w:left w:val="single" w:sz="6" w:space="0" w:color="000000"/>
+              <w:bottom w:val="single" w:sz="6" w:space="0" w:color="000000"/>
+              <w:right w:val="single" w:sz="6" w:space="0" w:color="000000"/>
+            </w:tcBorders>
+            <w:shd w:val="clear" w:color="auto" w:fill="auto"/>
+            <w:vAlign w:val="center"/>
+          </w:tcPr>
+          <w:p>
+            <w:pPr>
+              <w:jc w:val="center"/>
+              <w:rPr>
+                <w:rFonts w:asciiTheme="minorHAnsi" w:hAnsiTheme="minorHAnsi" w:cs="Tahoma"/>
+                <w:sz w:val="18"/>
+                <w:szCs w:val="18"/>
+              </w:rPr>
+            </w:pPr>
+            <w:r>
+              <w:rPr>
+                <w:rFonts w:asciiTheme="minorHAnsi" w:hAnsiTheme="minorHAnsi" w:cs="Tahoma"/>
+                <w:sz w:val="18"/>
+                <w:szCs w:val="18"/>
+              </w:rPr>
+              <w:t>N/A</w:t>
+            </w:r>
+          </w:p>
+        </w:tc>
+        <w:tc>
+          <w:tcPr>
+            <w:tcW w:w="1440" w:type="dxa"/>
             <w:tcBorders>
               <w:top w:val="outset" w:sz="6" w:space="0" w:color="000000"/>
               <w:left w:val="outset" w:sz="6" w:space="0" w:color="000000"/>
@@ -7228,12 +7184,10 @@
               <w:right w:val="outset" w:sz="6" w:space="0" w:color="000000"/>
             </w:tcBorders>
             <w:shd w:val="clear" w:color="auto" w:fill="FFFFFF"/>
-            <w:noWrap/>
-            <w:vAlign w:val="center"/>
-          </w:tcPr>
-          <w:p>
-            <w:pPr>
-              <w:jc w:val="right"/>
+          </w:tcPr>
+          <w:p>
+            <w:pPr>
+              <w:jc w:val="center"/>
               <w:rPr>
                 <w:rFonts w:asciiTheme="minorHAnsi" w:hAnsiTheme="minorHAnsi"/>
                 <w:color w:val="000000"/>
@@ -7241,95 +7195,15 @@
                 <w:szCs w:val="18"/>
               </w:rPr>
             </w:pPr>
-          </w:p>
-        </w:tc>
-        <w:tc>
-          <w:tcPr>
-            <w:tcW w:w="799" w:type="dxa"/>
-            <w:tcBorders>
-              <w:top w:val="outset" w:sz="6" w:space="0" w:color="000000"/>
-              <w:left w:val="outset" w:sz="6" w:space="0" w:color="000000"/>
-              <w:bottom w:val="outset" w:sz="6" w:space="0" w:color="000000"/>
-              <w:right w:val="outset" w:sz="6" w:space="0" w:color="000000"/>
-            </w:tcBorders>
-            <w:shd w:val="clear" w:color="auto" w:fill="FFFFFF"/>
-            <w:noWrap/>
-            <w:vAlign w:val="center"/>
-          </w:tcPr>
-          <w:p>
-            <w:pPr>
-              <w:jc w:val="right"/>
+            <w:r>
               <w:rPr>
                 <w:rFonts w:asciiTheme="minorHAnsi" w:hAnsiTheme="minorHAnsi"/>
                 <w:color w:val="000000"/>
                 <w:sz w:val="18"/>
                 <w:szCs w:val="18"/>
               </w:rPr>
-            </w:pPr>
-            <w:r>
-              <w:rPr>
-                <w:rFonts w:asciiTheme="minorHAnsi" w:hAnsiTheme="minorHAnsi"/>
-                <w:color w:val="000000"/>
-                <w:sz w:val="18"/>
-                <w:szCs w:val="18"/>
-              </w:rPr>
               <w:t>N/A</w:t>
             </w:r>
-          </w:p>
-        </w:tc>
-        <w:tc>
-          <w:tcPr>
-            <w:tcW w:w="800" w:type="dxa"/>
-            <w:tcBorders>
-              <w:top w:val="single" w:sz="6" w:space="0" w:color="000000"/>
-              <w:left w:val="single" w:sz="6" w:space="0" w:color="000000"/>
-              <w:bottom w:val="single" w:sz="6" w:space="0" w:color="000000"/>
-              <w:right w:val="single" w:sz="6" w:space="0" w:color="000000"/>
-            </w:tcBorders>
-            <w:shd w:val="clear" w:color="auto" w:fill="auto"/>
-            <w:vAlign w:val="center"/>
-          </w:tcPr>
-          <w:p>
-            <w:pPr>
-              <w:jc w:val="right"/>
-              <w:rPr>
-                <w:rFonts w:asciiTheme="minorHAnsi" w:hAnsiTheme="minorHAnsi" w:cs="Tahoma"/>
-                <w:sz w:val="18"/>
-                <w:szCs w:val="18"/>
-              </w:rPr>
-            </w:pPr>
-            <w:r>
-              <w:rPr>
-                <w:rFonts w:asciiTheme="minorHAnsi" w:hAnsiTheme="minorHAnsi" w:cs="Tahoma"/>
-                <w:sz w:val="18"/>
-                <w:szCs w:val="18"/>
-              </w:rPr>
-              <w:t>N/A</w:t>
-            </w:r>
-          </w:p>
-        </w:tc>
-        <w:tc>
-          <w:tcPr>
-            <w:tcW w:w="800" w:type="dxa"/>
-            <w:tcBorders>
-              <w:top w:val="outset" w:sz="6" w:space="0" w:color="000000"/>
-              <w:left w:val="outset" w:sz="6" w:space="0" w:color="000000"/>
-              <w:bottom w:val="outset" w:sz="6" w:space="0" w:color="000000"/>
-              <w:right w:val="outset" w:sz="6" w:space="0" w:color="000000"/>
-            </w:tcBorders>
-            <w:shd w:val="clear" w:color="auto" w:fill="FFFFFF"/>
-          </w:tcPr>
-          <w:p>
-            <w:pPr>
-              <w:jc w:val="center"/>
-              <w:rPr>
-                <w:rFonts w:asciiTheme="minorHAnsi" w:hAnsiTheme="minorHAnsi"/>
-                <w:color w:val="000000"/>
-                <w:sz w:val="18"/>
-                <w:szCs w:val="18"/>
-                <w:highlight w:val="yellow"/>
-              </w:rPr>
-            </w:pPr>
           </w:p>
         </w:tc>
       </w:tr>
@@ -7360,6 +7234,7 @@
                 <w:szCs w:val="18"/>
               </w:rPr>
             </w:pPr>
+            <w:bookmarkStart w:id="24" w:name="_GoBack" w:colFirst="0" w:colLast="0"/>
             <w:r>
               <w:rPr>
                 <w:rFonts w:asciiTheme="minorHAnsi" w:hAnsiTheme="minorHAnsi"/>
@@ -7429,7 +7304,7 @@
         </w:tc>
         <w:tc>
           <w:tcPr>
-            <w:tcW w:w="800" w:type="dxa"/>
+            <w:tcW w:w="963" w:type="dxa"/>
             <w:tcBorders>
               <w:top w:val="outset" w:sz="6" w:space="0" w:color="000000"/>
               <w:left w:val="outset" w:sz="6" w:space="0" w:color="000000"/>
@@ -7454,7 +7329,30 @@
         </w:tc>
         <w:tc>
           <w:tcPr>
-            <w:tcW w:w="800" w:type="dxa"/>
+            <w:tcW w:w="1170" w:type="dxa"/>
+            <w:tcBorders>
+              <w:top w:val="single" w:sz="6" w:space="0" w:color="000000"/>
+              <w:left w:val="single" w:sz="6" w:space="0" w:color="000000"/>
+              <w:bottom w:val="single" w:sz="6" w:space="0" w:color="000000"/>
+              <w:right w:val="single" w:sz="6" w:space="0" w:color="000000"/>
+            </w:tcBorders>
+            <w:shd w:val="clear" w:color="auto" w:fill="auto"/>
+            <w:vAlign w:val="center"/>
+          </w:tcPr>
+          <w:p>
+            <w:pPr>
+              <w:jc w:val="center"/>
+              <w:rPr>
+                <w:rFonts w:asciiTheme="minorHAnsi" w:hAnsiTheme="minorHAnsi" w:cs="Tahoma"/>
+                <w:sz w:val="18"/>
+                <w:szCs w:val="18"/>
+              </w:rPr>
+            </w:pPr>
+          </w:p>
+        </w:tc>
+        <w:tc>
+          <w:tcPr>
+            <w:tcW w:w="1440" w:type="dxa"/>
             <w:tcBorders>
               <w:top w:val="outset" w:sz="6" w:space="0" w:color="000000"/>
               <w:left w:val="outset" w:sz="6" w:space="0" w:color="000000"/>
@@ -7462,251 +7360,22 @@
               <w:right w:val="outset" w:sz="6" w:space="0" w:color="000000"/>
             </w:tcBorders>
             <w:shd w:val="clear" w:color="auto" w:fill="FFFFFF"/>
-            <w:noWrap/>
-            <w:vAlign w:val="center"/>
-          </w:tcPr>
-          <w:p>
-            <w:pPr>
-              <w:jc w:val="right"/>
+          </w:tcPr>
+          <w:p>
+            <w:pPr>
+              <w:jc w:val="center"/>
               <w:rPr>
                 <w:rFonts w:asciiTheme="minorHAnsi" w:hAnsiTheme="minorHAnsi"/>
                 <w:color w:val="000000"/>
                 <w:sz w:val="18"/>
                 <w:szCs w:val="18"/>
-              </w:rPr>
-            </w:pPr>
-            <w:r>
-              <w:rPr>
-                <w:rFonts w:asciiTheme="minorHAnsi" w:hAnsiTheme="minorHAnsi"/>
-                <w:color w:val="000000"/>
-                <w:sz w:val="18"/>
-                <w:szCs w:val="18"/>
-              </w:rPr>
-              <w:t>[</w:t>
-            </w:r>
-            <w:proofErr w:type="spellStart"/>
-            <w:r>
-              <w:rPr>
-                <w:rFonts w:asciiTheme="minorHAnsi" w:hAnsiTheme="minorHAnsi"/>
-                <w:color w:val="000000"/>
-                <w:sz w:val="18"/>
-                <w:szCs w:val="18"/>
-              </w:rPr>
-              <w:t>Calculted</w:t>
-            </w:r>
-            <w:proofErr w:type="spellEnd"/>
-            <w:r>
-              <w:rPr>
-                <w:rFonts w:asciiTheme="minorHAnsi" w:hAnsiTheme="minorHAnsi"/>
-                <w:color w:val="000000"/>
-                <w:sz w:val="18"/>
-                <w:szCs w:val="18"/>
-              </w:rPr>
-              <w:t xml:space="preserve"> in </w:t>
-            </w:r>
-            <w:proofErr w:type="spellStart"/>
-            <w:r>
-              <w:rPr>
-                <w:rFonts w:asciiTheme="minorHAnsi" w:hAnsiTheme="minorHAnsi"/>
-                <w:color w:val="000000"/>
-                <w:sz w:val="18"/>
-                <w:szCs w:val="18"/>
-              </w:rPr>
-              <w:t>utils</w:t>
-            </w:r>
-            <w:proofErr w:type="spellEnd"/>
-            <w:r>
-              <w:rPr>
-                <w:rFonts w:asciiTheme="minorHAnsi" w:hAnsiTheme="minorHAnsi"/>
-                <w:color w:val="000000"/>
-                <w:sz w:val="18"/>
-                <w:szCs w:val="18"/>
-              </w:rPr>
-              <w:t>]</w:t>
-            </w:r>
-          </w:p>
-        </w:tc>
-        <w:tc>
-          <w:tcPr>
-            <w:tcW w:w="799" w:type="dxa"/>
-            <w:tcBorders>
-              <w:top w:val="outset" w:sz="6" w:space="0" w:color="000000"/>
-              <w:left w:val="outset" w:sz="6" w:space="0" w:color="000000"/>
-              <w:bottom w:val="outset" w:sz="6" w:space="0" w:color="000000"/>
-              <w:right w:val="outset" w:sz="6" w:space="0" w:color="000000"/>
-            </w:tcBorders>
-            <w:shd w:val="clear" w:color="auto" w:fill="FFFFFF"/>
-            <w:noWrap/>
-            <w:vAlign w:val="center"/>
-          </w:tcPr>
-          <w:p>
-            <w:pPr>
-              <w:jc w:val="right"/>
-              <w:rPr>
-                <w:rFonts w:asciiTheme="minorHAnsi" w:hAnsiTheme="minorHAnsi"/>
-                <w:color w:val="000000"/>
-                <w:sz w:val="18"/>
-                <w:szCs w:val="18"/>
-              </w:rPr>
-            </w:pPr>
-            <w:r>
-              <w:rPr>
-                <w:rFonts w:asciiTheme="minorHAnsi" w:hAnsiTheme="minorHAnsi"/>
-                <w:color w:val="000000"/>
-                <w:sz w:val="18"/>
-                <w:szCs w:val="18"/>
-              </w:rPr>
-              <w:t>[</w:t>
-            </w:r>
-            <w:proofErr w:type="spellStart"/>
-            <w:r>
-              <w:rPr>
-                <w:rFonts w:asciiTheme="minorHAnsi" w:hAnsiTheme="minorHAnsi"/>
-                <w:color w:val="000000"/>
-                <w:sz w:val="18"/>
-                <w:szCs w:val="18"/>
-              </w:rPr>
-              <w:t>Calculted</w:t>
-            </w:r>
-            <w:proofErr w:type="spellEnd"/>
-            <w:r>
-              <w:rPr>
-                <w:rFonts w:asciiTheme="minorHAnsi" w:hAnsiTheme="minorHAnsi"/>
-                <w:color w:val="000000"/>
-                <w:sz w:val="18"/>
-                <w:szCs w:val="18"/>
-              </w:rPr>
-              <w:t xml:space="preserve"> in </w:t>
-            </w:r>
-            <w:proofErr w:type="spellStart"/>
-            <w:r>
-              <w:rPr>
-                <w:rFonts w:asciiTheme="minorHAnsi" w:hAnsiTheme="minorHAnsi"/>
-                <w:color w:val="000000"/>
-                <w:sz w:val="18"/>
-                <w:szCs w:val="18"/>
-              </w:rPr>
-              <w:t>utils</w:t>
-            </w:r>
-            <w:proofErr w:type="spellEnd"/>
-            <w:r>
-              <w:rPr>
-                <w:rFonts w:asciiTheme="minorHAnsi" w:hAnsiTheme="minorHAnsi"/>
-                <w:color w:val="000000"/>
-                <w:sz w:val="18"/>
-                <w:szCs w:val="18"/>
-              </w:rPr>
-              <w:t>]</w:t>
-            </w:r>
-          </w:p>
-        </w:tc>
-        <w:tc>
-          <w:tcPr>
-            <w:tcW w:w="800" w:type="dxa"/>
-            <w:tcBorders>
-              <w:top w:val="single" w:sz="6" w:space="0" w:color="000000"/>
-              <w:left w:val="single" w:sz="6" w:space="0" w:color="000000"/>
-              <w:bottom w:val="single" w:sz="6" w:space="0" w:color="000000"/>
-              <w:right w:val="single" w:sz="6" w:space="0" w:color="000000"/>
-            </w:tcBorders>
-            <w:shd w:val="clear" w:color="auto" w:fill="auto"/>
-            <w:vAlign w:val="center"/>
-          </w:tcPr>
-          <w:p>
-            <w:pPr>
-              <w:jc w:val="right"/>
-              <w:rPr>
-                <w:rFonts w:asciiTheme="minorHAnsi" w:hAnsiTheme="minorHAnsi" w:cs="Tahoma"/>
-                <w:sz w:val="18"/>
-                <w:szCs w:val="18"/>
-              </w:rPr>
-            </w:pPr>
-            <w:proofErr w:type="spellStart"/>
-            <w:r>
-              <w:rPr>
-                <w:rFonts w:asciiTheme="minorHAnsi" w:hAnsiTheme="minorHAnsi" w:cs="Tahoma"/>
-                <w:sz w:val="18"/>
-                <w:szCs w:val="18"/>
-              </w:rPr>
-              <w:t>Config</w:t>
-            </w:r>
-            <w:proofErr w:type="spellEnd"/>
-            <w:r>
-              <w:rPr>
-                <w:rFonts w:asciiTheme="minorHAnsi" w:hAnsiTheme="minorHAnsi" w:cs="Tahoma"/>
-                <w:sz w:val="18"/>
-                <w:szCs w:val="18"/>
-              </w:rPr>
-              <w:t>/</w:t>
-            </w:r>
-            <w:proofErr w:type="spellStart"/>
-            <w:r>
-              <w:rPr>
-                <w:rFonts w:asciiTheme="minorHAnsi" w:hAnsiTheme="minorHAnsi" w:cs="Tahoma"/>
-                <w:sz w:val="18"/>
-                <w:szCs w:val="18"/>
-              </w:rPr>
-              <w:t>estTonsPerHaul</w:t>
-            </w:r>
-            <w:proofErr w:type="spellEnd"/>
-          </w:p>
-        </w:tc>
-        <w:tc>
-          <w:tcPr>
-            <w:tcW w:w="800" w:type="dxa"/>
-            <w:tcBorders>
-              <w:top w:val="outset" w:sz="6" w:space="0" w:color="000000"/>
-              <w:left w:val="outset" w:sz="6" w:space="0" w:color="000000"/>
-              <w:bottom w:val="outset" w:sz="6" w:space="0" w:color="000000"/>
-              <w:right w:val="outset" w:sz="6" w:space="0" w:color="000000"/>
-            </w:tcBorders>
-            <w:shd w:val="clear" w:color="auto" w:fill="FFFFFF"/>
-          </w:tcPr>
-          <w:p>
-            <w:pPr>
-              <w:jc w:val="right"/>
-              <w:rPr>
-                <w:rFonts w:asciiTheme="minorHAnsi" w:hAnsiTheme="minorHAnsi"/>
-                <w:color w:val="000000"/>
-                <w:sz w:val="18"/>
-                <w:szCs w:val="18"/>
                 <w:highlight w:val="yellow"/>
               </w:rPr>
             </w:pPr>
-            <w:proofErr w:type="spellStart"/>
-            <w:r>
-              <w:rPr>
-                <w:rFonts w:asciiTheme="minorHAnsi" w:hAnsiTheme="minorHAnsi"/>
-                <w:color w:val="000000"/>
-                <w:sz w:val="18"/>
-                <w:szCs w:val="18"/>
-              </w:rPr>
-              <w:t>Config</w:t>
-            </w:r>
-            <w:proofErr w:type="spellEnd"/>
-            <w:r>
-              <w:rPr>
-                <w:rFonts w:asciiTheme="minorHAnsi" w:hAnsiTheme="minorHAnsi"/>
-                <w:color w:val="000000"/>
-                <w:sz w:val="18"/>
-                <w:szCs w:val="18"/>
-              </w:rPr>
-              <w:t>/</w:t>
-            </w:r>
-            <w:proofErr w:type="spellStart"/>
-            <w:r>
-              <w:rPr>
-                <w:rFonts w:asciiTheme="minorHAnsi" w:hAnsiTheme="minorHAnsi"/>
-                <w:color w:val="000000"/>
-                <w:sz w:val="18"/>
-                <w:szCs w:val="18"/>
-              </w:rPr>
-              <w:t>landfillCode_readOnly</w:t>
-            </w:r>
-            <w:proofErr w:type="spellEnd"/>
           </w:p>
         </w:tc>
       </w:tr>
+      <w:bookmarkEnd w:id="24"/>
     </w:tbl>
     <w:p>
       <w:pPr>
@@ -12361,7 +12030,6 @@
                 <w:sz w:val="18"/>
                 <w:szCs w:val="18"/>
               </w:rPr>
-              <w:lastRenderedPageBreak/>
               <w:t xml:space="preserve">ROLL OFF 20 </w:t>
             </w:r>
             <w:proofErr w:type="spellStart"/>
@@ -13058,6 +12726,7 @@
                 <w:sz w:val="18"/>
                 <w:szCs w:val="18"/>
               </w:rPr>
+              <w:lastRenderedPageBreak/>
               <w:t xml:space="preserve">ROLL OFF 20 </w:t>
             </w:r>
             <w:proofErr w:type="spellStart"/>
@@ -16594,15 +16263,259 @@
         <w:t xml:space="preserve"> </w:t>
       </w:r>
     </w:p>
+    <w:p>
+      <w:pPr>
+        <w:rPr>
+          <w:rFonts w:ascii="Calibri" w:hAnsi="Calibri"/>
+          <w:sz w:val="22"/>
+          <w:szCs w:val="22"/>
+        </w:rPr>
+      </w:pPr>
+    </w:p>
+    <w:p>
+      <w:pPr>
+        <w:rPr>
+          <w:b/>
+          <w:sz w:val="24"/>
+          <w:szCs w:val="24"/>
+        </w:rPr>
+      </w:pPr>
+      <w:r>
+        <w:rPr>
+          <w:rFonts w:ascii="Calibri" w:hAnsi="Calibri"/>
+          <w:b/>
+          <w:sz w:val="22"/>
+          <w:szCs w:val="22"/>
+        </w:rPr>
+        <w:t>From Brittany</w:t>
+      </w:r>
+      <w:r>
+        <w:rPr>
+          <w:rFonts w:ascii="Calibri" w:hAnsi="Calibri"/>
+          <w:b/>
+          <w:sz w:val="22"/>
+          <w:szCs w:val="22"/>
+        </w:rPr>
+        <w:t xml:space="preserve"> 2/10/15 to John P</w:t>
+      </w:r>
+      <w:r>
+        <w:rPr>
+          <w:rFonts w:ascii="Calibri" w:hAnsi="Calibri"/>
+          <w:b/>
+          <w:sz w:val="22"/>
+          <w:szCs w:val="22"/>
+        </w:rPr>
+        <w:t>:</w:t>
+      </w:r>
+    </w:p>
+    <w:p>
+      <w:pPr>
+        <w:rPr>
+          <w:sz w:val="24"/>
+          <w:szCs w:val="24"/>
+        </w:rPr>
+      </w:pPr>
+      <w:r>
+        <w:rPr>
+          <w:rFonts w:ascii="Calibri" w:hAnsi="Calibri"/>
+          <w:sz w:val="22"/>
+          <w:szCs w:val="22"/>
+        </w:rPr>
+        <w:t>- add Price Band text next to the Quote Totals:</w:t>
+      </w:r>
+    </w:p>
+    <w:p>
+      <w:pPr>
+        <w:rPr>
+          <w:sz w:val="24"/>
+          <w:szCs w:val="24"/>
+        </w:rPr>
+      </w:pPr>
+      <w:r>
+        <w:rPr>
+          <w:rFonts w:ascii="Calibri" w:hAnsi="Calibri"/>
+          <w:sz w:val="22"/>
+          <w:szCs w:val="22"/>
+        </w:rPr>
+        <w:t xml:space="preserve">               - </w:t>
+      </w:r>
+      <w:proofErr w:type="gramStart"/>
+      <w:r>
+        <w:rPr>
+          <w:rFonts w:ascii="Calibri" w:hAnsi="Calibri"/>
+          <w:sz w:val="22"/>
+          <w:szCs w:val="22"/>
+        </w:rPr>
+        <w:t>below</w:t>
+      </w:r>
+      <w:proofErr w:type="gramEnd"/>
+      <w:r>
+        <w:rPr>
+          <w:rFonts w:ascii="Calibri" w:hAnsi="Calibri"/>
+          <w:sz w:val="22"/>
+          <w:szCs w:val="22"/>
+        </w:rPr>
+        <w:t xml:space="preserve"> cost</w:t>
+      </w:r>
+    </w:p>
+    <w:p>
+      <w:pPr>
+        <w:rPr>
+          <w:sz w:val="24"/>
+          <w:szCs w:val="24"/>
+        </w:rPr>
+      </w:pPr>
+      <w:r>
+        <w:rPr>
+          <w:rFonts w:ascii="Calibri" w:hAnsi="Calibri"/>
+          <w:sz w:val="22"/>
+          <w:szCs w:val="22"/>
+        </w:rPr>
+        <w:t xml:space="preserve">               - </w:t>
+      </w:r>
+      <w:proofErr w:type="gramStart"/>
+      <w:r>
+        <w:rPr>
+          <w:rFonts w:ascii="Calibri" w:hAnsi="Calibri"/>
+          <w:sz w:val="22"/>
+          <w:szCs w:val="22"/>
+        </w:rPr>
+        <w:t>cost</w:t>
+      </w:r>
+      <w:proofErr w:type="gramEnd"/>
+    </w:p>
+    <w:p>
+      <w:pPr>
+        <w:rPr>
+          <w:sz w:val="24"/>
+          <w:szCs w:val="24"/>
+        </w:rPr>
+      </w:pPr>
+      <w:r>
+        <w:rPr>
+          <w:rFonts w:ascii="Calibri" w:hAnsi="Calibri"/>
+          <w:sz w:val="22"/>
+          <w:szCs w:val="22"/>
+        </w:rPr>
+        <w:t xml:space="preserve">               - </w:t>
+      </w:r>
+      <w:proofErr w:type="gramStart"/>
+      <w:r>
+        <w:rPr>
+          <w:rFonts w:ascii="Calibri" w:hAnsi="Calibri"/>
+          <w:sz w:val="22"/>
+          <w:szCs w:val="22"/>
+        </w:rPr>
+        <w:t>floor</w:t>
+      </w:r>
+      <w:proofErr w:type="gramEnd"/>
+    </w:p>
+    <w:p>
+      <w:pPr>
+        <w:rPr>
+          <w:sz w:val="24"/>
+          <w:szCs w:val="24"/>
+        </w:rPr>
+      </w:pPr>
+      <w:r>
+        <w:rPr>
+          <w:rFonts w:ascii="Calibri" w:hAnsi="Calibri"/>
+          <w:sz w:val="22"/>
+          <w:szCs w:val="22"/>
+        </w:rPr>
+        <w:t xml:space="preserve">               - </w:t>
+      </w:r>
+      <w:proofErr w:type="gramStart"/>
+      <w:r>
+        <w:rPr>
+          <w:rFonts w:ascii="Calibri" w:hAnsi="Calibri"/>
+          <w:sz w:val="22"/>
+          <w:szCs w:val="22"/>
+        </w:rPr>
+        <w:t>average</w:t>
+      </w:r>
+      <w:proofErr w:type="gramEnd"/>
+    </w:p>
+    <w:p>
+      <w:pPr>
+        <w:rPr>
+          <w:sz w:val="24"/>
+          <w:szCs w:val="24"/>
+        </w:rPr>
+      </w:pPr>
+      <w:r>
+        <w:rPr>
+          <w:rFonts w:ascii="Calibri" w:hAnsi="Calibri"/>
+          <w:sz w:val="22"/>
+          <w:szCs w:val="22"/>
+        </w:rPr>
+        <w:t xml:space="preserve">               - </w:t>
+      </w:r>
+      <w:proofErr w:type="gramStart"/>
+      <w:r>
+        <w:rPr>
+          <w:rFonts w:ascii="Calibri" w:hAnsi="Calibri"/>
+          <w:sz w:val="22"/>
+          <w:szCs w:val="22"/>
+        </w:rPr>
+        <w:t>target</w:t>
+      </w:r>
+      <w:proofErr w:type="gramEnd"/>
+    </w:p>
+    <w:p>
+      <w:pPr>
+        <w:rPr>
+          <w:sz w:val="24"/>
+          <w:szCs w:val="24"/>
+        </w:rPr>
+      </w:pPr>
+      <w:r>
+        <w:rPr>
+          <w:rFonts w:ascii="Calibri" w:hAnsi="Calibri"/>
+          <w:sz w:val="22"/>
+          <w:szCs w:val="22"/>
+        </w:rPr>
+        <w:t>- Show reason for Existing Customer changes; rollback due to price decrease, etc...</w:t>
+      </w:r>
+    </w:p>
+    <w:p>
+      <w:pPr>
+        <w:rPr>
+          <w:sz w:val="24"/>
+          <w:szCs w:val="24"/>
+        </w:rPr>
+      </w:pPr>
+      <w:r>
+        <w:rPr>
+          <w:rFonts w:ascii="Calibri" w:hAnsi="Calibri"/>
+          <w:sz w:val="22"/>
+          <w:szCs w:val="22"/>
+        </w:rPr>
+        <w:t>- Add spacing after the Comments submitted by the sales rep to make it easier to read</w:t>
+      </w:r>
+    </w:p>
+    <w:p>
+      <w:pPr>
+        <w:rPr>
+          <w:sz w:val="24"/>
+          <w:szCs w:val="24"/>
+        </w:rPr>
+      </w:pPr>
+      <w:r>
+        <w:rPr>
+          <w:rFonts w:ascii="Calibri" w:hAnsi="Calibri"/>
+          <w:sz w:val="22"/>
+          <w:szCs w:val="22"/>
+        </w:rPr>
+        <w:t>- Container Details - remove rate/haul and cost/haul</w:t>
+      </w:r>
+    </w:p>
     <w:bookmarkEnd w:id="15"/>
     <w:bookmarkEnd w:id="16"/>
     <w:bookmarkEnd w:id="17"/>
     <w:p>
       <w:pPr>
-        <w:jc w:val="both"/>
-        <w:rPr>
-          <w:rFonts w:asciiTheme="minorHAnsi" w:hAnsiTheme="minorHAnsi"/>
-        </w:rPr>
+        <w:pStyle w:val="BodyText"/>
       </w:pPr>
     </w:p>
     <w:sectPr>
@@ -16769,11 +16682,10 @@
       <w:sdtPr>
         <w:alias w:val="Title"/>
         <w:tag w:val=""/>
-        <w:id w:val="-1723139136"/>
+        <w:id w:val="793259749"/>
         <w:dataBinding w:prefixMappings="xmlns:ns0='http://purl.org/dc/elements/1.1/' xmlns:ns1='http://schemas.openxmlformats.org/package/2006/metadata/core-properties' " w:xpath="/ns1:coreProperties[1]/ns0:title[1]" w:storeItemID="{6C3C8BC8-F283-45AE-878A-BAB7291924A1}"/>
         <w:text/>
       </w:sdtPr>
-      <w:sdtEndPr/>
       <w:sdtContent>
         <w:r>
           <w:t>Approval Email</w:t>
@@ -16796,7 +16708,7 @@
       <w:rPr>
         <w:noProof/>
       </w:rPr>
-      <w:t>2/11/2015 10:16:02 AM</w:t>
+      <w:t>2/12/2015 12:57:47 PM</w:t>
     </w:r>
     <w:r>
       <w:rPr>
@@ -17110,7 +17022,7 @@
         <wp:inline distT="0" distB="0" distL="0" distR="0" wp14:anchorId="3CA008E7" wp14:editId="3CA008E8">
           <wp:extent cx="1256030" cy="421640"/>
           <wp:effectExtent l="0" t="0" r="1270" b="0"/>
-          <wp:docPr id="4" name="Picture 4" descr="Republic Standard logo_9_2009"/>
+          <wp:docPr id="2" name="Picture 2" descr="Republic Standard logo_9_2009"/>
           <wp:cNvGraphicFramePr>
             <a:graphicFrameLocks xmlns:a="http://schemas.openxmlformats.org/drawingml/2006/main" noChangeAspect="1"/>
           </wp:cNvGraphicFramePr>
@@ -23232,12 +23144,6 @@
 </file>
 
 <file path=customXml/item2.xml><?xml version="1.0" encoding="utf-8"?>
-<p:properties xmlns:p="http://schemas.microsoft.com/office/2006/metadata/properties" xmlns:xsi="http://www.w3.org/2001/XMLSchema-instance">
-  <documentManagement/>
-</p:properties>
-</file>
-
-<file path=customXml/item3.xml><?xml version="1.0" encoding="utf-8"?>
 <ct:contentTypeSchema xmlns:ct="http://schemas.microsoft.com/office/2006/metadata/contentType" xmlns:ma="http://schemas.microsoft.com/office/2006/metadata/properties/metaAttributes" ct:_="" ma:_="" ma:contentTypeName="Document" ma:contentTypeID="0x01010007B1D441ADEC8642ABD94220A12323FC" ma:contentTypeVersion="0" ma:contentTypeDescription="Create a new document." ma:contentTypeScope="" ma:versionID="004e9817178017d7dbe120b842248b7f">
   <xsd:schema xmlns:xsd="http://www.w3.org/2001/XMLSchema" xmlns:xs="http://www.w3.org/2001/XMLSchema" xmlns:p="http://schemas.microsoft.com/office/2006/metadata/properties" targetNamespace="http://schemas.microsoft.com/office/2006/metadata/properties" ma:root="true" ma:fieldsID="c64490b4aec6201516c3a874156f37b2">
     <xsd:element name="properties">
@@ -23351,6 +23257,12 @@
 </ct:contentTypeSchema>
 </file>
 
+<file path=customXml/item3.xml><?xml version="1.0" encoding="utf-8"?>
+<p:properties xmlns:p="http://schemas.microsoft.com/office/2006/metadata/properties" xmlns:xsi="http://www.w3.org/2001/XMLSchema-instance">
+  <documentManagement/>
+</p:properties>
+</file>
+
 <file path=customXml/item4.xml><?xml version="1.0" encoding="utf-8"?>
 <b:Sources xmlns:b="http://schemas.openxmlformats.org/officeDocument/2006/bibliography" xmlns="http://schemas.openxmlformats.org/officeDocument/2006/bibliography" SelectedStyle="\APA.XSL" StyleName="APA"/>
 </file>
@@ -23364,14 +23276,6 @@
 </file>
 
 <file path=customXml/itemProps2.xml><?xml version="1.0" encoding="utf-8"?>
-<ds:datastoreItem xmlns:ds="http://schemas.openxmlformats.org/officeDocument/2006/customXml" ds:itemID="{E5265DE5-3E8E-4120-8280-8EC419E03148}">
-  <ds:schemaRefs>
-    <ds:schemaRef ds:uri="http://schemas.microsoft.com/office/2006/metadata/properties"/>
-  </ds:schemaRefs>
-</ds:datastoreItem>
-</file>
-
-<file path=customXml/itemProps3.xml><?xml version="1.0" encoding="utf-8"?>
 <ds:datastoreItem xmlns:ds="http://schemas.openxmlformats.org/officeDocument/2006/customXml" ds:itemID="{BA7BD11F-C275-40DD-82C9-C791F093B530}">
   <ds:schemaRefs>
     <ds:schemaRef ds:uri="http://schemas.microsoft.com/office/2006/metadata/contentType"/>
@@ -23387,8 +23291,16 @@
 </ds:datastoreItem>
 </file>
 
+<file path=customXml/itemProps3.xml><?xml version="1.0" encoding="utf-8"?>
+<ds:datastoreItem xmlns:ds="http://schemas.openxmlformats.org/officeDocument/2006/customXml" ds:itemID="{E5265DE5-3E8E-4120-8280-8EC419E03148}">
+  <ds:schemaRefs>
+    <ds:schemaRef ds:uri="http://schemas.microsoft.com/office/2006/metadata/properties"/>
+  </ds:schemaRefs>
+</ds:datastoreItem>
+</file>
+
 <file path=customXml/itemProps4.xml><?xml version="1.0" encoding="utf-8"?>
-<ds:datastoreItem xmlns:ds="http://schemas.openxmlformats.org/officeDocument/2006/customXml" ds:itemID="{BBAB4909-F063-4EE3-BF61-AB5E6D82D880}">
+<ds:datastoreItem xmlns:ds="http://schemas.openxmlformats.org/officeDocument/2006/customXml" ds:itemID="{A684783F-81A0-43E1-824A-02E776F7BE1D}">
   <ds:schemaRefs>
     <ds:schemaRef ds:uri="http://schemas.openxmlformats.org/officeDocument/2006/bibliography"/>
   </ds:schemaRefs>

</xml_diff>

<commit_message>
#68 updated design for phase 2 requirements in appendix
</commit_message>
<xml_diff>
--- a/design/Design Specification - Capture - Approval Email Layout.docx
+++ b/design/Design Specification - Capture - Approval Email Layout.docx
@@ -909,21 +909,25 @@
               <w:rPr>
                 <w:rFonts w:asciiTheme="minorHAnsi" w:hAnsiTheme="minorHAnsi"/>
               </w:rPr>
-              <w:t xml:space="preserve">  See </w:t>
-            </w:r>
-            <w:proofErr w:type="spellStart"/>
-            <w:r>
-              <w:rPr>
-                <w:rFonts w:asciiTheme="minorHAnsi" w:hAnsiTheme="minorHAnsi"/>
-              </w:rPr>
-              <w:t>Apendix</w:t>
-            </w:r>
-            <w:proofErr w:type="spellEnd"/>
-            <w:r>
-              <w:rPr>
-                <w:rFonts w:asciiTheme="minorHAnsi" w:hAnsiTheme="minorHAnsi"/>
-              </w:rPr>
-              <w:t xml:space="preserve"> for more information</w:t>
+              <w:t xml:space="preserve">  See A</w:t>
+            </w:r>
+            <w:r>
+              <w:rPr>
+                <w:rFonts w:asciiTheme="minorHAnsi" w:hAnsiTheme="minorHAnsi"/>
+              </w:rPr>
+              <w:t>p</w:t>
+            </w:r>
+            <w:r>
+              <w:rPr>
+                <w:rFonts w:asciiTheme="minorHAnsi" w:hAnsiTheme="minorHAnsi"/>
+              </w:rPr>
+              <w:t>pendix for more information</w:t>
+            </w:r>
+            <w:r>
+              <w:rPr>
+                <w:rFonts w:asciiTheme="minorHAnsi" w:hAnsiTheme="minorHAnsi"/>
+              </w:rPr>
+              <w:t>.</w:t>
             </w:r>
           </w:p>
         </w:tc>
@@ -944,6 +948,87 @@
                 <w:rFonts w:asciiTheme="minorHAnsi" w:hAnsiTheme="minorHAnsi"/>
               </w:rPr>
               <w:t>Roger</w:t>
+            </w:r>
+          </w:p>
+        </w:tc>
+      </w:tr>
+      <w:tr>
+        <w:tc>
+          <w:tcPr>
+            <w:tcW w:w="1278" w:type="dxa"/>
+          </w:tcPr>
+          <w:p>
+            <w:pPr>
+              <w:pStyle w:val="TableText"/>
+              <w:jc w:val="both"/>
+              <w:rPr>
+                <w:rFonts w:asciiTheme="minorHAnsi" w:hAnsiTheme="minorHAnsi"/>
+              </w:rPr>
+            </w:pPr>
+            <w:r>
+              <w:rPr>
+                <w:rFonts w:asciiTheme="minorHAnsi" w:hAnsiTheme="minorHAnsi"/>
+              </w:rPr>
+              <w:t>2/16/2015</w:t>
+            </w:r>
+          </w:p>
+        </w:tc>
+        <w:tc>
+          <w:tcPr>
+            <w:tcW w:w="1080" w:type="dxa"/>
+          </w:tcPr>
+          <w:p>
+            <w:pPr>
+              <w:pStyle w:val="TableText"/>
+              <w:jc w:val="both"/>
+              <w:rPr>
+                <w:rFonts w:asciiTheme="minorHAnsi" w:hAnsiTheme="minorHAnsi"/>
+              </w:rPr>
+            </w:pPr>
+            <w:r>
+              <w:rPr>
+                <w:rFonts w:asciiTheme="minorHAnsi" w:hAnsiTheme="minorHAnsi"/>
+              </w:rPr>
+              <w:t>1.6</w:t>
+            </w:r>
+          </w:p>
+        </w:tc>
+        <w:tc>
+          <w:tcPr>
+            <w:tcW w:w="3814" w:type="dxa"/>
+          </w:tcPr>
+          <w:p>
+            <w:pPr>
+              <w:jc w:val="both"/>
+              <w:rPr>
+                <w:rFonts w:asciiTheme="minorHAnsi" w:hAnsiTheme="minorHAnsi"/>
+              </w:rPr>
+            </w:pPr>
+            <w:r>
+              <w:rPr>
+                <w:rFonts w:asciiTheme="minorHAnsi" w:hAnsiTheme="minorHAnsi"/>
+              </w:rPr>
+              <w:t>Outlined phase 2 updates to be made based on unfinished requirements and development work from BFR-004,005.  See Appendix.</w:t>
+            </w:r>
+          </w:p>
+        </w:tc>
+        <w:tc>
+          <w:tcPr>
+            <w:tcW w:w="2576" w:type="dxa"/>
+          </w:tcPr>
+          <w:p>
+            <w:pPr>
+              <w:pStyle w:val="TableText"/>
+              <w:jc w:val="both"/>
+              <w:rPr>
+                <w:rFonts w:asciiTheme="minorHAnsi" w:hAnsiTheme="minorHAnsi"/>
+              </w:rPr>
+            </w:pPr>
+            <w:r>
+              <w:rPr>
+                <w:rFonts w:asciiTheme="minorHAnsi" w:hAnsiTheme="minorHAnsi"/>
+              </w:rPr>
+              <w:t>John</w:t>
             </w:r>
           </w:p>
         </w:tc>
@@ -1146,7 +1231,13 @@
                               <w:rPr>
                                 <w:rFonts w:ascii="Arial" w:hAnsi="Arial" w:cs="Arial"/>
                               </w:rPr>
-                              <w:t>© Copyright 2012, Republic Services Inc. - All rights reserved.</w:t>
+                              <w:t>© Copyright 2015</w:t>
+                            </w:r>
+                            <w:r>
+                              <w:rPr>
+                                <w:rFonts w:ascii="Arial" w:hAnsi="Arial" w:cs="Arial"/>
+                              </w:rPr>
+                              <w:t>, Republic Services Inc. - All rights reserved.</w:t>
                             </w:r>
                           </w:p>
                           <w:p>
@@ -1221,7 +1312,13 @@
                         <w:rPr>
                           <w:rFonts w:ascii="Arial" w:hAnsi="Arial" w:cs="Arial"/>
                         </w:rPr>
-                        <w:t>© Copyright 2012, Republic Services Inc. - All rights reserved.</w:t>
+                        <w:t>© Copyright 2015</w:t>
+                      </w:r>
+                      <w:r>
+                        <w:rPr>
+                          <w:rFonts w:ascii="Arial" w:hAnsi="Arial" w:cs="Arial"/>
+                        </w:rPr>
+                        <w:t>, Republic Services Inc. - All rights reserved.</w:t>
                       </w:r>
                     </w:p>
                     <w:p>
@@ -3258,13 +3355,47 @@
               <w:ind w:left="162" w:hanging="162"/>
               <w:rPr>
                 <w:rFonts w:asciiTheme="minorHAnsi" w:hAnsiTheme="minorHAnsi"/>
-              </w:rPr>
-            </w:pPr>
-            <w:r>
-              <w:rPr>
-                <w:rFonts w:asciiTheme="minorHAnsi" w:hAnsiTheme="minorHAnsi"/>
-              </w:rPr>
-              <w:t>Add link to customer name to the big maps.  See example in mockup.</w:t>
+                <w:strike/>
+              </w:rPr>
+            </w:pPr>
+            <w:r>
+              <w:rPr>
+                <w:rFonts w:asciiTheme="minorHAnsi" w:hAnsiTheme="minorHAnsi"/>
+                <w:strike/>
+              </w:rPr>
+              <w:t xml:space="preserve">Add link to customer name to the </w:t>
+            </w:r>
+            <w:proofErr w:type="spellStart"/>
+            <w:proofErr w:type="gramStart"/>
+            <w:r>
+              <w:rPr>
+                <w:rFonts w:asciiTheme="minorHAnsi" w:hAnsiTheme="minorHAnsi"/>
+                <w:strike/>
+              </w:rPr>
+              <w:t>bi</w:t>
+            </w:r>
+            <w:r>
+              <w:rPr>
+                <w:rFonts w:asciiTheme="minorHAnsi" w:hAnsiTheme="minorHAnsi"/>
+                <w:strike/>
+              </w:rPr>
+              <w:t>n</w:t>
+            </w:r>
+            <w:r>
+              <w:rPr>
+                <w:rFonts w:asciiTheme="minorHAnsi" w:hAnsiTheme="minorHAnsi"/>
+                <w:strike/>
+              </w:rPr>
+              <w:t>g</w:t>
+            </w:r>
+            <w:proofErr w:type="spellEnd"/>
+            <w:proofErr w:type="gramEnd"/>
+            <w:r>
+              <w:rPr>
+                <w:rFonts w:asciiTheme="minorHAnsi" w:hAnsiTheme="minorHAnsi"/>
+                <w:strike/>
+              </w:rPr>
+              <w:t xml:space="preserve"> maps.  See example in mockup.</w:t>
             </w:r>
           </w:p>
           <w:p>
@@ -3386,6 +3517,12 @@
               </w:rPr>
               <w:t xml:space="preserve"> red when negative</w:t>
             </w:r>
+            <w:r>
+              <w:rPr>
+                <w:rFonts w:asciiTheme="minorHAnsi" w:hAnsiTheme="minorHAnsi"/>
+              </w:rPr>
+              <w:t>.</w:t>
+            </w:r>
           </w:p>
         </w:tc>
       </w:tr>
@@ -3489,29 +3626,34 @@
               <w:textAlignment w:val="center"/>
               <w:rPr>
                 <w:rFonts w:ascii="Calibri" w:hAnsi="Calibri"/>
+                <w:strike/>
               </w:rPr>
             </w:pPr>
             <w:r>
               <w:rPr>
                 <w:rFonts w:ascii="Calibri" w:hAnsi="Calibri"/>
+                <w:strike/>
               </w:rPr>
               <w:t>Margin over direct cost</w:t>
             </w:r>
             <w:r>
               <w:rPr>
                 <w:rFonts w:ascii="Calibri" w:hAnsi="Calibri"/>
+                <w:strike/>
               </w:rPr>
               <w:t xml:space="preserve"> (break</w:t>
             </w:r>
             <w:r>
               <w:rPr>
                 <w:rFonts w:ascii="Calibri" w:hAnsi="Calibri"/>
+                <w:strike/>
               </w:rPr>
               <w:t xml:space="preserve"> out cash cost</w:t>
             </w:r>
             <w:r>
               <w:rPr>
                 <w:rFonts w:ascii="Calibri" w:hAnsi="Calibri"/>
+                <w:strike/>
               </w:rPr>
               <w:t>)</w:t>
             </w:r>
@@ -3547,6 +3689,13 @@
               </w:rPr>
               <w:t xml:space="preserve"> </w:t>
             </w:r>
+            <w:r>
+              <w:rPr>
+                <w:rFonts w:ascii="Calibri" w:hAnsi="Calibri"/>
+                <w:color w:val="4F81BD" w:themeColor="accent1"/>
+              </w:rPr>
+              <w:t>= N/A</w:t>
+            </w:r>
           </w:p>
           <w:p>
             <w:pPr>
@@ -3558,12 +3707,14 @@
               <w:textAlignment w:val="center"/>
               <w:rPr>
                 <w:rFonts w:ascii="Calibri" w:hAnsi="Calibri"/>
+                <w:strike/>
               </w:rPr>
             </w:pPr>
             <w:proofErr w:type="spellStart"/>
             <w:r>
               <w:rPr>
                 <w:rFonts w:ascii="Calibri" w:hAnsi="Calibri"/>
+                <w:strike/>
               </w:rPr>
               <w:t>Lbs</w:t>
             </w:r>
@@ -3571,6 +3722,7 @@
             <w:r>
               <w:rPr>
                 <w:rFonts w:ascii="Calibri" w:hAnsi="Calibri"/>
+                <w:strike/>
               </w:rPr>
               <w:t>/</w:t>
             </w:r>
@@ -3578,6 +3730,7 @@
             <w:r>
               <w:rPr>
                 <w:rFonts w:ascii="Calibri" w:hAnsi="Calibri"/>
+                <w:strike/>
               </w:rPr>
               <w:t>yd</w:t>
             </w:r>
@@ -3585,12 +3738,14 @@
             <w:r>
               <w:rPr>
                 <w:rFonts w:ascii="Calibri" w:hAnsi="Calibri"/>
+                <w:strike/>
               </w:rPr>
               <w:t xml:space="preserve"> used for pricing - </w:t>
             </w:r>
             <w:r>
               <w:rPr>
                 <w:rFonts w:ascii="Calibri" w:hAnsi="Calibri"/>
+                <w:strike/>
                 <w:color w:val="FF0000"/>
               </w:rPr>
               <w:t>(</w:t>
@@ -3598,6 +3753,7 @@
             <w:r>
               <w:rPr>
                 <w:rFonts w:ascii="Calibri" w:hAnsi="Calibri"/>
+                <w:strike/>
                 <w:color w:val="FF0000"/>
               </w:rPr>
               <w:t xml:space="preserve">need </w:t>
@@ -3606,6 +3762,7 @@
             <w:r>
               <w:rPr>
                 <w:rFonts w:ascii="Calibri" w:hAnsi="Calibri"/>
+                <w:strike/>
                 <w:color w:val="FF0000"/>
               </w:rPr>
               <w:t>dev</w:t>
@@ -3614,6 +3771,7 @@
             <w:r>
               <w:rPr>
                 <w:rFonts w:ascii="Calibri" w:hAnsi="Calibri"/>
+                <w:strike/>
                 <w:color w:val="FF0000"/>
               </w:rPr>
               <w:t xml:space="preserve"> work</w:t>
@@ -3621,6 +3779,7 @@
             <w:r>
               <w:rPr>
                 <w:rFonts w:ascii="Calibri" w:hAnsi="Calibri"/>
+                <w:strike/>
                 <w:color w:val="FF0000"/>
               </w:rPr>
               <w:t>)</w:t>
@@ -3636,17 +3795,20 @@
               <w:textAlignment w:val="center"/>
               <w:rPr>
                 <w:rFonts w:ascii="Calibri" w:hAnsi="Calibri"/>
+                <w:strike/>
               </w:rPr>
             </w:pPr>
             <w:r>
               <w:rPr>
                 <w:rFonts w:ascii="Calibri" w:hAnsi="Calibri"/>
+                <w:strike/>
               </w:rPr>
               <w:t xml:space="preserve">Service Time/Lift - </w:t>
             </w:r>
             <w:r>
               <w:rPr>
                 <w:rFonts w:ascii="Calibri" w:hAnsi="Calibri"/>
+                <w:strike/>
                 <w:color w:val="FF0000"/>
               </w:rPr>
               <w:t xml:space="preserve">(need </w:t>
@@ -3655,6 +3817,7 @@
             <w:r>
               <w:rPr>
                 <w:rFonts w:ascii="Calibri" w:hAnsi="Calibri"/>
+                <w:strike/>
                 <w:color w:val="FF0000"/>
               </w:rPr>
               <w:t>dev</w:t>
@@ -3663,6 +3826,7 @@
             <w:r>
               <w:rPr>
                 <w:rFonts w:ascii="Calibri" w:hAnsi="Calibri"/>
+                <w:strike/>
                 <w:color w:val="FF0000"/>
               </w:rPr>
               <w:t xml:space="preserve"> effort)</w:t>
@@ -3804,17 +3968,20 @@
               <w:textAlignment w:val="center"/>
               <w:rPr>
                 <w:rFonts w:ascii="Calibri" w:hAnsi="Calibri"/>
+                <w:strike/>
               </w:rPr>
             </w:pPr>
             <w:r>
               <w:rPr>
                 <w:rFonts w:ascii="Calibri" w:hAnsi="Calibri"/>
+                <w:strike/>
               </w:rPr>
               <w:t>Rate/Haul vs. Cost/Haul</w:t>
             </w:r>
             <w:r>
               <w:rPr>
                 <w:rFonts w:ascii="Calibri" w:hAnsi="Calibri"/>
+                <w:strike/>
               </w:rPr>
               <w:t xml:space="preserve"> </w:t>
             </w:r>
@@ -3848,11 +4015,13 @@
               <w:textAlignment w:val="center"/>
               <w:rPr>
                 <w:rFonts w:ascii="Calibri" w:hAnsi="Calibri"/>
+                <w:strike/>
               </w:rPr>
             </w:pPr>
             <w:r>
               <w:rPr>
                 <w:rFonts w:ascii="Calibri" w:hAnsi="Calibri"/>
+                <w:strike/>
               </w:rPr>
               <w:t>Margin over direct cost</w:t>
             </w:r>
@@ -4898,19 +5067,17 @@
                 <w:rFonts w:asciiTheme="minorHAnsi" w:hAnsiTheme="minorHAnsi"/>
               </w:rPr>
             </w:pPr>
-            <w:proofErr w:type="spellStart"/>
-            <w:r>
-              <w:rPr>
-                <w:rFonts w:asciiTheme="minorHAnsi" w:hAnsiTheme="minorHAnsi"/>
-              </w:rPr>
-              <w:t>Displosal</w:t>
-            </w:r>
-            <w:proofErr w:type="spellEnd"/>
-            <w:r>
-              <w:rPr>
-                <w:rFonts w:asciiTheme="minorHAnsi" w:hAnsiTheme="minorHAnsi"/>
-              </w:rPr>
-              <w:t xml:space="preserve"> Site</w:t>
+            <w:r>
+              <w:rPr>
+                <w:rFonts w:asciiTheme="minorHAnsi" w:hAnsiTheme="minorHAnsi"/>
+              </w:rPr>
+              <w:t>Disp</w:t>
+            </w:r>
+            <w:r>
+              <w:rPr>
+                <w:rFonts w:asciiTheme="minorHAnsi" w:hAnsiTheme="minorHAnsi"/>
+              </w:rPr>
+              <w:t>osal Site</w:t>
             </w:r>
           </w:p>
           <w:p>
@@ -7234,7 +7401,6 @@
                 <w:szCs w:val="18"/>
               </w:rPr>
             </w:pPr>
-            <w:bookmarkStart w:id="24" w:name="_GoBack" w:colFirst="0" w:colLast="0"/>
             <w:r>
               <w:rPr>
                 <w:rFonts w:asciiTheme="minorHAnsi" w:hAnsiTheme="minorHAnsi"/>
@@ -7375,7 +7541,6 @@
           </w:p>
         </w:tc>
       </w:tr>
-      <w:bookmarkEnd w:id="24"/>
     </w:tbl>
     <w:p>
       <w:pPr>
@@ -15955,7 +16120,7 @@
           <w:rFonts w:asciiTheme="minorHAnsi" w:hAnsiTheme="minorHAnsi"/>
         </w:rPr>
       </w:pPr>
-      <w:bookmarkStart w:id="25" w:name="_Toc411264038"/>
+      <w:bookmarkStart w:id="24" w:name="_Toc411264038"/>
       <w:r>
         <w:rPr>
           <w:rFonts w:asciiTheme="minorHAnsi" w:hAnsiTheme="minorHAnsi"/>
@@ -15968,7 +16133,7 @@
         </w:rPr>
         <w:t xml:space="preserve"> Logic</w:t>
       </w:r>
-      <w:bookmarkEnd w:id="25"/>
+      <w:bookmarkEnd w:id="24"/>
       <w:r>
         <w:rPr>
           <w:rFonts w:asciiTheme="minorHAnsi" w:hAnsiTheme="minorHAnsi"/>
@@ -15999,14 +16164,14 @@
           <w:rFonts w:asciiTheme="minorHAnsi" w:hAnsiTheme="minorHAnsi"/>
         </w:rPr>
       </w:pPr>
-      <w:bookmarkStart w:id="26" w:name="_Toc411264039"/>
+      <w:bookmarkStart w:id="25" w:name="_Toc411264039"/>
       <w:r>
         <w:rPr>
           <w:rFonts w:asciiTheme="minorHAnsi" w:hAnsiTheme="minorHAnsi"/>
         </w:rPr>
         <w:t>Data Sources &amp; Mapping</w:t>
       </w:r>
-      <w:bookmarkEnd w:id="26"/>
+      <w:bookmarkEnd w:id="25"/>
     </w:p>
     <w:p>
       <w:pPr>
@@ -16099,7 +16264,7 @@
           <w:rFonts w:asciiTheme="minorHAnsi" w:hAnsiTheme="minorHAnsi"/>
         </w:rPr>
       </w:pPr>
-      <w:bookmarkStart w:id="27" w:name="_Toc411264040"/>
+      <w:bookmarkStart w:id="26" w:name="_Toc411264040"/>
       <w:proofErr w:type="spellStart"/>
       <w:r>
         <w:rPr>
@@ -16120,7 +16285,7 @@
         </w:rPr>
         <w:t>Interface</w:t>
       </w:r>
-      <w:bookmarkEnd w:id="27"/>
+      <w:bookmarkEnd w:id="26"/>
     </w:p>
     <w:p>
       <w:pPr>
@@ -16158,7 +16323,7 @@
           <w:rFonts w:asciiTheme="minorHAnsi" w:hAnsiTheme="minorHAnsi"/>
         </w:rPr>
       </w:pPr>
-      <w:bookmarkStart w:id="28" w:name="_Toc411264041"/>
+      <w:bookmarkStart w:id="27" w:name="_Toc411264041"/>
       <w:r>
         <w:rPr>
           <w:rFonts w:asciiTheme="minorHAnsi" w:hAnsiTheme="minorHAnsi"/>
@@ -16171,7 +16336,7 @@
         </w:rPr>
         <w:t xml:space="preserve"> Interface</w:t>
       </w:r>
-      <w:bookmarkEnd w:id="28"/>
+      <w:bookmarkEnd w:id="27"/>
     </w:p>
     <w:p>
       <w:pPr>
@@ -16217,14 +16382,14 @@
           <w:rFonts w:asciiTheme="minorHAnsi" w:hAnsiTheme="minorHAnsi"/>
         </w:rPr>
       </w:pPr>
-      <w:bookmarkStart w:id="29" w:name="_Toc411264042"/>
+      <w:bookmarkStart w:id="28" w:name="_Toc411264042"/>
       <w:r>
         <w:rPr>
           <w:rFonts w:asciiTheme="minorHAnsi" w:hAnsiTheme="minorHAnsi"/>
         </w:rPr>
         <w:t>Report Changes</w:t>
       </w:r>
-      <w:bookmarkEnd w:id="29"/>
+      <w:bookmarkEnd w:id="28"/>
     </w:p>
     <w:p>
       <w:pPr>
@@ -16248,14 +16413,14 @@
           <w:rFonts w:asciiTheme="minorHAnsi" w:hAnsiTheme="minorHAnsi"/>
         </w:rPr>
       </w:pPr>
-      <w:bookmarkStart w:id="30" w:name="_Toc411264043"/>
+      <w:bookmarkStart w:id="29" w:name="_Toc411264043"/>
       <w:r>
         <w:rPr>
           <w:rFonts w:asciiTheme="minorHAnsi" w:hAnsiTheme="minorHAnsi"/>
         </w:rPr>
         <w:t>Appendix</w:t>
       </w:r>
-      <w:bookmarkEnd w:id="30"/>
+      <w:bookmarkEnd w:id="29"/>
       <w:r>
         <w:rPr>
           <w:rFonts w:asciiTheme="minorHAnsi" w:hAnsiTheme="minorHAnsi"/>
@@ -16497,26 +16662,279 @@
     <w:p>
       <w:pPr>
         <w:rPr>
-          <w:sz w:val="24"/>
-          <w:szCs w:val="24"/>
-        </w:rPr>
-      </w:pPr>
-      <w:r>
-        <w:rPr>
           <w:rFonts w:ascii="Calibri" w:hAnsi="Calibri"/>
           <w:sz w:val="22"/>
           <w:szCs w:val="22"/>
         </w:rPr>
+      </w:pPr>
+      <w:r>
+        <w:rPr>
+          <w:rFonts w:ascii="Calibri" w:hAnsi="Calibri"/>
+          <w:sz w:val="22"/>
+          <w:szCs w:val="22"/>
+        </w:rPr>
         <w:t>- Container Details - remove rate/haul and cost/haul</w:t>
       </w:r>
     </w:p>
-    <w:bookmarkEnd w:id="15"/>
-    <w:bookmarkEnd w:id="16"/>
-    <w:bookmarkEnd w:id="17"/>
     <w:p>
       <w:pPr>
-        <w:pStyle w:val="BodyText"/>
-      </w:pPr>
+        <w:rPr>
+          <w:rFonts w:ascii="Calibri" w:hAnsi="Calibri"/>
+          <w:sz w:val="22"/>
+          <w:szCs w:val="22"/>
+        </w:rPr>
+      </w:pPr>
+    </w:p>
+    <w:p>
+      <w:pPr>
+        <w:rPr>
+          <w:rFonts w:ascii="Calibri" w:hAnsi="Calibri"/>
+          <w:b/>
+          <w:sz w:val="22"/>
+          <w:szCs w:val="22"/>
+        </w:rPr>
+      </w:pPr>
+      <w:r>
+        <w:rPr>
+          <w:rFonts w:ascii="Calibri" w:hAnsi="Calibri"/>
+          <w:b/>
+          <w:sz w:val="22"/>
+          <w:szCs w:val="22"/>
+        </w:rPr>
+        <w:t>Changes for Phase 2</w:t>
+      </w:r>
+    </w:p>
+    <w:p>
+      <w:pPr>
+        <w:rPr>
+          <w:rFonts w:ascii="Calibri" w:hAnsi="Calibri"/>
+          <w:sz w:val="22"/>
+          <w:szCs w:val="22"/>
+          <w:u w:val="single"/>
+        </w:rPr>
+      </w:pPr>
+      <w:r>
+        <w:rPr>
+          <w:rFonts w:ascii="Calibri" w:hAnsi="Calibri"/>
+          <w:sz w:val="22"/>
+          <w:szCs w:val="22"/>
+          <w:u w:val="single"/>
+        </w:rPr>
+        <w:t>BFR-004</w:t>
+      </w:r>
+    </w:p>
+    <w:p>
+      <w:pPr>
+        <w:rPr>
+          <w:rFonts w:ascii="Calibri" w:hAnsi="Calibri"/>
+          <w:sz w:val="22"/>
+          <w:szCs w:val="22"/>
+        </w:rPr>
+      </w:pPr>
+      <w:r>
+        <w:rPr>
+          <w:rFonts w:ascii="Calibri" w:hAnsi="Calibri"/>
+          <w:sz w:val="22"/>
+          <w:szCs w:val="22"/>
+        </w:rPr>
+        <w:t xml:space="preserve">Add link to customer name to the </w:t>
+      </w:r>
+      <w:proofErr w:type="spellStart"/>
+      <w:proofErr w:type="gramStart"/>
+      <w:r>
+        <w:rPr>
+          <w:rFonts w:ascii="Calibri" w:hAnsi="Calibri"/>
+          <w:sz w:val="22"/>
+          <w:szCs w:val="22"/>
+        </w:rPr>
+        <w:t>b</w:t>
+      </w:r>
+      <w:r>
+        <w:rPr>
+          <w:rFonts w:ascii="Calibri" w:hAnsi="Calibri"/>
+          <w:sz w:val="22"/>
+          <w:szCs w:val="22"/>
+        </w:rPr>
+        <w:t>ing</w:t>
+      </w:r>
+      <w:proofErr w:type="spellEnd"/>
+      <w:proofErr w:type="gramEnd"/>
+      <w:r>
+        <w:rPr>
+          <w:rFonts w:ascii="Calibri" w:hAnsi="Calibri"/>
+          <w:sz w:val="22"/>
+          <w:szCs w:val="22"/>
+        </w:rPr>
+        <w:t xml:space="preserve"> maps (need </w:t>
+      </w:r>
+      <w:proofErr w:type="spellStart"/>
+      <w:r>
+        <w:rPr>
+          <w:rFonts w:ascii="Calibri" w:hAnsi="Calibri"/>
+          <w:sz w:val="22"/>
+          <w:szCs w:val="22"/>
+        </w:rPr>
+        <w:t>dev</w:t>
+      </w:r>
+      <w:proofErr w:type="spellEnd"/>
+      <w:r>
+        <w:rPr>
+          <w:rFonts w:ascii="Calibri" w:hAnsi="Calibri"/>
+          <w:sz w:val="22"/>
+          <w:szCs w:val="22"/>
+        </w:rPr>
+        <w:t xml:space="preserve"> work)</w:t>
+      </w:r>
+    </w:p>
+    <w:p>
+      <w:pPr>
+        <w:rPr>
+          <w:rFonts w:ascii="Calibri" w:hAnsi="Calibri"/>
+          <w:sz w:val="22"/>
+          <w:szCs w:val="22"/>
+          <w:u w:val="single"/>
+        </w:rPr>
+      </w:pPr>
+    </w:p>
+    <w:p>
+      <w:pPr>
+        <w:rPr>
+          <w:rFonts w:ascii="Calibri" w:hAnsi="Calibri"/>
+          <w:sz w:val="22"/>
+          <w:szCs w:val="22"/>
+          <w:u w:val="single"/>
+        </w:rPr>
+      </w:pPr>
+      <w:r>
+        <w:rPr>
+          <w:rFonts w:ascii="Calibri" w:hAnsi="Calibri"/>
+          <w:sz w:val="22"/>
+          <w:szCs w:val="22"/>
+          <w:u w:val="single"/>
+        </w:rPr>
+        <w:t>BFR-005</w:t>
+      </w:r>
+    </w:p>
+    <w:p>
+      <w:pPr>
+        <w:rPr>
+          <w:rFonts w:ascii="Calibri" w:hAnsi="Calibri"/>
+          <w:sz w:val="22"/>
+          <w:szCs w:val="22"/>
+        </w:rPr>
+      </w:pPr>
+      <w:r>
+        <w:rPr>
+          <w:rFonts w:ascii="Calibri" w:hAnsi="Calibri"/>
+          <w:sz w:val="22"/>
+          <w:szCs w:val="22"/>
+        </w:rPr>
+        <w:t>Margin over direct cost (break out cash cost)</w:t>
+      </w:r>
+      <w:r>
+        <w:rPr>
+          <w:rFonts w:ascii="Calibri" w:hAnsi="Calibri"/>
+          <w:sz w:val="22"/>
+          <w:szCs w:val="22"/>
+        </w:rPr>
+        <w:t xml:space="preserve"> – needs clarification</w:t>
+      </w:r>
+    </w:p>
+    <w:p>
+      <w:pPr>
+        <w:rPr>
+          <w:rFonts w:ascii="Calibri" w:hAnsi="Calibri"/>
+          <w:sz w:val="22"/>
+          <w:szCs w:val="22"/>
+        </w:rPr>
+      </w:pPr>
+      <w:proofErr w:type="spellStart"/>
+      <w:r>
+        <w:rPr>
+          <w:rFonts w:ascii="Calibri" w:hAnsi="Calibri"/>
+          <w:sz w:val="22"/>
+          <w:szCs w:val="22"/>
+        </w:rPr>
+        <w:t>Lbs</w:t>
+      </w:r>
+      <w:proofErr w:type="spellEnd"/>
+      <w:r>
+        <w:rPr>
+          <w:rFonts w:ascii="Calibri" w:hAnsi="Calibri"/>
+          <w:sz w:val="22"/>
+          <w:szCs w:val="22"/>
+        </w:rPr>
+        <w:t>/</w:t>
+      </w:r>
+      <w:proofErr w:type="spellStart"/>
+      <w:r>
+        <w:rPr>
+          <w:rFonts w:ascii="Calibri" w:hAnsi="Calibri"/>
+          <w:sz w:val="22"/>
+          <w:szCs w:val="22"/>
+        </w:rPr>
+        <w:t>yd</w:t>
+      </w:r>
+      <w:proofErr w:type="spellEnd"/>
+      <w:r>
+        <w:rPr>
+          <w:rFonts w:ascii="Calibri" w:hAnsi="Calibri"/>
+          <w:sz w:val="22"/>
+          <w:szCs w:val="22"/>
+        </w:rPr>
+        <w:t xml:space="preserve"> used for pricing - (need </w:t>
+      </w:r>
+      <w:proofErr w:type="spellStart"/>
+      <w:r>
+        <w:rPr>
+          <w:rFonts w:ascii="Calibri" w:hAnsi="Calibri"/>
+          <w:sz w:val="22"/>
+          <w:szCs w:val="22"/>
+        </w:rPr>
+        <w:t>dev</w:t>
+      </w:r>
+      <w:proofErr w:type="spellEnd"/>
+      <w:r>
+        <w:rPr>
+          <w:rFonts w:ascii="Calibri" w:hAnsi="Calibri"/>
+          <w:sz w:val="22"/>
+          <w:szCs w:val="22"/>
+        </w:rPr>
+        <w:t xml:space="preserve"> work)</w:t>
+      </w:r>
+    </w:p>
+    <w:p>
+      <w:r>
+        <w:rPr>
+          <w:rFonts w:ascii="Calibri" w:hAnsi="Calibri"/>
+          <w:sz w:val="22"/>
+          <w:szCs w:val="22"/>
+        </w:rPr>
+        <w:t xml:space="preserve">Service Time/Lift - (need </w:t>
+      </w:r>
+      <w:proofErr w:type="spellStart"/>
+      <w:r>
+        <w:rPr>
+          <w:rFonts w:ascii="Calibri" w:hAnsi="Calibri"/>
+          <w:sz w:val="22"/>
+          <w:szCs w:val="22"/>
+        </w:rPr>
+        <w:t>dev</w:t>
+      </w:r>
+      <w:proofErr w:type="spellEnd"/>
+      <w:r>
+        <w:rPr>
+          <w:rFonts w:ascii="Calibri" w:hAnsi="Calibri"/>
+          <w:sz w:val="22"/>
+          <w:szCs w:val="22"/>
+        </w:rPr>
+        <w:t xml:space="preserve"> effort)</w:t>
+      </w:r>
+      <w:bookmarkStart w:id="30" w:name="_GoBack"/>
+      <w:bookmarkEnd w:id="15"/>
+      <w:bookmarkEnd w:id="16"/>
+      <w:bookmarkEnd w:id="17"/>
+      <w:bookmarkEnd w:id="30"/>
     </w:p>
     <w:sectPr>
       <w:headerReference w:type="default" r:id="rId20"/>
@@ -16708,7 +17126,7 @@
       <w:rPr>
         <w:noProof/>
       </w:rPr>
-      <w:t>2/12/2015 12:57:47 PM</w:t>
+      <w:t>2/16/2015 10:36:35 AM</w:t>
     </w:r>
     <w:r>
       <w:rPr>
@@ -16771,7 +17189,7 @@
         <w:sz w:val="16"/>
         <w:szCs w:val="16"/>
       </w:rPr>
-      <w:t>13</w:t>
+      <w:t>5</w:t>
     </w:r>
     <w:r>
       <w:rPr>
@@ -23135,12 +23553,9 @@
 </file>
 
 <file path=customXml/item1.xml><?xml version="1.0" encoding="utf-8"?>
-<?mso-contentType ?>
-<FormTemplates xmlns="http://schemas.microsoft.com/sharepoint/v3/contenttype/forms">
-  <Display>DocumentLibraryForm</Display>
-  <Edit>DocumentLibraryForm</Edit>
-  <New>DocumentLibraryForm</New>
-</FormTemplates>
+<p:properties xmlns:p="http://schemas.microsoft.com/office/2006/metadata/properties" xmlns:xsi="http://www.w3.org/2001/XMLSchema-instance">
+  <documentManagement/>
+</p:properties>
 </file>
 
 <file path=customXml/item2.xml><?xml version="1.0" encoding="utf-8"?>
@@ -23258,9 +23673,12 @@
 </file>
 
 <file path=customXml/item3.xml><?xml version="1.0" encoding="utf-8"?>
-<p:properties xmlns:p="http://schemas.microsoft.com/office/2006/metadata/properties" xmlns:xsi="http://www.w3.org/2001/XMLSchema-instance">
-  <documentManagement/>
-</p:properties>
+<?mso-contentType ?>
+<FormTemplates xmlns="http://schemas.microsoft.com/sharepoint/v3/contenttype/forms">
+  <Display>DocumentLibraryForm</Display>
+  <Edit>DocumentLibraryForm</Edit>
+  <New>DocumentLibraryForm</New>
+</FormTemplates>
 </file>
 
 <file path=customXml/item4.xml><?xml version="1.0" encoding="utf-8"?>
@@ -23268,9 +23686,9 @@
 </file>
 
 <file path=customXml/itemProps1.xml><?xml version="1.0" encoding="utf-8"?>
-<ds:datastoreItem xmlns:ds="http://schemas.openxmlformats.org/officeDocument/2006/customXml" ds:itemID="{3CBB50F0-8F85-42BF-AC23-9DA2DC66E259}">
+<ds:datastoreItem xmlns:ds="http://schemas.openxmlformats.org/officeDocument/2006/customXml" ds:itemID="{E5265DE5-3E8E-4120-8280-8EC419E03148}">
   <ds:schemaRefs>
-    <ds:schemaRef ds:uri="http://schemas.microsoft.com/sharepoint/v3/contenttype/forms"/>
+    <ds:schemaRef ds:uri="http://schemas.microsoft.com/office/2006/metadata/properties"/>
   </ds:schemaRefs>
 </ds:datastoreItem>
 </file>
@@ -23292,15 +23710,15 @@
 </file>
 
 <file path=customXml/itemProps3.xml><?xml version="1.0" encoding="utf-8"?>
-<ds:datastoreItem xmlns:ds="http://schemas.openxmlformats.org/officeDocument/2006/customXml" ds:itemID="{E5265DE5-3E8E-4120-8280-8EC419E03148}">
+<ds:datastoreItem xmlns:ds="http://schemas.openxmlformats.org/officeDocument/2006/customXml" ds:itemID="{3CBB50F0-8F85-42BF-AC23-9DA2DC66E259}">
   <ds:schemaRefs>
-    <ds:schemaRef ds:uri="http://schemas.microsoft.com/office/2006/metadata/properties"/>
+    <ds:schemaRef ds:uri="http://schemas.microsoft.com/sharepoint/v3/contenttype/forms"/>
   </ds:schemaRefs>
 </ds:datastoreItem>
 </file>
 
 <file path=customXml/itemProps4.xml><?xml version="1.0" encoding="utf-8"?>
-<ds:datastoreItem xmlns:ds="http://schemas.openxmlformats.org/officeDocument/2006/customXml" ds:itemID="{A684783F-81A0-43E1-824A-02E776F7BE1D}">
+<ds:datastoreItem xmlns:ds="http://schemas.openxmlformats.org/officeDocument/2006/customXml" ds:itemID="{2DDEBEBA-A156-4CD0-B3E9-EE853E74489A}">
   <ds:schemaRefs>
     <ds:schemaRef ds:uri="http://schemas.openxmlformats.org/officeDocument/2006/bibliography"/>
   </ds:schemaRefs>

</xml_diff>

<commit_message>
Included additional requirments for next release
</commit_message>
<xml_diff>
--- a/design/Design Specification - Capture - Approval Email Layout.docx
+++ b/design/Design Specification - Capture - Approval Email Layout.docx
@@ -16904,37 +16904,95 @@
       </w:r>
     </w:p>
     <w:p>
-      <w:r>
+      <w:pPr>
         <w:rPr>
           <w:rFonts w:ascii="Calibri" w:hAnsi="Calibri"/>
           <w:sz w:val="22"/>
           <w:szCs w:val="22"/>
         </w:rPr>
-        <w:t xml:space="preserve">Service Time/Lift - (need </w:t>
-      </w:r>
-      <w:proofErr w:type="spellStart"/>
+      </w:pPr>
       <w:r>
         <w:rPr>
           <w:rFonts w:ascii="Calibri" w:hAnsi="Calibri"/>
           <w:sz w:val="22"/>
           <w:szCs w:val="22"/>
         </w:rPr>
-        <w:t>dev</w:t>
-      </w:r>
-      <w:proofErr w:type="spellEnd"/>
+        <w:t xml:space="preserve">Service Time/Lift - (need </w:t>
+      </w:r>
+      <w:proofErr w:type="spellStart"/>
       <w:r>
         <w:rPr>
           <w:rFonts w:ascii="Calibri" w:hAnsi="Calibri"/>
           <w:sz w:val="22"/>
           <w:szCs w:val="22"/>
         </w:rPr>
+        <w:t>dev</w:t>
+      </w:r>
+      <w:proofErr w:type="spellEnd"/>
+      <w:r>
+        <w:rPr>
+          <w:rFonts w:ascii="Calibri" w:hAnsi="Calibri"/>
+          <w:sz w:val="22"/>
+          <w:szCs w:val="22"/>
+        </w:rPr>
         <w:t xml:space="preserve"> effort)</w:t>
       </w:r>
-      <w:bookmarkStart w:id="30" w:name="_GoBack"/>
       <w:bookmarkEnd w:id="15"/>
       <w:bookmarkEnd w:id="16"/>
       <w:bookmarkEnd w:id="17"/>
+    </w:p>
+    <w:p>
+      <w:pPr>
+        <w:rPr>
+          <w:rFonts w:ascii="Calibri" w:hAnsi="Calibri"/>
+          <w:sz w:val="22"/>
+          <w:szCs w:val="22"/>
+        </w:rPr>
+      </w:pPr>
+    </w:p>
+    <w:p>
+      <w:pPr>
+        <w:rPr>
+          <w:rFonts w:ascii="Calibri" w:hAnsi="Calibri"/>
+          <w:sz w:val="22"/>
+          <w:szCs w:val="22"/>
+        </w:rPr>
+      </w:pPr>
+      <w:r>
+        <w:rPr>
+          <w:rFonts w:ascii="Calibri" w:hAnsi="Calibri"/>
+          <w:sz w:val="22"/>
+          <w:szCs w:val="22"/>
+        </w:rPr>
+        <w:t>Additional Items requested for next release:</w:t>
+      </w:r>
+    </w:p>
+    <w:p>
+      <w:pPr>
+        <w:pStyle w:val="ListParagraph"/>
+        <w:numPr>
+          <w:ilvl w:val="0"/>
+          <w:numId w:val="47"/>
+        </w:numPr>
+      </w:pPr>
+      <w:bookmarkStart w:id="30" w:name="_GoBack"/>
       <w:bookmarkEnd w:id="30"/>
+      <w:r>
+        <w:rPr>
+          <w:rFonts w:ascii="Calibri" w:hAnsi="Calibri"/>
+          <w:sz w:val="22"/>
+          <w:szCs w:val="22"/>
+        </w:rPr>
+        <w:t>A</w:t>
+      </w:r>
+      <w:r>
+        <w:rPr>
+          <w:rFonts w:ascii="Calibri" w:hAnsi="Calibri"/>
+          <w:sz w:val="22"/>
+          <w:szCs w:val="22"/>
+        </w:rPr>
+        <w:t>dd “Hauls per month” to the Container Detail section.  This would be estimated lifts for on call.  For scheduled, we might want to bring in the “1x/week” to that section or do the conversion to 4.33. </w:t>
+      </w:r>
     </w:p>
     <w:sectPr>
       <w:headerReference w:type="default" r:id="rId20"/>
@@ -17104,6 +17162,7 @@
         <w:dataBinding w:prefixMappings="xmlns:ns0='http://purl.org/dc/elements/1.1/' xmlns:ns1='http://schemas.openxmlformats.org/package/2006/metadata/core-properties' " w:xpath="/ns1:coreProperties[1]/ns0:title[1]" w:storeItemID="{6C3C8BC8-F283-45AE-878A-BAB7291924A1}"/>
         <w:text/>
       </w:sdtPr>
+      <w:sdtEndPr/>
       <w:sdtContent>
         <w:r>
           <w:t>Approval Email</w:t>
@@ -17126,7 +17185,7 @@
       <w:rPr>
         <w:noProof/>
       </w:rPr>
-      <w:t>2/16/2015 10:36:35 AM</w:t>
+      <w:t>2/18/2015 4:32:30 PM</w:t>
     </w:r>
     <w:r>
       <w:rPr>
@@ -17189,7 +17248,7 @@
         <w:sz w:val="16"/>
         <w:szCs w:val="16"/>
       </w:rPr>
-      <w:t>5</w:t>
+      <w:t>14</w:t>
     </w:r>
     <w:r>
       <w:rPr>
@@ -17611,6 +17670,119 @@
     </w:lvl>
   </w:abstractNum>
   <w:abstractNum w:abstractNumId="1">
+    <w:nsid w:val="03307D45"/>
+    <w:multiLevelType w:val="hybridMultilevel"/>
+    <w:tmpl w:val="1374D174"/>
+    <w:lvl w:ilvl="0" w:tplc="04090001">
+      <w:start w:val="1"/>
+      <w:numFmt w:val="bullet"/>
+      <w:lvlText w:val=""/>
+      <w:lvlJc w:val="left"/>
+      <w:pPr>
+        <w:ind w:left="720" w:hanging="360"/>
+      </w:pPr>
+      <w:rPr>
+        <w:rFonts w:ascii="Symbol" w:hAnsi="Symbol" w:hint="default"/>
+      </w:rPr>
+    </w:lvl>
+    <w:lvl w:ilvl="1" w:tplc="04090003" w:tentative="1">
+      <w:start w:val="1"/>
+      <w:numFmt w:val="bullet"/>
+      <w:lvlText w:val="o"/>
+      <w:lvlJc w:val="left"/>
+      <w:pPr>
+        <w:ind w:left="1440" w:hanging="360"/>
+      </w:pPr>
+      <w:rPr>
+        <w:rFonts w:ascii="Courier New" w:hAnsi="Courier New" w:cs="Courier New" w:hint="default"/>
+      </w:rPr>
+    </w:lvl>
+    <w:lvl w:ilvl="2" w:tplc="04090005" w:tentative="1">
+      <w:start w:val="1"/>
+      <w:numFmt w:val="bullet"/>
+      <w:lvlText w:val=""/>
+      <w:lvlJc w:val="left"/>
+      <w:pPr>
+        <w:ind w:left="2160" w:hanging="360"/>
+      </w:pPr>
+      <w:rPr>
+        <w:rFonts w:ascii="Wingdings" w:hAnsi="Wingdings" w:hint="default"/>
+      </w:rPr>
+    </w:lvl>
+    <w:lvl w:ilvl="3" w:tplc="04090001" w:tentative="1">
+      <w:start w:val="1"/>
+      <w:numFmt w:val="bullet"/>
+      <w:lvlText w:val=""/>
+      <w:lvlJc w:val="left"/>
+      <w:pPr>
+        <w:ind w:left="2880" w:hanging="360"/>
+      </w:pPr>
+      <w:rPr>
+        <w:rFonts w:ascii="Symbol" w:hAnsi="Symbol" w:hint="default"/>
+      </w:rPr>
+    </w:lvl>
+    <w:lvl w:ilvl="4" w:tplc="04090003" w:tentative="1">
+      <w:start w:val="1"/>
+      <w:numFmt w:val="bullet"/>
+      <w:lvlText w:val="o"/>
+      <w:lvlJc w:val="left"/>
+      <w:pPr>
+        <w:ind w:left="3600" w:hanging="360"/>
+      </w:pPr>
+      <w:rPr>
+        <w:rFonts w:ascii="Courier New" w:hAnsi="Courier New" w:cs="Courier New" w:hint="default"/>
+      </w:rPr>
+    </w:lvl>
+    <w:lvl w:ilvl="5" w:tplc="04090005" w:tentative="1">
+      <w:start w:val="1"/>
+      <w:numFmt w:val="bullet"/>
+      <w:lvlText w:val=""/>
+      <w:lvlJc w:val="left"/>
+      <w:pPr>
+        <w:ind w:left="4320" w:hanging="360"/>
+      </w:pPr>
+      <w:rPr>
+        <w:rFonts w:ascii="Wingdings" w:hAnsi="Wingdings" w:hint="default"/>
+      </w:rPr>
+    </w:lvl>
+    <w:lvl w:ilvl="6" w:tplc="04090001" w:tentative="1">
+      <w:start w:val="1"/>
+      <w:numFmt w:val="bullet"/>
+      <w:lvlText w:val=""/>
+      <w:lvlJc w:val="left"/>
+      <w:pPr>
+        <w:ind w:left="5040" w:hanging="360"/>
+      </w:pPr>
+      <w:rPr>
+        <w:rFonts w:ascii="Symbol" w:hAnsi="Symbol" w:hint="default"/>
+      </w:rPr>
+    </w:lvl>
+    <w:lvl w:ilvl="7" w:tplc="04090003" w:tentative="1">
+      <w:start w:val="1"/>
+      <w:numFmt w:val="bullet"/>
+      <w:lvlText w:val="o"/>
+      <w:lvlJc w:val="left"/>
+      <w:pPr>
+        <w:ind w:left="5760" w:hanging="360"/>
+      </w:pPr>
+      <w:rPr>
+        <w:rFonts w:ascii="Courier New" w:hAnsi="Courier New" w:cs="Courier New" w:hint="default"/>
+      </w:rPr>
+    </w:lvl>
+    <w:lvl w:ilvl="8" w:tplc="04090005" w:tentative="1">
+      <w:start w:val="1"/>
+      <w:numFmt w:val="bullet"/>
+      <w:lvlText w:val=""/>
+      <w:lvlJc w:val="left"/>
+      <w:pPr>
+        <w:ind w:left="6480" w:hanging="360"/>
+      </w:pPr>
+      <w:rPr>
+        <w:rFonts w:ascii="Wingdings" w:hAnsi="Wingdings" w:hint="default"/>
+      </w:rPr>
+    </w:lvl>
+  </w:abstractNum>
+  <w:abstractNum w:abstractNumId="2">
     <w:nsid w:val="0426595C"/>
     <w:multiLevelType w:val="hybridMultilevel"/>
     <w:tmpl w:val="B6705A3C"/>
@@ -17723,7 +17895,7 @@
       </w:rPr>
     </w:lvl>
   </w:abstractNum>
-  <w:abstractNum w:abstractNumId="2">
+  <w:abstractNum w:abstractNumId="3">
     <w:nsid w:val="06C02742"/>
     <w:multiLevelType w:val="hybridMultilevel"/>
     <w:tmpl w:val="776A83A8"/>
@@ -17836,7 +18008,7 @@
       </w:rPr>
     </w:lvl>
   </w:abstractNum>
-  <w:abstractNum w:abstractNumId="3">
+  <w:abstractNum w:abstractNumId="4">
     <w:nsid w:val="0953598B"/>
     <w:multiLevelType w:val="hybridMultilevel"/>
     <w:tmpl w:val="05BC3978"/>
@@ -17949,7 +18121,7 @@
       </w:rPr>
     </w:lvl>
   </w:abstractNum>
-  <w:abstractNum w:abstractNumId="4">
+  <w:abstractNum w:abstractNumId="5">
     <w:nsid w:val="133457F2"/>
     <w:multiLevelType w:val="hybridMultilevel"/>
     <w:tmpl w:val="4C5E3E22"/>
@@ -18062,7 +18234,7 @@
       </w:rPr>
     </w:lvl>
   </w:abstractNum>
-  <w:abstractNum w:abstractNumId="5">
+  <w:abstractNum w:abstractNumId="6">
     <w:nsid w:val="15200FC2"/>
     <w:multiLevelType w:val="hybridMultilevel"/>
     <w:tmpl w:val="676ADD06"/>
@@ -18175,7 +18347,7 @@
       </w:rPr>
     </w:lvl>
   </w:abstractNum>
-  <w:abstractNum w:abstractNumId="6">
+  <w:abstractNum w:abstractNumId="7">
     <w:nsid w:val="15910347"/>
     <w:multiLevelType w:val="hybridMultilevel"/>
     <w:tmpl w:val="A76A0A52"/>
@@ -18261,7 +18433,7 @@
       </w:pPr>
     </w:lvl>
   </w:abstractNum>
-  <w:abstractNum w:abstractNumId="7">
+  <w:abstractNum w:abstractNumId="8">
     <w:nsid w:val="15BD1879"/>
     <w:multiLevelType w:val="hybridMultilevel"/>
     <w:tmpl w:val="092AD0AA"/>
@@ -18374,7 +18546,7 @@
       </w:rPr>
     </w:lvl>
   </w:abstractNum>
-  <w:abstractNum w:abstractNumId="8">
+  <w:abstractNum w:abstractNumId="9">
     <w:nsid w:val="163C38B2"/>
     <w:multiLevelType w:val="hybridMultilevel"/>
     <w:tmpl w:val="8AEAB8EA"/>
@@ -18487,7 +18659,7 @@
       </w:rPr>
     </w:lvl>
   </w:abstractNum>
-  <w:abstractNum w:abstractNumId="9">
+  <w:abstractNum w:abstractNumId="10">
     <w:nsid w:val="18326621"/>
     <w:multiLevelType w:val="hybridMultilevel"/>
     <w:tmpl w:val="84F2D652"/>
@@ -18600,7 +18772,7 @@
       </w:rPr>
     </w:lvl>
   </w:abstractNum>
-  <w:abstractNum w:abstractNumId="10">
+  <w:abstractNum w:abstractNumId="11">
     <w:nsid w:val="18AA5591"/>
     <w:multiLevelType w:val="hybridMultilevel"/>
     <w:tmpl w:val="CA12B20A"/>
@@ -18713,7 +18885,7 @@
       </w:rPr>
     </w:lvl>
   </w:abstractNum>
-  <w:abstractNum w:abstractNumId="11">
+  <w:abstractNum w:abstractNumId="12">
     <w:nsid w:val="1B204071"/>
     <w:multiLevelType w:val="hybridMultilevel"/>
     <w:tmpl w:val="C4C07704"/>
@@ -18826,7 +18998,7 @@
       </w:rPr>
     </w:lvl>
   </w:abstractNum>
-  <w:abstractNum w:abstractNumId="12">
+  <w:abstractNum w:abstractNumId="13">
     <w:nsid w:val="1C2D160D"/>
     <w:multiLevelType w:val="hybridMultilevel"/>
     <w:tmpl w:val="ED44D47A"/>
@@ -18939,7 +19111,7 @@
       </w:rPr>
     </w:lvl>
   </w:abstractNum>
-  <w:abstractNum w:abstractNumId="13">
+  <w:abstractNum w:abstractNumId="14">
     <w:nsid w:val="1E3628B5"/>
     <w:multiLevelType w:val="hybridMultilevel"/>
     <w:tmpl w:val="ACBC383A"/>
@@ -19052,7 +19224,7 @@
       </w:rPr>
     </w:lvl>
   </w:abstractNum>
-  <w:abstractNum w:abstractNumId="14">
+  <w:abstractNum w:abstractNumId="15">
     <w:nsid w:val="213E0D63"/>
     <w:multiLevelType w:val="multilevel"/>
     <w:tmpl w:val="0409001D"/>
@@ -19138,7 +19310,7 @@
       </w:pPr>
     </w:lvl>
   </w:abstractNum>
-  <w:abstractNum w:abstractNumId="15">
+  <w:abstractNum w:abstractNumId="16">
     <w:nsid w:val="2314637A"/>
     <w:multiLevelType w:val="hybridMultilevel"/>
     <w:tmpl w:val="26A26988"/>
@@ -19251,7 +19423,7 @@
       </w:rPr>
     </w:lvl>
   </w:abstractNum>
-  <w:abstractNum w:abstractNumId="16">
+  <w:abstractNum w:abstractNumId="17">
     <w:nsid w:val="23856813"/>
     <w:multiLevelType w:val="hybridMultilevel"/>
     <w:tmpl w:val="F5A086BE"/>
@@ -19363,7 +19535,7 @@
       </w:rPr>
     </w:lvl>
   </w:abstractNum>
-  <w:abstractNum w:abstractNumId="17">
+  <w:abstractNum w:abstractNumId="18">
     <w:nsid w:val="2B522466"/>
     <w:multiLevelType w:val="hybridMultilevel"/>
     <w:tmpl w:val="25FCA2D0"/>
@@ -19476,7 +19648,7 @@
       </w:rPr>
     </w:lvl>
   </w:abstractNum>
-  <w:abstractNum w:abstractNumId="18">
+  <w:abstractNum w:abstractNumId="19">
     <w:nsid w:val="2BAB6DA7"/>
     <w:multiLevelType w:val="multilevel"/>
     <w:tmpl w:val="C0D06510"/>
@@ -19589,7 +19761,7 @@
       </w:pPr>
     </w:lvl>
   </w:abstractNum>
-  <w:abstractNum w:abstractNumId="19">
+  <w:abstractNum w:abstractNumId="20">
     <w:nsid w:val="2CA72F7F"/>
     <w:multiLevelType w:val="multilevel"/>
     <w:tmpl w:val="C374B6EE"/>
@@ -19706,7 +19878,7 @@
       </w:pPr>
     </w:lvl>
   </w:abstractNum>
-  <w:abstractNum w:abstractNumId="20">
+  <w:abstractNum w:abstractNumId="21">
     <w:nsid w:val="305E4A5E"/>
     <w:multiLevelType w:val="hybridMultilevel"/>
     <w:tmpl w:val="B34AB972"/>
@@ -19796,7 +19968,7 @@
       </w:pPr>
     </w:lvl>
   </w:abstractNum>
-  <w:abstractNum w:abstractNumId="21">
+  <w:abstractNum w:abstractNumId="22">
     <w:nsid w:val="3B846DEF"/>
     <w:multiLevelType w:val="multilevel"/>
     <w:tmpl w:val="5E462D86"/>
@@ -19945,7 +20117,7 @@
       </w:rPr>
     </w:lvl>
   </w:abstractNum>
-  <w:abstractNum w:abstractNumId="22">
+  <w:abstractNum w:abstractNumId="23">
     <w:nsid w:val="3E16129D"/>
     <w:multiLevelType w:val="hybridMultilevel"/>
     <w:tmpl w:val="8A426B1E"/>
@@ -20058,7 +20230,7 @@
       </w:rPr>
     </w:lvl>
   </w:abstractNum>
-  <w:abstractNum w:abstractNumId="23">
+  <w:abstractNum w:abstractNumId="24">
     <w:nsid w:val="3EBC02B8"/>
     <w:multiLevelType w:val="hybridMultilevel"/>
     <w:tmpl w:val="C2E6A588"/>
@@ -20171,7 +20343,7 @@
       </w:rPr>
     </w:lvl>
   </w:abstractNum>
-  <w:abstractNum w:abstractNumId="24">
+  <w:abstractNum w:abstractNumId="25">
     <w:nsid w:val="3F61352B"/>
     <w:multiLevelType w:val="hybridMultilevel"/>
     <w:tmpl w:val="AB6CCC4C"/>
@@ -20284,7 +20456,7 @@
       </w:rPr>
     </w:lvl>
   </w:abstractNum>
-  <w:abstractNum w:abstractNumId="25">
+  <w:abstractNum w:abstractNumId="26">
     <w:nsid w:val="3FB842AC"/>
     <w:multiLevelType w:val="hybridMultilevel"/>
     <w:tmpl w:val="E15C03BA"/>
@@ -20397,7 +20569,7 @@
       </w:rPr>
     </w:lvl>
   </w:abstractNum>
-  <w:abstractNum w:abstractNumId="26">
+  <w:abstractNum w:abstractNumId="27">
     <w:nsid w:val="414F4462"/>
     <w:multiLevelType w:val="hybridMultilevel"/>
     <w:tmpl w:val="6D5268FE"/>
@@ -20510,7 +20682,7 @@
       </w:rPr>
     </w:lvl>
   </w:abstractNum>
-  <w:abstractNum w:abstractNumId="27">
+  <w:abstractNum w:abstractNumId="28">
     <w:nsid w:val="44F47531"/>
     <w:multiLevelType w:val="hybridMultilevel"/>
     <w:tmpl w:val="3F7E1864"/>
@@ -20623,7 +20795,7 @@
       </w:rPr>
     </w:lvl>
   </w:abstractNum>
-  <w:abstractNum w:abstractNumId="28">
+  <w:abstractNum w:abstractNumId="29">
     <w:nsid w:val="44FE07C8"/>
     <w:multiLevelType w:val="hybridMultilevel"/>
     <w:tmpl w:val="C202664C"/>
@@ -20738,7 +20910,7 @@
       </w:pPr>
     </w:lvl>
   </w:abstractNum>
-  <w:abstractNum w:abstractNumId="29">
+  <w:abstractNum w:abstractNumId="30">
     <w:nsid w:val="47095941"/>
     <w:multiLevelType w:val="multilevel"/>
     <w:tmpl w:val="D2128D72"/>
@@ -20887,7 +21059,7 @@
       </w:rPr>
     </w:lvl>
   </w:abstractNum>
-  <w:abstractNum w:abstractNumId="30">
+  <w:abstractNum w:abstractNumId="31">
     <w:nsid w:val="50E52FCE"/>
     <w:multiLevelType w:val="multilevel"/>
     <w:tmpl w:val="7D08F7BA"/>
@@ -21036,7 +21208,7 @@
       </w:rPr>
     </w:lvl>
   </w:abstractNum>
-  <w:abstractNum w:abstractNumId="31">
+  <w:abstractNum w:abstractNumId="32">
     <w:nsid w:val="50FF1D9D"/>
     <w:multiLevelType w:val="hybridMultilevel"/>
     <w:tmpl w:val="7DD4ADD0"/>
@@ -21149,7 +21321,7 @@
       </w:rPr>
     </w:lvl>
   </w:abstractNum>
-  <w:abstractNum w:abstractNumId="32">
+  <w:abstractNum w:abstractNumId="33">
     <w:nsid w:val="62731739"/>
     <w:multiLevelType w:val="hybridMultilevel"/>
     <w:tmpl w:val="E538323E"/>
@@ -21264,7 +21436,7 @@
       </w:pPr>
     </w:lvl>
   </w:abstractNum>
-  <w:abstractNum w:abstractNumId="33">
+  <w:abstractNum w:abstractNumId="34">
     <w:nsid w:val="6C5D6E81"/>
     <w:multiLevelType w:val="hybridMultilevel"/>
     <w:tmpl w:val="DC2E5970"/>
@@ -21377,7 +21549,7 @@
       </w:rPr>
     </w:lvl>
   </w:abstractNum>
-  <w:abstractNum w:abstractNumId="34">
+  <w:abstractNum w:abstractNumId="35">
     <w:nsid w:val="72851733"/>
     <w:multiLevelType w:val="multilevel"/>
     <w:tmpl w:val="6B2047D4"/>
@@ -21526,7 +21698,7 @@
       </w:rPr>
     </w:lvl>
   </w:abstractNum>
-  <w:abstractNum w:abstractNumId="35">
+  <w:abstractNum w:abstractNumId="36">
     <w:nsid w:val="76922076"/>
     <w:multiLevelType w:val="hybridMultilevel"/>
     <w:tmpl w:val="B34AB972"/>
@@ -21616,7 +21788,7 @@
       </w:pPr>
     </w:lvl>
   </w:abstractNum>
-  <w:abstractNum w:abstractNumId="36">
+  <w:abstractNum w:abstractNumId="37">
     <w:nsid w:val="79D54109"/>
     <w:multiLevelType w:val="multilevel"/>
     <w:tmpl w:val="8ABE3B68"/>
@@ -21765,7 +21937,7 @@
       </w:rPr>
     </w:lvl>
   </w:abstractNum>
-  <w:abstractNum w:abstractNumId="37">
+  <w:abstractNum w:abstractNumId="38">
     <w:nsid w:val="7A706B20"/>
     <w:multiLevelType w:val="hybridMultilevel"/>
     <w:tmpl w:val="EBF81660"/>
@@ -21851,7 +22023,7 @@
       </w:pPr>
     </w:lvl>
   </w:abstractNum>
-  <w:abstractNum w:abstractNumId="38">
+  <w:abstractNum w:abstractNumId="39">
     <w:nsid w:val="7E805677"/>
     <w:multiLevelType w:val="hybridMultilevel"/>
     <w:tmpl w:val="B5CCE06A"/>
@@ -21964,7 +22136,7 @@
       </w:rPr>
     </w:lvl>
   </w:abstractNum>
-  <w:abstractNum w:abstractNumId="39">
+  <w:abstractNum w:abstractNumId="40">
     <w:nsid w:val="7F0E05D4"/>
     <w:multiLevelType w:val="hybridMultilevel"/>
     <w:tmpl w:val="8344446A"/>
@@ -22078,31 +22250,31 @@
     </w:lvl>
   </w:abstractNum>
   <w:num w:numId="1">
-    <w:abstractNumId w:val="19"/>
+    <w:abstractNumId w:val="20"/>
   </w:num>
   <w:num w:numId="2">
-    <w:abstractNumId w:val="28"/>
+    <w:abstractNumId w:val="29"/>
   </w:num>
   <w:num w:numId="3">
+    <w:abstractNumId w:val="21"/>
+  </w:num>
+  <w:num w:numId="4">
     <w:abstractNumId w:val="20"/>
   </w:num>
-  <w:num w:numId="4">
-    <w:abstractNumId w:val="19"/>
-  </w:num>
   <w:num w:numId="5">
-    <w:abstractNumId w:val="32"/>
+    <w:abstractNumId w:val="33"/>
   </w:num>
   <w:num w:numId="6">
-    <w:abstractNumId w:val="35"/>
+    <w:abstractNumId w:val="36"/>
   </w:num>
   <w:num w:numId="7">
-    <w:abstractNumId w:val="33"/>
+    <w:abstractNumId w:val="34"/>
   </w:num>
   <w:num w:numId="8">
-    <w:abstractNumId w:val="37"/>
+    <w:abstractNumId w:val="38"/>
   </w:num>
   <w:num w:numId="9">
-    <w:abstractNumId w:val="19"/>
+    <w:abstractNumId w:val="20"/>
     <w:lvlOverride w:ilvl="0">
       <w:startOverride w:val="3"/>
     </w:lvlOverride>
@@ -22117,10 +22289,10 @@
     </w:lvlOverride>
   </w:num>
   <w:num w:numId="10">
-    <w:abstractNumId w:val="19"/>
+    <w:abstractNumId w:val="20"/>
   </w:num>
   <w:num w:numId="11">
-    <w:abstractNumId w:val="19"/>
+    <w:abstractNumId w:val="20"/>
     <w:lvlOverride w:ilvl="0">
       <w:startOverride w:val="3"/>
     </w:lvlOverride>
@@ -22135,7 +22307,7 @@
     </w:lvlOverride>
   </w:num>
   <w:num w:numId="12">
-    <w:abstractNumId w:val="19"/>
+    <w:abstractNumId w:val="20"/>
     <w:lvlOverride w:ilvl="0">
       <w:startOverride w:val="3"/>
     </w:lvlOverride>
@@ -22150,40 +22322,40 @@
     </w:lvlOverride>
   </w:num>
   <w:num w:numId="13">
-    <w:abstractNumId w:val="14"/>
+    <w:abstractNumId w:val="15"/>
   </w:num>
   <w:num w:numId="14">
+    <w:abstractNumId w:val="5"/>
+  </w:num>
+  <w:num w:numId="15">
     <w:abstractNumId w:val="4"/>
   </w:num>
-  <w:num w:numId="15">
-    <w:abstractNumId w:val="3"/>
+  <w:num w:numId="16">
+    <w:abstractNumId w:val="25"/>
   </w:num>
-  <w:num w:numId="16">
+  <w:num w:numId="17">
+    <w:abstractNumId w:val="12"/>
+  </w:num>
+  <w:num w:numId="18">
+    <w:abstractNumId w:val="23"/>
+  </w:num>
+  <w:num w:numId="19">
+    <w:abstractNumId w:val="26"/>
+  </w:num>
+  <w:num w:numId="20">
+    <w:abstractNumId w:val="32"/>
+  </w:num>
+  <w:num w:numId="21">
     <w:abstractNumId w:val="24"/>
   </w:num>
-  <w:num w:numId="17">
+  <w:num w:numId="22">
     <w:abstractNumId w:val="11"/>
   </w:num>
-  <w:num w:numId="18">
-    <w:abstractNumId w:val="22"/>
-  </w:num>
-  <w:num w:numId="19">
-    <w:abstractNumId w:val="25"/>
-  </w:num>
-  <w:num w:numId="20">
-    <w:abstractNumId w:val="31"/>
-  </w:num>
-  <w:num w:numId="21">
-    <w:abstractNumId w:val="23"/>
-  </w:num>
-  <w:num w:numId="22">
-    <w:abstractNumId w:val="10"/>
-  </w:num>
   <w:num w:numId="23">
-    <w:abstractNumId w:val="5"/>
+    <w:abstractNumId w:val="6"/>
   </w:num>
   <w:num w:numId="24">
-    <w:abstractNumId w:val="6"/>
+    <w:abstractNumId w:val="7"/>
     <w:lvlOverride w:ilvl="0">
       <w:startOverride w:val="1"/>
     </w:lvlOverride>
@@ -22213,73 +22385,76 @@
     </w:lvlOverride>
   </w:num>
   <w:num w:numId="25">
-    <w:abstractNumId w:val="6"/>
+    <w:abstractNumId w:val="7"/>
   </w:num>
   <w:num w:numId="26">
-    <w:abstractNumId w:val="2"/>
+    <w:abstractNumId w:val="3"/>
   </w:num>
   <w:num w:numId="27">
-    <w:abstractNumId w:val="9"/>
+    <w:abstractNumId w:val="10"/>
   </w:num>
   <w:num w:numId="28">
     <w:abstractNumId w:val="0"/>
   </w:num>
   <w:num w:numId="29">
-    <w:abstractNumId w:val="16"/>
+    <w:abstractNumId w:val="17"/>
   </w:num>
   <w:num w:numId="30">
-    <w:abstractNumId w:val="18"/>
+    <w:abstractNumId w:val="19"/>
     <w:lvlOverride w:ilvl="0">
       <w:startOverride w:val="1"/>
     </w:lvlOverride>
   </w:num>
   <w:num w:numId="31">
-    <w:abstractNumId w:val="12"/>
+    <w:abstractNumId w:val="13"/>
   </w:num>
   <w:num w:numId="32">
-    <w:abstractNumId w:val="13"/>
+    <w:abstractNumId w:val="14"/>
   </w:num>
   <w:num w:numId="33">
-    <w:abstractNumId w:val="38"/>
+    <w:abstractNumId w:val="39"/>
   </w:num>
   <w:num w:numId="34">
-    <w:abstractNumId w:val="17"/>
+    <w:abstractNumId w:val="18"/>
   </w:num>
   <w:num w:numId="35">
+    <w:abstractNumId w:val="28"/>
+  </w:num>
+  <w:num w:numId="36">
+    <w:abstractNumId w:val="22"/>
+  </w:num>
+  <w:num w:numId="37">
+    <w:abstractNumId w:val="35"/>
+  </w:num>
+  <w:num w:numId="38">
+    <w:abstractNumId w:val="9"/>
+  </w:num>
+  <w:num w:numId="39">
+    <w:abstractNumId w:val="37"/>
+  </w:num>
+  <w:num w:numId="40">
+    <w:abstractNumId w:val="8"/>
+  </w:num>
+  <w:num w:numId="41">
+    <w:abstractNumId w:val="30"/>
+  </w:num>
+  <w:num w:numId="42">
+    <w:abstractNumId w:val="16"/>
+  </w:num>
+  <w:num w:numId="43">
+    <w:abstractNumId w:val="31"/>
+  </w:num>
+  <w:num w:numId="44">
     <w:abstractNumId w:val="27"/>
   </w:num>
-  <w:num w:numId="36">
-    <w:abstractNumId w:val="21"/>
-  </w:num>
-  <w:num w:numId="37">
-    <w:abstractNumId w:val="34"/>
-  </w:num>
-  <w:num w:numId="38">
-    <w:abstractNumId w:val="8"/>
-  </w:num>
-  <w:num w:numId="39">
-    <w:abstractNumId w:val="36"/>
-  </w:num>
-  <w:num w:numId="40">
-    <w:abstractNumId w:val="7"/>
-  </w:num>
-  <w:num w:numId="41">
-    <w:abstractNumId w:val="29"/>
-  </w:num>
-  <w:num w:numId="42">
-    <w:abstractNumId w:val="15"/>
-  </w:num>
-  <w:num w:numId="43">
-    <w:abstractNumId w:val="30"/>
-  </w:num>
-  <w:num w:numId="44">
-    <w:abstractNumId w:val="26"/>
-  </w:num>
   <w:num w:numId="45">
-    <w:abstractNumId w:val="1"/>
+    <w:abstractNumId w:val="2"/>
   </w:num>
   <w:num w:numId="46">
-    <w:abstractNumId w:val="39"/>
+    <w:abstractNumId w:val="40"/>
+  </w:num>
+  <w:num w:numId="47">
+    <w:abstractNumId w:val="1"/>
   </w:num>
   <w:numIdMacAtCleanup w:val="7"/>
 </w:numbering>
@@ -23559,6 +23734,15 @@
 </file>
 
 <file path=customXml/item2.xml><?xml version="1.0" encoding="utf-8"?>
+<?mso-contentType ?>
+<FormTemplates xmlns="http://schemas.microsoft.com/sharepoint/v3/contenttype/forms">
+  <Display>DocumentLibraryForm</Display>
+  <Edit>DocumentLibraryForm</Edit>
+  <New>DocumentLibraryForm</New>
+</FormTemplates>
+</file>
+
+<file path=customXml/item3.xml><?xml version="1.0" encoding="utf-8"?>
 <ct:contentTypeSchema xmlns:ct="http://schemas.microsoft.com/office/2006/metadata/contentType" xmlns:ma="http://schemas.microsoft.com/office/2006/metadata/properties/metaAttributes" ct:_="" ma:_="" ma:contentTypeName="Document" ma:contentTypeID="0x01010007B1D441ADEC8642ABD94220A12323FC" ma:contentTypeVersion="0" ma:contentTypeDescription="Create a new document." ma:contentTypeScope="" ma:versionID="004e9817178017d7dbe120b842248b7f">
   <xsd:schema xmlns:xsd="http://www.w3.org/2001/XMLSchema" xmlns:xs="http://www.w3.org/2001/XMLSchema" xmlns:p="http://schemas.microsoft.com/office/2006/metadata/properties" targetNamespace="http://schemas.microsoft.com/office/2006/metadata/properties" ma:root="true" ma:fieldsID="c64490b4aec6201516c3a874156f37b2">
     <xsd:element name="properties">
@@ -23672,15 +23856,6 @@
 </ct:contentTypeSchema>
 </file>
 
-<file path=customXml/item3.xml><?xml version="1.0" encoding="utf-8"?>
-<?mso-contentType ?>
-<FormTemplates xmlns="http://schemas.microsoft.com/sharepoint/v3/contenttype/forms">
-  <Display>DocumentLibraryForm</Display>
-  <Edit>DocumentLibraryForm</Edit>
-  <New>DocumentLibraryForm</New>
-</FormTemplates>
-</file>
-
 <file path=customXml/item4.xml><?xml version="1.0" encoding="utf-8"?>
 <b:Sources xmlns:b="http://schemas.openxmlformats.org/officeDocument/2006/bibliography" xmlns="http://schemas.openxmlformats.org/officeDocument/2006/bibliography" SelectedStyle="\APA.XSL" StyleName="APA"/>
 </file>
@@ -23694,6 +23869,14 @@
 </file>
 
 <file path=customXml/itemProps2.xml><?xml version="1.0" encoding="utf-8"?>
+<ds:datastoreItem xmlns:ds="http://schemas.openxmlformats.org/officeDocument/2006/customXml" ds:itemID="{3CBB50F0-8F85-42BF-AC23-9DA2DC66E259}">
+  <ds:schemaRefs>
+    <ds:schemaRef ds:uri="http://schemas.microsoft.com/sharepoint/v3/contenttype/forms"/>
+  </ds:schemaRefs>
+</ds:datastoreItem>
+</file>
+
+<file path=customXml/itemProps3.xml><?xml version="1.0" encoding="utf-8"?>
 <ds:datastoreItem xmlns:ds="http://schemas.openxmlformats.org/officeDocument/2006/customXml" ds:itemID="{BA7BD11F-C275-40DD-82C9-C791F093B530}">
   <ds:schemaRefs>
     <ds:schemaRef ds:uri="http://schemas.microsoft.com/office/2006/metadata/contentType"/>
@@ -23709,16 +23892,8 @@
 </ds:datastoreItem>
 </file>
 
-<file path=customXml/itemProps3.xml><?xml version="1.0" encoding="utf-8"?>
-<ds:datastoreItem xmlns:ds="http://schemas.openxmlformats.org/officeDocument/2006/customXml" ds:itemID="{3CBB50F0-8F85-42BF-AC23-9DA2DC66E259}">
-  <ds:schemaRefs>
-    <ds:schemaRef ds:uri="http://schemas.microsoft.com/sharepoint/v3/contenttype/forms"/>
-  </ds:schemaRefs>
-</ds:datastoreItem>
-</file>
-
 <file path=customXml/itemProps4.xml><?xml version="1.0" encoding="utf-8"?>
-<ds:datastoreItem xmlns:ds="http://schemas.openxmlformats.org/officeDocument/2006/customXml" ds:itemID="{2DDEBEBA-A156-4CD0-B3E9-EE853E74489A}">
+<ds:datastoreItem xmlns:ds="http://schemas.openxmlformats.org/officeDocument/2006/customXml" ds:itemID="{21473017-FF12-4307-A523-4EAEF19D9EC6}">
   <ds:schemaRefs>
     <ds:schemaRef ds:uri="http://schemas.openxmlformats.org/officeDocument/2006/bibliography"/>
   </ds:schemaRefs>

</xml_diff>

<commit_message>
Updated Email Approval Phase 2 #442
</commit_message>
<xml_diff>
--- a/design/Design Specification - Capture - Approval Email Layout.docx
+++ b/design/Design Specification - Capture - Approval Email Layout.docx
@@ -2786,21 +2786,7 @@
         <w:rPr>
           <w:rFonts w:asciiTheme="minorHAnsi" w:hAnsiTheme="minorHAnsi"/>
         </w:rPr>
-        <w:t xml:space="preserve">updated for the approval email sent to those who need to approve </w:t>
-      </w:r>
-      <w:proofErr w:type="spellStart"/>
-      <w:r>
-        <w:rPr>
-          <w:rFonts w:asciiTheme="minorHAnsi" w:hAnsiTheme="minorHAnsi"/>
-        </w:rPr>
-        <w:t>Catpure</w:t>
-      </w:r>
-      <w:proofErr w:type="spellEnd"/>
-      <w:r>
-        <w:rPr>
-          <w:rFonts w:asciiTheme="minorHAnsi" w:hAnsiTheme="minorHAnsi"/>
-        </w:rPr>
-        <w:t xml:space="preserve"> quotes.</w:t>
+        <w:t>updated for the approval email sent to those who need to approve Catpure quotes.</w:t>
       </w:r>
       <w:r>
         <w:rPr>
@@ -2971,33 +2957,11 @@
                 <w:rFonts w:asciiTheme="minorHAnsi" w:hAnsiTheme="minorHAnsi"/>
               </w:rPr>
             </w:pPr>
-            <w:proofErr w:type="spellStart"/>
-            <w:r>
-              <w:rPr>
-                <w:rFonts w:asciiTheme="minorHAnsi" w:hAnsiTheme="minorHAnsi"/>
-              </w:rPr>
-              <w:t>Config</w:t>
-            </w:r>
-            <w:proofErr w:type="spellEnd"/>
-            <w:r>
-              <w:rPr>
-                <w:rFonts w:asciiTheme="minorHAnsi" w:hAnsiTheme="minorHAnsi"/>
-              </w:rPr>
-              <w:t xml:space="preserve"> Page and/or </w:t>
-            </w:r>
-            <w:proofErr w:type="spellStart"/>
-            <w:r>
-              <w:rPr>
-                <w:rFonts w:asciiTheme="minorHAnsi" w:hAnsiTheme="minorHAnsi"/>
-              </w:rPr>
-              <w:t>Config</w:t>
-            </w:r>
-            <w:proofErr w:type="spellEnd"/>
-            <w:r>
-              <w:rPr>
-                <w:rFonts w:asciiTheme="minorHAnsi" w:hAnsiTheme="minorHAnsi"/>
-              </w:rPr>
-              <w:t xml:space="preserve"> Templates</w:t>
+            <w:r>
+              <w:rPr>
+                <w:rFonts w:asciiTheme="minorHAnsi" w:hAnsiTheme="minorHAnsi"/>
+              </w:rPr>
+              <w:t>Config Page and/or Config Templates</w:t>
             </w:r>
           </w:p>
         </w:tc>
@@ -3283,16 +3247,8 @@
               <w:rPr>
                 <w:rFonts w:asciiTheme="minorHAnsi" w:hAnsiTheme="minorHAnsi"/>
               </w:rPr>
-              <w:t xml:space="preserve">In </w:t>
-            </w:r>
-            <w:proofErr w:type="spellStart"/>
-            <w:r>
-              <w:rPr>
-                <w:rFonts w:asciiTheme="minorHAnsi" w:hAnsiTheme="minorHAnsi"/>
-              </w:rPr>
-              <w:t>Salutaion</w:t>
-            </w:r>
-            <w:proofErr w:type="spellEnd"/>
+              <w:t>In Salutaion</w:t>
+            </w:r>
             <w:r>
               <w:rPr>
                 <w:rFonts w:asciiTheme="minorHAnsi" w:hAnsiTheme="minorHAnsi"/>
@@ -3303,21 +3259,7 @@
               <w:rPr>
                 <w:rFonts w:asciiTheme="minorHAnsi" w:hAnsiTheme="minorHAnsi"/>
               </w:rPr>
-              <w:t xml:space="preserve"> change from </w:t>
-            </w:r>
-            <w:proofErr w:type="spellStart"/>
-            <w:r>
-              <w:rPr>
-                <w:rFonts w:asciiTheme="minorHAnsi" w:hAnsiTheme="minorHAnsi"/>
-              </w:rPr>
-              <w:t>user_id</w:t>
-            </w:r>
-            <w:proofErr w:type="spellEnd"/>
-            <w:r>
-              <w:rPr>
-                <w:rFonts w:asciiTheme="minorHAnsi" w:hAnsiTheme="minorHAnsi"/>
-              </w:rPr>
-              <w:t xml:space="preserve"> to name of approvers</w:t>
+              <w:t xml:space="preserve"> change from user_id to name of approvers</w:t>
             </w:r>
           </w:p>
           <w:p>
@@ -3363,39 +3305,21 @@
                 <w:rFonts w:asciiTheme="minorHAnsi" w:hAnsiTheme="minorHAnsi"/>
                 <w:strike/>
               </w:rPr>
-              <w:t xml:space="preserve">Add link to customer name to the </w:t>
-            </w:r>
-            <w:proofErr w:type="spellStart"/>
-            <w:proofErr w:type="gramStart"/>
+              <w:t>Add link to customer name to the bi</w:t>
+            </w:r>
             <w:r>
               <w:rPr>
                 <w:rFonts w:asciiTheme="minorHAnsi" w:hAnsiTheme="minorHAnsi"/>
                 <w:strike/>
               </w:rPr>
-              <w:t>bi</w:t>
+              <w:t>n</w:t>
             </w:r>
             <w:r>
               <w:rPr>
                 <w:rFonts w:asciiTheme="minorHAnsi" w:hAnsiTheme="minorHAnsi"/>
                 <w:strike/>
               </w:rPr>
-              <w:t>n</w:t>
-            </w:r>
-            <w:r>
-              <w:rPr>
-                <w:rFonts w:asciiTheme="minorHAnsi" w:hAnsiTheme="minorHAnsi"/>
-                <w:strike/>
-              </w:rPr>
-              <w:t>g</w:t>
-            </w:r>
-            <w:proofErr w:type="spellEnd"/>
-            <w:proofErr w:type="gramEnd"/>
-            <w:r>
-              <w:rPr>
-                <w:rFonts w:asciiTheme="minorHAnsi" w:hAnsiTheme="minorHAnsi"/>
-                <w:strike/>
-              </w:rPr>
-              <w:t xml:space="preserve"> maps.  See example in mockup.</w:t>
+              <w:t>g maps.  See example in mockup.</w:t>
             </w:r>
           </w:p>
           <w:p>
@@ -3489,21 +3413,7 @@
               <w:rPr>
                 <w:rFonts w:asciiTheme="minorHAnsi" w:hAnsiTheme="minorHAnsi"/>
               </w:rPr>
-              <w:t xml:space="preserve">Make Op </w:t>
-            </w:r>
-            <w:proofErr w:type="spellStart"/>
-            <w:r>
-              <w:rPr>
-                <w:rFonts w:asciiTheme="minorHAnsi" w:hAnsiTheme="minorHAnsi"/>
-              </w:rPr>
-              <w:t>Inc</w:t>
-            </w:r>
-            <w:proofErr w:type="spellEnd"/>
-            <w:r>
-              <w:rPr>
-                <w:rFonts w:asciiTheme="minorHAnsi" w:hAnsiTheme="minorHAnsi"/>
-              </w:rPr>
-              <w:t>, Margin % and Direct Cost %</w:t>
+              <w:t>Make Op Inc, Margin % and Direct Cost %</w:t>
             </w:r>
             <w:r>
               <w:rPr>
@@ -3710,37 +3620,12 @@
                 <w:strike/>
               </w:rPr>
             </w:pPr>
-            <w:proofErr w:type="spellStart"/>
             <w:r>
               <w:rPr>
                 <w:rFonts w:ascii="Calibri" w:hAnsi="Calibri"/>
                 <w:strike/>
               </w:rPr>
-              <w:t>Lbs</w:t>
-            </w:r>
-            <w:proofErr w:type="spellEnd"/>
-            <w:r>
-              <w:rPr>
-                <w:rFonts w:ascii="Calibri" w:hAnsi="Calibri"/>
-                <w:strike/>
-              </w:rPr>
-              <w:t>/</w:t>
-            </w:r>
-            <w:proofErr w:type="spellStart"/>
-            <w:r>
-              <w:rPr>
-                <w:rFonts w:ascii="Calibri" w:hAnsi="Calibri"/>
-                <w:strike/>
-              </w:rPr>
-              <w:t>yd</w:t>
-            </w:r>
-            <w:proofErr w:type="spellEnd"/>
-            <w:r>
-              <w:rPr>
-                <w:rFonts w:ascii="Calibri" w:hAnsi="Calibri"/>
-                <w:strike/>
-              </w:rPr>
-              <w:t xml:space="preserve"> used for pricing - </w:t>
+              <w:t xml:space="preserve">Lbs/yd used for pricing - </w:t>
             </w:r>
             <w:r>
               <w:rPr>
@@ -3756,25 +3641,7 @@
                 <w:strike/>
                 <w:color w:val="FF0000"/>
               </w:rPr>
-              <w:t xml:space="preserve">need </w:t>
-            </w:r>
-            <w:proofErr w:type="spellStart"/>
-            <w:r>
-              <w:rPr>
-                <w:rFonts w:ascii="Calibri" w:hAnsi="Calibri"/>
-                <w:strike/>
-                <w:color w:val="FF0000"/>
-              </w:rPr>
-              <w:t>dev</w:t>
-            </w:r>
-            <w:proofErr w:type="spellEnd"/>
-            <w:r>
-              <w:rPr>
-                <w:rFonts w:ascii="Calibri" w:hAnsi="Calibri"/>
-                <w:strike/>
-                <w:color w:val="FF0000"/>
-              </w:rPr>
-              <w:t xml:space="preserve"> work</w:t>
+              <w:t>need dev work</w:t>
             </w:r>
             <w:r>
               <w:rPr>
@@ -3811,25 +3678,7 @@
                 <w:strike/>
                 <w:color w:val="FF0000"/>
               </w:rPr>
-              <w:t xml:space="preserve">(need </w:t>
-            </w:r>
-            <w:proofErr w:type="spellStart"/>
-            <w:r>
-              <w:rPr>
-                <w:rFonts w:ascii="Calibri" w:hAnsi="Calibri"/>
-                <w:strike/>
-                <w:color w:val="FF0000"/>
-              </w:rPr>
-              <w:t>dev</w:t>
-            </w:r>
-            <w:proofErr w:type="spellEnd"/>
-            <w:r>
-              <w:rPr>
-                <w:rFonts w:ascii="Calibri" w:hAnsi="Calibri"/>
-                <w:strike/>
-                <w:color w:val="FF0000"/>
-              </w:rPr>
-              <w:t xml:space="preserve"> effort)</w:t>
+              <w:t>(need dev effort)</w:t>
             </w:r>
           </w:p>
           <w:p>
@@ -4198,23 +4047,7 @@
           <w:rFonts w:asciiTheme="minorHAnsi" w:hAnsiTheme="minorHAnsi"/>
           <w:i/>
         </w:rPr>
-        <w:t xml:space="preserve">Not yet complete, will complete once functional </w:t>
-      </w:r>
-      <w:proofErr w:type="spellStart"/>
-      <w:r>
-        <w:rPr>
-          <w:rFonts w:asciiTheme="minorHAnsi" w:hAnsiTheme="minorHAnsi"/>
-          <w:i/>
-        </w:rPr>
-        <w:t>requirments</w:t>
-      </w:r>
-      <w:proofErr w:type="spellEnd"/>
-      <w:r>
-        <w:rPr>
-          <w:rFonts w:asciiTheme="minorHAnsi" w:hAnsiTheme="minorHAnsi"/>
-          <w:i/>
-        </w:rPr>
-        <w:t xml:space="preserve"> are approved.</w:t>
+        <w:t>Not yet complete, will complete once functional requirments are approved.</w:t>
       </w:r>
     </w:p>
     <w:tbl>
@@ -4338,19 +4171,11 @@
                 <w:rFonts w:asciiTheme="minorHAnsi" w:hAnsiTheme="minorHAnsi"/>
               </w:rPr>
             </w:pPr>
-            <w:proofErr w:type="spellStart"/>
-            <w:r>
-              <w:rPr>
-                <w:rFonts w:asciiTheme="minorHAnsi" w:hAnsiTheme="minorHAnsi"/>
-              </w:rPr>
-              <w:t>Config</w:t>
-            </w:r>
-            <w:proofErr w:type="spellEnd"/>
-            <w:r>
-              <w:rPr>
-                <w:rFonts w:asciiTheme="minorHAnsi" w:hAnsiTheme="minorHAnsi"/>
-              </w:rPr>
-              <w:t xml:space="preserve"> (Select Service Offering) page</w:t>
+            <w:r>
+              <w:rPr>
+                <w:rFonts w:asciiTheme="minorHAnsi" w:hAnsiTheme="minorHAnsi"/>
+              </w:rPr>
+              <w:t>Config (Select Service Offering) page</w:t>
             </w:r>
           </w:p>
         </w:tc>
@@ -4581,19 +4406,11 @@
                 <w:rFonts w:asciiTheme="minorHAnsi" w:hAnsiTheme="minorHAnsi"/>
               </w:rPr>
             </w:pPr>
-            <w:proofErr w:type="spellStart"/>
-            <w:r>
-              <w:rPr>
-                <w:rFonts w:asciiTheme="minorHAnsi" w:hAnsiTheme="minorHAnsi"/>
-              </w:rPr>
-              <w:t>Description_line</w:t>
-            </w:r>
-            <w:proofErr w:type="spellEnd"/>
-            <w:r>
-              <w:rPr>
-                <w:rFonts w:asciiTheme="minorHAnsi" w:hAnsiTheme="minorHAnsi"/>
-              </w:rPr>
-              <w:t xml:space="preserve"> (commerce attribute)</w:t>
+            <w:r>
+              <w:rPr>
+                <w:rFonts w:asciiTheme="minorHAnsi" w:hAnsiTheme="minorHAnsi"/>
+              </w:rPr>
+              <w:t>Description_line (commerce attribute)</w:t>
             </w:r>
           </w:p>
           <w:p>
@@ -4627,19 +4444,11 @@
                 <w:rFonts w:asciiTheme="minorHAnsi" w:hAnsiTheme="minorHAnsi"/>
               </w:rPr>
             </w:pPr>
-            <w:proofErr w:type="spellStart"/>
-            <w:r>
-              <w:rPr>
-                <w:rFonts w:asciiTheme="minorHAnsi" w:hAnsiTheme="minorHAnsi"/>
-              </w:rPr>
-              <w:t>compactorValue</w:t>
-            </w:r>
-            <w:proofErr w:type="spellEnd"/>
-            <w:r>
-              <w:rPr>
-                <w:rFonts w:asciiTheme="minorHAnsi" w:hAnsiTheme="minorHAnsi"/>
-              </w:rPr>
-              <w:t xml:space="preserve"> </w:t>
+            <w:r>
+              <w:rPr>
+                <w:rFonts w:asciiTheme="minorHAnsi" w:hAnsiTheme="minorHAnsi"/>
+              </w:rPr>
+              <w:t xml:space="preserve">compactorValue </w:t>
             </w:r>
           </w:p>
           <w:p>
@@ -4690,7 +4499,6 @@
                 <w:rFonts w:asciiTheme="minorHAnsi" w:hAnsiTheme="minorHAnsi"/>
               </w:rPr>
             </w:pPr>
-            <w:proofErr w:type="spellStart"/>
             <w:r>
               <w:rPr>
                 <w:rFonts w:ascii="Helvetica" w:hAnsi="Helvetica" w:cs="Helvetica"/>
@@ -4701,7 +4509,6 @@
               </w:rPr>
               <w:t>adjustedTotalTime_l</w:t>
             </w:r>
-            <w:proofErr w:type="spellEnd"/>
             <w:r>
               <w:rPr>
                 <w:rFonts w:ascii="Helvetica" w:hAnsi="Helvetica" w:cs="Helvetica"/>
@@ -4710,29 +4517,7 @@
                 <w:szCs w:val="21"/>
                 <w:shd w:val="clear" w:color="auto" w:fill="FFFFFF"/>
               </w:rPr>
-              <w:t xml:space="preserve"> (</w:t>
-            </w:r>
-            <w:proofErr w:type="spellStart"/>
-            <w:r>
-              <w:rPr>
-                <w:rFonts w:ascii="Helvetica" w:hAnsi="Helvetica" w:cs="Helvetica"/>
-                <w:color w:val="333333"/>
-                <w:sz w:val="21"/>
-                <w:szCs w:val="21"/>
-                <w:shd w:val="clear" w:color="auto" w:fill="FFFFFF"/>
-              </w:rPr>
-              <w:t>config</w:t>
-            </w:r>
-            <w:proofErr w:type="spellEnd"/>
-            <w:r>
-              <w:rPr>
-                <w:rFonts w:ascii="Helvetica" w:hAnsi="Helvetica" w:cs="Helvetica"/>
-                <w:color w:val="333333"/>
-                <w:sz w:val="21"/>
-                <w:szCs w:val="21"/>
-                <w:shd w:val="clear" w:color="auto" w:fill="FFFFFF"/>
-              </w:rPr>
-              <w:t xml:space="preserve"> attribute)</w:t>
+              <w:t xml:space="preserve"> (config attribute)</w:t>
             </w:r>
           </w:p>
           <w:p>
@@ -4783,33 +4568,11 @@
                 <w:rFonts w:asciiTheme="minorHAnsi" w:hAnsiTheme="minorHAnsi"/>
               </w:rPr>
             </w:pPr>
-            <w:proofErr w:type="spellStart"/>
-            <w:r>
-              <w:rPr>
-                <w:rFonts w:asciiTheme="minorHAnsi" w:hAnsiTheme="minorHAnsi"/>
-              </w:rPr>
-              <w:t>totalPrice_line</w:t>
-            </w:r>
-            <w:proofErr w:type="spellEnd"/>
-            <w:r>
-              <w:rPr>
-                <w:rFonts w:asciiTheme="minorHAnsi" w:hAnsiTheme="minorHAnsi"/>
-              </w:rPr>
-              <w:t xml:space="preserve"> (large </w:t>
-            </w:r>
-            <w:proofErr w:type="spellStart"/>
-            <w:r>
-              <w:rPr>
-                <w:rFonts w:asciiTheme="minorHAnsi" w:hAnsiTheme="minorHAnsi"/>
-              </w:rPr>
-              <w:t>cont</w:t>
-            </w:r>
-            <w:proofErr w:type="spellEnd"/>
-            <w:r>
-              <w:rPr>
-                <w:rFonts w:asciiTheme="minorHAnsi" w:hAnsiTheme="minorHAnsi"/>
-              </w:rPr>
-              <w:t>)</w:t>
+            <w:r>
+              <w:rPr>
+                <w:rFonts w:asciiTheme="minorHAnsi" w:hAnsiTheme="minorHAnsi"/>
+              </w:rPr>
+              <w:t>totalPrice_line (large cont)</w:t>
             </w:r>
           </w:p>
           <w:p>
@@ -4872,7 +4635,6 @@
                 <w:rFonts w:asciiTheme="minorHAnsi" w:hAnsiTheme="minorHAnsi"/>
               </w:rPr>
             </w:pPr>
-            <w:proofErr w:type="spellStart"/>
             <w:r>
               <w:rPr>
                 <w:rFonts w:ascii="Helvetica" w:hAnsi="Helvetica" w:cs="Helvetica"/>
@@ -4881,53 +4643,8 @@
                 <w:szCs w:val="21"/>
                 <w:shd w:val="clear" w:color="auto" w:fill="FFFFFF"/>
               </w:rPr>
-              <w:t>floorPrice_line</w:t>
-            </w:r>
-            <w:proofErr w:type="spellEnd"/>
-            <w:r>
-              <w:rPr>
-                <w:rFonts w:ascii="Helvetica" w:hAnsi="Helvetica" w:cs="Helvetica"/>
-                <w:color w:val="333333"/>
-                <w:sz w:val="21"/>
-                <w:szCs w:val="21"/>
-                <w:shd w:val="clear" w:color="auto" w:fill="FFFFFF"/>
-              </w:rPr>
-              <w:t xml:space="preserve"> + </w:t>
-            </w:r>
-            <w:proofErr w:type="spellStart"/>
-            <w:r>
-              <w:rPr>
-                <w:rFonts w:ascii="Helvetica" w:hAnsi="Helvetica" w:cs="Helvetica"/>
-                <w:color w:val="333333"/>
-                <w:sz w:val="21"/>
-                <w:szCs w:val="21"/>
-                <w:shd w:val="clear" w:color="auto" w:fill="FFFFFF"/>
-              </w:rPr>
-              <w:t>erfAmountFloor_line</w:t>
-            </w:r>
-            <w:proofErr w:type="spellEnd"/>
-            <w:r>
-              <w:rPr>
-                <w:rFonts w:ascii="Helvetica" w:hAnsi="Helvetica" w:cs="Helvetica"/>
-                <w:color w:val="333333"/>
-                <w:sz w:val="21"/>
-                <w:szCs w:val="21"/>
-                <w:shd w:val="clear" w:color="auto" w:fill="FFFFFF"/>
-              </w:rPr>
-              <w:t xml:space="preserve"> + </w:t>
-            </w:r>
-            <w:proofErr w:type="spellStart"/>
-            <w:r>
-              <w:rPr>
-                <w:rFonts w:ascii="Helvetica" w:hAnsi="Helvetica" w:cs="Helvetica"/>
-                <w:color w:val="333333"/>
-                <w:sz w:val="21"/>
-                <w:szCs w:val="21"/>
-                <w:shd w:val="clear" w:color="auto" w:fill="FFFFFF"/>
-              </w:rPr>
-              <w:t>frfAmountFloor_line</w:t>
-            </w:r>
-            <w:proofErr w:type="spellEnd"/>
+              <w:t>floorPrice_line + erfAmountFloor_line + frfAmountFloor_line</w:t>
+            </w:r>
             <w:r>
               <w:rPr>
                 <w:rStyle w:val="apple-converted-space"/>
@@ -4943,21 +4660,7 @@
               <w:rPr>
                 <w:rFonts w:asciiTheme="minorHAnsi" w:hAnsiTheme="minorHAnsi"/>
               </w:rPr>
-              <w:t xml:space="preserve"> (large </w:t>
-            </w:r>
-            <w:proofErr w:type="spellStart"/>
-            <w:r>
-              <w:rPr>
-                <w:rFonts w:asciiTheme="minorHAnsi" w:hAnsiTheme="minorHAnsi"/>
-              </w:rPr>
-              <w:t>cont</w:t>
-            </w:r>
-            <w:proofErr w:type="spellEnd"/>
-            <w:r>
-              <w:rPr>
-                <w:rFonts w:asciiTheme="minorHAnsi" w:hAnsiTheme="minorHAnsi"/>
-              </w:rPr>
-              <w:t>)</w:t>
+              <w:t xml:space="preserve"> (large cont)</w:t>
             </w:r>
           </w:p>
           <w:p>
@@ -4976,21 +4679,7 @@
               <w:rPr>
                 <w:rFonts w:asciiTheme="minorHAnsi" w:hAnsiTheme="minorHAnsi"/>
               </w:rPr>
-              <w:t>Tons Per Haul (</w:t>
-            </w:r>
-            <w:proofErr w:type="spellStart"/>
-            <w:r>
-              <w:rPr>
-                <w:rFonts w:asciiTheme="minorHAnsi" w:hAnsiTheme="minorHAnsi"/>
-              </w:rPr>
-              <w:t>numberic</w:t>
-            </w:r>
-            <w:proofErr w:type="spellEnd"/>
-            <w:r>
-              <w:rPr>
-                <w:rFonts w:asciiTheme="minorHAnsi" w:hAnsiTheme="minorHAnsi"/>
-              </w:rPr>
-              <w:t>)</w:t>
+              <w:t>Tons Per Haul (numberic)</w:t>
             </w:r>
           </w:p>
           <w:p>
@@ -5022,7 +4711,6 @@
                 <w:rFonts w:asciiTheme="minorHAnsi" w:hAnsiTheme="minorHAnsi"/>
               </w:rPr>
             </w:pPr>
-            <w:proofErr w:type="spellStart"/>
             <w:r>
               <w:rPr>
                 <w:rFonts w:ascii="Helvetica" w:hAnsi="Helvetica" w:cs="Helvetica"/>
@@ -5033,26 +4721,11 @@
               </w:rPr>
               <w:t>estTonsHaul_Line</w:t>
             </w:r>
-            <w:proofErr w:type="spellEnd"/>
-            <w:r>
-              <w:rPr>
-                <w:rFonts w:asciiTheme="minorHAnsi" w:hAnsiTheme="minorHAnsi"/>
-              </w:rPr>
-              <w:t xml:space="preserve"> (large </w:t>
-            </w:r>
-            <w:proofErr w:type="spellStart"/>
-            <w:r>
-              <w:rPr>
-                <w:rFonts w:asciiTheme="minorHAnsi" w:hAnsiTheme="minorHAnsi"/>
-              </w:rPr>
-              <w:t>cont</w:t>
-            </w:r>
-            <w:proofErr w:type="spellEnd"/>
-            <w:r>
-              <w:rPr>
-                <w:rFonts w:asciiTheme="minorHAnsi" w:hAnsiTheme="minorHAnsi"/>
-              </w:rPr>
-              <w:t>)</w:t>
+            <w:r>
+              <w:rPr>
+                <w:rFonts w:asciiTheme="minorHAnsi" w:hAnsiTheme="minorHAnsi"/>
+              </w:rPr>
+              <w:t xml:space="preserve"> (large cont)</w:t>
             </w:r>
           </w:p>
           <w:p>
@@ -5095,21 +4768,7 @@
               <w:rPr>
                 <w:rFonts w:asciiTheme="minorHAnsi" w:hAnsiTheme="minorHAnsi"/>
               </w:rPr>
-              <w:t xml:space="preserve">small container / Solid Waste = </w:t>
-            </w:r>
-            <w:proofErr w:type="spellStart"/>
-            <w:r>
-              <w:rPr>
-                <w:rFonts w:asciiTheme="minorHAnsi" w:hAnsiTheme="minorHAnsi"/>
-              </w:rPr>
-              <w:t>polygonRegion</w:t>
-            </w:r>
-            <w:proofErr w:type="spellEnd"/>
-            <w:r>
-              <w:rPr>
-                <w:rFonts w:asciiTheme="minorHAnsi" w:hAnsiTheme="minorHAnsi"/>
-              </w:rPr>
-              <w:t xml:space="preserve"> (two character code) </w:t>
+              <w:t xml:space="preserve">small container / Solid Waste = polygonRegion (two character code) </w:t>
             </w:r>
           </w:p>
           <w:p>
@@ -5145,21 +4804,7 @@
               <w:rPr>
                 <w:rFonts w:asciiTheme="minorHAnsi" w:hAnsiTheme="minorHAnsi"/>
               </w:rPr>
-              <w:t xml:space="preserve">large container = </w:t>
-            </w:r>
-            <w:proofErr w:type="spellStart"/>
-            <w:r>
-              <w:rPr>
-                <w:rFonts w:asciiTheme="minorHAnsi" w:hAnsiTheme="minorHAnsi"/>
-              </w:rPr>
-              <w:t>site_disposalSite</w:t>
-            </w:r>
-            <w:proofErr w:type="spellEnd"/>
-            <w:r>
-              <w:rPr>
-                <w:rFonts w:asciiTheme="minorHAnsi" w:hAnsiTheme="minorHAnsi"/>
-              </w:rPr>
-              <w:t xml:space="preserve"> (site name truncated to 50 characters)</w:t>
+              <w:t>large container = site_disposalSite (site name truncated to 50 characters)</w:t>
             </w:r>
           </w:p>
         </w:tc>
@@ -5233,21 +4878,7 @@
               <w:rPr>
                 <w:rFonts w:asciiTheme="minorHAnsi" w:hAnsiTheme="minorHAnsi"/>
               </w:rPr>
-              <w:t xml:space="preserve">This must be in the </w:t>
-            </w:r>
-            <w:proofErr w:type="spellStart"/>
-            <w:r>
-              <w:rPr>
-                <w:rFonts w:asciiTheme="minorHAnsi" w:hAnsiTheme="minorHAnsi"/>
-              </w:rPr>
-              <w:t>user_hierarchy</w:t>
-            </w:r>
-            <w:proofErr w:type="spellEnd"/>
-            <w:r>
-              <w:rPr>
-                <w:rFonts w:asciiTheme="minorHAnsi" w:hAnsiTheme="minorHAnsi"/>
-              </w:rPr>
-              <w:t xml:space="preserve"> table.  First and Last names need to be added to that table for this effort</w:t>
+              <w:t>This must be in the user_hierarchy table.  First and Last names need to be added to that table for this effort</w:t>
             </w:r>
           </w:p>
         </w:tc>
@@ -5414,19 +5045,11 @@
                 <w:rFonts w:asciiTheme="minorHAnsi" w:hAnsiTheme="minorHAnsi"/>
               </w:rPr>
             </w:pPr>
-            <w:proofErr w:type="spellStart"/>
-            <w:r>
-              <w:rPr>
-                <w:rFonts w:asciiTheme="minorHAnsi" w:hAnsiTheme="minorHAnsi"/>
-              </w:rPr>
-              <w:t>InfoPro</w:t>
-            </w:r>
-            <w:proofErr w:type="spellEnd"/>
-            <w:r>
-              <w:rPr>
-                <w:rFonts w:asciiTheme="minorHAnsi" w:hAnsiTheme="minorHAnsi"/>
-              </w:rPr>
-              <w:t xml:space="preserve"> Interf</w:t>
+            <w:r>
+              <w:rPr>
+                <w:rFonts w:asciiTheme="minorHAnsi" w:hAnsiTheme="minorHAnsi"/>
+              </w:rPr>
+              <w:t>InfoPro Interf</w:t>
             </w:r>
             <w:r>
               <w:rPr>
@@ -5555,23 +5178,7 @@
           <w:rFonts w:ascii="Calibri" w:hAnsi="Calibri"/>
           <w:b/>
         </w:rPr>
-        <w:t xml:space="preserve">ROI (ROI is already part of Op </w:t>
-      </w:r>
-      <w:proofErr w:type="spellStart"/>
-      <w:r>
-        <w:rPr>
-          <w:rFonts w:ascii="Calibri" w:hAnsi="Calibri"/>
-          <w:b/>
-        </w:rPr>
-        <w:t>Inc</w:t>
-      </w:r>
-      <w:proofErr w:type="spellEnd"/>
-      <w:r>
-        <w:rPr>
-          <w:rFonts w:ascii="Calibri" w:hAnsi="Calibri"/>
-          <w:b/>
-        </w:rPr>
-        <w:t>)</w:t>
+        <w:t>ROI (ROI is already part of Op Inc)</w:t>
       </w:r>
       <w:r>
         <w:rPr>
@@ -5595,21 +5202,7 @@
         <w:rPr>
           <w:rFonts w:ascii="Calibri" w:hAnsi="Calibri"/>
         </w:rPr>
-        <w:t xml:space="preserve">(1) </w:t>
-      </w:r>
-      <w:proofErr w:type="gramStart"/>
-      <w:r>
-        <w:rPr>
-          <w:rFonts w:ascii="Calibri" w:hAnsi="Calibri"/>
-        </w:rPr>
-        <w:t>a</w:t>
-      </w:r>
-      <w:proofErr w:type="gramEnd"/>
-      <w:r>
-        <w:rPr>
-          <w:rFonts w:ascii="Calibri" w:hAnsi="Calibri"/>
-        </w:rPr>
-        <w:t xml:space="preserve"> “Cost” guardrail that if used to calculate margin, will generate a direct cost margin.  </w:t>
+        <w:t xml:space="preserve">(1) a “Cost” guardrail that if used to calculate margin, will generate a direct cost margin.  </w:t>
       </w:r>
     </w:p>
     <w:p>
@@ -5627,21 +5220,7 @@
         <w:rPr>
           <w:rFonts w:ascii="Calibri" w:hAnsi="Calibri"/>
         </w:rPr>
-        <w:t xml:space="preserve">(2) </w:t>
-      </w:r>
-      <w:proofErr w:type="gramStart"/>
-      <w:r>
-        <w:rPr>
-          <w:rFonts w:ascii="Calibri" w:hAnsi="Calibri"/>
-        </w:rPr>
-        <w:t>a</w:t>
-      </w:r>
-      <w:proofErr w:type="gramEnd"/>
-      <w:r>
-        <w:rPr>
-          <w:rFonts w:ascii="Calibri" w:hAnsi="Calibri"/>
-        </w:rPr>
-        <w:t xml:space="preserve"> fully loaded “Margin %”  that appears in the financial summary.  </w:t>
+        <w:t xml:space="preserve">(2) a fully loaded “Margin %”  that appears in the financial summary.  </w:t>
       </w:r>
     </w:p>
     <w:p>
@@ -5668,23 +5247,7 @@
           <w:rFonts w:ascii="Calibri" w:hAnsi="Calibri"/>
           <w:b/>
         </w:rPr>
-        <w:t>Rate/</w:t>
-      </w:r>
-      <w:proofErr w:type="spellStart"/>
-      <w:r>
-        <w:rPr>
-          <w:rFonts w:ascii="Calibri" w:hAnsi="Calibri"/>
-          <w:b/>
-        </w:rPr>
-        <w:t>Yd</w:t>
-      </w:r>
-      <w:proofErr w:type="spellEnd"/>
-      <w:r>
-        <w:rPr>
-          <w:rFonts w:ascii="Calibri" w:hAnsi="Calibri"/>
-          <w:b/>
-        </w:rPr>
-        <w:t xml:space="preserve"> (quick glance at quality)</w:t>
+        <w:t>Rate/Yd (quick glance at quality)</w:t>
       </w:r>
       <w:r>
         <w:rPr>
@@ -5712,21 +5275,12 @@
           <w:rFonts w:ascii="Calibri" w:hAnsi="Calibri"/>
         </w:rPr>
       </w:pPr>
-      <w:proofErr w:type="spellStart"/>
       <w:r>
         <w:rPr>
           <w:rFonts w:ascii="Calibri" w:hAnsi="Calibri"/>
           <w:b/>
         </w:rPr>
-        <w:t>Disp</w:t>
-      </w:r>
-      <w:proofErr w:type="spellEnd"/>
-      <w:r>
-        <w:rPr>
-          <w:rFonts w:ascii="Calibri" w:hAnsi="Calibri"/>
-          <w:b/>
-        </w:rPr>
-        <w:t xml:space="preserve"> Cost / Ton for that service area for Commercial</w:t>
+        <w:t>Disp Cost / Ton for that service area for Commercial</w:t>
       </w:r>
     </w:p>
     <w:p>
@@ -5762,21 +5316,7 @@
         <w:rPr>
           <w:rFonts w:ascii="Calibri" w:hAnsi="Calibri"/>
         </w:rPr>
-        <w:t xml:space="preserve">The “Disposal Expense” line item has </w:t>
-      </w:r>
-      <w:proofErr w:type="gramStart"/>
-      <w:r>
-        <w:rPr>
-          <w:rFonts w:ascii="Calibri" w:hAnsi="Calibri"/>
-        </w:rPr>
-        <w:t>the I</w:t>
-      </w:r>
-      <w:proofErr w:type="gramEnd"/>
-      <w:r>
-        <w:rPr>
-          <w:rFonts w:ascii="Calibri" w:hAnsi="Calibri"/>
-        </w:rPr>
-        <w:t xml:space="preserve">/C disposal expense for the customer.  This is the area a manager should refer to in order to determine if disposal expense is appropriate for the customer.  </w:t>
+        <w:t xml:space="preserve">The “Disposal Expense” line item has the I/C disposal expense for the customer.  This is the area a manager should refer to in order to determine if disposal expense is appropriate for the customer.  </w:t>
       </w:r>
     </w:p>
     <w:p>
@@ -5799,21 +5339,12 @@
           <w:rFonts w:ascii="Calibri" w:hAnsi="Calibri"/>
         </w:rPr>
       </w:pPr>
-      <w:proofErr w:type="spellStart"/>
       <w:r>
         <w:rPr>
           <w:rFonts w:ascii="Calibri" w:hAnsi="Calibri"/>
           <w:b/>
         </w:rPr>
-        <w:t>Avg</w:t>
-      </w:r>
-      <w:proofErr w:type="spellEnd"/>
-      <w:r>
-        <w:rPr>
-          <w:rFonts w:ascii="Calibri" w:hAnsi="Calibri"/>
-          <w:b/>
-        </w:rPr>
-        <w:t xml:space="preserve"> sale per yard (do not have)</w:t>
+        <w:t>Avg sale per yard (do not have)</w:t>
       </w:r>
       <w:r>
         <w:rPr>
@@ -5963,15 +5494,7 @@
         <w:pStyle w:val="BodyText"/>
       </w:pPr>
       <w:r>
-        <w:t xml:space="preserve">Below is a content </w:t>
-      </w:r>
-      <w:proofErr w:type="spellStart"/>
-      <w:r>
-        <w:t>mock up</w:t>
-      </w:r>
-      <w:proofErr w:type="spellEnd"/>
-      <w:r>
-        <w:t xml:space="preserve"> of the approval email.  The blue text indicate new or changed verbiage.</w:t>
+        <w:t>Below is a content mock up of the approval email.  The blue text indicate new or changed verbiage.</w:t>
       </w:r>
     </w:p>
     <w:p>
@@ -6007,7 +5530,6 @@
         </w:rPr>
         <w:t xml:space="preserve">ear </w:t>
       </w:r>
-      <w:proofErr w:type="spellStart"/>
       <w:r>
         <w:rPr>
           <w:rFonts w:ascii="Calibri" w:hAnsi="Calibri"/>
@@ -6017,7 +5539,6 @@
         </w:rPr>
         <w:t>behmro</w:t>
       </w:r>
-      <w:proofErr w:type="spellEnd"/>
       <w:r>
         <w:rPr>
           <w:rFonts w:ascii="Calibri" w:hAnsi="Calibri"/>
@@ -6139,7 +5660,6 @@
               </w:rPr>
               <w:t xml:space="preserve">Submitted By: </w:t>
             </w:r>
-            <w:proofErr w:type="spellStart"/>
             <w:r>
               <w:rPr>
                 <w:rFonts w:ascii="Calibri" w:hAnsi="Calibri"/>
@@ -6149,7 +5669,6 @@
               </w:rPr>
               <w:t>behmro</w:t>
             </w:r>
-            <w:proofErr w:type="spellEnd"/>
             <w:r>
               <w:rPr>
                 <w:rFonts w:ascii="Calibri" w:hAnsi="Calibri"/>
@@ -6468,27 +5987,7 @@
                 <w:sz w:val="18"/>
                 <w:szCs w:val="18"/>
               </w:rPr>
-              <w:t xml:space="preserve">make a link to the address to </w:t>
-            </w:r>
-            <w:proofErr w:type="spellStart"/>
-            <w:r>
-              <w:rPr>
-                <w:rFonts w:asciiTheme="minorHAnsi" w:hAnsiTheme="minorHAnsi"/>
-                <w:color w:val="0070C0"/>
-                <w:sz w:val="18"/>
-                <w:szCs w:val="18"/>
-              </w:rPr>
-              <w:t>bing</w:t>
-            </w:r>
-            <w:proofErr w:type="spellEnd"/>
-            <w:r>
-              <w:rPr>
-                <w:rFonts w:asciiTheme="minorHAnsi" w:hAnsiTheme="minorHAnsi"/>
-                <w:color w:val="0070C0"/>
-                <w:sz w:val="18"/>
-                <w:szCs w:val="18"/>
-              </w:rPr>
-              <w:t xml:space="preserve"> maps</w:t>
+              <w:t>make a link to the address to bing maps</w:t>
             </w:r>
             <w:r>
               <w:rPr>
@@ -7225,39 +6724,8 @@
                 <w:sz w:val="18"/>
                 <w:szCs w:val="18"/>
               </w:rPr>
-              <w:t xml:space="preserve">FRONT LOAD 8 </w:t>
-            </w:r>
-            <w:proofErr w:type="spellStart"/>
-            <w:r>
-              <w:rPr>
-                <w:rFonts w:asciiTheme="minorHAnsi" w:hAnsiTheme="minorHAnsi"/>
-                <w:color w:val="000000"/>
-                <w:sz w:val="18"/>
-                <w:szCs w:val="18"/>
-              </w:rPr>
-              <w:t>YARDS,Solid</w:t>
-            </w:r>
-            <w:proofErr w:type="spellEnd"/>
-            <w:r>
-              <w:rPr>
-                <w:rFonts w:asciiTheme="minorHAnsi" w:hAnsiTheme="minorHAnsi"/>
-                <w:color w:val="000000"/>
-                <w:sz w:val="18"/>
-                <w:szCs w:val="18"/>
-              </w:rPr>
-              <w:t xml:space="preserve"> Waste,1/</w:t>
-            </w:r>
-            <w:proofErr w:type="spellStart"/>
-            <w:r>
-              <w:rPr>
-                <w:rFonts w:asciiTheme="minorHAnsi" w:hAnsiTheme="minorHAnsi"/>
-                <w:color w:val="000000"/>
-                <w:sz w:val="18"/>
-                <w:szCs w:val="18"/>
-              </w:rPr>
-              <w:t>Week,Base</w:t>
-            </w:r>
-            <w:proofErr w:type="spellEnd"/>
+              <w:t>FRONT LOAD 8 YARDS,Solid Waste,1/Week,Base</w:t>
+            </w:r>
           </w:p>
         </w:tc>
         <w:tc>
@@ -7408,39 +6876,8 @@
                 <w:sz w:val="18"/>
                 <w:szCs w:val="18"/>
               </w:rPr>
-              <w:t xml:space="preserve">ROLL OFF 20 </w:t>
-            </w:r>
-            <w:proofErr w:type="spellStart"/>
-            <w:r>
-              <w:rPr>
-                <w:rFonts w:asciiTheme="minorHAnsi" w:hAnsiTheme="minorHAnsi"/>
-                <w:color w:val="000000"/>
-                <w:sz w:val="18"/>
-                <w:szCs w:val="18"/>
-              </w:rPr>
-              <w:t>YARDS,Solid</w:t>
-            </w:r>
-            <w:proofErr w:type="spellEnd"/>
-            <w:r>
-              <w:rPr>
-                <w:rFonts w:asciiTheme="minorHAnsi" w:hAnsiTheme="minorHAnsi"/>
-                <w:color w:val="000000"/>
-                <w:sz w:val="18"/>
-                <w:szCs w:val="18"/>
-              </w:rPr>
-              <w:t xml:space="preserve"> </w:t>
-            </w:r>
-            <w:proofErr w:type="spellStart"/>
-            <w:r>
-              <w:rPr>
-                <w:rFonts w:asciiTheme="minorHAnsi" w:hAnsiTheme="minorHAnsi"/>
-                <w:color w:val="000000"/>
-                <w:sz w:val="18"/>
-                <w:szCs w:val="18"/>
-              </w:rPr>
-              <w:t>Waste,On-Call,Haul</w:t>
-            </w:r>
-            <w:proofErr w:type="spellEnd"/>
+              <w:t>ROLL OFF 20 YARDS,Solid Waste,On-Call,Haul</w:t>
+            </w:r>
           </w:p>
         </w:tc>
         <w:tc>
@@ -11171,39 +10608,8 @@
                 <w:sz w:val="18"/>
                 <w:szCs w:val="18"/>
               </w:rPr>
-              <w:t xml:space="preserve">FRONT LOAD 8 </w:t>
-            </w:r>
-            <w:proofErr w:type="spellStart"/>
-            <w:r>
-              <w:rPr>
-                <w:rFonts w:asciiTheme="minorHAnsi" w:hAnsiTheme="minorHAnsi"/>
-                <w:color w:val="000000"/>
-                <w:sz w:val="18"/>
-                <w:szCs w:val="18"/>
-              </w:rPr>
-              <w:t>YARDS,Solid</w:t>
-            </w:r>
-            <w:proofErr w:type="spellEnd"/>
-            <w:r>
-              <w:rPr>
-                <w:rFonts w:asciiTheme="minorHAnsi" w:hAnsiTheme="minorHAnsi"/>
-                <w:color w:val="000000"/>
-                <w:sz w:val="18"/>
-                <w:szCs w:val="18"/>
-              </w:rPr>
-              <w:t xml:space="preserve"> Waste,1/</w:t>
-            </w:r>
-            <w:proofErr w:type="spellStart"/>
-            <w:r>
-              <w:rPr>
-                <w:rFonts w:asciiTheme="minorHAnsi" w:hAnsiTheme="minorHAnsi"/>
-                <w:color w:val="000000"/>
-                <w:sz w:val="18"/>
-                <w:szCs w:val="18"/>
-              </w:rPr>
-              <w:t>Week,Base</w:t>
-            </w:r>
-            <w:proofErr w:type="spellEnd"/>
+              <w:t>FRONT LOAD 8 YARDS,Solid Waste,1/Week,Base</w:t>
+            </w:r>
           </w:p>
         </w:tc>
         <w:tc>
@@ -11519,19 +10925,8 @@
                 <w:sz w:val="18"/>
                 <w:szCs w:val="18"/>
               </w:rPr>
-              <w:t xml:space="preserve">FRONT LOAD 8 </w:t>
-            </w:r>
-            <w:proofErr w:type="spellStart"/>
-            <w:r>
-              <w:rPr>
-                <w:rFonts w:asciiTheme="minorHAnsi" w:hAnsiTheme="minorHAnsi"/>
-                <w:color w:val="000000"/>
-                <w:sz w:val="18"/>
-                <w:szCs w:val="18"/>
-              </w:rPr>
-              <w:t>YARDS,Delivery</w:t>
-            </w:r>
-            <w:proofErr w:type="spellEnd"/>
+              <w:t>FRONT LOAD 8 YARDS,Delivery</w:t>
+            </w:r>
           </w:p>
         </w:tc>
         <w:tc>
@@ -11847,39 +11242,8 @@
                 <w:sz w:val="18"/>
                 <w:szCs w:val="18"/>
               </w:rPr>
-              <w:t xml:space="preserve">ROLL OFF 20 </w:t>
-            </w:r>
-            <w:proofErr w:type="spellStart"/>
-            <w:r>
-              <w:rPr>
-                <w:rFonts w:asciiTheme="minorHAnsi" w:hAnsiTheme="minorHAnsi"/>
-                <w:color w:val="000000"/>
-                <w:sz w:val="18"/>
-                <w:szCs w:val="18"/>
-              </w:rPr>
-              <w:t>YARDS,Solid</w:t>
-            </w:r>
-            <w:proofErr w:type="spellEnd"/>
-            <w:r>
-              <w:rPr>
-                <w:rFonts w:asciiTheme="minorHAnsi" w:hAnsiTheme="minorHAnsi"/>
-                <w:color w:val="000000"/>
-                <w:sz w:val="18"/>
-                <w:szCs w:val="18"/>
-              </w:rPr>
-              <w:t xml:space="preserve"> </w:t>
-            </w:r>
-            <w:proofErr w:type="spellStart"/>
-            <w:r>
-              <w:rPr>
-                <w:rFonts w:asciiTheme="minorHAnsi" w:hAnsiTheme="minorHAnsi"/>
-                <w:color w:val="000000"/>
-                <w:sz w:val="18"/>
-                <w:szCs w:val="18"/>
-              </w:rPr>
-              <w:t>Waste,On-Call,Haul</w:t>
-            </w:r>
-            <w:proofErr w:type="spellEnd"/>
+              <w:t>ROLL OFF 20 YARDS,Solid Waste,On-Call,Haul</w:t>
+            </w:r>
           </w:p>
         </w:tc>
         <w:tc>
@@ -12195,39 +11559,8 @@
                 <w:sz w:val="18"/>
                 <w:szCs w:val="18"/>
               </w:rPr>
-              <w:t xml:space="preserve">ROLL OFF 20 </w:t>
-            </w:r>
-            <w:proofErr w:type="spellStart"/>
-            <w:r>
-              <w:rPr>
-                <w:rFonts w:asciiTheme="minorHAnsi" w:hAnsiTheme="minorHAnsi"/>
-                <w:color w:val="000000"/>
-                <w:sz w:val="18"/>
-                <w:szCs w:val="18"/>
-              </w:rPr>
-              <w:t>YARDS,Solid</w:t>
-            </w:r>
-            <w:proofErr w:type="spellEnd"/>
-            <w:r>
-              <w:rPr>
-                <w:rFonts w:asciiTheme="minorHAnsi" w:hAnsiTheme="minorHAnsi"/>
-                <w:color w:val="000000"/>
-                <w:sz w:val="18"/>
-                <w:szCs w:val="18"/>
-              </w:rPr>
-              <w:t xml:space="preserve"> </w:t>
-            </w:r>
-            <w:proofErr w:type="spellStart"/>
-            <w:r>
-              <w:rPr>
-                <w:rFonts w:asciiTheme="minorHAnsi" w:hAnsiTheme="minorHAnsi"/>
-                <w:color w:val="000000"/>
-                <w:sz w:val="18"/>
-                <w:szCs w:val="18"/>
-              </w:rPr>
-              <w:t>Waste,On-Call,Disposal</w:t>
-            </w:r>
-            <w:proofErr w:type="spellEnd"/>
+              <w:t>ROLL OFF 20 YARDS,Solid Waste,On-Call,Disposal</w:t>
+            </w:r>
           </w:p>
         </w:tc>
         <w:tc>
@@ -12543,39 +11876,8 @@
                 <w:sz w:val="18"/>
                 <w:szCs w:val="18"/>
               </w:rPr>
-              <w:t xml:space="preserve">ROLL OFF 20 </w:t>
-            </w:r>
-            <w:proofErr w:type="spellStart"/>
-            <w:r>
-              <w:rPr>
-                <w:rFonts w:asciiTheme="minorHAnsi" w:hAnsiTheme="minorHAnsi"/>
-                <w:color w:val="000000"/>
-                <w:sz w:val="18"/>
-                <w:szCs w:val="18"/>
-              </w:rPr>
-              <w:t>YARDS,Solid</w:t>
-            </w:r>
-            <w:proofErr w:type="spellEnd"/>
-            <w:r>
-              <w:rPr>
-                <w:rFonts w:asciiTheme="minorHAnsi" w:hAnsiTheme="minorHAnsi"/>
-                <w:color w:val="000000"/>
-                <w:sz w:val="18"/>
-                <w:szCs w:val="18"/>
-              </w:rPr>
-              <w:t xml:space="preserve"> </w:t>
-            </w:r>
-            <w:proofErr w:type="spellStart"/>
-            <w:r>
-              <w:rPr>
-                <w:rFonts w:asciiTheme="minorHAnsi" w:hAnsiTheme="minorHAnsi"/>
-                <w:color w:val="000000"/>
-                <w:sz w:val="18"/>
-                <w:szCs w:val="18"/>
-              </w:rPr>
-              <w:t>Waste,On-Call,Rental</w:t>
-            </w:r>
-            <w:proofErr w:type="spellEnd"/>
+              <w:t>ROLL OFF 20 YARDS,Solid Waste,On-Call,Rental</w:t>
+            </w:r>
           </w:p>
         </w:tc>
         <w:tc>
@@ -12892,19 +12194,8 @@
                 <w:szCs w:val="18"/>
               </w:rPr>
               <w:lastRenderedPageBreak/>
-              <w:t xml:space="preserve">ROLL OFF 20 </w:t>
-            </w:r>
-            <w:proofErr w:type="spellStart"/>
-            <w:r>
-              <w:rPr>
-                <w:rFonts w:asciiTheme="minorHAnsi" w:hAnsiTheme="minorHAnsi"/>
-                <w:color w:val="000000"/>
-                <w:sz w:val="18"/>
-                <w:szCs w:val="18"/>
-              </w:rPr>
-              <w:t>YARDS,Delivery</w:t>
-            </w:r>
-            <w:proofErr w:type="spellEnd"/>
+              <w:t>ROLL OFF 20 YARDS,Delivery</w:t>
+            </w:r>
           </w:p>
         </w:tc>
         <w:tc>
@@ -13727,7 +13018,6 @@
                 <w:szCs w:val="18"/>
               </w:rPr>
             </w:pPr>
-            <w:proofErr w:type="spellStart"/>
             <w:r>
               <w:rPr>
                 <w:rFonts w:asciiTheme="minorHAnsi" w:hAnsiTheme="minorHAnsi" w:cs="Tahoma"/>
@@ -13739,7 +13029,6 @@
               </w:rPr>
               <w:t>Nbr</w:t>
             </w:r>
-            <w:proofErr w:type="spellEnd"/>
           </w:p>
         </w:tc>
         <w:tc>
@@ -13929,39 +13218,8 @@
                 <w:sz w:val="18"/>
                 <w:szCs w:val="18"/>
               </w:rPr>
-              <w:t xml:space="preserve">FRONT LOAD 8 </w:t>
-            </w:r>
-            <w:proofErr w:type="spellStart"/>
-            <w:r>
-              <w:rPr>
-                <w:rFonts w:asciiTheme="minorHAnsi" w:hAnsiTheme="minorHAnsi"/>
-                <w:color w:val="000000"/>
-                <w:sz w:val="18"/>
-                <w:szCs w:val="18"/>
-              </w:rPr>
-              <w:t>YARDS,Solid</w:t>
-            </w:r>
-            <w:proofErr w:type="spellEnd"/>
-            <w:r>
-              <w:rPr>
-                <w:rFonts w:asciiTheme="minorHAnsi" w:hAnsiTheme="minorHAnsi"/>
-                <w:color w:val="000000"/>
-                <w:sz w:val="18"/>
-                <w:szCs w:val="18"/>
-              </w:rPr>
-              <w:t xml:space="preserve"> Waste,1/</w:t>
-            </w:r>
-            <w:proofErr w:type="spellStart"/>
-            <w:r>
-              <w:rPr>
-                <w:rFonts w:asciiTheme="minorHAnsi" w:hAnsiTheme="minorHAnsi"/>
-                <w:color w:val="000000"/>
-                <w:sz w:val="18"/>
-                <w:szCs w:val="18"/>
-              </w:rPr>
-              <w:t>Week,Base</w:t>
-            </w:r>
-            <w:proofErr w:type="spellEnd"/>
+              <w:t>FRONT LOAD 8 YARDS,Solid Waste,1/Week,Base</w:t>
+            </w:r>
           </w:p>
         </w:tc>
         <w:tc>
@@ -13987,7 +13245,6 @@
                 <w:szCs w:val="18"/>
               </w:rPr>
             </w:pPr>
-            <w:proofErr w:type="spellStart"/>
             <w:r>
               <w:rPr>
                 <w:rFonts w:asciiTheme="minorHAnsi" w:hAnsiTheme="minorHAnsi" w:cs="Tahoma"/>
@@ -13997,9 +13254,34 @@
                 <w:sz w:val="18"/>
                 <w:szCs w:val="18"/>
               </w:rPr>
-              <w:t>Config</w:t>
-            </w:r>
-            <w:proofErr w:type="spellEnd"/>
+              <w:t>Config/containerSize_readonly</w:t>
+            </w:r>
+          </w:p>
+        </w:tc>
+        <w:tc>
+          <w:tcPr>
+            <w:tcW w:w="1237" w:type="dxa"/>
+            <w:tcBorders>
+              <w:top w:val="single" w:sz="8" w:space="0" w:color="000000"/>
+              <w:left w:val="nil"/>
+              <w:bottom w:val="single" w:sz="8" w:space="0" w:color="000000"/>
+              <w:right w:val="single" w:sz="8" w:space="0" w:color="000000"/>
+            </w:tcBorders>
+            <w:shd w:val="clear" w:color="auto" w:fill="auto"/>
+            <w:vAlign w:val="center"/>
+          </w:tcPr>
+          <w:p>
+            <w:pPr>
+              <w:jc w:val="center"/>
+              <w:rPr>
+                <w:rFonts w:asciiTheme="minorHAnsi" w:hAnsiTheme="minorHAnsi" w:cs="Tahoma"/>
+                <w:b/>
+                <w:bCs/>
+                <w:color w:val="FFFFFF"/>
+                <w:sz w:val="18"/>
+                <w:szCs w:val="18"/>
+              </w:rPr>
+            </w:pPr>
             <w:r>
               <w:rPr>
                 <w:rFonts w:asciiTheme="minorHAnsi" w:hAnsiTheme="minorHAnsi" w:cs="Tahoma"/>
@@ -14009,9 +13291,8 @@
                 <w:sz w:val="18"/>
                 <w:szCs w:val="18"/>
               </w:rPr>
-              <w:t>/</w:t>
-            </w:r>
-            <w:proofErr w:type="spellStart"/>
+              <w:t>Config/</w:t>
+            </w:r>
             <w:r>
               <w:rPr>
                 <w:rFonts w:asciiTheme="minorHAnsi" w:hAnsiTheme="minorHAnsi" w:cs="Tahoma"/>
@@ -14021,9 +13302,19 @@
                 <w:sz w:val="18"/>
                 <w:szCs w:val="18"/>
               </w:rPr>
-              <w:t>containerSize_readonly</w:t>
-            </w:r>
-            <w:proofErr w:type="spellEnd"/>
+              <w:t>quantity</w:t>
+            </w:r>
+            <w:r>
+              <w:rPr>
+                <w:rFonts w:asciiTheme="minorHAnsi" w:hAnsiTheme="minorHAnsi" w:cs="Tahoma"/>
+                <w:b/>
+                <w:bCs/>
+                <w:i/>
+                <w:sz w:val="18"/>
+                <w:szCs w:val="18"/>
+              </w:rPr>
+              <w:t>_readonly</w:t>
+            </w:r>
           </w:p>
         </w:tc>
         <w:tc>
@@ -14050,7 +13341,6 @@
                 <w:szCs w:val="18"/>
               </w:rPr>
             </w:pPr>
-            <w:proofErr w:type="spellStart"/>
             <w:r>
               <w:rPr>
                 <w:rFonts w:asciiTheme="minorHAnsi" w:hAnsiTheme="minorHAnsi" w:cs="Tahoma"/>
@@ -14060,9 +13350,8 @@
                 <w:sz w:val="18"/>
                 <w:szCs w:val="18"/>
               </w:rPr>
-              <w:t>Config</w:t>
-            </w:r>
-            <w:proofErr w:type="spellEnd"/>
+              <w:t>Config/</w:t>
+            </w:r>
             <w:r>
               <w:rPr>
                 <w:rFonts w:asciiTheme="minorHAnsi" w:hAnsiTheme="minorHAnsi" w:cs="Tahoma"/>
@@ -14072,9 +13361,8 @@
                 <w:sz w:val="18"/>
                 <w:szCs w:val="18"/>
               </w:rPr>
-              <w:t>/</w:t>
-            </w:r>
-            <w:proofErr w:type="spellStart"/>
+              <w:t>wasteType</w:t>
+            </w:r>
             <w:r>
               <w:rPr>
                 <w:rFonts w:asciiTheme="minorHAnsi" w:hAnsiTheme="minorHAnsi" w:cs="Tahoma"/>
@@ -14084,8 +13372,34 @@
                 <w:sz w:val="18"/>
                 <w:szCs w:val="18"/>
               </w:rPr>
-              <w:t>quantity</w:t>
-            </w:r>
+              <w:t>_readonly</w:t>
+            </w:r>
+          </w:p>
+        </w:tc>
+        <w:tc>
+          <w:tcPr>
+            <w:tcW w:w="1236" w:type="dxa"/>
+            <w:tcBorders>
+              <w:top w:val="single" w:sz="8" w:space="0" w:color="000000"/>
+              <w:left w:val="nil"/>
+              <w:bottom w:val="single" w:sz="8" w:space="0" w:color="000000"/>
+              <w:right w:val="single" w:sz="8" w:space="0" w:color="000000"/>
+            </w:tcBorders>
+            <w:shd w:val="clear" w:color="auto" w:fill="auto"/>
+            <w:vAlign w:val="center"/>
+          </w:tcPr>
+          <w:p>
+            <w:pPr>
+              <w:jc w:val="center"/>
+              <w:rPr>
+                <w:rFonts w:asciiTheme="minorHAnsi" w:hAnsiTheme="minorHAnsi" w:cs="Tahoma"/>
+                <w:b/>
+                <w:bCs/>
+                <w:color w:val="FFFFFF"/>
+                <w:sz w:val="18"/>
+                <w:szCs w:val="18"/>
+              </w:rPr>
+            </w:pPr>
             <w:r>
               <w:rPr>
                 <w:rFonts w:asciiTheme="minorHAnsi" w:hAnsiTheme="minorHAnsi" w:cs="Tahoma"/>
@@ -14095,36 +13409,8 @@
                 <w:sz w:val="18"/>
                 <w:szCs w:val="18"/>
               </w:rPr>
-              <w:t>_readonly</w:t>
-            </w:r>
-            <w:proofErr w:type="spellEnd"/>
-          </w:p>
-        </w:tc>
-        <w:tc>
-          <w:tcPr>
-            <w:tcW w:w="1237" w:type="dxa"/>
-            <w:tcBorders>
-              <w:top w:val="single" w:sz="8" w:space="0" w:color="000000"/>
-              <w:left w:val="nil"/>
-              <w:bottom w:val="single" w:sz="8" w:space="0" w:color="000000"/>
-              <w:right w:val="single" w:sz="8" w:space="0" w:color="000000"/>
-            </w:tcBorders>
-            <w:shd w:val="clear" w:color="auto" w:fill="auto"/>
-            <w:vAlign w:val="center"/>
-          </w:tcPr>
-          <w:p>
-            <w:pPr>
-              <w:jc w:val="center"/>
-              <w:rPr>
-                <w:rFonts w:asciiTheme="minorHAnsi" w:hAnsiTheme="minorHAnsi" w:cs="Tahoma"/>
-                <w:b/>
-                <w:bCs/>
-                <w:color w:val="FFFFFF"/>
-                <w:sz w:val="18"/>
-                <w:szCs w:val="18"/>
-              </w:rPr>
-            </w:pPr>
-            <w:proofErr w:type="spellStart"/>
+              <w:t>C</w:t>
+            </w:r>
             <w:r>
               <w:rPr>
                 <w:rFonts w:asciiTheme="minorHAnsi" w:hAnsiTheme="minorHAnsi" w:cs="Tahoma"/>
@@ -14134,9 +13420,8 @@
                 <w:sz w:val="18"/>
                 <w:szCs w:val="18"/>
               </w:rPr>
-              <w:t>Config</w:t>
-            </w:r>
-            <w:proofErr w:type="spellEnd"/>
+              <w:t>onfig</w:t>
+            </w:r>
             <w:r>
               <w:rPr>
                 <w:rFonts w:asciiTheme="minorHAnsi" w:hAnsiTheme="minorHAnsi" w:cs="Tahoma"/>
@@ -14146,106 +13431,8 @@
                 <w:sz w:val="18"/>
                 <w:szCs w:val="18"/>
               </w:rPr>
-              <w:t>/</w:t>
-            </w:r>
-            <w:proofErr w:type="spellStart"/>
-            <w:r>
-              <w:rPr>
-                <w:rFonts w:asciiTheme="minorHAnsi" w:hAnsiTheme="minorHAnsi" w:cs="Tahoma"/>
-                <w:b/>
-                <w:bCs/>
-                <w:i/>
-                <w:sz w:val="18"/>
-                <w:szCs w:val="18"/>
-              </w:rPr>
-              <w:t>wasteType</w:t>
-            </w:r>
-            <w:r>
-              <w:rPr>
-                <w:rFonts w:asciiTheme="minorHAnsi" w:hAnsiTheme="minorHAnsi" w:cs="Tahoma"/>
-                <w:b/>
-                <w:bCs/>
-                <w:i/>
-                <w:sz w:val="18"/>
-                <w:szCs w:val="18"/>
-              </w:rPr>
-              <w:t>_readonly</w:t>
-            </w:r>
-            <w:proofErr w:type="spellEnd"/>
-          </w:p>
-        </w:tc>
-        <w:tc>
-          <w:tcPr>
-            <w:tcW w:w="1236" w:type="dxa"/>
-            <w:tcBorders>
-              <w:top w:val="single" w:sz="8" w:space="0" w:color="000000"/>
-              <w:left w:val="nil"/>
-              <w:bottom w:val="single" w:sz="8" w:space="0" w:color="000000"/>
-              <w:right w:val="single" w:sz="8" w:space="0" w:color="000000"/>
-            </w:tcBorders>
-            <w:shd w:val="clear" w:color="auto" w:fill="auto"/>
-            <w:vAlign w:val="center"/>
-          </w:tcPr>
-          <w:p>
-            <w:pPr>
-              <w:jc w:val="center"/>
-              <w:rPr>
-                <w:rFonts w:asciiTheme="minorHAnsi" w:hAnsiTheme="minorHAnsi" w:cs="Tahoma"/>
-                <w:b/>
-                <w:bCs/>
-                <w:color w:val="FFFFFF"/>
-                <w:sz w:val="18"/>
-                <w:szCs w:val="18"/>
-              </w:rPr>
-            </w:pPr>
-            <w:proofErr w:type="spellStart"/>
-            <w:r>
-              <w:rPr>
-                <w:rFonts w:asciiTheme="minorHAnsi" w:hAnsiTheme="minorHAnsi" w:cs="Tahoma"/>
-                <w:b/>
-                <w:bCs/>
-                <w:i/>
-                <w:sz w:val="18"/>
-                <w:szCs w:val="18"/>
-              </w:rPr>
-              <w:t>C</w:t>
-            </w:r>
-            <w:r>
-              <w:rPr>
-                <w:rFonts w:asciiTheme="minorHAnsi" w:hAnsiTheme="minorHAnsi" w:cs="Tahoma"/>
-                <w:b/>
-                <w:bCs/>
-                <w:i/>
-                <w:sz w:val="18"/>
-                <w:szCs w:val="18"/>
-              </w:rPr>
-              <w:t>onfig</w:t>
-            </w:r>
-            <w:proofErr w:type="spellEnd"/>
-            <w:r>
-              <w:rPr>
-                <w:rFonts w:asciiTheme="minorHAnsi" w:hAnsiTheme="minorHAnsi" w:cs="Tahoma"/>
-                <w:b/>
-                <w:bCs/>
-                <w:i/>
-                <w:sz w:val="18"/>
-                <w:szCs w:val="18"/>
-              </w:rPr>
-              <w:t>/</w:t>
-            </w:r>
-            <w:proofErr w:type="spellStart"/>
-            <w:r>
-              <w:rPr>
-                <w:rFonts w:asciiTheme="minorHAnsi" w:hAnsiTheme="minorHAnsi" w:cs="Tahoma"/>
-                <w:b/>
-                <w:bCs/>
-                <w:i/>
-                <w:sz w:val="18"/>
-                <w:szCs w:val="18"/>
-              </w:rPr>
-              <w:t>liftsPerContainer_readonly</w:t>
-            </w:r>
-            <w:proofErr w:type="spellEnd"/>
+              <w:t>/liftsPerContainer_readonly</w:t>
+            </w:r>
           </w:p>
         </w:tc>
         <w:tc>
@@ -14335,39 +13522,8 @@
                 <w:sz w:val="18"/>
                 <w:szCs w:val="18"/>
               </w:rPr>
-              <w:t xml:space="preserve">ROLL OFF 20 </w:t>
-            </w:r>
-            <w:proofErr w:type="spellStart"/>
-            <w:r>
-              <w:rPr>
-                <w:rFonts w:asciiTheme="minorHAnsi" w:hAnsiTheme="minorHAnsi"/>
-                <w:color w:val="000000"/>
-                <w:sz w:val="18"/>
-                <w:szCs w:val="18"/>
-              </w:rPr>
-              <w:t>YARDS,Solid</w:t>
-            </w:r>
-            <w:proofErr w:type="spellEnd"/>
-            <w:r>
-              <w:rPr>
-                <w:rFonts w:asciiTheme="minorHAnsi" w:hAnsiTheme="minorHAnsi"/>
-                <w:color w:val="000000"/>
-                <w:sz w:val="18"/>
-                <w:szCs w:val="18"/>
-              </w:rPr>
-              <w:t xml:space="preserve"> </w:t>
-            </w:r>
-            <w:proofErr w:type="spellStart"/>
-            <w:r>
-              <w:rPr>
-                <w:rFonts w:asciiTheme="minorHAnsi" w:hAnsiTheme="minorHAnsi"/>
-                <w:color w:val="000000"/>
-                <w:sz w:val="18"/>
-                <w:szCs w:val="18"/>
-              </w:rPr>
-              <w:t>Waste,On-Call,Haul</w:t>
-            </w:r>
-            <w:proofErr w:type="spellEnd"/>
+              <w:t>ROLL OFF 20 YARDS,Solid Waste,On-Call,Haul</w:t>
+            </w:r>
           </w:p>
         </w:tc>
         <w:tc>
@@ -14394,7 +13550,6 @@
                 <w:szCs w:val="18"/>
               </w:rPr>
             </w:pPr>
-            <w:proofErr w:type="spellStart"/>
             <w:r>
               <w:rPr>
                 <w:rFonts w:asciiTheme="minorHAnsi" w:hAnsiTheme="minorHAnsi" w:cs="Tahoma"/>
@@ -14404,9 +13559,34 @@
                 <w:sz w:val="18"/>
                 <w:szCs w:val="18"/>
               </w:rPr>
-              <w:t>Config</w:t>
-            </w:r>
-            <w:proofErr w:type="spellEnd"/>
+              <w:t>Config/containerSize_readonly</w:t>
+            </w:r>
+          </w:p>
+        </w:tc>
+        <w:tc>
+          <w:tcPr>
+            <w:tcW w:w="1237" w:type="dxa"/>
+            <w:tcBorders>
+              <w:top w:val="single" w:sz="8" w:space="0" w:color="000000"/>
+              <w:left w:val="nil"/>
+              <w:bottom w:val="single" w:sz="8" w:space="0" w:color="000000"/>
+              <w:right w:val="single" w:sz="8" w:space="0" w:color="000000"/>
+            </w:tcBorders>
+            <w:shd w:val="clear" w:color="auto" w:fill="auto"/>
+            <w:vAlign w:val="center"/>
+          </w:tcPr>
+          <w:p>
+            <w:pPr>
+              <w:jc w:val="center"/>
+              <w:rPr>
+                <w:rFonts w:asciiTheme="minorHAnsi" w:hAnsiTheme="minorHAnsi" w:cs="Tahoma"/>
+                <w:b/>
+                <w:bCs/>
+                <w:color w:val="FFFFFF"/>
+                <w:sz w:val="18"/>
+                <w:szCs w:val="18"/>
+              </w:rPr>
+            </w:pPr>
             <w:r>
               <w:rPr>
                 <w:rFonts w:asciiTheme="minorHAnsi" w:hAnsiTheme="minorHAnsi" w:cs="Tahoma"/>
@@ -14416,9 +13596,8 @@
                 <w:sz w:val="18"/>
                 <w:szCs w:val="18"/>
               </w:rPr>
-              <w:t>/</w:t>
-            </w:r>
-            <w:proofErr w:type="spellStart"/>
+              <w:t>Config/</w:t>
+            </w:r>
             <w:r>
               <w:rPr>
                 <w:rFonts w:asciiTheme="minorHAnsi" w:hAnsiTheme="minorHAnsi" w:cs="Tahoma"/>
@@ -14428,9 +13607,19 @@
                 <w:sz w:val="18"/>
                 <w:szCs w:val="18"/>
               </w:rPr>
-              <w:t>containerSize_readonly</w:t>
-            </w:r>
-            <w:proofErr w:type="spellEnd"/>
+              <w:t>quantity</w:t>
+            </w:r>
+            <w:r>
+              <w:rPr>
+                <w:rFonts w:asciiTheme="minorHAnsi" w:hAnsiTheme="minorHAnsi" w:cs="Tahoma"/>
+                <w:b/>
+                <w:bCs/>
+                <w:i/>
+                <w:sz w:val="18"/>
+                <w:szCs w:val="18"/>
+              </w:rPr>
+              <w:t>_readonly</w:t>
+            </w:r>
           </w:p>
         </w:tc>
         <w:tc>
@@ -14457,7 +13646,6 @@
                 <w:szCs w:val="18"/>
               </w:rPr>
             </w:pPr>
-            <w:proofErr w:type="spellStart"/>
             <w:r>
               <w:rPr>
                 <w:rFonts w:asciiTheme="minorHAnsi" w:hAnsiTheme="minorHAnsi" w:cs="Tahoma"/>
@@ -14467,9 +13655,8 @@
                 <w:sz w:val="18"/>
                 <w:szCs w:val="18"/>
               </w:rPr>
-              <w:t>Config</w:t>
-            </w:r>
-            <w:proofErr w:type="spellEnd"/>
+              <w:t>Config/</w:t>
+            </w:r>
             <w:r>
               <w:rPr>
                 <w:rFonts w:asciiTheme="minorHAnsi" w:hAnsiTheme="minorHAnsi" w:cs="Tahoma"/>
@@ -14479,9 +13666,8 @@
                 <w:sz w:val="18"/>
                 <w:szCs w:val="18"/>
               </w:rPr>
-              <w:t>/</w:t>
-            </w:r>
-            <w:proofErr w:type="spellStart"/>
+              <w:t>wasteType</w:t>
+            </w:r>
             <w:r>
               <w:rPr>
                 <w:rFonts w:asciiTheme="minorHAnsi" w:hAnsiTheme="minorHAnsi" w:cs="Tahoma"/>
@@ -14491,8 +13677,34 @@
                 <w:sz w:val="18"/>
                 <w:szCs w:val="18"/>
               </w:rPr>
-              <w:t>quantity</w:t>
-            </w:r>
+              <w:t>_readonly</w:t>
+            </w:r>
+          </w:p>
+        </w:tc>
+        <w:tc>
+          <w:tcPr>
+            <w:tcW w:w="1236" w:type="dxa"/>
+            <w:tcBorders>
+              <w:top w:val="single" w:sz="8" w:space="0" w:color="000000"/>
+              <w:left w:val="nil"/>
+              <w:bottom w:val="single" w:sz="8" w:space="0" w:color="000000"/>
+              <w:right w:val="single" w:sz="8" w:space="0" w:color="000000"/>
+            </w:tcBorders>
+            <w:shd w:val="clear" w:color="auto" w:fill="auto"/>
+            <w:vAlign w:val="center"/>
+          </w:tcPr>
+          <w:p>
+            <w:pPr>
+              <w:jc w:val="center"/>
+              <w:rPr>
+                <w:rFonts w:asciiTheme="minorHAnsi" w:hAnsiTheme="minorHAnsi" w:cs="Tahoma"/>
+                <w:b/>
+                <w:bCs/>
+                <w:color w:val="FFFFFF"/>
+                <w:sz w:val="18"/>
+                <w:szCs w:val="18"/>
+              </w:rPr>
+            </w:pPr>
             <w:r>
               <w:rPr>
                 <w:rFonts w:asciiTheme="minorHAnsi" w:hAnsiTheme="minorHAnsi" w:cs="Tahoma"/>
@@ -14502,36 +13714,8 @@
                 <w:sz w:val="18"/>
                 <w:szCs w:val="18"/>
               </w:rPr>
-              <w:t>_readonly</w:t>
-            </w:r>
-            <w:proofErr w:type="spellEnd"/>
-          </w:p>
-        </w:tc>
-        <w:tc>
-          <w:tcPr>
-            <w:tcW w:w="1237" w:type="dxa"/>
-            <w:tcBorders>
-              <w:top w:val="single" w:sz="8" w:space="0" w:color="000000"/>
-              <w:left w:val="nil"/>
-              <w:bottom w:val="single" w:sz="8" w:space="0" w:color="000000"/>
-              <w:right w:val="single" w:sz="8" w:space="0" w:color="000000"/>
-            </w:tcBorders>
-            <w:shd w:val="clear" w:color="auto" w:fill="auto"/>
-            <w:vAlign w:val="center"/>
-          </w:tcPr>
-          <w:p>
-            <w:pPr>
-              <w:jc w:val="center"/>
-              <w:rPr>
-                <w:rFonts w:asciiTheme="minorHAnsi" w:hAnsiTheme="minorHAnsi" w:cs="Tahoma"/>
-                <w:b/>
-                <w:bCs/>
-                <w:color w:val="FFFFFF"/>
-                <w:sz w:val="18"/>
-                <w:szCs w:val="18"/>
-              </w:rPr>
-            </w:pPr>
-            <w:proofErr w:type="spellStart"/>
+              <w:t>C</w:t>
+            </w:r>
             <w:r>
               <w:rPr>
                 <w:rFonts w:asciiTheme="minorHAnsi" w:hAnsiTheme="minorHAnsi" w:cs="Tahoma"/>
@@ -14541,9 +13725,8 @@
                 <w:sz w:val="18"/>
                 <w:szCs w:val="18"/>
               </w:rPr>
-              <w:t>Config</w:t>
-            </w:r>
-            <w:proofErr w:type="spellEnd"/>
+              <w:t>onfig</w:t>
+            </w:r>
             <w:r>
               <w:rPr>
                 <w:rFonts w:asciiTheme="minorHAnsi" w:hAnsiTheme="minorHAnsi" w:cs="Tahoma"/>
@@ -14553,106 +13736,8 @@
                 <w:sz w:val="18"/>
                 <w:szCs w:val="18"/>
               </w:rPr>
-              <w:t>/</w:t>
-            </w:r>
-            <w:proofErr w:type="spellStart"/>
-            <w:r>
-              <w:rPr>
-                <w:rFonts w:asciiTheme="minorHAnsi" w:hAnsiTheme="minorHAnsi" w:cs="Tahoma"/>
-                <w:b/>
-                <w:bCs/>
-                <w:i/>
-                <w:sz w:val="18"/>
-                <w:szCs w:val="18"/>
-              </w:rPr>
-              <w:t>wasteType</w:t>
-            </w:r>
-            <w:r>
-              <w:rPr>
-                <w:rFonts w:asciiTheme="minorHAnsi" w:hAnsiTheme="minorHAnsi" w:cs="Tahoma"/>
-                <w:b/>
-                <w:bCs/>
-                <w:i/>
-                <w:sz w:val="18"/>
-                <w:szCs w:val="18"/>
-              </w:rPr>
-              <w:t>_readonly</w:t>
-            </w:r>
-            <w:proofErr w:type="spellEnd"/>
-          </w:p>
-        </w:tc>
-        <w:tc>
-          <w:tcPr>
-            <w:tcW w:w="1236" w:type="dxa"/>
-            <w:tcBorders>
-              <w:top w:val="single" w:sz="8" w:space="0" w:color="000000"/>
-              <w:left w:val="nil"/>
-              <w:bottom w:val="single" w:sz="8" w:space="0" w:color="000000"/>
-              <w:right w:val="single" w:sz="8" w:space="0" w:color="000000"/>
-            </w:tcBorders>
-            <w:shd w:val="clear" w:color="auto" w:fill="auto"/>
-            <w:vAlign w:val="center"/>
-          </w:tcPr>
-          <w:p>
-            <w:pPr>
-              <w:jc w:val="center"/>
-              <w:rPr>
-                <w:rFonts w:asciiTheme="minorHAnsi" w:hAnsiTheme="minorHAnsi" w:cs="Tahoma"/>
-                <w:b/>
-                <w:bCs/>
-                <w:color w:val="FFFFFF"/>
-                <w:sz w:val="18"/>
-                <w:szCs w:val="18"/>
-              </w:rPr>
-            </w:pPr>
-            <w:proofErr w:type="spellStart"/>
-            <w:r>
-              <w:rPr>
-                <w:rFonts w:asciiTheme="minorHAnsi" w:hAnsiTheme="minorHAnsi" w:cs="Tahoma"/>
-                <w:b/>
-                <w:bCs/>
-                <w:i/>
-                <w:sz w:val="18"/>
-                <w:szCs w:val="18"/>
-              </w:rPr>
-              <w:t>C</w:t>
-            </w:r>
-            <w:r>
-              <w:rPr>
-                <w:rFonts w:asciiTheme="minorHAnsi" w:hAnsiTheme="minorHAnsi" w:cs="Tahoma"/>
-                <w:b/>
-                <w:bCs/>
-                <w:i/>
-                <w:sz w:val="18"/>
-                <w:szCs w:val="18"/>
-              </w:rPr>
-              <w:t>onfig</w:t>
-            </w:r>
-            <w:proofErr w:type="spellEnd"/>
-            <w:r>
-              <w:rPr>
-                <w:rFonts w:asciiTheme="minorHAnsi" w:hAnsiTheme="minorHAnsi" w:cs="Tahoma"/>
-                <w:b/>
-                <w:bCs/>
-                <w:i/>
-                <w:sz w:val="18"/>
-                <w:szCs w:val="18"/>
-              </w:rPr>
-              <w:t>/</w:t>
-            </w:r>
-            <w:proofErr w:type="spellStart"/>
-            <w:r>
-              <w:rPr>
-                <w:rFonts w:asciiTheme="minorHAnsi" w:hAnsiTheme="minorHAnsi" w:cs="Tahoma"/>
-                <w:b/>
-                <w:bCs/>
-                <w:i/>
-                <w:sz w:val="18"/>
-                <w:szCs w:val="18"/>
-              </w:rPr>
-              <w:t>liftsPerContainer_readonly</w:t>
-            </w:r>
-            <w:proofErr w:type="spellEnd"/>
+              <w:t>/liftsPerContainer_readonly</w:t>
+            </w:r>
           </w:p>
         </w:tc>
         <w:tc>
@@ -14824,7 +13909,6 @@
                 <w:szCs w:val="18"/>
               </w:rPr>
             </w:pPr>
-            <w:proofErr w:type="spellStart"/>
             <w:r>
               <w:rPr>
                 <w:rFonts w:asciiTheme="minorHAnsi" w:hAnsiTheme="minorHAnsi" w:cs="Tahoma"/>
@@ -14836,7 +13920,6 @@
               </w:rPr>
               <w:t>Nbr</w:t>
             </w:r>
-            <w:proofErr w:type="spellEnd"/>
           </w:p>
         </w:tc>
         <w:tc>
@@ -15026,39 +14109,8 @@
                 <w:sz w:val="18"/>
                 <w:szCs w:val="18"/>
               </w:rPr>
-              <w:t xml:space="preserve">FRONT LOAD 8 </w:t>
-            </w:r>
-            <w:proofErr w:type="spellStart"/>
-            <w:r>
-              <w:rPr>
-                <w:rFonts w:asciiTheme="minorHAnsi" w:hAnsiTheme="minorHAnsi"/>
-                <w:color w:val="000000"/>
-                <w:sz w:val="18"/>
-                <w:szCs w:val="18"/>
-              </w:rPr>
-              <w:t>YARDS,Solid</w:t>
-            </w:r>
-            <w:proofErr w:type="spellEnd"/>
-            <w:r>
-              <w:rPr>
-                <w:rFonts w:asciiTheme="minorHAnsi" w:hAnsiTheme="minorHAnsi"/>
-                <w:color w:val="000000"/>
-                <w:sz w:val="18"/>
-                <w:szCs w:val="18"/>
-              </w:rPr>
-              <w:t xml:space="preserve"> Waste,1/</w:t>
-            </w:r>
-            <w:proofErr w:type="spellStart"/>
-            <w:r>
-              <w:rPr>
-                <w:rFonts w:asciiTheme="minorHAnsi" w:hAnsiTheme="minorHAnsi"/>
-                <w:color w:val="000000"/>
-                <w:sz w:val="18"/>
-                <w:szCs w:val="18"/>
-              </w:rPr>
-              <w:t>Week,Base</w:t>
-            </w:r>
-            <w:proofErr w:type="spellEnd"/>
+              <w:t>FRONT LOAD 8 YARDS,Solid Waste,1/Week,Base</w:t>
+            </w:r>
           </w:p>
         </w:tc>
         <w:tc>
@@ -15085,7 +14137,6 @@
                 <w:szCs w:val="18"/>
               </w:rPr>
             </w:pPr>
-            <w:proofErr w:type="spellStart"/>
             <w:r>
               <w:rPr>
                 <w:rFonts w:asciiTheme="minorHAnsi" w:hAnsiTheme="minorHAnsi" w:cs="Tahoma"/>
@@ -15095,9 +14146,8 @@
                 <w:sz w:val="18"/>
                 <w:szCs w:val="18"/>
               </w:rPr>
-              <w:t>Config</w:t>
-            </w:r>
-            <w:proofErr w:type="spellEnd"/>
+              <w:t>Config/containerSize_</w:t>
+            </w:r>
             <w:r>
               <w:rPr>
                 <w:rFonts w:asciiTheme="minorHAnsi" w:hAnsiTheme="minorHAnsi" w:cs="Tahoma"/>
@@ -15107,9 +14157,34 @@
                 <w:sz w:val="18"/>
                 <w:szCs w:val="18"/>
               </w:rPr>
-              <w:t>/</w:t>
-            </w:r>
-            <w:proofErr w:type="spellStart"/>
+              <w:t>sc</w:t>
+            </w:r>
+          </w:p>
+        </w:tc>
+        <w:tc>
+          <w:tcPr>
+            <w:tcW w:w="1237" w:type="dxa"/>
+            <w:tcBorders>
+              <w:top w:val="single" w:sz="8" w:space="0" w:color="000000"/>
+              <w:left w:val="nil"/>
+              <w:bottom w:val="single" w:sz="8" w:space="0" w:color="000000"/>
+              <w:right w:val="single" w:sz="8" w:space="0" w:color="000000"/>
+            </w:tcBorders>
+            <w:shd w:val="clear" w:color="auto" w:fill="auto"/>
+            <w:vAlign w:val="center"/>
+          </w:tcPr>
+          <w:p>
+            <w:pPr>
+              <w:jc w:val="center"/>
+              <w:rPr>
+                <w:rFonts w:asciiTheme="minorHAnsi" w:hAnsiTheme="minorHAnsi" w:cs="Tahoma"/>
+                <w:b/>
+                <w:bCs/>
+                <w:color w:val="FFFFFF"/>
+                <w:sz w:val="18"/>
+                <w:szCs w:val="18"/>
+              </w:rPr>
+            </w:pPr>
             <w:r>
               <w:rPr>
                 <w:rFonts w:asciiTheme="minorHAnsi" w:hAnsiTheme="minorHAnsi" w:cs="Tahoma"/>
@@ -15119,7 +14194,7 @@
                 <w:sz w:val="18"/>
                 <w:szCs w:val="18"/>
               </w:rPr>
-              <w:t>containerSize_</w:t>
+              <w:t>Config/</w:t>
             </w:r>
             <w:r>
               <w:rPr>
@@ -15130,9 +14205,30 @@
                 <w:sz w:val="18"/>
                 <w:szCs w:val="18"/>
               </w:rPr>
+              <w:t>quantity</w:t>
+            </w:r>
+            <w:r>
+              <w:rPr>
+                <w:rFonts w:asciiTheme="minorHAnsi" w:hAnsiTheme="minorHAnsi" w:cs="Tahoma"/>
+                <w:b/>
+                <w:bCs/>
+                <w:i/>
+                <w:sz w:val="18"/>
+                <w:szCs w:val="18"/>
+              </w:rPr>
+              <w:t>_</w:t>
+            </w:r>
+            <w:r>
+              <w:rPr>
+                <w:rFonts w:asciiTheme="minorHAnsi" w:hAnsiTheme="minorHAnsi" w:cs="Tahoma"/>
+                <w:b/>
+                <w:bCs/>
+                <w:i/>
+                <w:sz w:val="18"/>
+                <w:szCs w:val="18"/>
+              </w:rPr>
               <w:t>sc</w:t>
             </w:r>
-            <w:proofErr w:type="spellEnd"/>
           </w:p>
         </w:tc>
         <w:tc>
@@ -15159,7 +14255,6 @@
                 <w:szCs w:val="18"/>
               </w:rPr>
             </w:pPr>
-            <w:proofErr w:type="spellStart"/>
             <w:r>
               <w:rPr>
                 <w:rFonts w:asciiTheme="minorHAnsi" w:hAnsiTheme="minorHAnsi" w:cs="Tahoma"/>
@@ -15169,9 +14264,8 @@
                 <w:sz w:val="18"/>
                 <w:szCs w:val="18"/>
               </w:rPr>
-              <w:t>Config</w:t>
-            </w:r>
-            <w:proofErr w:type="spellEnd"/>
+              <w:t>Config/</w:t>
+            </w:r>
             <w:r>
               <w:rPr>
                 <w:rFonts w:asciiTheme="minorHAnsi" w:hAnsiTheme="minorHAnsi" w:cs="Tahoma"/>
@@ -15181,9 +14275,8 @@
                 <w:sz w:val="18"/>
                 <w:szCs w:val="18"/>
               </w:rPr>
-              <w:t>/</w:t>
-            </w:r>
-            <w:proofErr w:type="spellStart"/>
+              <w:t>wasteType</w:t>
+            </w:r>
             <w:r>
               <w:rPr>
                 <w:rFonts w:asciiTheme="minorHAnsi" w:hAnsiTheme="minorHAnsi" w:cs="Tahoma"/>
@@ -15193,7 +14286,7 @@
                 <w:sz w:val="18"/>
                 <w:szCs w:val="18"/>
               </w:rPr>
-              <w:t>quantity</w:t>
+              <w:t>_</w:t>
             </w:r>
             <w:r>
               <w:rPr>
@@ -15204,8 +14297,34 @@
                 <w:sz w:val="18"/>
                 <w:szCs w:val="18"/>
               </w:rPr>
-              <w:t>_</w:t>
-            </w:r>
+              <w:t>sc</w:t>
+            </w:r>
+          </w:p>
+        </w:tc>
+        <w:tc>
+          <w:tcPr>
+            <w:tcW w:w="1236" w:type="dxa"/>
+            <w:tcBorders>
+              <w:top w:val="single" w:sz="8" w:space="0" w:color="000000"/>
+              <w:left w:val="nil"/>
+              <w:bottom w:val="single" w:sz="8" w:space="0" w:color="000000"/>
+              <w:right w:val="single" w:sz="8" w:space="0" w:color="000000"/>
+            </w:tcBorders>
+            <w:shd w:val="clear" w:color="auto" w:fill="auto"/>
+            <w:vAlign w:val="center"/>
+          </w:tcPr>
+          <w:p>
+            <w:pPr>
+              <w:jc w:val="center"/>
+              <w:rPr>
+                <w:rFonts w:asciiTheme="minorHAnsi" w:hAnsiTheme="minorHAnsi" w:cs="Tahoma"/>
+                <w:b/>
+                <w:bCs/>
+                <w:color w:val="FFFFFF"/>
+                <w:sz w:val="18"/>
+                <w:szCs w:val="18"/>
+              </w:rPr>
+            </w:pPr>
             <w:r>
               <w:rPr>
                 <w:rFonts w:asciiTheme="minorHAnsi" w:hAnsiTheme="minorHAnsi" w:cs="Tahoma"/>
@@ -15215,36 +14334,8 @@
                 <w:sz w:val="18"/>
                 <w:szCs w:val="18"/>
               </w:rPr>
-              <w:t>sc</w:t>
-            </w:r>
-            <w:proofErr w:type="spellEnd"/>
-          </w:p>
-        </w:tc>
-        <w:tc>
-          <w:tcPr>
-            <w:tcW w:w="1237" w:type="dxa"/>
-            <w:tcBorders>
-              <w:top w:val="single" w:sz="8" w:space="0" w:color="000000"/>
-              <w:left w:val="nil"/>
-              <w:bottom w:val="single" w:sz="8" w:space="0" w:color="000000"/>
-              <w:right w:val="single" w:sz="8" w:space="0" w:color="000000"/>
-            </w:tcBorders>
-            <w:shd w:val="clear" w:color="auto" w:fill="auto"/>
-            <w:vAlign w:val="center"/>
-          </w:tcPr>
-          <w:p>
-            <w:pPr>
-              <w:jc w:val="center"/>
-              <w:rPr>
-                <w:rFonts w:asciiTheme="minorHAnsi" w:hAnsiTheme="minorHAnsi" w:cs="Tahoma"/>
-                <w:b/>
-                <w:bCs/>
-                <w:color w:val="FFFFFF"/>
-                <w:sz w:val="18"/>
-                <w:szCs w:val="18"/>
-              </w:rPr>
-            </w:pPr>
-            <w:proofErr w:type="spellStart"/>
+              <w:t>C</w:t>
+            </w:r>
             <w:r>
               <w:rPr>
                 <w:rFonts w:asciiTheme="minorHAnsi" w:hAnsiTheme="minorHAnsi" w:cs="Tahoma"/>
@@ -15254,9 +14345,8 @@
                 <w:sz w:val="18"/>
                 <w:szCs w:val="18"/>
               </w:rPr>
-              <w:t>Config</w:t>
-            </w:r>
-            <w:proofErr w:type="spellEnd"/>
+              <w:t>onfig</w:t>
+            </w:r>
             <w:r>
               <w:rPr>
                 <w:rFonts w:asciiTheme="minorHAnsi" w:hAnsiTheme="minorHAnsi" w:cs="Tahoma"/>
@@ -15266,117 +14356,8 @@
                 <w:sz w:val="18"/>
                 <w:szCs w:val="18"/>
               </w:rPr>
-              <w:t>/</w:t>
-            </w:r>
-            <w:proofErr w:type="spellStart"/>
-            <w:r>
-              <w:rPr>
-                <w:rFonts w:asciiTheme="minorHAnsi" w:hAnsiTheme="minorHAnsi" w:cs="Tahoma"/>
-                <w:b/>
-                <w:bCs/>
-                <w:i/>
-                <w:sz w:val="18"/>
-                <w:szCs w:val="18"/>
-              </w:rPr>
-              <w:t>wasteType</w:t>
-            </w:r>
-            <w:r>
-              <w:rPr>
-                <w:rFonts w:asciiTheme="minorHAnsi" w:hAnsiTheme="minorHAnsi" w:cs="Tahoma"/>
-                <w:b/>
-                <w:bCs/>
-                <w:i/>
-                <w:sz w:val="18"/>
-                <w:szCs w:val="18"/>
-              </w:rPr>
-              <w:t>_</w:t>
-            </w:r>
-            <w:r>
-              <w:rPr>
-                <w:rFonts w:asciiTheme="minorHAnsi" w:hAnsiTheme="minorHAnsi" w:cs="Tahoma"/>
-                <w:b/>
-                <w:bCs/>
-                <w:i/>
-                <w:sz w:val="18"/>
-                <w:szCs w:val="18"/>
-              </w:rPr>
-              <w:t>sc</w:t>
-            </w:r>
-            <w:proofErr w:type="spellEnd"/>
-          </w:p>
-        </w:tc>
-        <w:tc>
-          <w:tcPr>
-            <w:tcW w:w="1236" w:type="dxa"/>
-            <w:tcBorders>
-              <w:top w:val="single" w:sz="8" w:space="0" w:color="000000"/>
-              <w:left w:val="nil"/>
-              <w:bottom w:val="single" w:sz="8" w:space="0" w:color="000000"/>
-              <w:right w:val="single" w:sz="8" w:space="0" w:color="000000"/>
-            </w:tcBorders>
-            <w:shd w:val="clear" w:color="auto" w:fill="auto"/>
-            <w:vAlign w:val="center"/>
-          </w:tcPr>
-          <w:p>
-            <w:pPr>
-              <w:jc w:val="center"/>
-              <w:rPr>
-                <w:rFonts w:asciiTheme="minorHAnsi" w:hAnsiTheme="minorHAnsi" w:cs="Tahoma"/>
-                <w:b/>
-                <w:bCs/>
-                <w:color w:val="FFFFFF"/>
-                <w:sz w:val="18"/>
-                <w:szCs w:val="18"/>
-              </w:rPr>
-            </w:pPr>
-            <w:proofErr w:type="spellStart"/>
-            <w:r>
-              <w:rPr>
-                <w:rFonts w:asciiTheme="minorHAnsi" w:hAnsiTheme="minorHAnsi" w:cs="Tahoma"/>
-                <w:b/>
-                <w:bCs/>
-                <w:i/>
-                <w:sz w:val="18"/>
-                <w:szCs w:val="18"/>
-              </w:rPr>
-              <w:t>C</w:t>
-            </w:r>
-            <w:r>
-              <w:rPr>
-                <w:rFonts w:asciiTheme="minorHAnsi" w:hAnsiTheme="minorHAnsi" w:cs="Tahoma"/>
-                <w:b/>
-                <w:bCs/>
-                <w:i/>
-                <w:sz w:val="18"/>
-                <w:szCs w:val="18"/>
-              </w:rPr>
-              <w:t>onfig</w:t>
-            </w:r>
-            <w:proofErr w:type="spellEnd"/>
-            <w:r>
-              <w:rPr>
-                <w:rFonts w:asciiTheme="minorHAnsi" w:hAnsiTheme="minorHAnsi" w:cs="Tahoma"/>
-                <w:b/>
-                <w:bCs/>
-                <w:i/>
-                <w:sz w:val="18"/>
-                <w:szCs w:val="18"/>
-              </w:rPr>
-              <w:t>/</w:t>
-            </w:r>
-            <w:proofErr w:type="spellStart"/>
-            <w:r>
-              <w:rPr>
-                <w:rFonts w:asciiTheme="minorHAnsi" w:hAnsiTheme="minorHAnsi" w:cs="Tahoma"/>
-                <w:b/>
-                <w:bCs/>
-                <w:i/>
-                <w:sz w:val="18"/>
-                <w:szCs w:val="18"/>
-              </w:rPr>
-              <w:t>liftsPerContainer_sc</w:t>
-            </w:r>
-            <w:proofErr w:type="spellEnd"/>
+              <w:t>/liftsPerContainer_sc</w:t>
+            </w:r>
           </w:p>
         </w:tc>
         <w:tc>
@@ -15466,39 +14447,8 @@
                 <w:sz w:val="18"/>
                 <w:szCs w:val="18"/>
               </w:rPr>
-              <w:t xml:space="preserve">ROLL OFF 20 </w:t>
-            </w:r>
-            <w:proofErr w:type="spellStart"/>
-            <w:r>
-              <w:rPr>
-                <w:rFonts w:asciiTheme="minorHAnsi" w:hAnsiTheme="minorHAnsi"/>
-                <w:color w:val="000000"/>
-                <w:sz w:val="18"/>
-                <w:szCs w:val="18"/>
-              </w:rPr>
-              <w:t>YARDS,Solid</w:t>
-            </w:r>
-            <w:proofErr w:type="spellEnd"/>
-            <w:r>
-              <w:rPr>
-                <w:rFonts w:asciiTheme="minorHAnsi" w:hAnsiTheme="minorHAnsi"/>
-                <w:color w:val="000000"/>
-                <w:sz w:val="18"/>
-                <w:szCs w:val="18"/>
-              </w:rPr>
-              <w:t xml:space="preserve"> </w:t>
-            </w:r>
-            <w:proofErr w:type="spellStart"/>
-            <w:r>
-              <w:rPr>
-                <w:rFonts w:asciiTheme="minorHAnsi" w:hAnsiTheme="minorHAnsi"/>
-                <w:color w:val="000000"/>
-                <w:sz w:val="18"/>
-                <w:szCs w:val="18"/>
-              </w:rPr>
-              <w:t>Waste,On-Call,Haul</w:t>
-            </w:r>
-            <w:proofErr w:type="spellEnd"/>
+              <w:t>ROLL OFF 20 YARDS,Solid Waste,On-Call,Haul</w:t>
+            </w:r>
           </w:p>
         </w:tc>
         <w:tc>
@@ -15525,7 +14475,6 @@
                 <w:szCs w:val="18"/>
               </w:rPr>
             </w:pPr>
-            <w:proofErr w:type="spellStart"/>
             <w:r>
               <w:rPr>
                 <w:rFonts w:asciiTheme="minorHAnsi" w:hAnsiTheme="minorHAnsi" w:cs="Tahoma"/>
@@ -15535,9 +14484,8 @@
                 <w:sz w:val="18"/>
                 <w:szCs w:val="18"/>
               </w:rPr>
-              <w:t>Config</w:t>
-            </w:r>
-            <w:proofErr w:type="spellEnd"/>
+              <w:t>Config/containerSize_</w:t>
+            </w:r>
             <w:r>
               <w:rPr>
                 <w:rFonts w:asciiTheme="minorHAnsi" w:hAnsiTheme="minorHAnsi" w:cs="Tahoma"/>
@@ -15547,9 +14495,34 @@
                 <w:sz w:val="18"/>
                 <w:szCs w:val="18"/>
               </w:rPr>
-              <w:t>/</w:t>
-            </w:r>
-            <w:proofErr w:type="spellStart"/>
+              <w:t>sc</w:t>
+            </w:r>
+          </w:p>
+        </w:tc>
+        <w:tc>
+          <w:tcPr>
+            <w:tcW w:w="1237" w:type="dxa"/>
+            <w:tcBorders>
+              <w:top w:val="single" w:sz="8" w:space="0" w:color="000000"/>
+              <w:left w:val="nil"/>
+              <w:bottom w:val="single" w:sz="8" w:space="0" w:color="000000"/>
+              <w:right w:val="single" w:sz="8" w:space="0" w:color="000000"/>
+            </w:tcBorders>
+            <w:shd w:val="clear" w:color="auto" w:fill="auto"/>
+            <w:vAlign w:val="center"/>
+          </w:tcPr>
+          <w:p>
+            <w:pPr>
+              <w:jc w:val="center"/>
+              <w:rPr>
+                <w:rFonts w:asciiTheme="minorHAnsi" w:hAnsiTheme="minorHAnsi" w:cs="Tahoma"/>
+                <w:b/>
+                <w:bCs/>
+                <w:color w:val="FFFFFF"/>
+                <w:sz w:val="18"/>
+                <w:szCs w:val="18"/>
+              </w:rPr>
+            </w:pPr>
             <w:r>
               <w:rPr>
                 <w:rFonts w:asciiTheme="minorHAnsi" w:hAnsiTheme="minorHAnsi" w:cs="Tahoma"/>
@@ -15559,7 +14532,7 @@
                 <w:sz w:val="18"/>
                 <w:szCs w:val="18"/>
               </w:rPr>
-              <w:t>containerSize_</w:t>
+              <w:t>Config/</w:t>
             </w:r>
             <w:r>
               <w:rPr>
@@ -15570,9 +14543,30 @@
                 <w:sz w:val="18"/>
                 <w:szCs w:val="18"/>
               </w:rPr>
+              <w:t>quantity</w:t>
+            </w:r>
+            <w:r>
+              <w:rPr>
+                <w:rFonts w:asciiTheme="minorHAnsi" w:hAnsiTheme="minorHAnsi" w:cs="Tahoma"/>
+                <w:b/>
+                <w:bCs/>
+                <w:i/>
+                <w:sz w:val="18"/>
+                <w:szCs w:val="18"/>
+              </w:rPr>
+              <w:t>_</w:t>
+            </w:r>
+            <w:r>
+              <w:rPr>
+                <w:rFonts w:asciiTheme="minorHAnsi" w:hAnsiTheme="minorHAnsi" w:cs="Tahoma"/>
+                <w:b/>
+                <w:bCs/>
+                <w:i/>
+                <w:sz w:val="18"/>
+                <w:szCs w:val="18"/>
+              </w:rPr>
               <w:t>sc</w:t>
             </w:r>
-            <w:proofErr w:type="spellEnd"/>
           </w:p>
         </w:tc>
         <w:tc>
@@ -15599,7 +14593,6 @@
                 <w:szCs w:val="18"/>
               </w:rPr>
             </w:pPr>
-            <w:proofErr w:type="spellStart"/>
             <w:r>
               <w:rPr>
                 <w:rFonts w:asciiTheme="minorHAnsi" w:hAnsiTheme="minorHAnsi" w:cs="Tahoma"/>
@@ -15609,9 +14602,8 @@
                 <w:sz w:val="18"/>
                 <w:szCs w:val="18"/>
               </w:rPr>
-              <w:t>Config</w:t>
-            </w:r>
-            <w:proofErr w:type="spellEnd"/>
+              <w:t>Config/</w:t>
+            </w:r>
             <w:r>
               <w:rPr>
                 <w:rFonts w:asciiTheme="minorHAnsi" w:hAnsiTheme="minorHAnsi" w:cs="Tahoma"/>
@@ -15621,9 +14613,8 @@
                 <w:sz w:val="18"/>
                 <w:szCs w:val="18"/>
               </w:rPr>
-              <w:t>/</w:t>
-            </w:r>
-            <w:proofErr w:type="spellStart"/>
+              <w:t>wasteType</w:t>
+            </w:r>
             <w:r>
               <w:rPr>
                 <w:rFonts w:asciiTheme="minorHAnsi" w:hAnsiTheme="minorHAnsi" w:cs="Tahoma"/>
@@ -15633,7 +14624,7 @@
                 <w:sz w:val="18"/>
                 <w:szCs w:val="18"/>
               </w:rPr>
-              <w:t>quantity</w:t>
+              <w:t>_</w:t>
             </w:r>
             <w:r>
               <w:rPr>
@@ -15644,8 +14635,34 @@
                 <w:sz w:val="18"/>
                 <w:szCs w:val="18"/>
               </w:rPr>
-              <w:t>_</w:t>
-            </w:r>
+              <w:t>sc</w:t>
+            </w:r>
+          </w:p>
+        </w:tc>
+        <w:tc>
+          <w:tcPr>
+            <w:tcW w:w="1236" w:type="dxa"/>
+            <w:tcBorders>
+              <w:top w:val="single" w:sz="8" w:space="0" w:color="000000"/>
+              <w:left w:val="nil"/>
+              <w:bottom w:val="single" w:sz="8" w:space="0" w:color="000000"/>
+              <w:right w:val="single" w:sz="8" w:space="0" w:color="000000"/>
+            </w:tcBorders>
+            <w:shd w:val="clear" w:color="auto" w:fill="auto"/>
+            <w:vAlign w:val="center"/>
+          </w:tcPr>
+          <w:p>
+            <w:pPr>
+              <w:jc w:val="center"/>
+              <w:rPr>
+                <w:rFonts w:asciiTheme="minorHAnsi" w:hAnsiTheme="minorHAnsi" w:cs="Tahoma"/>
+                <w:b/>
+                <w:bCs/>
+                <w:color w:val="FFFFFF"/>
+                <w:sz w:val="18"/>
+                <w:szCs w:val="18"/>
+              </w:rPr>
+            </w:pPr>
             <w:r>
               <w:rPr>
                 <w:rFonts w:asciiTheme="minorHAnsi" w:hAnsiTheme="minorHAnsi" w:cs="Tahoma"/>
@@ -15655,36 +14672,8 @@
                 <w:sz w:val="18"/>
                 <w:szCs w:val="18"/>
               </w:rPr>
-              <w:t>sc</w:t>
-            </w:r>
-            <w:proofErr w:type="spellEnd"/>
-          </w:p>
-        </w:tc>
-        <w:tc>
-          <w:tcPr>
-            <w:tcW w:w="1237" w:type="dxa"/>
-            <w:tcBorders>
-              <w:top w:val="single" w:sz="8" w:space="0" w:color="000000"/>
-              <w:left w:val="nil"/>
-              <w:bottom w:val="single" w:sz="8" w:space="0" w:color="000000"/>
-              <w:right w:val="single" w:sz="8" w:space="0" w:color="000000"/>
-            </w:tcBorders>
-            <w:shd w:val="clear" w:color="auto" w:fill="auto"/>
-            <w:vAlign w:val="center"/>
-          </w:tcPr>
-          <w:p>
-            <w:pPr>
-              <w:jc w:val="center"/>
-              <w:rPr>
-                <w:rFonts w:asciiTheme="minorHAnsi" w:hAnsiTheme="minorHAnsi" w:cs="Tahoma"/>
-                <w:b/>
-                <w:bCs/>
-                <w:color w:val="FFFFFF"/>
-                <w:sz w:val="18"/>
-                <w:szCs w:val="18"/>
-              </w:rPr>
-            </w:pPr>
-            <w:proofErr w:type="spellStart"/>
+              <w:t>C</w:t>
+            </w:r>
             <w:r>
               <w:rPr>
                 <w:rFonts w:asciiTheme="minorHAnsi" w:hAnsiTheme="minorHAnsi" w:cs="Tahoma"/>
@@ -15694,9 +14683,8 @@
                 <w:sz w:val="18"/>
                 <w:szCs w:val="18"/>
               </w:rPr>
-              <w:t>Config</w:t>
-            </w:r>
-            <w:proofErr w:type="spellEnd"/>
+              <w:t>onfig</w:t>
+            </w:r>
             <w:r>
               <w:rPr>
                 <w:rFonts w:asciiTheme="minorHAnsi" w:hAnsiTheme="minorHAnsi" w:cs="Tahoma"/>
@@ -15706,117 +14694,8 @@
                 <w:sz w:val="18"/>
                 <w:szCs w:val="18"/>
               </w:rPr>
-              <w:t>/</w:t>
-            </w:r>
-            <w:proofErr w:type="spellStart"/>
-            <w:r>
-              <w:rPr>
-                <w:rFonts w:asciiTheme="minorHAnsi" w:hAnsiTheme="minorHAnsi" w:cs="Tahoma"/>
-                <w:b/>
-                <w:bCs/>
-                <w:i/>
-                <w:sz w:val="18"/>
-                <w:szCs w:val="18"/>
-              </w:rPr>
-              <w:t>wasteType</w:t>
-            </w:r>
-            <w:r>
-              <w:rPr>
-                <w:rFonts w:asciiTheme="minorHAnsi" w:hAnsiTheme="minorHAnsi" w:cs="Tahoma"/>
-                <w:b/>
-                <w:bCs/>
-                <w:i/>
-                <w:sz w:val="18"/>
-                <w:szCs w:val="18"/>
-              </w:rPr>
-              <w:t>_</w:t>
-            </w:r>
-            <w:r>
-              <w:rPr>
-                <w:rFonts w:asciiTheme="minorHAnsi" w:hAnsiTheme="minorHAnsi" w:cs="Tahoma"/>
-                <w:b/>
-                <w:bCs/>
-                <w:i/>
-                <w:sz w:val="18"/>
-                <w:szCs w:val="18"/>
-              </w:rPr>
-              <w:t>sc</w:t>
-            </w:r>
-            <w:proofErr w:type="spellEnd"/>
-          </w:p>
-        </w:tc>
-        <w:tc>
-          <w:tcPr>
-            <w:tcW w:w="1236" w:type="dxa"/>
-            <w:tcBorders>
-              <w:top w:val="single" w:sz="8" w:space="0" w:color="000000"/>
-              <w:left w:val="nil"/>
-              <w:bottom w:val="single" w:sz="8" w:space="0" w:color="000000"/>
-              <w:right w:val="single" w:sz="8" w:space="0" w:color="000000"/>
-            </w:tcBorders>
-            <w:shd w:val="clear" w:color="auto" w:fill="auto"/>
-            <w:vAlign w:val="center"/>
-          </w:tcPr>
-          <w:p>
-            <w:pPr>
-              <w:jc w:val="center"/>
-              <w:rPr>
-                <w:rFonts w:asciiTheme="minorHAnsi" w:hAnsiTheme="minorHAnsi" w:cs="Tahoma"/>
-                <w:b/>
-                <w:bCs/>
-                <w:color w:val="FFFFFF"/>
-                <w:sz w:val="18"/>
-                <w:szCs w:val="18"/>
-              </w:rPr>
-            </w:pPr>
-            <w:proofErr w:type="spellStart"/>
-            <w:r>
-              <w:rPr>
-                <w:rFonts w:asciiTheme="minorHAnsi" w:hAnsiTheme="minorHAnsi" w:cs="Tahoma"/>
-                <w:b/>
-                <w:bCs/>
-                <w:i/>
-                <w:sz w:val="18"/>
-                <w:szCs w:val="18"/>
-              </w:rPr>
-              <w:t>C</w:t>
-            </w:r>
-            <w:r>
-              <w:rPr>
-                <w:rFonts w:asciiTheme="minorHAnsi" w:hAnsiTheme="minorHAnsi" w:cs="Tahoma"/>
-                <w:b/>
-                <w:bCs/>
-                <w:i/>
-                <w:sz w:val="18"/>
-                <w:szCs w:val="18"/>
-              </w:rPr>
-              <w:t>onfig</w:t>
-            </w:r>
-            <w:proofErr w:type="spellEnd"/>
-            <w:r>
-              <w:rPr>
-                <w:rFonts w:asciiTheme="minorHAnsi" w:hAnsiTheme="minorHAnsi" w:cs="Tahoma"/>
-                <w:b/>
-                <w:bCs/>
-                <w:i/>
-                <w:sz w:val="18"/>
-                <w:szCs w:val="18"/>
-              </w:rPr>
-              <w:t>/</w:t>
-            </w:r>
-            <w:proofErr w:type="spellStart"/>
-            <w:r>
-              <w:rPr>
-                <w:rFonts w:asciiTheme="minorHAnsi" w:hAnsiTheme="minorHAnsi" w:cs="Tahoma"/>
-                <w:b/>
-                <w:bCs/>
-                <w:i/>
-                <w:sz w:val="18"/>
-                <w:szCs w:val="18"/>
-              </w:rPr>
-              <w:t>liftsPerContainer_sc</w:t>
-            </w:r>
-            <w:proofErr w:type="spellEnd"/>
+              <w:t>/liftsPerContainer_sc</w:t>
+            </w:r>
           </w:p>
         </w:tc>
         <w:tc>
@@ -16265,19 +15144,11 @@
         </w:rPr>
       </w:pPr>
       <w:bookmarkStart w:id="26" w:name="_Toc411264040"/>
-      <w:proofErr w:type="spellStart"/>
       <w:r>
         <w:rPr>
           <w:rFonts w:asciiTheme="minorHAnsi" w:hAnsiTheme="minorHAnsi"/>
         </w:rPr>
-        <w:t>InfoPro</w:t>
-      </w:r>
-      <w:proofErr w:type="spellEnd"/>
-      <w:r>
-        <w:rPr>
-          <w:rFonts w:asciiTheme="minorHAnsi" w:hAnsiTheme="minorHAnsi"/>
-        </w:rPr>
-        <w:t xml:space="preserve"> </w:t>
+        <w:t xml:space="preserve">InfoPro </w:t>
       </w:r>
       <w:r>
         <w:rPr>
@@ -16502,25 +15373,39 @@
           <w:sz w:val="22"/>
           <w:szCs w:val="22"/>
         </w:rPr>
-        <w:t xml:space="preserve">               - </w:t>
-      </w:r>
-      <w:proofErr w:type="gramStart"/>
+        <w:t>               - below cost</w:t>
+      </w:r>
+    </w:p>
+    <w:p>
+      <w:pPr>
+        <w:rPr>
+          <w:sz w:val="24"/>
+          <w:szCs w:val="24"/>
+        </w:rPr>
+      </w:pPr>
       <w:r>
         <w:rPr>
           <w:rFonts w:ascii="Calibri" w:hAnsi="Calibri"/>
           <w:sz w:val="22"/>
           <w:szCs w:val="22"/>
         </w:rPr>
-        <w:t>below</w:t>
-      </w:r>
-      <w:proofErr w:type="gramEnd"/>
+        <w:t>               - cost</w:t>
+      </w:r>
+    </w:p>
+    <w:p>
+      <w:pPr>
+        <w:rPr>
+          <w:sz w:val="24"/>
+          <w:szCs w:val="24"/>
+        </w:rPr>
+      </w:pPr>
       <w:r>
         <w:rPr>
           <w:rFonts w:ascii="Calibri" w:hAnsi="Calibri"/>
           <w:sz w:val="22"/>
           <w:szCs w:val="22"/>
         </w:rPr>
-        <w:t xml:space="preserve"> cost</w:t>
+        <w:t>               - floor</w:t>
       </w:r>
     </w:p>
     <w:p>
@@ -16536,96 +15421,24 @@
           <w:sz w:val="22"/>
           <w:szCs w:val="22"/>
         </w:rPr>
-        <w:t xml:space="preserve">               - </w:t>
-      </w:r>
-      <w:proofErr w:type="gramStart"/>
+        <w:t>               - average</w:t>
+      </w:r>
+    </w:p>
+    <w:p>
+      <w:pPr>
+        <w:rPr>
+          <w:sz w:val="24"/>
+          <w:szCs w:val="24"/>
+        </w:rPr>
+      </w:pPr>
       <w:r>
         <w:rPr>
           <w:rFonts w:ascii="Calibri" w:hAnsi="Calibri"/>
           <w:sz w:val="22"/>
           <w:szCs w:val="22"/>
         </w:rPr>
-        <w:t>cost</w:t>
-      </w:r>
-      <w:proofErr w:type="gramEnd"/>
-    </w:p>
-    <w:p>
-      <w:pPr>
-        <w:rPr>
-          <w:sz w:val="24"/>
-          <w:szCs w:val="24"/>
-        </w:rPr>
-      </w:pPr>
-      <w:r>
-        <w:rPr>
-          <w:rFonts w:ascii="Calibri" w:hAnsi="Calibri"/>
-          <w:sz w:val="22"/>
-          <w:szCs w:val="22"/>
-        </w:rPr>
-        <w:t xml:space="preserve">               - </w:t>
-      </w:r>
-      <w:proofErr w:type="gramStart"/>
-      <w:r>
-        <w:rPr>
-          <w:rFonts w:ascii="Calibri" w:hAnsi="Calibri"/>
-          <w:sz w:val="22"/>
-          <w:szCs w:val="22"/>
-        </w:rPr>
-        <w:t>floor</w:t>
-      </w:r>
-      <w:proofErr w:type="gramEnd"/>
-    </w:p>
-    <w:p>
-      <w:pPr>
-        <w:rPr>
-          <w:sz w:val="24"/>
-          <w:szCs w:val="24"/>
-        </w:rPr>
-      </w:pPr>
-      <w:r>
-        <w:rPr>
-          <w:rFonts w:ascii="Calibri" w:hAnsi="Calibri"/>
-          <w:sz w:val="22"/>
-          <w:szCs w:val="22"/>
-        </w:rPr>
-        <w:t xml:space="preserve">               - </w:t>
-      </w:r>
-      <w:proofErr w:type="gramStart"/>
-      <w:r>
-        <w:rPr>
-          <w:rFonts w:ascii="Calibri" w:hAnsi="Calibri"/>
-          <w:sz w:val="22"/>
-          <w:szCs w:val="22"/>
-        </w:rPr>
-        <w:t>average</w:t>
-      </w:r>
-      <w:proofErr w:type="gramEnd"/>
-    </w:p>
-    <w:p>
-      <w:pPr>
-        <w:rPr>
-          <w:sz w:val="24"/>
-          <w:szCs w:val="24"/>
-        </w:rPr>
-      </w:pPr>
-      <w:r>
-        <w:rPr>
-          <w:rFonts w:ascii="Calibri" w:hAnsi="Calibri"/>
-          <w:sz w:val="22"/>
-          <w:szCs w:val="22"/>
-        </w:rPr>
-        <w:t xml:space="preserve">               - </w:t>
-      </w:r>
-      <w:proofErr w:type="gramStart"/>
-      <w:r>
-        <w:rPr>
-          <w:rFonts w:ascii="Calibri" w:hAnsi="Calibri"/>
-          <w:sz w:val="22"/>
-          <w:szCs w:val="22"/>
-        </w:rPr>
-        <w:t>target</w:t>
-      </w:r>
-      <w:proofErr w:type="gramEnd"/>
+        <w:t>               - target</w:t>
+      </w:r>
     </w:p>
     <w:p>
       <w:pPr>
@@ -16737,53 +15550,15 @@
           <w:sz w:val="22"/>
           <w:szCs w:val="22"/>
         </w:rPr>
-        <w:t xml:space="preserve">Add link to customer name to the </w:t>
-      </w:r>
-      <w:proofErr w:type="spellStart"/>
-      <w:proofErr w:type="gramStart"/>
+        <w:t>Add link to customer name to the b</w:t>
+      </w:r>
       <w:r>
         <w:rPr>
           <w:rFonts w:ascii="Calibri" w:hAnsi="Calibri"/>
           <w:sz w:val="22"/>
           <w:szCs w:val="22"/>
         </w:rPr>
-        <w:t>b</w:t>
-      </w:r>
-      <w:r>
-        <w:rPr>
-          <w:rFonts w:ascii="Calibri" w:hAnsi="Calibri"/>
-          <w:sz w:val="22"/>
-          <w:szCs w:val="22"/>
-        </w:rPr>
-        <w:t>ing</w:t>
-      </w:r>
-      <w:proofErr w:type="spellEnd"/>
-      <w:proofErr w:type="gramEnd"/>
-      <w:r>
-        <w:rPr>
-          <w:rFonts w:ascii="Calibri" w:hAnsi="Calibri"/>
-          <w:sz w:val="22"/>
-          <w:szCs w:val="22"/>
-        </w:rPr>
-        <w:t xml:space="preserve"> maps (need </w:t>
-      </w:r>
-      <w:proofErr w:type="spellStart"/>
-      <w:r>
-        <w:rPr>
-          <w:rFonts w:ascii="Calibri" w:hAnsi="Calibri"/>
-          <w:sz w:val="22"/>
-          <w:szCs w:val="22"/>
-        </w:rPr>
-        <w:t>dev</w:t>
-      </w:r>
-      <w:proofErr w:type="spellEnd"/>
-      <w:r>
-        <w:rPr>
-          <w:rFonts w:ascii="Calibri" w:hAnsi="Calibri"/>
-          <w:sz w:val="22"/>
-          <w:szCs w:val="22"/>
-        </w:rPr>
-        <w:t xml:space="preserve"> work)</w:t>
+        <w:t>ing maps (need dev work)</w:t>
       </w:r>
     </w:p>
     <w:p>
@@ -16848,94 +15623,30 @@
           <w:szCs w:val="22"/>
         </w:rPr>
       </w:pPr>
-      <w:proofErr w:type="spellStart"/>
       <w:r>
         <w:rPr>
           <w:rFonts w:ascii="Calibri" w:hAnsi="Calibri"/>
           <w:sz w:val="22"/>
           <w:szCs w:val="22"/>
         </w:rPr>
-        <w:t>Lbs</w:t>
-      </w:r>
-      <w:proofErr w:type="spellEnd"/>
-      <w:r>
+        <w:t>Lbs/yd used for pricing - (need dev work)</w:t>
+      </w:r>
+    </w:p>
+    <w:p>
+      <w:pPr>
         <w:rPr>
           <w:rFonts w:ascii="Calibri" w:hAnsi="Calibri"/>
           <w:sz w:val="22"/>
           <w:szCs w:val="22"/>
         </w:rPr>
-        <w:t>/</w:t>
-      </w:r>
-      <w:proofErr w:type="spellStart"/>
+      </w:pPr>
       <w:r>
         <w:rPr>
           <w:rFonts w:ascii="Calibri" w:hAnsi="Calibri"/>
           <w:sz w:val="22"/>
           <w:szCs w:val="22"/>
         </w:rPr>
-        <w:t>yd</w:t>
-      </w:r>
-      <w:proofErr w:type="spellEnd"/>
-      <w:r>
-        <w:rPr>
-          <w:rFonts w:ascii="Calibri" w:hAnsi="Calibri"/>
-          <w:sz w:val="22"/>
-          <w:szCs w:val="22"/>
-        </w:rPr>
-        <w:t xml:space="preserve"> used for pricing - (need </w:t>
-      </w:r>
-      <w:proofErr w:type="spellStart"/>
-      <w:r>
-        <w:rPr>
-          <w:rFonts w:ascii="Calibri" w:hAnsi="Calibri"/>
-          <w:sz w:val="22"/>
-          <w:szCs w:val="22"/>
-        </w:rPr>
-        <w:t>dev</w:t>
-      </w:r>
-      <w:proofErr w:type="spellEnd"/>
-      <w:r>
-        <w:rPr>
-          <w:rFonts w:ascii="Calibri" w:hAnsi="Calibri"/>
-          <w:sz w:val="22"/>
-          <w:szCs w:val="22"/>
-        </w:rPr>
-        <w:t xml:space="preserve"> work)</w:t>
-      </w:r>
-    </w:p>
-    <w:p>
-      <w:pPr>
-        <w:rPr>
-          <w:rFonts w:ascii="Calibri" w:hAnsi="Calibri"/>
-          <w:sz w:val="22"/>
-          <w:szCs w:val="22"/>
-        </w:rPr>
-      </w:pPr>
-      <w:r>
-        <w:rPr>
-          <w:rFonts w:ascii="Calibri" w:hAnsi="Calibri"/>
-          <w:sz w:val="22"/>
-          <w:szCs w:val="22"/>
-        </w:rPr>
-        <w:t xml:space="preserve">Service Time/Lift - (need </w:t>
-      </w:r>
-      <w:proofErr w:type="spellStart"/>
-      <w:r>
-        <w:rPr>
-          <w:rFonts w:ascii="Calibri" w:hAnsi="Calibri"/>
-          <w:sz w:val="22"/>
-          <w:szCs w:val="22"/>
-        </w:rPr>
-        <w:t>dev</w:t>
-      </w:r>
-      <w:proofErr w:type="spellEnd"/>
-      <w:r>
-        <w:rPr>
-          <w:rFonts w:ascii="Calibri" w:hAnsi="Calibri"/>
-          <w:sz w:val="22"/>
-          <w:szCs w:val="22"/>
-        </w:rPr>
-        <w:t xml:space="preserve"> effort)</w:t>
+        <w:t>Service Time/Lift - (need dev effort)</w:t>
       </w:r>
       <w:bookmarkEnd w:id="15"/>
       <w:bookmarkEnd w:id="16"/>
@@ -16975,25 +15686,242 @@
           <w:numId w:val="47"/>
         </w:numPr>
       </w:pPr>
-      <w:bookmarkStart w:id="30" w:name="_GoBack"/>
-      <w:bookmarkEnd w:id="30"/>
       <w:r>
         <w:rPr>
           <w:rFonts w:ascii="Calibri" w:hAnsi="Calibri"/>
           <w:sz w:val="22"/>
           <w:szCs w:val="22"/>
         </w:rPr>
-        <w:t>A</w:t>
-      </w:r>
-      <w:r>
+        <w:t>Add “Hauls per month” to the Container Detail section.  This would be estimated lifts for on call.  For scheduled, we might want to bring in the “1x/week” to that section or do the conversion to 4.33. </w:t>
+      </w:r>
+    </w:p>
+    <w:p/>
+    <w:p>
+      <w:pPr>
         <w:rPr>
           <w:rFonts w:ascii="Calibri" w:hAnsi="Calibri"/>
           <w:sz w:val="22"/>
           <w:szCs w:val="22"/>
-        </w:rPr>
-        <w:t>dd “Hauls per month” to the Container Detail section.  This would be estimated lifts for on call.  For scheduled, we might want to bring in the “1x/week” to that section or do the conversion to 4.33. </w:t>
+          <w:u w:val="single"/>
+        </w:rPr>
+      </w:pPr>
+      <w:r>
+        <w:rPr>
+          <w:rFonts w:ascii="Calibri" w:hAnsi="Calibri"/>
+          <w:sz w:val="22"/>
+          <w:szCs w:val="22"/>
+          <w:u w:val="single"/>
+        </w:rPr>
+        <w:t>From Brittany on 2/25</w:t>
       </w:r>
     </w:p>
+    <w:p>
+      <w:pPr>
+        <w:rPr>
+          <w:sz w:val="24"/>
+          <w:szCs w:val="24"/>
+        </w:rPr>
+      </w:pPr>
+      <w:r>
+        <w:rPr>
+          <w:rFonts w:ascii="Calibri" w:hAnsi="Calibri"/>
+          <w:sz w:val="22"/>
+          <w:szCs w:val="22"/>
+        </w:rPr>
+        <w:t>Not sure if we want to do all of these, but let’s a</w:t>
+      </w:r>
+      <w:bookmarkStart w:id="30" w:name="_GoBack"/>
+      <w:bookmarkEnd w:id="30"/>
+      <w:r>
+        <w:rPr>
+          <w:rFonts w:ascii="Calibri" w:hAnsi="Calibri"/>
+          <w:sz w:val="22"/>
+          <w:szCs w:val="22"/>
+        </w:rPr>
+        <w:t>dd to the list for everyone to decide:  from East Region</w:t>
+      </w:r>
+    </w:p>
+    <w:p>
+      <w:pPr>
+        <w:rPr>
+          <w:sz w:val="24"/>
+          <w:szCs w:val="24"/>
+        </w:rPr>
+      </w:pPr>
+      <w:r>
+        <w:rPr>
+          <w:rFonts w:ascii="Calibri" w:hAnsi="Calibri"/>
+          <w:sz w:val="22"/>
+          <w:szCs w:val="22"/>
+        </w:rPr>
+        <w:t> </w:t>
+      </w:r>
+    </w:p>
+    <w:p>
+      <w:pPr>
+        <w:ind w:hanging="360"/>
+        <w:rPr>
+          <w:sz w:val="24"/>
+          <w:szCs w:val="24"/>
+        </w:rPr>
+      </w:pPr>
+      <w:r>
+        <w:rPr>
+          <w:rFonts w:ascii="Wingdings" w:hAnsi="Wingdings"/>
+          <w:sz w:val="22"/>
+          <w:szCs w:val="22"/>
+        </w:rPr>
+        <w:t></w:t>
+      </w:r>
+      <w:r>
+        <w:rPr>
+          <w:rFonts w:ascii="Wingdings" w:hAnsi="Wingdings"/>
+          <w:sz w:val="22"/>
+          <w:szCs w:val="22"/>
+        </w:rPr>
+        <w:t></w:t>
+      </w:r>
+      <w:r>
+        <w:rPr>
+          <w:rFonts w:ascii="Wingdings" w:hAnsi="Wingdings"/>
+          <w:sz w:val="22"/>
+          <w:szCs w:val="22"/>
+        </w:rPr>
+        <w:t></w:t>
+      </w:r>
+      <w:r>
+        <w:rPr>
+          <w:rFonts w:ascii="Calibri" w:hAnsi="Calibri"/>
+          <w:sz w:val="22"/>
+          <w:szCs w:val="22"/>
+        </w:rPr>
+        <w:t>Site Address</w:t>
+      </w:r>
+    </w:p>
+    <w:p>
+      <w:pPr>
+        <w:ind w:hanging="360"/>
+        <w:rPr>
+          <w:sz w:val="24"/>
+          <w:szCs w:val="24"/>
+        </w:rPr>
+      </w:pPr>
+      <w:r>
+        <w:rPr>
+          <w:rFonts w:ascii="Wingdings" w:hAnsi="Wingdings"/>
+          <w:sz w:val="22"/>
+          <w:szCs w:val="22"/>
+        </w:rPr>
+        <w:t></w:t>
+      </w:r>
+      <w:r>
+        <w:rPr>
+          <w:rFonts w:ascii="Wingdings" w:hAnsi="Wingdings"/>
+          <w:sz w:val="22"/>
+          <w:szCs w:val="22"/>
+        </w:rPr>
+        <w:t></w:t>
+      </w:r>
+      <w:r>
+        <w:rPr>
+          <w:rFonts w:ascii="Wingdings" w:hAnsi="Wingdings"/>
+          <w:sz w:val="22"/>
+          <w:szCs w:val="22"/>
+        </w:rPr>
+        <w:t></w:t>
+      </w:r>
+      <w:r>
+        <w:rPr>
+          <w:rFonts w:ascii="Calibri" w:hAnsi="Calibri"/>
+          <w:sz w:val="22"/>
+          <w:szCs w:val="22"/>
+        </w:rPr>
+        <w:t>For Existing – previous contract term and expiration date</w:t>
+      </w:r>
+    </w:p>
+    <w:p>
+      <w:pPr>
+        <w:ind w:hanging="360"/>
+        <w:rPr>
+          <w:sz w:val="24"/>
+          <w:szCs w:val="24"/>
+        </w:rPr>
+      </w:pPr>
+      <w:r>
+        <w:rPr>
+          <w:rFonts w:ascii="Wingdings" w:hAnsi="Wingdings"/>
+          <w:sz w:val="22"/>
+          <w:szCs w:val="22"/>
+        </w:rPr>
+        <w:t></w:t>
+      </w:r>
+      <w:r>
+        <w:rPr>
+          <w:rFonts w:ascii="Wingdings" w:hAnsi="Wingdings"/>
+          <w:sz w:val="22"/>
+          <w:szCs w:val="22"/>
+        </w:rPr>
+        <w:t></w:t>
+      </w:r>
+      <w:r>
+        <w:rPr>
+          <w:rFonts w:ascii="Wingdings" w:hAnsi="Wingdings"/>
+          <w:sz w:val="22"/>
+          <w:szCs w:val="22"/>
+        </w:rPr>
+        <w:t></w:t>
+      </w:r>
+      <w:r>
+        <w:rPr>
+          <w:rFonts w:ascii="Calibri" w:hAnsi="Calibri"/>
+          <w:sz w:val="22"/>
+          <w:szCs w:val="22"/>
+        </w:rPr>
+        <w:t>If you have more than one activity on existing, does it show both?  Ex – price decrease and add a container</w:t>
+      </w:r>
+    </w:p>
+    <w:p>
+      <w:pPr>
+        <w:ind w:hanging="360"/>
+        <w:rPr>
+          <w:sz w:val="24"/>
+          <w:szCs w:val="24"/>
+        </w:rPr>
+      </w:pPr>
+      <w:r>
+        <w:rPr>
+          <w:rFonts w:ascii="Wingdings" w:hAnsi="Wingdings"/>
+          <w:sz w:val="22"/>
+          <w:szCs w:val="22"/>
+        </w:rPr>
+        <w:t></w:t>
+      </w:r>
+      <w:r>
+        <w:rPr>
+          <w:rFonts w:ascii="Wingdings" w:hAnsi="Wingdings"/>
+          <w:sz w:val="22"/>
+          <w:szCs w:val="22"/>
+        </w:rPr>
+        <w:t></w:t>
+      </w:r>
+      <w:r>
+        <w:rPr>
+          <w:rFonts w:ascii="Wingdings" w:hAnsi="Wingdings"/>
+          <w:sz w:val="22"/>
+          <w:szCs w:val="22"/>
+        </w:rPr>
+        <w:t></w:t>
+      </w:r>
+      <w:r>
+        <w:rPr>
+          <w:rFonts w:ascii="Calibri" w:hAnsi="Calibri"/>
+          <w:sz w:val="22"/>
+          <w:szCs w:val="22"/>
+        </w:rPr>
+        <w:t>If you are adding a container to an existing account, should it include all containers or just the new one added?</w:t>
+      </w:r>
+    </w:p>
+    <w:p/>
     <w:sectPr>
       <w:headerReference w:type="default" r:id="rId20"/>
       <w:footerReference w:type="default" r:id="rId21"/>
@@ -17185,7 +16113,7 @@
       <w:rPr>
         <w:noProof/>
       </w:rPr>
-      <w:t>2/18/2015 4:32:30 PM</w:t>
+      <w:t>2/26/2015 7:45:30 AM</w:t>
     </w:r>
     <w:r>
       <w:rPr>
@@ -23734,15 +22662,6 @@
 </file>
 
 <file path=customXml/item2.xml><?xml version="1.0" encoding="utf-8"?>
-<?mso-contentType ?>
-<FormTemplates xmlns="http://schemas.microsoft.com/sharepoint/v3/contenttype/forms">
-  <Display>DocumentLibraryForm</Display>
-  <Edit>DocumentLibraryForm</Edit>
-  <New>DocumentLibraryForm</New>
-</FormTemplates>
-</file>
-
-<file path=customXml/item3.xml><?xml version="1.0" encoding="utf-8"?>
 <ct:contentTypeSchema xmlns:ct="http://schemas.microsoft.com/office/2006/metadata/contentType" xmlns:ma="http://schemas.microsoft.com/office/2006/metadata/properties/metaAttributes" ct:_="" ma:_="" ma:contentTypeName="Document" ma:contentTypeID="0x01010007B1D441ADEC8642ABD94220A12323FC" ma:contentTypeVersion="0" ma:contentTypeDescription="Create a new document." ma:contentTypeScope="" ma:versionID="004e9817178017d7dbe120b842248b7f">
   <xsd:schema xmlns:xsd="http://www.w3.org/2001/XMLSchema" xmlns:xs="http://www.w3.org/2001/XMLSchema" xmlns:p="http://schemas.microsoft.com/office/2006/metadata/properties" targetNamespace="http://schemas.microsoft.com/office/2006/metadata/properties" ma:root="true" ma:fieldsID="c64490b4aec6201516c3a874156f37b2">
     <xsd:element name="properties">
@@ -23856,6 +22775,15 @@
 </ct:contentTypeSchema>
 </file>
 
+<file path=customXml/item3.xml><?xml version="1.0" encoding="utf-8"?>
+<?mso-contentType ?>
+<FormTemplates xmlns="http://schemas.microsoft.com/sharepoint/v3/contenttype/forms">
+  <Display>DocumentLibraryForm</Display>
+  <Edit>DocumentLibraryForm</Edit>
+  <New>DocumentLibraryForm</New>
+</FormTemplates>
+</file>
+
 <file path=customXml/item4.xml><?xml version="1.0" encoding="utf-8"?>
 <b:Sources xmlns:b="http://schemas.openxmlformats.org/officeDocument/2006/bibliography" xmlns="http://schemas.openxmlformats.org/officeDocument/2006/bibliography" SelectedStyle="\APA.XSL" StyleName="APA"/>
 </file>
@@ -23869,14 +22797,6 @@
 </file>
 
 <file path=customXml/itemProps2.xml><?xml version="1.0" encoding="utf-8"?>
-<ds:datastoreItem xmlns:ds="http://schemas.openxmlformats.org/officeDocument/2006/customXml" ds:itemID="{3CBB50F0-8F85-42BF-AC23-9DA2DC66E259}">
-  <ds:schemaRefs>
-    <ds:schemaRef ds:uri="http://schemas.microsoft.com/sharepoint/v3/contenttype/forms"/>
-  </ds:schemaRefs>
-</ds:datastoreItem>
-</file>
-
-<file path=customXml/itemProps3.xml><?xml version="1.0" encoding="utf-8"?>
 <ds:datastoreItem xmlns:ds="http://schemas.openxmlformats.org/officeDocument/2006/customXml" ds:itemID="{BA7BD11F-C275-40DD-82C9-C791F093B530}">
   <ds:schemaRefs>
     <ds:schemaRef ds:uri="http://schemas.microsoft.com/office/2006/metadata/contentType"/>
@@ -23892,8 +22812,16 @@
 </ds:datastoreItem>
 </file>
 
+<file path=customXml/itemProps3.xml><?xml version="1.0" encoding="utf-8"?>
+<ds:datastoreItem xmlns:ds="http://schemas.openxmlformats.org/officeDocument/2006/customXml" ds:itemID="{3CBB50F0-8F85-42BF-AC23-9DA2DC66E259}">
+  <ds:schemaRefs>
+    <ds:schemaRef ds:uri="http://schemas.microsoft.com/sharepoint/v3/contenttype/forms"/>
+  </ds:schemaRefs>
+</ds:datastoreItem>
+</file>
+
 <file path=customXml/itemProps4.xml><?xml version="1.0" encoding="utf-8"?>
-<ds:datastoreItem xmlns:ds="http://schemas.openxmlformats.org/officeDocument/2006/customXml" ds:itemID="{21473017-FF12-4307-A523-4EAEF19D9EC6}">
+<ds:datastoreItem xmlns:ds="http://schemas.openxmlformats.org/officeDocument/2006/customXml" ds:itemID="{9CE9347A-F792-4E2E-BD62-5D796107BFD7}">
   <ds:schemaRefs>
     <ds:schemaRef ds:uri="http://schemas.openxmlformats.org/officeDocument/2006/bibliography"/>
   </ds:schemaRefs>

</xml_diff>

<commit_message>
Approval Email Phase 2 and Feb Emergency Fixes
</commit_message>
<xml_diff>
--- a/design/Design Specification - Capture - Approval Email Layout.docx
+++ b/design/Design Specification - Capture - Approval Email Layout.docx
@@ -15695,11 +15695,19 @@
         <w:t>Add “Hauls per month” to the Container Detail section.  This would be estimated lifts for on call.  For scheduled, we might want to bring in the “1x/week” to that section or do the conversion to 4.33. </w:t>
       </w:r>
     </w:p>
-    <w:p/>
     <w:p>
       <w:pPr>
         <w:rPr>
-          <w:rFonts w:ascii="Calibri" w:hAnsi="Calibri"/>
+          <w:rFonts w:asciiTheme="minorHAnsi" w:hAnsiTheme="minorHAnsi"/>
+          <w:sz w:val="22"/>
+          <w:szCs w:val="22"/>
+        </w:rPr>
+      </w:pPr>
+    </w:p>
+    <w:p>
+      <w:pPr>
+        <w:rPr>
+          <w:rFonts w:asciiTheme="minorHAnsi" w:hAnsiTheme="minorHAnsi"/>
           <w:sz w:val="22"/>
           <w:szCs w:val="22"/>
           <w:u w:val="single"/>
@@ -15707,7 +15715,7 @@
       </w:pPr>
       <w:r>
         <w:rPr>
-          <w:rFonts w:ascii="Calibri" w:hAnsi="Calibri"/>
+          <w:rFonts w:asciiTheme="minorHAnsi" w:hAnsiTheme="minorHAnsi"/>
           <w:sz w:val="22"/>
           <w:szCs w:val="22"/>
           <w:u w:val="single"/>
@@ -15718,210 +15726,149 @@
     <w:p>
       <w:pPr>
         <w:rPr>
-          <w:sz w:val="24"/>
-          <w:szCs w:val="24"/>
-        </w:rPr>
-      </w:pPr>
-      <w:r>
-        <w:rPr>
-          <w:rFonts w:ascii="Calibri" w:hAnsi="Calibri"/>
+          <w:rFonts w:asciiTheme="minorHAnsi" w:hAnsiTheme="minorHAnsi"/>
           <w:sz w:val="22"/>
           <w:szCs w:val="22"/>
         </w:rPr>
-        <w:t>Not sure if we want to do all of these, but let’s a</w:t>
+      </w:pPr>
+      <w:r>
+        <w:rPr>
+          <w:rFonts w:asciiTheme="minorHAnsi" w:hAnsiTheme="minorHAnsi"/>
+          <w:sz w:val="22"/>
+          <w:szCs w:val="22"/>
+        </w:rPr>
+        <w:t>Not sure if we want to do all of these, but let’s add to the list for everyone to decide:  from East Region</w:t>
+      </w:r>
+    </w:p>
+    <w:p>
+      <w:pPr>
+        <w:rPr>
+          <w:rFonts w:asciiTheme="minorHAnsi" w:hAnsiTheme="minorHAnsi"/>
+          <w:sz w:val="22"/>
+          <w:szCs w:val="22"/>
+        </w:rPr>
+      </w:pPr>
+      <w:r>
+        <w:rPr>
+          <w:rFonts w:asciiTheme="minorHAnsi" w:hAnsiTheme="minorHAnsi"/>
+          <w:sz w:val="22"/>
+          <w:szCs w:val="22"/>
+        </w:rPr>
+        <w:t> </w:t>
+      </w:r>
+    </w:p>
+    <w:p>
+      <w:pPr>
+        <w:pStyle w:val="ListParagraph"/>
+        <w:numPr>
+          <w:ilvl w:val="0"/>
+          <w:numId w:val="47"/>
+        </w:numPr>
+        <w:rPr>
+          <w:rFonts w:asciiTheme="minorHAnsi" w:hAnsiTheme="minorHAnsi"/>
+          <w:sz w:val="22"/>
+          <w:szCs w:val="22"/>
+        </w:rPr>
+      </w:pPr>
+      <w:r>
+        <w:rPr>
+          <w:rFonts w:asciiTheme="minorHAnsi" w:hAnsiTheme="minorHAnsi"/>
+          <w:sz w:val="22"/>
+          <w:szCs w:val="22"/>
+        </w:rPr>
+        <w:t>Site Address</w:t>
+      </w:r>
+    </w:p>
+    <w:p>
+      <w:pPr>
+        <w:pStyle w:val="ListParagraph"/>
+        <w:numPr>
+          <w:ilvl w:val="0"/>
+          <w:numId w:val="47"/>
+        </w:numPr>
+        <w:rPr>
+          <w:rFonts w:asciiTheme="minorHAnsi" w:hAnsiTheme="minorHAnsi"/>
+          <w:sz w:val="22"/>
+          <w:szCs w:val="22"/>
+        </w:rPr>
+      </w:pPr>
+      <w:r>
+        <w:rPr>
+          <w:rFonts w:asciiTheme="minorHAnsi" w:hAnsiTheme="minorHAnsi"/>
+          <w:sz w:val="22"/>
+          <w:szCs w:val="22"/>
+        </w:rPr>
+        <w:t>For Existing – previous contract term and expiration date</w:t>
+      </w:r>
+    </w:p>
+    <w:p>
+      <w:pPr>
+        <w:pStyle w:val="ListParagraph"/>
+        <w:numPr>
+          <w:ilvl w:val="0"/>
+          <w:numId w:val="47"/>
+        </w:numPr>
+        <w:rPr>
+          <w:rFonts w:asciiTheme="minorHAnsi" w:hAnsiTheme="minorHAnsi"/>
+          <w:sz w:val="22"/>
+          <w:szCs w:val="22"/>
+        </w:rPr>
+      </w:pPr>
+      <w:r>
+        <w:rPr>
+          <w:rFonts w:asciiTheme="minorHAnsi" w:hAnsiTheme="minorHAnsi"/>
+          <w:sz w:val="22"/>
+          <w:szCs w:val="22"/>
+        </w:rPr>
+        <w:t>If you have more than one activity on existing, does it show both?  Ex – price decrease and add a container</w:t>
+      </w:r>
+    </w:p>
+    <w:p>
+      <w:pPr>
+        <w:pStyle w:val="ListParagraph"/>
+        <w:numPr>
+          <w:ilvl w:val="0"/>
+          <w:numId w:val="47"/>
+        </w:numPr>
+        <w:rPr>
+          <w:rFonts w:asciiTheme="minorHAnsi" w:hAnsiTheme="minorHAnsi"/>
+          <w:sz w:val="22"/>
+          <w:szCs w:val="22"/>
+        </w:rPr>
+      </w:pPr>
+      <w:r>
+        <w:rPr>
+          <w:rFonts w:asciiTheme="minorHAnsi" w:hAnsiTheme="minorHAnsi"/>
+          <w:sz w:val="22"/>
+          <w:szCs w:val="22"/>
+        </w:rPr>
+        <w:t>If you are adding a container to an existing account, should it include all containers or just the new one added?</w:t>
+      </w:r>
+    </w:p>
+    <w:p>
+      <w:pPr>
+        <w:pStyle w:val="ListParagraph"/>
+        <w:numPr>
+          <w:ilvl w:val="0"/>
+          <w:numId w:val="47"/>
+        </w:numPr>
+        <w:rPr>
+          <w:rFonts w:asciiTheme="minorHAnsi" w:hAnsiTheme="minorHAnsi"/>
+          <w:sz w:val="22"/>
+          <w:szCs w:val="22"/>
+        </w:rPr>
+      </w:pPr>
+      <w:r>
+        <w:rPr>
+          <w:rFonts w:asciiTheme="minorHAnsi" w:hAnsiTheme="minorHAnsi"/>
+          <w:sz w:val="22"/>
+          <w:szCs w:val="22"/>
+        </w:rPr>
+        <w:t>Please also add the request for us to lighten the color of blue that some of the columns of numbers are in.  Apparently when you print and/or scan you cannot read the numbers.  Maybe changing the font to white would also do the trick</w:t>
       </w:r>
       <w:bookmarkStart w:id="30" w:name="_GoBack"/>
       <w:bookmarkEnd w:id="30"/>
-      <w:r>
-        <w:rPr>
-          <w:rFonts w:ascii="Calibri" w:hAnsi="Calibri"/>
-          <w:sz w:val="22"/>
-          <w:szCs w:val="22"/>
-        </w:rPr>
-        <w:t>dd to the list for everyone to decide:  from East Region</w:t>
-      </w:r>
     </w:p>
-    <w:p>
-      <w:pPr>
-        <w:rPr>
-          <w:sz w:val="24"/>
-          <w:szCs w:val="24"/>
-        </w:rPr>
-      </w:pPr>
-      <w:r>
-        <w:rPr>
-          <w:rFonts w:ascii="Calibri" w:hAnsi="Calibri"/>
-          <w:sz w:val="22"/>
-          <w:szCs w:val="22"/>
-        </w:rPr>
-        <w:t> </w:t>
-      </w:r>
-    </w:p>
-    <w:p>
-      <w:pPr>
-        <w:ind w:hanging="360"/>
-        <w:rPr>
-          <w:sz w:val="24"/>
-          <w:szCs w:val="24"/>
-        </w:rPr>
-      </w:pPr>
-      <w:r>
-        <w:rPr>
-          <w:rFonts w:ascii="Wingdings" w:hAnsi="Wingdings"/>
-          <w:sz w:val="22"/>
-          <w:szCs w:val="22"/>
-        </w:rPr>
-        <w:t></w:t>
-      </w:r>
-      <w:r>
-        <w:rPr>
-          <w:rFonts w:ascii="Wingdings" w:hAnsi="Wingdings"/>
-          <w:sz w:val="22"/>
-          <w:szCs w:val="22"/>
-        </w:rPr>
-        <w:t></w:t>
-      </w:r>
-      <w:r>
-        <w:rPr>
-          <w:rFonts w:ascii="Wingdings" w:hAnsi="Wingdings"/>
-          <w:sz w:val="22"/>
-          <w:szCs w:val="22"/>
-        </w:rPr>
-        <w:t></w:t>
-      </w:r>
-      <w:r>
-        <w:rPr>
-          <w:rFonts w:ascii="Calibri" w:hAnsi="Calibri"/>
-          <w:sz w:val="22"/>
-          <w:szCs w:val="22"/>
-        </w:rPr>
-        <w:t>Site Address</w:t>
-      </w:r>
-    </w:p>
-    <w:p>
-      <w:pPr>
-        <w:ind w:hanging="360"/>
-        <w:rPr>
-          <w:sz w:val="24"/>
-          <w:szCs w:val="24"/>
-        </w:rPr>
-      </w:pPr>
-      <w:r>
-        <w:rPr>
-          <w:rFonts w:ascii="Wingdings" w:hAnsi="Wingdings"/>
-          <w:sz w:val="22"/>
-          <w:szCs w:val="22"/>
-        </w:rPr>
-        <w:t></w:t>
-      </w:r>
-      <w:r>
-        <w:rPr>
-          <w:rFonts w:ascii="Wingdings" w:hAnsi="Wingdings"/>
-          <w:sz w:val="22"/>
-          <w:szCs w:val="22"/>
-        </w:rPr>
-        <w:t></w:t>
-      </w:r>
-      <w:r>
-        <w:rPr>
-          <w:rFonts w:ascii="Wingdings" w:hAnsi="Wingdings"/>
-          <w:sz w:val="22"/>
-          <w:szCs w:val="22"/>
-        </w:rPr>
-        <w:t></w:t>
-      </w:r>
-      <w:r>
-        <w:rPr>
-          <w:rFonts w:ascii="Calibri" w:hAnsi="Calibri"/>
-          <w:sz w:val="22"/>
-          <w:szCs w:val="22"/>
-        </w:rPr>
-        <w:t>For Existing – previous contract term and expiration date</w:t>
-      </w:r>
-    </w:p>
-    <w:p>
-      <w:pPr>
-        <w:ind w:hanging="360"/>
-        <w:rPr>
-          <w:sz w:val="24"/>
-          <w:szCs w:val="24"/>
-        </w:rPr>
-      </w:pPr>
-      <w:r>
-        <w:rPr>
-          <w:rFonts w:ascii="Wingdings" w:hAnsi="Wingdings"/>
-          <w:sz w:val="22"/>
-          <w:szCs w:val="22"/>
-        </w:rPr>
-        <w:t></w:t>
-      </w:r>
-      <w:r>
-        <w:rPr>
-          <w:rFonts w:ascii="Wingdings" w:hAnsi="Wingdings"/>
-          <w:sz w:val="22"/>
-          <w:szCs w:val="22"/>
-        </w:rPr>
-        <w:t></w:t>
-      </w:r>
-      <w:r>
-        <w:rPr>
-          <w:rFonts w:ascii="Wingdings" w:hAnsi="Wingdings"/>
-          <w:sz w:val="22"/>
-          <w:szCs w:val="22"/>
-        </w:rPr>
-        <w:t></w:t>
-      </w:r>
-      <w:r>
-        <w:rPr>
-          <w:rFonts w:ascii="Calibri" w:hAnsi="Calibri"/>
-          <w:sz w:val="22"/>
-          <w:szCs w:val="22"/>
-        </w:rPr>
-        <w:t>If you have more than one activity on existing, does it show both?  Ex – price decrease and add a container</w:t>
-      </w:r>
-    </w:p>
-    <w:p>
-      <w:pPr>
-        <w:ind w:hanging="360"/>
-        <w:rPr>
-          <w:sz w:val="24"/>
-          <w:szCs w:val="24"/>
-        </w:rPr>
-      </w:pPr>
-      <w:r>
-        <w:rPr>
-          <w:rFonts w:ascii="Wingdings" w:hAnsi="Wingdings"/>
-          <w:sz w:val="22"/>
-          <w:szCs w:val="22"/>
-        </w:rPr>
-        <w:t></w:t>
-      </w:r>
-      <w:r>
-        <w:rPr>
-          <w:rFonts w:ascii="Wingdings" w:hAnsi="Wingdings"/>
-          <w:sz w:val="22"/>
-          <w:szCs w:val="22"/>
-        </w:rPr>
-        <w:t></w:t>
-      </w:r>
-      <w:r>
-        <w:rPr>
-          <w:rFonts w:ascii="Wingdings" w:hAnsi="Wingdings"/>
-          <w:sz w:val="22"/>
-          <w:szCs w:val="22"/>
-        </w:rPr>
-        <w:t></w:t>
-      </w:r>
-      <w:r>
-        <w:rPr>
-          <w:rFonts w:ascii="Calibri" w:hAnsi="Calibri"/>
-          <w:sz w:val="22"/>
-          <w:szCs w:val="22"/>
-        </w:rPr>
-        <w:t>If you are adding a container to an existing account, should it include all containers or just the new one added?</w:t>
-      </w:r>
-    </w:p>
-    <w:p/>
     <w:sectPr>
       <w:headerReference w:type="default" r:id="rId20"/>
       <w:footerReference w:type="default" r:id="rId21"/>
@@ -16113,7 +16060,7 @@
       <w:rPr>
         <w:noProof/>
       </w:rPr>
-      <w:t>2/26/2015 7:45:30 AM</w:t>
+      <w:t>2/26/2015 11:17:54 AM</w:t>
     </w:r>
     <w:r>
       <w:rPr>
@@ -16600,7 +16547,7 @@
   <w:abstractNum w:abstractNumId="1">
     <w:nsid w:val="03307D45"/>
     <w:multiLevelType w:val="hybridMultilevel"/>
-    <w:tmpl w:val="1374D174"/>
+    <w:tmpl w:val="83FE051C"/>
     <w:lvl w:ilvl="0" w:tplc="04090001">
       <w:start w:val="1"/>
       <w:numFmt w:val="bullet"/>
@@ -16613,7 +16560,7 @@
         <w:rFonts w:ascii="Symbol" w:hAnsi="Symbol" w:hint="default"/>
       </w:rPr>
     </w:lvl>
-    <w:lvl w:ilvl="1" w:tplc="04090003" w:tentative="1">
+    <w:lvl w:ilvl="1" w:tplc="04090003">
       <w:start w:val="1"/>
       <w:numFmt w:val="bullet"/>
       <w:lvlText w:val="o"/>
@@ -22662,6 +22609,15 @@
 </file>
 
 <file path=customXml/item2.xml><?xml version="1.0" encoding="utf-8"?>
+<?mso-contentType ?>
+<FormTemplates xmlns="http://schemas.microsoft.com/sharepoint/v3/contenttype/forms">
+  <Display>DocumentLibraryForm</Display>
+  <Edit>DocumentLibraryForm</Edit>
+  <New>DocumentLibraryForm</New>
+</FormTemplates>
+</file>
+
+<file path=customXml/item3.xml><?xml version="1.0" encoding="utf-8"?>
 <ct:contentTypeSchema xmlns:ct="http://schemas.microsoft.com/office/2006/metadata/contentType" xmlns:ma="http://schemas.microsoft.com/office/2006/metadata/properties/metaAttributes" ct:_="" ma:_="" ma:contentTypeName="Document" ma:contentTypeID="0x01010007B1D441ADEC8642ABD94220A12323FC" ma:contentTypeVersion="0" ma:contentTypeDescription="Create a new document." ma:contentTypeScope="" ma:versionID="004e9817178017d7dbe120b842248b7f">
   <xsd:schema xmlns:xsd="http://www.w3.org/2001/XMLSchema" xmlns:xs="http://www.w3.org/2001/XMLSchema" xmlns:p="http://schemas.microsoft.com/office/2006/metadata/properties" targetNamespace="http://schemas.microsoft.com/office/2006/metadata/properties" ma:root="true" ma:fieldsID="c64490b4aec6201516c3a874156f37b2">
     <xsd:element name="properties">
@@ -22775,15 +22731,6 @@
 </ct:contentTypeSchema>
 </file>
 
-<file path=customXml/item3.xml><?xml version="1.0" encoding="utf-8"?>
-<?mso-contentType ?>
-<FormTemplates xmlns="http://schemas.microsoft.com/sharepoint/v3/contenttype/forms">
-  <Display>DocumentLibraryForm</Display>
-  <Edit>DocumentLibraryForm</Edit>
-  <New>DocumentLibraryForm</New>
-</FormTemplates>
-</file>
-
 <file path=customXml/item4.xml><?xml version="1.0" encoding="utf-8"?>
 <b:Sources xmlns:b="http://schemas.openxmlformats.org/officeDocument/2006/bibliography" xmlns="http://schemas.openxmlformats.org/officeDocument/2006/bibliography" SelectedStyle="\APA.XSL" StyleName="APA"/>
 </file>
@@ -22797,6 +22744,14 @@
 </file>
 
 <file path=customXml/itemProps2.xml><?xml version="1.0" encoding="utf-8"?>
+<ds:datastoreItem xmlns:ds="http://schemas.openxmlformats.org/officeDocument/2006/customXml" ds:itemID="{3CBB50F0-8F85-42BF-AC23-9DA2DC66E259}">
+  <ds:schemaRefs>
+    <ds:schemaRef ds:uri="http://schemas.microsoft.com/sharepoint/v3/contenttype/forms"/>
+  </ds:schemaRefs>
+</ds:datastoreItem>
+</file>
+
+<file path=customXml/itemProps3.xml><?xml version="1.0" encoding="utf-8"?>
 <ds:datastoreItem xmlns:ds="http://schemas.openxmlformats.org/officeDocument/2006/customXml" ds:itemID="{BA7BD11F-C275-40DD-82C9-C791F093B530}">
   <ds:schemaRefs>
     <ds:schemaRef ds:uri="http://schemas.microsoft.com/office/2006/metadata/contentType"/>
@@ -22812,16 +22767,8 @@
 </ds:datastoreItem>
 </file>
 
-<file path=customXml/itemProps3.xml><?xml version="1.0" encoding="utf-8"?>
-<ds:datastoreItem xmlns:ds="http://schemas.openxmlformats.org/officeDocument/2006/customXml" ds:itemID="{3CBB50F0-8F85-42BF-AC23-9DA2DC66E259}">
-  <ds:schemaRefs>
-    <ds:schemaRef ds:uri="http://schemas.microsoft.com/sharepoint/v3/contenttype/forms"/>
-  </ds:schemaRefs>
-</ds:datastoreItem>
-</file>
-
 <file path=customXml/itemProps4.xml><?xml version="1.0" encoding="utf-8"?>
-<ds:datastoreItem xmlns:ds="http://schemas.openxmlformats.org/officeDocument/2006/customXml" ds:itemID="{9CE9347A-F792-4E2E-BD62-5D796107BFD7}">
+<ds:datastoreItem xmlns:ds="http://schemas.openxmlformats.org/officeDocument/2006/customXml" ds:itemID="{755225B3-F05D-455B-B31D-D32579F600E7}">
   <ds:schemaRefs>
     <ds:schemaRef ds:uri="http://schemas.openxmlformats.org/officeDocument/2006/bibliography"/>
   </ds:schemaRefs>

</xml_diff>